<commit_message>
report edit and career plan done and website edit
</commit_message>
<xml_diff>
--- a/Report.docx
+++ b/Report.docx
@@ -152,7 +152,7 @@
           <w:szCs w:val="38"/>
         </w:rPr>
       </w:pPr>
-      <w:hyperlink r:id="rId4" w:history="1">
+      <w:hyperlink r:id="rId5" w:history="1">
         <w:r>
           <w:rPr>
             <w:rStyle w:val="Hyperlink"/>
@@ -218,7 +218,7 @@
           <w:szCs w:val="38"/>
         </w:rPr>
       </w:pPr>
-      <w:hyperlink r:id="rId5" w:history="1">
+      <w:hyperlink r:id="rId6" w:history="1">
         <w:bookmarkStart w:id="0" w:name="_Hlk515145399"/>
         <w:r>
           <w:rPr>
@@ -292,7 +292,7 @@
           <w:rFonts w:ascii="Calibri" w:hAnsi="Calibri" w:cs="Calibri"/>
         </w:rPr>
       </w:pPr>
-      <w:hyperlink r:id="rId6" w:anchor="slide=id.g3b61b10202_1_7" w:history="1">
+      <w:hyperlink r:id="rId7" w:anchor="slide=id.g3b61b10202_1_7" w:history="1">
         <w:r>
           <w:rPr>
             <w:rStyle w:val="Hyperlink"/>
@@ -342,9 +342,12 @@
           <w:sz w:val="24"/>
           <w:szCs w:val="38"/>
         </w:rPr>
-        <w:t xml:space="preserve">Group’s Presentation </w:t>
-      </w:r>
-      <w:r>
+        <w:t>Group’s Presentation Cue Cards:</w:t>
+      </w:r>
+    </w:p>
+    <w:p>
+      <w:pPr>
+        <w:spacing w:after="0" w:line="240" w:lineRule="auto"/>
         <w:rPr>
           <w:rFonts w:ascii="Calibri" w:eastAsia="Times New Roman" w:hAnsi="Calibri" w:cs="Calibri"/>
           <w:b/>
@@ -353,9 +356,18 @@
           <w:sz w:val="24"/>
           <w:szCs w:val="38"/>
         </w:rPr>
-        <w:t>Cue Cards</w:t>
-      </w:r>
-      <w:r>
+      </w:pPr>
+      <w:r>
+        <w:rPr>
+          <w:rStyle w:val="Hyperlink"/>
+          <w:rFonts w:ascii="Calibri" w:hAnsi="Calibri" w:cs="Calibri"/>
+        </w:rPr>
+        <w:t>https://docs.google.com/presentation/d/1r0_YU5Tl635hFj-pjEVAFx0o-OB5PhSbNv7VvoI2xFc/edit#slide=id.g3b6224b3b5_0_15</w:t>
+      </w:r>
+    </w:p>
+    <w:p>
+      <w:pPr>
+        <w:spacing w:after="0" w:line="240" w:lineRule="auto"/>
         <w:rPr>
           <w:rFonts w:ascii="Calibri" w:eastAsia="Times New Roman" w:hAnsi="Calibri" w:cs="Calibri"/>
           <w:b/>
@@ -364,1384 +376,1575 @@
           <w:sz w:val="24"/>
           <w:szCs w:val="38"/>
         </w:rPr>
+      </w:pPr>
+    </w:p>
+    <w:p>
+      <w:pPr>
+        <w:spacing w:after="0" w:line="240" w:lineRule="auto"/>
+        <w:rPr>
+          <w:rFonts w:ascii="Calibri" w:eastAsia="Times New Roman" w:hAnsi="Calibri" w:cs="Calibri"/>
+          <w:b/>
+          <w:bCs/>
+          <w:color w:val="000000"/>
+          <w:sz w:val="28"/>
+          <w:szCs w:val="38"/>
+        </w:rPr>
+      </w:pPr>
+      <w:r>
+        <w:rPr>
+          <w:rFonts w:ascii="Calibri" w:eastAsia="Times New Roman" w:hAnsi="Calibri" w:cs="Calibri"/>
+          <w:b/>
+          <w:bCs/>
+          <w:color w:val="000000"/>
+          <w:sz w:val="28"/>
+          <w:szCs w:val="38"/>
+        </w:rPr>
+        <w:t>TEAM PROFILE</w:t>
+      </w:r>
+    </w:p>
+    <w:p>
+      <w:pPr>
+        <w:spacing w:after="0" w:line="240" w:lineRule="auto"/>
+        <w:rPr>
+          <w:rFonts w:ascii="Calibri" w:eastAsia="Times New Roman" w:hAnsi="Calibri" w:cs="Calibri"/>
+          <w:sz w:val="20"/>
+          <w:szCs w:val="24"/>
+          <w:u w:val="single"/>
+        </w:rPr>
+      </w:pPr>
+    </w:p>
+    <w:p>
+      <w:pPr>
+        <w:spacing w:after="0" w:line="240" w:lineRule="auto"/>
+        <w:ind w:left="720"/>
+        <w:rPr>
+          <w:rFonts w:ascii="Calibri" w:eastAsia="Times New Roman" w:hAnsi="Calibri" w:cs="Calibri"/>
+          <w:b/>
+          <w:bCs/>
+          <w:i/>
+          <w:color w:val="000000"/>
+          <w:sz w:val="28"/>
+          <w:szCs w:val="28"/>
+          <w:u w:val="single"/>
+        </w:rPr>
+      </w:pPr>
+      <w:r>
+        <w:rPr>
+          <w:rFonts w:ascii="Calibri" w:eastAsia="Times New Roman" w:hAnsi="Calibri" w:cs="Calibri"/>
+          <w:b/>
+          <w:bCs/>
+          <w:i/>
+          <w:color w:val="000000"/>
+          <w:sz w:val="24"/>
+          <w:szCs w:val="28"/>
+          <w:u w:val="single"/>
+        </w:rPr>
+        <w:t>Personal Profile</w:t>
+      </w:r>
+    </w:p>
+    <w:p>
+      <w:pPr>
+        <w:spacing w:after="0" w:line="240" w:lineRule="auto"/>
+        <w:rPr>
+          <w:rFonts w:ascii="Calibri" w:eastAsia="Times New Roman" w:hAnsi="Calibri" w:cs="Calibri"/>
+          <w:sz w:val="18"/>
+          <w:szCs w:val="24"/>
+        </w:rPr>
+      </w:pPr>
+    </w:p>
+    <w:p>
+      <w:pPr>
+        <w:spacing w:after="0" w:line="240" w:lineRule="auto"/>
+        <w:ind w:left="1440"/>
+        <w:rPr>
+          <w:rFonts w:ascii="Calibri" w:eastAsia="Times New Roman" w:hAnsi="Calibri" w:cs="Calibri"/>
+          <w:b/>
+          <w:bCs/>
+          <w:i/>
+          <w:iCs/>
+          <w:color w:val="000000"/>
+          <w:szCs w:val="24"/>
+        </w:rPr>
+      </w:pPr>
+      <w:r>
+        <w:rPr>
+          <w:rFonts w:ascii="Calibri" w:eastAsia="Times New Roman" w:hAnsi="Calibri" w:cs="Calibri"/>
+          <w:b/>
+          <w:bCs/>
+          <w:i/>
+          <w:iCs/>
+          <w:color w:val="000000"/>
+          <w:szCs w:val="24"/>
+        </w:rPr>
+        <w:t>Aaron Storey</w:t>
+      </w:r>
+    </w:p>
+    <w:p>
+      <w:pPr>
+        <w:spacing w:after="0" w:line="240" w:lineRule="auto"/>
+        <w:ind w:left="1440"/>
+        <w:rPr>
+          <w:rFonts w:ascii="Calibri" w:eastAsia="Times New Roman" w:hAnsi="Calibri" w:cs="Calibri"/>
+          <w:i/>
+          <w:szCs w:val="24"/>
+        </w:rPr>
+      </w:pPr>
+    </w:p>
+    <w:p>
+      <w:pPr>
+        <w:spacing w:after="0" w:line="240" w:lineRule="auto"/>
+        <w:ind w:left="1440"/>
+        <w:rPr>
+          <w:rFonts w:ascii="Calibri" w:eastAsia="Times New Roman" w:hAnsi="Calibri" w:cs="Calibri"/>
+          <w:szCs w:val="24"/>
+        </w:rPr>
+      </w:pPr>
+      <w:r>
+        <w:rPr>
+          <w:rFonts w:ascii="Calibri" w:eastAsia="Times New Roman" w:hAnsi="Calibri" w:cs="Calibri"/>
+          <w:color w:val="000000"/>
+          <w:szCs w:val="24"/>
+          <w:shd w:val="clear" w:color="auto" w:fill="FFFFFF"/>
+        </w:rPr>
+        <w:t xml:space="preserve">My name is Aaron Storey, s3501900 is my student number, and I am part of The Three MuskeTechs. My background is a heavy interest in IT, specifically programming and development. Some hobbies include building and woodworking, I enjoy the process of starting with nothing but an </w:t>
+      </w:r>
+      <w:proofErr w:type="gramStart"/>
+      <w:r>
+        <w:rPr>
+          <w:rFonts w:ascii="Calibri" w:eastAsia="Times New Roman" w:hAnsi="Calibri" w:cs="Calibri"/>
+          <w:color w:val="000000"/>
+          <w:szCs w:val="24"/>
+          <w:shd w:val="clear" w:color="auto" w:fill="FFFFFF"/>
+        </w:rPr>
+        <w:t>idea, and</w:t>
+      </w:r>
+      <w:proofErr w:type="gramEnd"/>
+      <w:r>
+        <w:rPr>
+          <w:rFonts w:ascii="Calibri" w:eastAsia="Times New Roman" w:hAnsi="Calibri" w:cs="Calibri"/>
+          <w:color w:val="000000"/>
+          <w:szCs w:val="24"/>
+          <w:shd w:val="clear" w:color="auto" w:fill="FFFFFF"/>
+        </w:rPr>
+        <w:t xml:space="preserve"> turning it into a finished product (this applies to physical and digital products).</w:t>
+      </w:r>
+    </w:p>
+    <w:p>
+      <w:pPr>
+        <w:spacing w:after="0" w:line="240" w:lineRule="auto"/>
+        <w:ind w:left="1440"/>
+        <w:rPr>
+          <w:rFonts w:ascii="Calibri" w:eastAsia="Times New Roman" w:hAnsi="Calibri" w:cs="Calibri"/>
+          <w:szCs w:val="24"/>
+        </w:rPr>
+      </w:pPr>
+      <w:r>
+        <w:rPr>
+          <w:rFonts w:ascii="Calibri" w:eastAsia="Times New Roman" w:hAnsi="Calibri" w:cs="Calibri"/>
+          <w:color w:val="000000"/>
+          <w:szCs w:val="24"/>
+          <w:shd w:val="clear" w:color="auto" w:fill="FFFFFF"/>
+        </w:rPr>
+        <w:t>My interest in IT like many kids born in or close to the 90s was apparent in my childhood, but really spiked when I first started learning how to program using PHP when I was 15.</w:t>
+      </w:r>
+    </w:p>
+    <w:p>
+      <w:pPr>
+        <w:spacing w:after="0" w:line="240" w:lineRule="auto"/>
+        <w:ind w:left="1440"/>
+        <w:rPr>
+          <w:rFonts w:ascii="Calibri" w:eastAsia="Times New Roman" w:hAnsi="Calibri" w:cs="Calibri"/>
+          <w:szCs w:val="24"/>
+        </w:rPr>
+      </w:pPr>
+      <w:r>
+        <w:rPr>
+          <w:rFonts w:ascii="Calibri" w:eastAsia="Times New Roman" w:hAnsi="Calibri" w:cs="Calibri"/>
+          <w:color w:val="000000"/>
+          <w:szCs w:val="24"/>
+          <w:shd w:val="clear" w:color="auto" w:fill="FFFFFF"/>
+        </w:rPr>
+        <w:t xml:space="preserve">My experience with IT started with working as a retail salesperson at a company selling all sorts of </w:t>
+      </w:r>
+      <w:r>
+        <w:rPr>
+          <w:rFonts w:ascii="Calibri" w:eastAsia="Times New Roman" w:hAnsi="Calibri" w:cs="Calibri"/>
+          <w:color w:val="000000"/>
+          <w:szCs w:val="24"/>
+          <w:shd w:val="clear" w:color="auto" w:fill="FFFFFF"/>
+        </w:rPr>
+        <w:t>technology and</w:t>
+      </w:r>
+      <w:r>
+        <w:rPr>
+          <w:rFonts w:ascii="Calibri" w:eastAsia="Times New Roman" w:hAnsi="Calibri" w:cs="Calibri"/>
+          <w:color w:val="000000"/>
+          <w:szCs w:val="24"/>
+          <w:shd w:val="clear" w:color="auto" w:fill="FFFFFF"/>
+        </w:rPr>
+        <w:t xml:space="preserve"> worked my way up to the corporate IT department of said retail company, where I help maintain systems and tools that stores use.</w:t>
+      </w:r>
+    </w:p>
+    <w:p>
+      <w:pPr>
+        <w:spacing w:after="0" w:line="240" w:lineRule="auto"/>
+        <w:ind w:left="1440"/>
+        <w:rPr>
+          <w:rFonts w:ascii="Calibri" w:eastAsia="Times New Roman" w:hAnsi="Calibri" w:cs="Calibri"/>
+          <w:b/>
+          <w:bCs/>
+          <w:i/>
+          <w:iCs/>
+          <w:color w:val="000000"/>
+          <w:szCs w:val="24"/>
+        </w:rPr>
+      </w:pPr>
+    </w:p>
+    <w:p>
+      <w:pPr>
+        <w:spacing w:after="0" w:line="240" w:lineRule="auto"/>
+        <w:ind w:left="1440"/>
+        <w:rPr>
+          <w:rFonts w:ascii="Calibri" w:eastAsia="Times New Roman" w:hAnsi="Calibri" w:cs="Calibri"/>
+          <w:b/>
+          <w:bCs/>
+          <w:i/>
+          <w:iCs/>
+          <w:color w:val="000000"/>
+          <w:szCs w:val="24"/>
+        </w:rPr>
+      </w:pPr>
+      <w:r>
+        <w:rPr>
+          <w:rFonts w:ascii="Calibri" w:eastAsia="Times New Roman" w:hAnsi="Calibri" w:cs="Calibri"/>
+          <w:b/>
+          <w:bCs/>
+          <w:i/>
+          <w:iCs/>
+          <w:color w:val="000000"/>
+          <w:szCs w:val="24"/>
+        </w:rPr>
+        <w:t>Alina Nguyen</w:t>
+      </w:r>
+    </w:p>
+    <w:p>
+      <w:pPr>
+        <w:spacing w:after="0" w:line="240" w:lineRule="auto"/>
+        <w:ind w:left="1440"/>
+        <w:rPr>
+          <w:rFonts w:ascii="Calibri" w:eastAsia="Times New Roman" w:hAnsi="Calibri" w:cs="Calibri"/>
+          <w:szCs w:val="24"/>
+        </w:rPr>
+      </w:pPr>
+    </w:p>
+    <w:p>
+      <w:pPr>
+        <w:spacing w:after="0" w:line="240" w:lineRule="auto"/>
+        <w:ind w:left="1440"/>
+        <w:rPr>
+          <w:rFonts w:ascii="Calibri" w:eastAsia="Times New Roman" w:hAnsi="Calibri" w:cs="Calibri"/>
+          <w:szCs w:val="24"/>
+        </w:rPr>
+      </w:pPr>
+      <w:r>
+        <w:rPr>
+          <w:rFonts w:ascii="Calibri" w:eastAsia="Times New Roman" w:hAnsi="Calibri" w:cs="Calibri"/>
+          <w:color w:val="000000"/>
+          <w:szCs w:val="24"/>
+          <w:shd w:val="clear" w:color="auto" w:fill="FFFFFF"/>
+        </w:rPr>
+        <w:t xml:space="preserve">My name is Alina Nguyen, a member of The Three MuskeTechs that is currently studying Associate Degree of Information Technology - my student number is s3588914. Back when I was in </w:t>
+      </w:r>
+      <w:r>
+        <w:rPr>
+          <w:rFonts w:ascii="Calibri" w:eastAsia="Times New Roman" w:hAnsi="Calibri" w:cs="Calibri"/>
+          <w:color w:val="000000"/>
+          <w:szCs w:val="24"/>
+          <w:shd w:val="clear" w:color="auto" w:fill="FFFFFF"/>
+        </w:rPr>
+        <w:t>high school</w:t>
+      </w:r>
+      <w:r>
+        <w:rPr>
+          <w:rFonts w:ascii="Calibri" w:eastAsia="Times New Roman" w:hAnsi="Calibri" w:cs="Calibri"/>
+          <w:color w:val="000000"/>
+          <w:szCs w:val="24"/>
+          <w:shd w:val="clear" w:color="auto" w:fill="FFFFFF"/>
+        </w:rPr>
+        <w:t>, I focused on the business side of things, especially in Accounting.</w:t>
+      </w:r>
+    </w:p>
+    <w:p>
+      <w:pPr>
+        <w:spacing w:after="0" w:line="240" w:lineRule="auto"/>
+        <w:ind w:left="1440"/>
+        <w:rPr>
+          <w:rFonts w:ascii="Calibri" w:eastAsia="Times New Roman" w:hAnsi="Calibri" w:cs="Calibri"/>
+          <w:szCs w:val="24"/>
+        </w:rPr>
+      </w:pPr>
+      <w:r>
+        <w:rPr>
+          <w:rFonts w:ascii="Calibri" w:eastAsia="Times New Roman" w:hAnsi="Calibri" w:cs="Calibri"/>
+          <w:color w:val="000000"/>
+          <w:szCs w:val="24"/>
+          <w:shd w:val="clear" w:color="auto" w:fill="FFFFFF"/>
+        </w:rPr>
+        <w:t>Unfortunately,</w:t>
+      </w:r>
+      <w:r>
+        <w:rPr>
+          <w:rFonts w:ascii="Calibri" w:eastAsia="Times New Roman" w:hAnsi="Calibri" w:cs="Calibri"/>
+          <w:color w:val="000000"/>
+          <w:szCs w:val="24"/>
+          <w:shd w:val="clear" w:color="auto" w:fill="FFFFFF"/>
+        </w:rPr>
+        <w:t xml:space="preserve"> once I begun studying Business in University, I </w:t>
+      </w:r>
+      <w:r>
+        <w:rPr>
+          <w:rFonts w:ascii="Calibri" w:eastAsia="Times New Roman" w:hAnsi="Calibri" w:cs="Calibri"/>
+          <w:color w:val="000000"/>
+          <w:szCs w:val="24"/>
+          <w:shd w:val="clear" w:color="auto" w:fill="FFFFFF"/>
+        </w:rPr>
+        <w:t>realized</w:t>
+      </w:r>
+      <w:r>
+        <w:rPr>
+          <w:rFonts w:ascii="Calibri" w:eastAsia="Times New Roman" w:hAnsi="Calibri" w:cs="Calibri"/>
+          <w:color w:val="000000"/>
+          <w:szCs w:val="24"/>
+          <w:shd w:val="clear" w:color="auto" w:fill="FFFFFF"/>
+        </w:rPr>
+        <w:t xml:space="preserve"> that it wasn’t something that I wanted to have a career in - so while looking for a different field to study, Information Technology caught my interest.</w:t>
+      </w:r>
+    </w:p>
+    <w:p>
+      <w:pPr>
+        <w:spacing w:after="0" w:line="240" w:lineRule="auto"/>
+        <w:ind w:left="1440"/>
+        <w:rPr>
+          <w:rFonts w:ascii="Calibri" w:eastAsia="Times New Roman" w:hAnsi="Calibri" w:cs="Calibri"/>
+          <w:szCs w:val="24"/>
+        </w:rPr>
+      </w:pPr>
+      <w:r>
+        <w:rPr>
+          <w:rFonts w:ascii="Calibri" w:eastAsia="Times New Roman" w:hAnsi="Calibri" w:cs="Calibri"/>
+          <w:color w:val="000000"/>
+          <w:szCs w:val="24"/>
+          <w:shd w:val="clear" w:color="auto" w:fill="FFFFFF"/>
+        </w:rPr>
+        <w:lastRenderedPageBreak/>
+        <w:t xml:space="preserve">Therefore, I decided to give Information Technology a try, and so </w:t>
+      </w:r>
+      <w:proofErr w:type="gramStart"/>
+      <w:r>
+        <w:rPr>
+          <w:rFonts w:ascii="Calibri" w:eastAsia="Times New Roman" w:hAnsi="Calibri" w:cs="Calibri"/>
+          <w:color w:val="000000"/>
+          <w:szCs w:val="24"/>
+          <w:shd w:val="clear" w:color="auto" w:fill="FFFFFF"/>
+        </w:rPr>
+        <w:t>far</w:t>
+      </w:r>
+      <w:proofErr w:type="gramEnd"/>
+      <w:r>
+        <w:rPr>
+          <w:rFonts w:ascii="Calibri" w:eastAsia="Times New Roman" w:hAnsi="Calibri" w:cs="Calibri"/>
+          <w:color w:val="000000"/>
+          <w:szCs w:val="24"/>
+          <w:shd w:val="clear" w:color="auto" w:fill="FFFFFF"/>
+        </w:rPr>
+        <w:t xml:space="preserve"> my interest has grown. </w:t>
+      </w:r>
+      <w:proofErr w:type="gramStart"/>
+      <w:r>
+        <w:rPr>
+          <w:rFonts w:ascii="Calibri" w:eastAsia="Times New Roman" w:hAnsi="Calibri" w:cs="Calibri"/>
+          <w:color w:val="000000"/>
+          <w:szCs w:val="24"/>
+          <w:shd w:val="clear" w:color="auto" w:fill="FFFFFF"/>
+        </w:rPr>
+        <w:t>At the moment</w:t>
+      </w:r>
+      <w:proofErr w:type="gramEnd"/>
+      <w:r>
+        <w:rPr>
+          <w:rFonts w:ascii="Calibri" w:eastAsia="Times New Roman" w:hAnsi="Calibri" w:cs="Calibri"/>
+          <w:color w:val="000000"/>
+          <w:szCs w:val="24"/>
+          <w:shd w:val="clear" w:color="auto" w:fill="FFFFFF"/>
+        </w:rPr>
+        <w:t xml:space="preserve"> my experience in IT is very limited, what I have at the moment is what I have gained through my studies at RMIT.</w:t>
+      </w:r>
+    </w:p>
+    <w:p>
+      <w:pPr>
+        <w:spacing w:after="0" w:line="240" w:lineRule="auto"/>
+        <w:ind w:left="1440"/>
+        <w:rPr>
+          <w:rFonts w:ascii="Calibri" w:eastAsia="Times New Roman" w:hAnsi="Calibri" w:cs="Calibri"/>
+          <w:b/>
+          <w:bCs/>
+          <w:i/>
+          <w:iCs/>
+          <w:color w:val="000000"/>
+          <w:szCs w:val="24"/>
+        </w:rPr>
+      </w:pPr>
+    </w:p>
+    <w:p>
+      <w:pPr>
+        <w:spacing w:after="0" w:line="240" w:lineRule="auto"/>
+        <w:ind w:left="1440"/>
+        <w:rPr>
+          <w:rFonts w:ascii="Calibri" w:eastAsia="Times New Roman" w:hAnsi="Calibri" w:cs="Calibri"/>
+          <w:b/>
+          <w:bCs/>
+          <w:i/>
+          <w:iCs/>
+          <w:color w:val="000000"/>
+          <w:szCs w:val="24"/>
+        </w:rPr>
+      </w:pPr>
+      <w:r>
+        <w:rPr>
+          <w:rFonts w:ascii="Calibri" w:eastAsia="Times New Roman" w:hAnsi="Calibri" w:cs="Calibri"/>
+          <w:b/>
+          <w:bCs/>
+          <w:i/>
+          <w:iCs/>
+          <w:color w:val="000000"/>
+          <w:szCs w:val="24"/>
+        </w:rPr>
+        <w:t>Joshua Lawerson</w:t>
+      </w:r>
+    </w:p>
+    <w:p>
+      <w:pPr>
+        <w:spacing w:after="0" w:line="240" w:lineRule="auto"/>
+        <w:ind w:left="1440"/>
+        <w:rPr>
+          <w:rFonts w:ascii="Calibri" w:eastAsia="Times New Roman" w:hAnsi="Calibri" w:cs="Calibri"/>
+          <w:szCs w:val="24"/>
+        </w:rPr>
+      </w:pPr>
+    </w:p>
+    <w:p>
+      <w:pPr>
+        <w:spacing w:after="0" w:line="240" w:lineRule="auto"/>
+        <w:ind w:left="1440"/>
+        <w:rPr>
+          <w:rFonts w:ascii="Calibri" w:eastAsia="Times New Roman" w:hAnsi="Calibri" w:cs="Calibri"/>
+          <w:szCs w:val="24"/>
+        </w:rPr>
+      </w:pPr>
+      <w:r>
+        <w:rPr>
+          <w:rFonts w:ascii="Calibri" w:eastAsia="Times New Roman" w:hAnsi="Calibri" w:cs="Calibri"/>
+          <w:color w:val="000000"/>
+          <w:szCs w:val="24"/>
+          <w:shd w:val="clear" w:color="auto" w:fill="FFFFFF"/>
+        </w:rPr>
+        <w:t>My name is Joshua Lawerson, proud member of The Three MuskeTechs. I’ve spent several years working in advocacy and have come to a point now where I’m looking for a career change. I used to fence competitively and still enjoy the sport recreationally.</w:t>
+      </w:r>
+    </w:p>
+    <w:p>
+      <w:pPr>
+        <w:spacing w:after="0" w:line="240" w:lineRule="auto"/>
+        <w:ind w:left="1440"/>
+        <w:rPr>
+          <w:rFonts w:ascii="Calibri" w:eastAsia="Times New Roman" w:hAnsi="Calibri" w:cs="Calibri"/>
+          <w:szCs w:val="24"/>
+        </w:rPr>
+      </w:pPr>
+      <w:r>
+        <w:rPr>
+          <w:rFonts w:ascii="Calibri" w:eastAsia="Times New Roman" w:hAnsi="Calibri" w:cs="Calibri"/>
+          <w:color w:val="000000"/>
+          <w:szCs w:val="24"/>
+          <w:shd w:val="clear" w:color="auto" w:fill="FFFFFF"/>
+        </w:rPr>
+        <w:t>I’m a deeply competitive person and think that this would transition well into the IT field. My experience in IT so far has been limited to things that I’ve taught myself, largely revolving around working with excel.</w:t>
+      </w:r>
+    </w:p>
+    <w:p>
+      <w:pPr>
+        <w:spacing w:after="0" w:line="240" w:lineRule="auto"/>
+        <w:ind w:left="1440"/>
+        <w:rPr>
+          <w:rFonts w:ascii="Calibri" w:eastAsia="Times New Roman" w:hAnsi="Calibri" w:cs="Calibri"/>
+          <w:szCs w:val="24"/>
+        </w:rPr>
+      </w:pPr>
+      <w:r>
+        <w:rPr>
+          <w:rFonts w:ascii="Calibri" w:eastAsia="Times New Roman" w:hAnsi="Calibri" w:cs="Calibri"/>
+          <w:color w:val="000000"/>
+          <w:szCs w:val="24"/>
+          <w:shd w:val="clear" w:color="auto" w:fill="FFFFFF"/>
+        </w:rPr>
+        <w:t xml:space="preserve">My interest in IT has changed as I’ve grown, starting with an obsession with any video game I could get my hands on to now throwing myself into every programming language I </w:t>
+      </w:r>
+      <w:proofErr w:type="gramStart"/>
+      <w:r>
+        <w:rPr>
+          <w:rFonts w:ascii="Calibri" w:eastAsia="Times New Roman" w:hAnsi="Calibri" w:cs="Calibri"/>
+          <w:color w:val="000000"/>
+          <w:szCs w:val="24"/>
+          <w:shd w:val="clear" w:color="auto" w:fill="FFFFFF"/>
+        </w:rPr>
+        <w:t>have the opportunity to</w:t>
+      </w:r>
+      <w:proofErr w:type="gramEnd"/>
+      <w:r>
+        <w:rPr>
+          <w:rFonts w:ascii="Calibri" w:eastAsia="Times New Roman" w:hAnsi="Calibri" w:cs="Calibri"/>
+          <w:color w:val="000000"/>
+          <w:szCs w:val="24"/>
+          <w:shd w:val="clear" w:color="auto" w:fill="FFFFFF"/>
+        </w:rPr>
+        <w:t xml:space="preserve"> study.</w:t>
+      </w:r>
+    </w:p>
+    <w:p>
+      <w:pPr>
+        <w:spacing w:after="240" w:line="240" w:lineRule="auto"/>
+        <w:rPr>
+          <w:rFonts w:ascii="Calibri" w:eastAsia="Times New Roman" w:hAnsi="Calibri" w:cs="Calibri"/>
+          <w:szCs w:val="24"/>
+        </w:rPr>
+      </w:pPr>
+    </w:p>
+    <w:p>
+      <w:pPr>
+        <w:spacing w:after="240" w:line="240" w:lineRule="auto"/>
+        <w:ind w:left="720"/>
+        <w:rPr>
+          <w:rFonts w:ascii="Calibri" w:eastAsia="Times New Roman" w:hAnsi="Calibri" w:cs="Calibri"/>
+          <w:szCs w:val="24"/>
+        </w:rPr>
+      </w:pPr>
+      <w:r>
+        <w:rPr>
+          <w:rFonts w:ascii="Calibri" w:eastAsia="Times New Roman" w:hAnsi="Calibri" w:cs="Calibri"/>
+          <w:szCs w:val="24"/>
+        </w:rPr>
+        <w:br/>
+      </w:r>
+      <w:r>
+        <w:rPr>
+          <w:rFonts w:ascii="Calibri" w:eastAsia="Times New Roman" w:hAnsi="Calibri" w:cs="Calibri"/>
+          <w:b/>
+          <w:bCs/>
+          <w:i/>
+          <w:color w:val="000000"/>
+          <w:sz w:val="24"/>
+          <w:szCs w:val="28"/>
+          <w:u w:val="single"/>
+        </w:rPr>
+        <w:t>Group Processes</w:t>
+      </w:r>
+    </w:p>
+    <w:p>
+      <w:pPr>
+        <w:spacing w:after="0" w:line="240" w:lineRule="auto"/>
+        <w:rPr>
+          <w:rFonts w:ascii="Calibri" w:eastAsia="Times New Roman" w:hAnsi="Calibri" w:cs="Calibri"/>
+          <w:b/>
+          <w:bCs/>
+          <w:i/>
+          <w:color w:val="000000"/>
+          <w:szCs w:val="28"/>
+        </w:rPr>
+      </w:pPr>
+    </w:p>
+    <w:p>
+      <w:pPr>
+        <w:spacing w:after="240" w:line="240" w:lineRule="auto"/>
+        <w:ind w:left="1440"/>
+        <w:rPr>
+          <w:rFonts w:ascii="Calibri" w:eastAsia="Times New Roman" w:hAnsi="Calibri" w:cs="Calibri"/>
+          <w:sz w:val="24"/>
+          <w:szCs w:val="24"/>
+        </w:rPr>
+      </w:pPr>
+      <w:r>
+        <w:rPr>
+          <w:rFonts w:ascii="Calibri" w:eastAsia="Times New Roman" w:hAnsi="Calibri" w:cs="Calibri"/>
+          <w:b/>
+          <w:bCs/>
+          <w:i/>
+          <w:iCs/>
+          <w:color w:val="000000"/>
+          <w:szCs w:val="24"/>
+        </w:rPr>
+        <w:t xml:space="preserve">How well did your group work together in Assignment 2? </w:t>
+      </w:r>
+    </w:p>
+    <w:p>
+      <w:pPr>
+        <w:spacing w:after="0" w:line="240" w:lineRule="auto"/>
+        <w:ind w:left="1440"/>
+        <w:rPr>
+          <w:rFonts w:ascii="Calibri" w:eastAsia="Times New Roman" w:hAnsi="Calibri" w:cs="Calibri"/>
+          <w:color w:val="000000"/>
+          <w:szCs w:val="24"/>
+        </w:rPr>
+      </w:pPr>
+      <w:r>
+        <w:rPr>
+          <w:rFonts w:ascii="Calibri" w:eastAsia="Times New Roman" w:hAnsi="Calibri" w:cs="Calibri"/>
+          <w:color w:val="000000"/>
+          <w:szCs w:val="24"/>
+        </w:rPr>
+        <w:t xml:space="preserve">Our group overall worked </w:t>
+      </w:r>
+      <w:proofErr w:type="gramStart"/>
+      <w:r>
+        <w:rPr>
+          <w:rFonts w:ascii="Calibri" w:eastAsia="Times New Roman" w:hAnsi="Calibri" w:cs="Calibri"/>
+          <w:color w:val="000000"/>
+          <w:szCs w:val="24"/>
+        </w:rPr>
+        <w:t>really well</w:t>
+      </w:r>
+      <w:proofErr w:type="gramEnd"/>
+      <w:r>
+        <w:rPr>
+          <w:rFonts w:ascii="Calibri" w:eastAsia="Times New Roman" w:hAnsi="Calibri" w:cs="Calibri"/>
+          <w:color w:val="000000"/>
+          <w:szCs w:val="24"/>
+        </w:rPr>
+        <w:t xml:space="preserve"> together, we were able to delegate tasks to each team member based on their strengths quite easily without any issues - also providing help to one another when needed. As a group we also came to a decision on what to do for our final project idea quite quickly, as it contains elements from each of our project ideas from Assignment 1.</w:t>
+      </w:r>
+    </w:p>
+    <w:p>
+      <w:pPr>
+        <w:spacing w:after="0" w:line="240" w:lineRule="auto"/>
+        <w:ind w:left="1440"/>
+        <w:rPr>
+          <w:rFonts w:ascii="Calibri" w:eastAsia="Times New Roman" w:hAnsi="Calibri" w:cs="Calibri"/>
+          <w:szCs w:val="24"/>
+        </w:rPr>
+      </w:pPr>
+    </w:p>
+    <w:p>
+      <w:pPr>
+        <w:spacing w:after="0" w:line="240" w:lineRule="auto"/>
+        <w:ind w:left="1440"/>
+        <w:rPr>
+          <w:rFonts w:ascii="Calibri" w:eastAsia="Times New Roman" w:hAnsi="Calibri" w:cs="Calibri"/>
+          <w:b/>
+          <w:bCs/>
+          <w:i/>
+          <w:iCs/>
+          <w:color w:val="000000"/>
+          <w:szCs w:val="24"/>
+        </w:rPr>
+      </w:pPr>
+      <w:r>
+        <w:rPr>
+          <w:rFonts w:ascii="Calibri" w:eastAsia="Times New Roman" w:hAnsi="Calibri" w:cs="Calibri"/>
+          <w:b/>
+          <w:bCs/>
+          <w:i/>
+          <w:iCs/>
+          <w:color w:val="000000"/>
+          <w:szCs w:val="24"/>
+        </w:rPr>
+        <w:t>Will you be introducing any changes in process for Assignment 3?</w:t>
+      </w:r>
+    </w:p>
+    <w:p>
+      <w:pPr>
+        <w:spacing w:after="0" w:line="240" w:lineRule="auto"/>
+        <w:ind w:left="720"/>
+        <w:rPr>
+          <w:rFonts w:ascii="Calibri" w:eastAsia="Times New Roman" w:hAnsi="Calibri" w:cs="Calibri"/>
+          <w:szCs w:val="24"/>
+        </w:rPr>
+      </w:pPr>
+    </w:p>
+    <w:p>
+      <w:pPr>
+        <w:spacing w:after="0" w:line="240" w:lineRule="auto"/>
+        <w:ind w:left="1440"/>
+        <w:rPr>
+          <w:rFonts w:ascii="Calibri" w:eastAsia="Times New Roman" w:hAnsi="Calibri" w:cs="Calibri"/>
+          <w:szCs w:val="24"/>
+        </w:rPr>
+      </w:pPr>
+      <w:r>
+        <w:rPr>
+          <w:rFonts w:ascii="Calibri" w:eastAsia="Times New Roman" w:hAnsi="Calibri" w:cs="Calibri"/>
+          <w:color w:val="000000"/>
+          <w:szCs w:val="24"/>
+        </w:rPr>
+        <w:t>We will be utilizing GitHub in more depth as a method to store and share documentation between each group member. While we did this in our last Assignment, we will be doing this with a larger number of resources and files.</w:t>
+      </w:r>
+    </w:p>
+    <w:p>
+      <w:pPr>
+        <w:spacing w:after="0" w:line="240" w:lineRule="auto"/>
+        <w:ind w:left="1440"/>
+        <w:rPr>
+          <w:rFonts w:ascii="Calibri" w:eastAsia="Times New Roman" w:hAnsi="Calibri" w:cs="Calibri"/>
+          <w:color w:val="000000"/>
+          <w:szCs w:val="24"/>
+        </w:rPr>
+      </w:pPr>
+      <w:r>
+        <w:rPr>
+          <w:rFonts w:ascii="Calibri" w:eastAsia="Times New Roman" w:hAnsi="Calibri" w:cs="Calibri"/>
+          <w:color w:val="000000"/>
+          <w:szCs w:val="24"/>
+        </w:rPr>
+        <w:t>We will also ensure to create our report as a single PDF file as intended in the assignment brief, as our last assignment we instead included our report as a part of the group’s website.</w:t>
+      </w:r>
+    </w:p>
+    <w:p>
+      <w:pPr>
+        <w:spacing w:after="0" w:line="240" w:lineRule="auto"/>
+        <w:ind w:left="1440"/>
+        <w:rPr>
+          <w:rFonts w:ascii="Calibri" w:eastAsia="Times New Roman" w:hAnsi="Calibri" w:cs="Calibri"/>
+          <w:szCs w:val="24"/>
+        </w:rPr>
+      </w:pPr>
+    </w:p>
+    <w:p>
+      <w:pPr>
+        <w:rPr>
+          <w:rFonts w:ascii="Calibri" w:eastAsia="Times New Roman" w:hAnsi="Calibri" w:cs="Calibri"/>
+          <w:b/>
+          <w:bCs/>
+          <w:i/>
+          <w:color w:val="000000"/>
+          <w:sz w:val="24"/>
+          <w:szCs w:val="28"/>
+          <w:u w:val="single"/>
+        </w:rPr>
+      </w:pPr>
+      <w:r>
+        <w:rPr>
+          <w:rFonts w:ascii="Calibri" w:eastAsia="Times New Roman" w:hAnsi="Calibri" w:cs="Calibri"/>
+          <w:b/>
+          <w:bCs/>
+          <w:i/>
+          <w:color w:val="000000"/>
+          <w:sz w:val="24"/>
+          <w:szCs w:val="28"/>
+          <w:u w:val="single"/>
+        </w:rPr>
+        <w:br w:type="page"/>
+      </w:r>
+    </w:p>
+    <w:p>
+      <w:pPr>
+        <w:ind w:left="720"/>
+        <w:rPr>
+          <w:rFonts w:ascii="Calibri" w:eastAsia="Times New Roman" w:hAnsi="Calibri" w:cs="Calibri"/>
+          <w:b/>
+          <w:bCs/>
+          <w:i/>
+          <w:color w:val="000000"/>
+          <w:sz w:val="24"/>
+          <w:szCs w:val="28"/>
+          <w:u w:val="single"/>
+        </w:rPr>
+      </w:pPr>
+      <w:r>
+        <w:rPr>
+          <w:rFonts w:ascii="Calibri" w:eastAsia="Times New Roman" w:hAnsi="Calibri" w:cs="Calibri"/>
+          <w:b/>
+          <w:bCs/>
+          <w:i/>
+          <w:color w:val="000000"/>
+          <w:sz w:val="24"/>
+          <w:szCs w:val="28"/>
+          <w:u w:val="single"/>
+        </w:rPr>
+        <w:lastRenderedPageBreak/>
+        <w:t>Career Plans</w:t>
+      </w:r>
+    </w:p>
+    <w:p>
+      <w:pPr>
+        <w:ind w:left="720"/>
+        <w:rPr>
+          <w:rFonts w:ascii="Calibri" w:eastAsia="Times New Roman" w:hAnsi="Calibri" w:cs="Calibri"/>
+          <w:b/>
+          <w:bCs/>
+          <w:i/>
+          <w:color w:val="000000"/>
+          <w:szCs w:val="28"/>
+        </w:rPr>
+      </w:pPr>
+      <w:r>
+        <w:rPr>
+          <w:rFonts w:ascii="Calibri" w:eastAsia="Times New Roman" w:hAnsi="Calibri" w:cs="Calibri"/>
+          <w:bCs/>
+          <w:color w:val="000000"/>
+          <w:szCs w:val="28"/>
+        </w:rPr>
+        <w:tab/>
+      </w:r>
+      <w:proofErr w:type="gramStart"/>
+      <w:r>
+        <w:rPr>
+          <w:rFonts w:ascii="Calibri" w:eastAsia="Times New Roman" w:hAnsi="Calibri" w:cs="Calibri"/>
+          <w:b/>
+          <w:bCs/>
+          <w:i/>
+          <w:color w:val="000000"/>
+          <w:szCs w:val="28"/>
+        </w:rPr>
+        <w:t>Compare and contrast</w:t>
+      </w:r>
+      <w:proofErr w:type="gramEnd"/>
+      <w:r>
+        <w:rPr>
+          <w:rFonts w:ascii="Calibri" w:eastAsia="Times New Roman" w:hAnsi="Calibri" w:cs="Calibri"/>
+          <w:b/>
+          <w:bCs/>
+          <w:i/>
+          <w:color w:val="000000"/>
+          <w:szCs w:val="28"/>
+        </w:rPr>
+        <w:t xml:space="preserve"> the career plans, including ideal jobs for each person in the </w:t>
+      </w:r>
+      <w:r>
+        <w:rPr>
+          <w:rFonts w:ascii="Calibri" w:eastAsia="Times New Roman" w:hAnsi="Calibri" w:cs="Calibri"/>
+          <w:b/>
+          <w:bCs/>
+          <w:i/>
+          <w:color w:val="000000"/>
+          <w:szCs w:val="28"/>
+        </w:rPr>
+        <w:tab/>
+      </w:r>
+      <w:r>
+        <w:rPr>
+          <w:rFonts w:ascii="Calibri" w:eastAsia="Times New Roman" w:hAnsi="Calibri" w:cs="Calibri"/>
+          <w:b/>
+          <w:bCs/>
+          <w:i/>
+          <w:color w:val="000000"/>
+          <w:szCs w:val="28"/>
+        </w:rPr>
+        <w:t>group.</w:t>
+      </w:r>
+      <w:r>
+        <w:rPr>
+          <w:rFonts w:ascii="Calibri" w:eastAsia="Times New Roman" w:hAnsi="Calibri" w:cs="Calibri"/>
+          <w:b/>
+          <w:bCs/>
+          <w:i/>
+          <w:color w:val="000000"/>
+          <w:szCs w:val="28"/>
+        </w:rPr>
+        <w:t xml:space="preserve"> </w:t>
+      </w:r>
+    </w:p>
+    <w:p>
+      <w:pPr>
+        <w:ind w:left="720"/>
+        <w:rPr>
+          <w:rFonts w:ascii="Calibri" w:eastAsia="Times New Roman" w:hAnsi="Calibri" w:cs="Calibri"/>
+          <w:b/>
+          <w:bCs/>
+          <w:i/>
+          <w:color w:val="000000"/>
+          <w:szCs w:val="28"/>
+        </w:rPr>
+      </w:pPr>
+      <w:r>
+        <w:rPr>
+          <w:rFonts w:ascii="Calibri" w:eastAsia="Times New Roman" w:hAnsi="Calibri" w:cs="Calibri"/>
+          <w:b/>
+          <w:bCs/>
+          <w:i/>
+          <w:color w:val="000000"/>
+          <w:szCs w:val="28"/>
+        </w:rPr>
+        <w:tab/>
+      </w:r>
+      <w:r>
+        <w:rPr>
+          <w:rFonts w:ascii="Calibri" w:eastAsia="Times New Roman" w:hAnsi="Calibri" w:cs="Calibri"/>
+          <w:b/>
+          <w:bCs/>
+          <w:i/>
+          <w:color w:val="000000"/>
+          <w:szCs w:val="28"/>
+        </w:rPr>
+        <w:t xml:space="preserve">What common elements are there? </w:t>
+      </w:r>
+    </w:p>
+    <w:p>
+      <w:pPr>
+        <w:ind w:left="1440"/>
+        <w:rPr>
+          <w:rFonts w:ascii="Calibri" w:eastAsia="Times New Roman" w:hAnsi="Calibri" w:cs="Calibri"/>
+          <w:bCs/>
+          <w:color w:val="000000"/>
+          <w:szCs w:val="28"/>
+        </w:rPr>
+      </w:pPr>
+      <w:r>
+        <w:rPr>
+          <w:rFonts w:ascii="Calibri" w:eastAsia="Times New Roman" w:hAnsi="Calibri" w:cs="Calibri"/>
+          <w:bCs/>
+          <w:color w:val="000000"/>
+          <w:szCs w:val="28"/>
+        </w:rPr>
+        <w:t xml:space="preserve">It’s difficult to point out job-specific skills here, as these can and will change drastically in a short amount of time. Instead, we’ve decided to dot-point interpersonal elements which would be required for all 3 jobs. </w:t>
+      </w:r>
+    </w:p>
+    <w:p>
+      <w:pPr>
+        <w:pStyle w:val="ListParagraph"/>
+        <w:numPr>
+          <w:ilvl w:val="0"/>
+          <w:numId w:val="1"/>
+        </w:numPr>
+        <w:rPr>
+          <w:rFonts w:ascii="Calibri" w:eastAsia="Times New Roman" w:hAnsi="Calibri" w:cs="Calibri"/>
+          <w:bCs/>
+          <w:color w:val="000000"/>
+          <w:szCs w:val="28"/>
+        </w:rPr>
+      </w:pPr>
+      <w:r>
+        <w:rPr>
+          <w:rFonts w:ascii="Calibri" w:eastAsia="Times New Roman" w:hAnsi="Calibri" w:cs="Calibri"/>
+          <w:bCs/>
+          <w:color w:val="000000"/>
+          <w:szCs w:val="28"/>
+        </w:rPr>
+        <w:t>Adaptability/Dynamic</w:t>
+      </w:r>
+    </w:p>
+    <w:p>
+      <w:pPr>
+        <w:pStyle w:val="ListParagraph"/>
+        <w:numPr>
+          <w:ilvl w:val="0"/>
+          <w:numId w:val="1"/>
+        </w:numPr>
+        <w:rPr>
+          <w:rFonts w:ascii="Calibri" w:eastAsia="Times New Roman" w:hAnsi="Calibri" w:cs="Calibri"/>
+          <w:bCs/>
+          <w:color w:val="000000"/>
+          <w:szCs w:val="28"/>
+        </w:rPr>
+      </w:pPr>
+      <w:r>
+        <w:rPr>
+          <w:rFonts w:ascii="Calibri" w:eastAsia="Times New Roman" w:hAnsi="Calibri" w:cs="Calibri"/>
+          <w:bCs/>
+          <w:color w:val="000000"/>
+          <w:szCs w:val="28"/>
+        </w:rPr>
+        <w:t>Communication skills</w:t>
+      </w:r>
+    </w:p>
+    <w:p>
+      <w:pPr>
+        <w:pStyle w:val="ListParagraph"/>
+        <w:numPr>
+          <w:ilvl w:val="0"/>
+          <w:numId w:val="1"/>
+        </w:numPr>
+        <w:rPr>
+          <w:rFonts w:ascii="Calibri" w:eastAsia="Times New Roman" w:hAnsi="Calibri" w:cs="Calibri"/>
+          <w:bCs/>
+          <w:color w:val="000000"/>
+          <w:szCs w:val="28"/>
+        </w:rPr>
+      </w:pPr>
+      <w:r>
+        <w:rPr>
+          <w:rFonts w:ascii="Calibri" w:eastAsia="Times New Roman" w:hAnsi="Calibri" w:cs="Calibri"/>
+          <w:bCs/>
+          <w:color w:val="000000"/>
+          <w:szCs w:val="28"/>
+        </w:rPr>
+        <w:t>Able to be a part of a team</w:t>
+      </w:r>
+    </w:p>
+    <w:p>
+      <w:pPr>
+        <w:pStyle w:val="ListParagraph"/>
+        <w:numPr>
+          <w:ilvl w:val="0"/>
+          <w:numId w:val="1"/>
+        </w:numPr>
+        <w:rPr>
+          <w:rFonts w:ascii="Calibri" w:eastAsia="Times New Roman" w:hAnsi="Calibri" w:cs="Calibri"/>
+          <w:bCs/>
+          <w:color w:val="000000"/>
+          <w:szCs w:val="28"/>
+        </w:rPr>
+      </w:pPr>
+      <w:r>
+        <w:rPr>
+          <w:rFonts w:ascii="Calibri" w:eastAsia="Times New Roman" w:hAnsi="Calibri" w:cs="Calibri"/>
+          <w:bCs/>
+          <w:color w:val="000000"/>
+          <w:szCs w:val="28"/>
+        </w:rPr>
+        <w:t>Able to embrace change</w:t>
+      </w:r>
+    </w:p>
+    <w:p>
+      <w:pPr>
+        <w:pStyle w:val="ListParagraph"/>
+        <w:numPr>
+          <w:ilvl w:val="0"/>
+          <w:numId w:val="1"/>
+        </w:numPr>
+        <w:rPr>
+          <w:rFonts w:ascii="Calibri" w:eastAsia="Times New Roman" w:hAnsi="Calibri" w:cs="Calibri"/>
+          <w:bCs/>
+          <w:color w:val="000000"/>
+          <w:szCs w:val="28"/>
+        </w:rPr>
+      </w:pPr>
+      <w:r>
+        <w:rPr>
+          <w:rFonts w:ascii="Calibri" w:eastAsia="Times New Roman" w:hAnsi="Calibri" w:cs="Calibri"/>
+          <w:bCs/>
+          <w:color w:val="000000"/>
+          <w:szCs w:val="28"/>
+        </w:rPr>
+        <w:t>Keep up to date with new trends and standards</w:t>
+      </w:r>
+    </w:p>
+    <w:p>
+      <w:pPr>
+        <w:pStyle w:val="ListParagraph"/>
+        <w:numPr>
+          <w:ilvl w:val="0"/>
+          <w:numId w:val="1"/>
+        </w:numPr>
+        <w:rPr>
+          <w:rFonts w:ascii="Calibri" w:eastAsia="Times New Roman" w:hAnsi="Calibri" w:cs="Calibri"/>
+          <w:bCs/>
+          <w:color w:val="000000"/>
+          <w:szCs w:val="28"/>
+        </w:rPr>
+      </w:pPr>
+      <w:proofErr w:type="spellStart"/>
+      <w:r>
+        <w:rPr>
+          <w:rFonts w:ascii="Calibri" w:eastAsia="Times New Roman" w:hAnsi="Calibri" w:cs="Calibri"/>
+          <w:bCs/>
+          <w:color w:val="000000"/>
+          <w:szCs w:val="28"/>
+        </w:rPr>
+        <w:t>Organised</w:t>
+      </w:r>
+      <w:proofErr w:type="spellEnd"/>
+    </w:p>
+    <w:p>
+      <w:pPr>
+        <w:pStyle w:val="ListParagraph"/>
+        <w:numPr>
+          <w:ilvl w:val="0"/>
+          <w:numId w:val="1"/>
+        </w:numPr>
+        <w:rPr>
+          <w:rFonts w:ascii="Calibri" w:eastAsia="Times New Roman" w:hAnsi="Calibri" w:cs="Calibri"/>
+          <w:bCs/>
+          <w:color w:val="000000"/>
+          <w:szCs w:val="28"/>
+        </w:rPr>
+      </w:pPr>
+      <w:r>
+        <w:rPr>
+          <w:rFonts w:ascii="Calibri" w:eastAsia="Times New Roman" w:hAnsi="Calibri" w:cs="Calibri"/>
+          <w:bCs/>
+          <w:color w:val="000000"/>
+          <w:szCs w:val="28"/>
+        </w:rPr>
+        <w:t xml:space="preserve">Planning </w:t>
+      </w:r>
+      <w:proofErr w:type="gramStart"/>
+      <w:r>
+        <w:rPr>
+          <w:rFonts w:ascii="Calibri" w:eastAsia="Times New Roman" w:hAnsi="Calibri" w:cs="Calibri"/>
+          <w:bCs/>
+          <w:color w:val="000000"/>
+          <w:szCs w:val="28"/>
+        </w:rPr>
+        <w:t>skills  /</w:t>
+      </w:r>
+      <w:proofErr w:type="gramEnd"/>
+      <w:r>
+        <w:rPr>
+          <w:rFonts w:ascii="Calibri" w:eastAsia="Times New Roman" w:hAnsi="Calibri" w:cs="Calibri"/>
+          <w:bCs/>
+          <w:color w:val="000000"/>
+          <w:szCs w:val="28"/>
+        </w:rPr>
+        <w:t>Time Management</w:t>
+      </w:r>
+    </w:p>
+    <w:p>
+      <w:pPr>
+        <w:pStyle w:val="ListParagraph"/>
+        <w:numPr>
+          <w:ilvl w:val="0"/>
+          <w:numId w:val="1"/>
+        </w:numPr>
+        <w:rPr>
+          <w:rFonts w:ascii="Calibri" w:eastAsia="Times New Roman" w:hAnsi="Calibri" w:cs="Calibri"/>
+          <w:bCs/>
+          <w:color w:val="000000"/>
+          <w:szCs w:val="28"/>
+        </w:rPr>
+      </w:pPr>
+      <w:r>
+        <w:rPr>
+          <w:rFonts w:ascii="Calibri" w:eastAsia="Times New Roman" w:hAnsi="Calibri" w:cs="Calibri"/>
+          <w:bCs/>
+          <w:color w:val="000000"/>
+          <w:szCs w:val="28"/>
+        </w:rPr>
+        <w:t>Eye for detail</w:t>
+      </w:r>
+    </w:p>
+    <w:p>
+      <w:pPr>
+        <w:ind w:left="720"/>
+        <w:rPr>
+          <w:rFonts w:ascii="Calibri" w:eastAsia="Times New Roman" w:hAnsi="Calibri" w:cs="Calibri"/>
+          <w:b/>
+          <w:bCs/>
+          <w:i/>
+          <w:color w:val="000000"/>
+          <w:szCs w:val="28"/>
+        </w:rPr>
+      </w:pPr>
+      <w:r>
+        <w:rPr>
+          <w:rFonts w:ascii="Calibri" w:eastAsia="Times New Roman" w:hAnsi="Calibri" w:cs="Calibri"/>
+          <w:b/>
+          <w:bCs/>
+          <w:i/>
+          <w:color w:val="000000"/>
+          <w:szCs w:val="28"/>
+        </w:rPr>
+        <w:tab/>
+      </w:r>
+      <w:r>
+        <w:rPr>
+          <w:rFonts w:ascii="Calibri" w:eastAsia="Times New Roman" w:hAnsi="Calibri" w:cs="Calibri"/>
+          <w:b/>
+          <w:bCs/>
+          <w:i/>
+          <w:color w:val="000000"/>
+          <w:szCs w:val="28"/>
+        </w:rPr>
+        <w:t>What differentiates each position from the other</w:t>
+      </w:r>
+      <w:r>
+        <w:rPr>
+          <w:rFonts w:ascii="Calibri" w:eastAsia="Times New Roman" w:hAnsi="Calibri" w:cs="Calibri"/>
+          <w:b/>
+          <w:bCs/>
+          <w:i/>
+          <w:color w:val="000000"/>
+          <w:szCs w:val="28"/>
+        </w:rPr>
+        <w:t>s</w:t>
+      </w:r>
+      <w:r>
+        <w:rPr>
+          <w:rFonts w:ascii="Calibri" w:eastAsia="Times New Roman" w:hAnsi="Calibri" w:cs="Calibri"/>
+          <w:b/>
+          <w:bCs/>
+          <w:i/>
+          <w:color w:val="000000"/>
+          <w:szCs w:val="28"/>
+        </w:rPr>
+        <w:t xml:space="preserve">? </w:t>
+      </w:r>
+    </w:p>
+    <w:p>
+      <w:pPr>
+        <w:ind w:left="1440"/>
+        <w:rPr>
+          <w:rFonts w:ascii="Calibri" w:eastAsia="Times New Roman" w:hAnsi="Calibri" w:cs="Calibri"/>
+          <w:bCs/>
+          <w:color w:val="000000"/>
+          <w:szCs w:val="28"/>
+        </w:rPr>
+      </w:pPr>
+      <w:r>
+        <w:rPr>
+          <w:rFonts w:ascii="Calibri" w:eastAsia="Times New Roman" w:hAnsi="Calibri" w:cs="Calibri"/>
+          <w:bCs/>
+          <w:color w:val="000000"/>
+          <w:szCs w:val="28"/>
+        </w:rPr>
+        <w:t>All 3 jobs are similar in many ways, and as above, without going into too much job-specific detail, noted down are some elements which make each job unique in comparison to the others.</w:t>
+      </w:r>
+    </w:p>
+    <w:p>
+      <w:pPr>
+        <w:ind w:left="1440"/>
+        <w:rPr>
+          <w:rFonts w:ascii="Calibri" w:eastAsia="Times New Roman" w:hAnsi="Calibri" w:cs="Calibri"/>
+          <w:bCs/>
+          <w:i/>
+          <w:color w:val="000000"/>
+          <w:szCs w:val="28"/>
+        </w:rPr>
+      </w:pPr>
+      <w:r>
+        <w:rPr>
+          <w:rFonts w:ascii="Calibri" w:eastAsia="Times New Roman" w:hAnsi="Calibri" w:cs="Calibri"/>
+          <w:bCs/>
+          <w:color w:val="000000"/>
+          <w:szCs w:val="28"/>
+        </w:rPr>
+        <w:tab/>
+      </w:r>
+      <w:r>
+        <w:rPr>
+          <w:rFonts w:ascii="Calibri" w:eastAsia="Times New Roman" w:hAnsi="Calibri" w:cs="Calibri"/>
+          <w:bCs/>
+          <w:i/>
+          <w:color w:val="000000"/>
+          <w:szCs w:val="28"/>
+        </w:rPr>
+        <w:t>Full stack developer</w:t>
+      </w:r>
+      <w:r>
+        <w:rPr>
+          <w:rFonts w:ascii="Calibri" w:eastAsia="Times New Roman" w:hAnsi="Calibri" w:cs="Calibri"/>
+          <w:bCs/>
+          <w:i/>
+          <w:color w:val="000000"/>
+          <w:szCs w:val="28"/>
+        </w:rPr>
         <w:t>:</w:t>
       </w:r>
     </w:p>
     <w:p>
       <w:pPr>
-        <w:spacing w:after="0" w:line="240" w:lineRule="auto"/>
-        <w:rPr>
-          <w:rFonts w:ascii="Calibri" w:eastAsia="Times New Roman" w:hAnsi="Calibri" w:cs="Calibri"/>
-          <w:b/>
-          <w:bCs/>
-          <w:color w:val="000000"/>
-          <w:sz w:val="24"/>
-          <w:szCs w:val="38"/>
-        </w:rPr>
-      </w:pPr>
-      <w:r>
-        <w:rPr>
-          <w:rStyle w:val="Hyperlink"/>
-          <w:rFonts w:ascii="Calibri" w:hAnsi="Calibri" w:cs="Calibri"/>
-        </w:rPr>
-        <w:t>https://docs.google.com/presentation/d/1r0_YU5Tl635hFj-pjEVAFx0o-OB5PhSbNv7VvoI2xFc/edit#slide=id.g3b6224b3b5_0_15</w:t>
+        <w:pStyle w:val="ListParagraph"/>
+        <w:numPr>
+          <w:ilvl w:val="0"/>
+          <w:numId w:val="2"/>
+        </w:numPr>
+        <w:rPr>
+          <w:rFonts w:ascii="Calibri" w:eastAsia="Times New Roman" w:hAnsi="Calibri" w:cs="Calibri"/>
+          <w:bCs/>
+          <w:color w:val="000000"/>
+          <w:szCs w:val="28"/>
+        </w:rPr>
+      </w:pPr>
+      <w:r>
+        <w:rPr>
+          <w:rFonts w:ascii="Calibri" w:eastAsia="Times New Roman" w:hAnsi="Calibri" w:cs="Calibri"/>
+          <w:bCs/>
+          <w:color w:val="000000"/>
+          <w:szCs w:val="28"/>
+        </w:rPr>
+        <w:t>Broad and quality knowledge on both front-end and back-end design and implementation</w:t>
+      </w:r>
+    </w:p>
+    <w:p>
+      <w:pPr>
+        <w:pStyle w:val="ListParagraph"/>
+        <w:numPr>
+          <w:ilvl w:val="0"/>
+          <w:numId w:val="2"/>
+        </w:numPr>
+        <w:rPr>
+          <w:rFonts w:ascii="Calibri" w:eastAsia="Times New Roman" w:hAnsi="Calibri" w:cs="Calibri"/>
+          <w:bCs/>
+          <w:color w:val="000000"/>
+          <w:szCs w:val="28"/>
+        </w:rPr>
+      </w:pPr>
+      <w:r>
+        <w:rPr>
+          <w:rFonts w:ascii="Calibri" w:eastAsia="Times New Roman" w:hAnsi="Calibri" w:cs="Calibri"/>
+          <w:bCs/>
+          <w:color w:val="000000"/>
+          <w:szCs w:val="28"/>
+        </w:rPr>
+        <w:t xml:space="preserve">No specific expertise on one </w:t>
+      </w:r>
+      <w:proofErr w:type="gramStart"/>
+      <w:r>
+        <w:rPr>
+          <w:rFonts w:ascii="Calibri" w:eastAsia="Times New Roman" w:hAnsi="Calibri" w:cs="Calibri"/>
+          <w:bCs/>
+          <w:color w:val="000000"/>
+          <w:szCs w:val="28"/>
+        </w:rPr>
+        <w:t>particular development</w:t>
+      </w:r>
+      <w:proofErr w:type="gramEnd"/>
+      <w:r>
+        <w:rPr>
+          <w:rFonts w:ascii="Calibri" w:eastAsia="Times New Roman" w:hAnsi="Calibri" w:cs="Calibri"/>
+          <w:bCs/>
+          <w:color w:val="000000"/>
+          <w:szCs w:val="28"/>
+        </w:rPr>
+        <w:t xml:space="preserve"> technology</w:t>
+      </w:r>
+    </w:p>
+    <w:p>
+      <w:pPr>
+        <w:ind w:left="2160"/>
+        <w:rPr>
+          <w:rFonts w:ascii="Calibri" w:eastAsia="Times New Roman" w:hAnsi="Calibri" w:cs="Calibri"/>
+          <w:bCs/>
+          <w:i/>
+          <w:color w:val="000000"/>
+          <w:szCs w:val="28"/>
+        </w:rPr>
+      </w:pPr>
+      <w:r>
+        <w:rPr>
+          <w:rFonts w:ascii="Calibri" w:eastAsia="Times New Roman" w:hAnsi="Calibri" w:cs="Calibri"/>
+          <w:bCs/>
+          <w:i/>
+          <w:color w:val="000000"/>
+          <w:szCs w:val="28"/>
+        </w:rPr>
+        <w:t>Web developer</w:t>
+      </w:r>
+    </w:p>
+    <w:p>
+      <w:pPr>
+        <w:pStyle w:val="ListParagraph"/>
+        <w:numPr>
+          <w:ilvl w:val="0"/>
+          <w:numId w:val="2"/>
+        </w:numPr>
+        <w:rPr>
+          <w:rFonts w:ascii="Calibri" w:eastAsia="Times New Roman" w:hAnsi="Calibri" w:cs="Calibri"/>
+          <w:bCs/>
+          <w:color w:val="000000"/>
+          <w:szCs w:val="28"/>
+        </w:rPr>
+      </w:pPr>
+      <w:r>
+        <w:rPr>
+          <w:rFonts w:ascii="Calibri" w:eastAsia="Times New Roman" w:hAnsi="Calibri" w:cs="Calibri"/>
+          <w:bCs/>
+          <w:color w:val="000000"/>
+          <w:szCs w:val="28"/>
+        </w:rPr>
+        <w:t>Focus on design and creativity</w:t>
+      </w:r>
+    </w:p>
+    <w:p>
+      <w:pPr>
+        <w:ind w:left="2160"/>
+        <w:rPr>
+          <w:rFonts w:ascii="Calibri" w:eastAsia="Times New Roman" w:hAnsi="Calibri" w:cs="Calibri"/>
+          <w:bCs/>
+          <w:i/>
+          <w:color w:val="000000"/>
+          <w:szCs w:val="28"/>
+        </w:rPr>
+      </w:pPr>
+      <w:r>
+        <w:rPr>
+          <w:rFonts w:ascii="Calibri" w:eastAsia="Times New Roman" w:hAnsi="Calibri" w:cs="Calibri"/>
+          <w:bCs/>
+          <w:i/>
+          <w:color w:val="000000"/>
+          <w:szCs w:val="28"/>
+        </w:rPr>
+        <w:t>Penetration Tester</w:t>
+      </w:r>
+    </w:p>
+    <w:p>
+      <w:pPr>
+        <w:pStyle w:val="ListParagraph"/>
+        <w:numPr>
+          <w:ilvl w:val="0"/>
+          <w:numId w:val="2"/>
+        </w:numPr>
+        <w:rPr>
+          <w:rFonts w:ascii="Calibri" w:eastAsia="Times New Roman" w:hAnsi="Calibri" w:cs="Calibri"/>
+          <w:bCs/>
+          <w:color w:val="000000"/>
+          <w:szCs w:val="28"/>
+        </w:rPr>
+      </w:pPr>
+      <w:r>
+        <w:rPr>
+          <w:rFonts w:ascii="Calibri" w:eastAsia="Times New Roman" w:hAnsi="Calibri" w:cs="Calibri"/>
+          <w:bCs/>
+          <w:color w:val="000000"/>
+          <w:szCs w:val="28"/>
+        </w:rPr>
+        <w:t>Focus on testing and finding security issues/vulnerability</w:t>
+      </w:r>
+    </w:p>
+    <w:p>
+      <w:pPr>
+        <w:pStyle w:val="ListParagraph"/>
+        <w:ind w:left="2880"/>
+        <w:rPr>
+          <w:rFonts w:ascii="Calibri" w:eastAsia="Times New Roman" w:hAnsi="Calibri" w:cs="Calibri"/>
+          <w:bCs/>
+          <w:color w:val="000000"/>
+          <w:szCs w:val="28"/>
+        </w:rPr>
+      </w:pPr>
+    </w:p>
+    <w:p>
+      <w:pPr>
+        <w:ind w:left="720"/>
+        <w:rPr>
+          <w:rFonts w:ascii="Calibri" w:eastAsia="Times New Roman" w:hAnsi="Calibri" w:cs="Calibri"/>
+          <w:b/>
+          <w:bCs/>
+          <w:i/>
+          <w:color w:val="000000"/>
+          <w:szCs w:val="28"/>
+        </w:rPr>
+      </w:pPr>
+      <w:r>
+        <w:rPr>
+          <w:rFonts w:ascii="Calibri" w:eastAsia="Times New Roman" w:hAnsi="Calibri" w:cs="Calibri"/>
+          <w:b/>
+          <w:bCs/>
+          <w:i/>
+          <w:color w:val="000000"/>
+          <w:szCs w:val="28"/>
+        </w:rPr>
+        <w:tab/>
+      </w:r>
+      <w:r>
+        <w:rPr>
+          <w:rFonts w:ascii="Calibri" w:eastAsia="Times New Roman" w:hAnsi="Calibri" w:cs="Calibri"/>
+          <w:b/>
+          <w:bCs/>
+          <w:i/>
+          <w:color w:val="000000"/>
+          <w:szCs w:val="28"/>
+        </w:rPr>
+        <w:t>How similar or different are your career plans across the group?</w:t>
+      </w:r>
+    </w:p>
+    <w:p>
+      <w:pPr>
+        <w:ind w:left="1440"/>
+        <w:rPr>
+          <w:rFonts w:ascii="Calibri" w:eastAsia="Times New Roman" w:hAnsi="Calibri" w:cs="Calibri"/>
+          <w:bCs/>
+          <w:color w:val="000000"/>
+          <w:szCs w:val="28"/>
+        </w:rPr>
+      </w:pPr>
+      <w:r>
+        <w:rPr>
+          <w:rFonts w:ascii="Calibri" w:eastAsia="Times New Roman" w:hAnsi="Calibri" w:cs="Calibri"/>
+          <w:bCs/>
+          <w:color w:val="000000"/>
+          <w:szCs w:val="28"/>
+        </w:rPr>
+        <w:t>All 3 career plans are based in core parts of IT, and are fundamental to any business IT solution, however the path and prerequisites slightly differ in terms of experience required.</w:t>
+      </w:r>
+    </w:p>
+    <w:p>
+      <w:pPr>
+        <w:ind w:left="1440"/>
+        <w:rPr>
+          <w:rFonts w:ascii="Calibri" w:eastAsia="Times New Roman" w:hAnsi="Calibri" w:cs="Calibri"/>
+          <w:bCs/>
+          <w:color w:val="000000"/>
+          <w:szCs w:val="28"/>
+        </w:rPr>
+      </w:pPr>
+      <w:r>
+        <w:rPr>
+          <w:rFonts w:ascii="Calibri" w:eastAsia="Times New Roman" w:hAnsi="Calibri" w:cs="Calibri"/>
+          <w:bCs/>
+          <w:color w:val="000000"/>
+          <w:szCs w:val="28"/>
+        </w:rPr>
+        <w:t xml:space="preserve">To get a job as a full-stack developer, you would need a long and experienced history, working in different fields of software and web development. This is not a job you would typically receive as your first role. </w:t>
+      </w:r>
+    </w:p>
+    <w:p>
+      <w:pPr>
+        <w:ind w:left="1440"/>
+        <w:rPr>
+          <w:rFonts w:ascii="Calibri" w:eastAsia="Times New Roman" w:hAnsi="Calibri" w:cs="Calibri"/>
+          <w:bCs/>
+          <w:color w:val="000000"/>
+          <w:szCs w:val="28"/>
+        </w:rPr>
+      </w:pPr>
+      <w:r>
+        <w:rPr>
+          <w:rFonts w:ascii="Calibri" w:eastAsia="Times New Roman" w:hAnsi="Calibri" w:cs="Calibri"/>
+          <w:bCs/>
+          <w:color w:val="000000"/>
+          <w:szCs w:val="28"/>
+        </w:rPr>
+        <w:lastRenderedPageBreak/>
+        <w:t>To get a job as a web developer, you would need some sort of portfolio to demonstrate and show your previous works, professional or casual, along with displaying an eye for design and understanding of current technologies.</w:t>
+      </w:r>
+    </w:p>
+    <w:p>
+      <w:pPr>
+        <w:ind w:left="1440"/>
+        <w:rPr>
+          <w:rFonts w:ascii="Calibri" w:eastAsia="Times New Roman" w:hAnsi="Calibri" w:cs="Calibri"/>
+          <w:bCs/>
+          <w:color w:val="000000"/>
+          <w:szCs w:val="28"/>
+        </w:rPr>
+      </w:pPr>
+      <w:r>
+        <w:rPr>
+          <w:rFonts w:ascii="Calibri" w:eastAsia="Times New Roman" w:hAnsi="Calibri" w:cs="Calibri"/>
+          <w:bCs/>
+          <w:color w:val="000000"/>
+          <w:szCs w:val="28"/>
+        </w:rPr>
+        <w:t>To get a job as a security penetration tester, you would require a vast knowledge of computer operating systems, IT infrastructure, common company practices, how to expose vulnerabilities, and how to then exploit said weaknesses. You would also have to show some level of ethics, to demonstrate to a potential employer that you’re not in the business for malicious intent, but rather to protect and prevent.</w:t>
       </w:r>
       <w:bookmarkStart w:id="1" w:name="_GoBack"/>
       <w:bookmarkEnd w:id="1"/>
     </w:p>
     <w:p>
       <w:pPr>
-        <w:spacing w:after="0" w:line="240" w:lineRule="auto"/>
-        <w:rPr>
-          <w:rFonts w:ascii="Calibri" w:eastAsia="Times New Roman" w:hAnsi="Calibri" w:cs="Calibri"/>
-          <w:b/>
-          <w:bCs/>
-          <w:color w:val="000000"/>
-          <w:sz w:val="24"/>
-          <w:szCs w:val="38"/>
-        </w:rPr>
-      </w:pPr>
-    </w:p>
-    <w:p>
-      <w:pPr>
-        <w:spacing w:after="0" w:line="240" w:lineRule="auto"/>
-        <w:rPr>
-          <w:rFonts w:ascii="Calibri" w:eastAsia="Times New Roman" w:hAnsi="Calibri" w:cs="Calibri"/>
-          <w:b/>
-          <w:bCs/>
-          <w:color w:val="000000"/>
-          <w:sz w:val="28"/>
-          <w:szCs w:val="38"/>
-        </w:rPr>
-      </w:pPr>
-      <w:r>
-        <w:rPr>
-          <w:rFonts w:ascii="Calibri" w:eastAsia="Times New Roman" w:hAnsi="Calibri" w:cs="Calibri"/>
-          <w:b/>
-          <w:bCs/>
-          <w:color w:val="000000"/>
-          <w:sz w:val="28"/>
-          <w:szCs w:val="38"/>
-        </w:rPr>
-        <w:t>TEAM PROFILE</w:t>
-      </w:r>
-    </w:p>
-    <w:p>
-      <w:pPr>
-        <w:spacing w:after="0" w:line="240" w:lineRule="auto"/>
-        <w:rPr>
-          <w:rFonts w:ascii="Calibri" w:eastAsia="Times New Roman" w:hAnsi="Calibri" w:cs="Calibri"/>
-          <w:sz w:val="20"/>
-          <w:szCs w:val="24"/>
-          <w:u w:val="single"/>
-        </w:rPr>
-      </w:pPr>
-    </w:p>
-    <w:p>
-      <w:pPr>
-        <w:spacing w:after="0" w:line="240" w:lineRule="auto"/>
-        <w:ind w:left="720"/>
-        <w:rPr>
-          <w:rFonts w:ascii="Calibri" w:eastAsia="Times New Roman" w:hAnsi="Calibri" w:cs="Calibri"/>
-          <w:b/>
-          <w:bCs/>
-          <w:i/>
-          <w:color w:val="000000"/>
-          <w:sz w:val="28"/>
-          <w:szCs w:val="28"/>
-          <w:u w:val="single"/>
-        </w:rPr>
-      </w:pPr>
-      <w:r>
-        <w:rPr>
-          <w:rFonts w:ascii="Calibri" w:eastAsia="Times New Roman" w:hAnsi="Calibri" w:cs="Calibri"/>
-          <w:b/>
-          <w:bCs/>
-          <w:i/>
-          <w:color w:val="000000"/>
-          <w:sz w:val="24"/>
-          <w:szCs w:val="28"/>
-          <w:u w:val="single"/>
-        </w:rPr>
-        <w:t>Personal Profile</w:t>
-      </w:r>
-    </w:p>
-    <w:p>
-      <w:pPr>
-        <w:spacing w:after="0" w:line="240" w:lineRule="auto"/>
-        <w:rPr>
-          <w:rFonts w:ascii="Calibri" w:eastAsia="Times New Roman" w:hAnsi="Calibri" w:cs="Calibri"/>
-          <w:sz w:val="18"/>
-          <w:szCs w:val="24"/>
-        </w:rPr>
-      </w:pPr>
-    </w:p>
-    <w:p>
-      <w:pPr>
-        <w:spacing w:after="0" w:line="240" w:lineRule="auto"/>
         <w:ind w:left="1440"/>
         <w:rPr>
           <w:rFonts w:ascii="Calibri" w:eastAsia="Times New Roman" w:hAnsi="Calibri" w:cs="Calibri"/>
-          <w:b/>
-          <w:bCs/>
-          <w:i/>
-          <w:iCs/>
-          <w:color w:val="000000"/>
-          <w:szCs w:val="24"/>
-        </w:rPr>
-      </w:pPr>
-      <w:r>
-        <w:rPr>
-          <w:rFonts w:ascii="Calibri" w:eastAsia="Times New Roman" w:hAnsi="Calibri" w:cs="Calibri"/>
-          <w:b/>
-          <w:bCs/>
-          <w:i/>
-          <w:iCs/>
-          <w:color w:val="000000"/>
-          <w:szCs w:val="24"/>
-        </w:rPr>
-        <w:t>Aaron Storey</w:t>
-      </w:r>
-    </w:p>
-    <w:p>
-      <w:pPr>
-        <w:spacing w:after="0" w:line="240" w:lineRule="auto"/>
-        <w:ind w:left="1440"/>
-        <w:rPr>
-          <w:rFonts w:ascii="Calibri" w:eastAsia="Times New Roman" w:hAnsi="Calibri" w:cs="Calibri"/>
-          <w:i/>
-          <w:szCs w:val="24"/>
-        </w:rPr>
-      </w:pPr>
-    </w:p>
-    <w:p>
-      <w:pPr>
-        <w:spacing w:after="0" w:line="240" w:lineRule="auto"/>
-        <w:ind w:left="1440"/>
-        <w:rPr>
-          <w:rFonts w:ascii="Calibri" w:eastAsia="Times New Roman" w:hAnsi="Calibri" w:cs="Calibri"/>
-          <w:szCs w:val="24"/>
-        </w:rPr>
-      </w:pPr>
-      <w:r>
-        <w:rPr>
-          <w:rFonts w:ascii="Calibri" w:eastAsia="Times New Roman" w:hAnsi="Calibri" w:cs="Calibri"/>
-          <w:color w:val="000000"/>
-          <w:szCs w:val="24"/>
-          <w:shd w:val="clear" w:color="auto" w:fill="FFFFFF"/>
-        </w:rPr>
-        <w:t xml:space="preserve">My name is Aaron Storey, s3501900 is my student number, and I am part of The Three MuskeTechs. My background is a heavy interest in IT, specifically programming and development. Some hobbies include building and woodworking, I enjoy the process of starting with nothing but an </w:t>
-      </w:r>
-      <w:proofErr w:type="gramStart"/>
-      <w:r>
-        <w:rPr>
-          <w:rFonts w:ascii="Calibri" w:eastAsia="Times New Roman" w:hAnsi="Calibri" w:cs="Calibri"/>
-          <w:color w:val="000000"/>
-          <w:szCs w:val="24"/>
-          <w:shd w:val="clear" w:color="auto" w:fill="FFFFFF"/>
-        </w:rPr>
-        <w:t>idea, and</w:t>
-      </w:r>
-      <w:proofErr w:type="gramEnd"/>
-      <w:r>
-        <w:rPr>
-          <w:rFonts w:ascii="Calibri" w:eastAsia="Times New Roman" w:hAnsi="Calibri" w:cs="Calibri"/>
-          <w:color w:val="000000"/>
-          <w:szCs w:val="24"/>
-          <w:shd w:val="clear" w:color="auto" w:fill="FFFFFF"/>
-        </w:rPr>
-        <w:t xml:space="preserve"> turning it into a finished product (this applies to physical and digital products).</w:t>
-      </w:r>
-    </w:p>
-    <w:p>
-      <w:pPr>
-        <w:spacing w:after="0" w:line="240" w:lineRule="auto"/>
-        <w:ind w:left="1440"/>
-        <w:rPr>
-          <w:rFonts w:ascii="Calibri" w:eastAsia="Times New Roman" w:hAnsi="Calibri" w:cs="Calibri"/>
-          <w:szCs w:val="24"/>
-        </w:rPr>
-      </w:pPr>
-      <w:r>
-        <w:rPr>
-          <w:rFonts w:ascii="Calibri" w:eastAsia="Times New Roman" w:hAnsi="Calibri" w:cs="Calibri"/>
-          <w:color w:val="000000"/>
-          <w:szCs w:val="24"/>
-          <w:shd w:val="clear" w:color="auto" w:fill="FFFFFF"/>
-        </w:rPr>
-        <w:t>My interest in IT like many kids born in or close to the 90s was apparent in my childhood, but really spiked when I first started learning how to program using PHP when I was 15.</w:t>
-      </w:r>
-    </w:p>
-    <w:p>
-      <w:pPr>
-        <w:spacing w:after="0" w:line="240" w:lineRule="auto"/>
-        <w:ind w:left="1440"/>
-        <w:rPr>
-          <w:rFonts w:ascii="Calibri" w:eastAsia="Times New Roman" w:hAnsi="Calibri" w:cs="Calibri"/>
-          <w:szCs w:val="24"/>
-        </w:rPr>
-      </w:pPr>
-      <w:r>
-        <w:rPr>
-          <w:rFonts w:ascii="Calibri" w:eastAsia="Times New Roman" w:hAnsi="Calibri" w:cs="Calibri"/>
-          <w:color w:val="000000"/>
-          <w:szCs w:val="24"/>
-          <w:shd w:val="clear" w:color="auto" w:fill="FFFFFF"/>
-        </w:rPr>
-        <w:t xml:space="preserve">My experience with IT started with working as a retail salesperson at a company selling all sorts of </w:t>
-      </w:r>
-      <w:r>
-        <w:rPr>
-          <w:rFonts w:ascii="Calibri" w:eastAsia="Times New Roman" w:hAnsi="Calibri" w:cs="Calibri"/>
-          <w:color w:val="000000"/>
-          <w:szCs w:val="24"/>
-          <w:shd w:val="clear" w:color="auto" w:fill="FFFFFF"/>
-        </w:rPr>
-        <w:t>technology and</w:t>
-      </w:r>
-      <w:r>
-        <w:rPr>
-          <w:rFonts w:ascii="Calibri" w:eastAsia="Times New Roman" w:hAnsi="Calibri" w:cs="Calibri"/>
-          <w:color w:val="000000"/>
-          <w:szCs w:val="24"/>
-          <w:shd w:val="clear" w:color="auto" w:fill="FFFFFF"/>
-        </w:rPr>
-        <w:t xml:space="preserve"> worked my way up to the corporate IT department of said retail company, where I help maintain systems and tools that stores use.</w:t>
-      </w:r>
-    </w:p>
-    <w:p>
-      <w:pPr>
-        <w:spacing w:after="0" w:line="240" w:lineRule="auto"/>
-        <w:ind w:left="1440"/>
-        <w:rPr>
-          <w:rFonts w:ascii="Calibri" w:eastAsia="Times New Roman" w:hAnsi="Calibri" w:cs="Calibri"/>
-          <w:b/>
-          <w:bCs/>
-          <w:i/>
-          <w:iCs/>
-          <w:color w:val="000000"/>
-          <w:szCs w:val="24"/>
-        </w:rPr>
-      </w:pPr>
-    </w:p>
-    <w:p>
-      <w:pPr>
-        <w:spacing w:after="0" w:line="240" w:lineRule="auto"/>
-        <w:ind w:left="1440"/>
-        <w:rPr>
-          <w:rFonts w:ascii="Calibri" w:eastAsia="Times New Roman" w:hAnsi="Calibri" w:cs="Calibri"/>
-          <w:b/>
-          <w:bCs/>
-          <w:i/>
-          <w:iCs/>
-          <w:color w:val="000000"/>
-          <w:szCs w:val="24"/>
-        </w:rPr>
-      </w:pPr>
-      <w:r>
-        <w:rPr>
-          <w:rFonts w:ascii="Calibri" w:eastAsia="Times New Roman" w:hAnsi="Calibri" w:cs="Calibri"/>
-          <w:b/>
-          <w:bCs/>
-          <w:i/>
-          <w:iCs/>
-          <w:color w:val="000000"/>
-          <w:szCs w:val="24"/>
-        </w:rPr>
-        <w:t>Alina Nguyen</w:t>
-      </w:r>
-    </w:p>
-    <w:p>
-      <w:pPr>
-        <w:spacing w:after="0" w:line="240" w:lineRule="auto"/>
-        <w:ind w:left="1440"/>
-        <w:rPr>
-          <w:rFonts w:ascii="Calibri" w:eastAsia="Times New Roman" w:hAnsi="Calibri" w:cs="Calibri"/>
-          <w:szCs w:val="24"/>
-        </w:rPr>
-      </w:pPr>
-    </w:p>
-    <w:p>
-      <w:pPr>
-        <w:spacing w:after="0" w:line="240" w:lineRule="auto"/>
-        <w:ind w:left="1440"/>
-        <w:rPr>
-          <w:rFonts w:ascii="Calibri" w:eastAsia="Times New Roman" w:hAnsi="Calibri" w:cs="Calibri"/>
-          <w:szCs w:val="24"/>
-        </w:rPr>
-      </w:pPr>
-      <w:r>
-        <w:rPr>
-          <w:rFonts w:ascii="Calibri" w:eastAsia="Times New Roman" w:hAnsi="Calibri" w:cs="Calibri"/>
-          <w:color w:val="000000"/>
-          <w:szCs w:val="24"/>
-          <w:shd w:val="clear" w:color="auto" w:fill="FFFFFF"/>
-        </w:rPr>
-        <w:t xml:space="preserve">My name is Alina Nguyen, a member of The Three MuskeTechs that is currently studying Associate Degree of Information Technology - my student number is s3588914. Back when I was in </w:t>
-      </w:r>
-      <w:r>
-        <w:rPr>
-          <w:rFonts w:ascii="Calibri" w:eastAsia="Times New Roman" w:hAnsi="Calibri" w:cs="Calibri"/>
-          <w:color w:val="000000"/>
-          <w:szCs w:val="24"/>
-          <w:shd w:val="clear" w:color="auto" w:fill="FFFFFF"/>
-        </w:rPr>
-        <w:t>high school</w:t>
-      </w:r>
-      <w:r>
-        <w:rPr>
-          <w:rFonts w:ascii="Calibri" w:eastAsia="Times New Roman" w:hAnsi="Calibri" w:cs="Calibri"/>
-          <w:color w:val="000000"/>
-          <w:szCs w:val="24"/>
-          <w:shd w:val="clear" w:color="auto" w:fill="FFFFFF"/>
-        </w:rPr>
-        <w:t>, I focused on the business side of things, especially in Accounting.</w:t>
-      </w:r>
-    </w:p>
-    <w:p>
-      <w:pPr>
-        <w:spacing w:after="0" w:line="240" w:lineRule="auto"/>
-        <w:ind w:left="1440"/>
-        <w:rPr>
-          <w:rFonts w:ascii="Calibri" w:eastAsia="Times New Roman" w:hAnsi="Calibri" w:cs="Calibri"/>
-          <w:szCs w:val="24"/>
-        </w:rPr>
-      </w:pPr>
-      <w:r>
-        <w:rPr>
-          <w:rFonts w:ascii="Calibri" w:eastAsia="Times New Roman" w:hAnsi="Calibri" w:cs="Calibri"/>
-          <w:color w:val="000000"/>
-          <w:szCs w:val="24"/>
-          <w:shd w:val="clear" w:color="auto" w:fill="FFFFFF"/>
-        </w:rPr>
-        <w:t>Unfortunately,</w:t>
-      </w:r>
-      <w:r>
-        <w:rPr>
-          <w:rFonts w:ascii="Calibri" w:eastAsia="Times New Roman" w:hAnsi="Calibri" w:cs="Calibri"/>
-          <w:color w:val="000000"/>
-          <w:szCs w:val="24"/>
-          <w:shd w:val="clear" w:color="auto" w:fill="FFFFFF"/>
-        </w:rPr>
-        <w:t xml:space="preserve"> once I begun studying Business in University, I </w:t>
-      </w:r>
-      <w:r>
-        <w:rPr>
-          <w:rFonts w:ascii="Calibri" w:eastAsia="Times New Roman" w:hAnsi="Calibri" w:cs="Calibri"/>
-          <w:color w:val="000000"/>
-          <w:szCs w:val="24"/>
-          <w:shd w:val="clear" w:color="auto" w:fill="FFFFFF"/>
-        </w:rPr>
-        <w:t>realized</w:t>
-      </w:r>
-      <w:r>
-        <w:rPr>
-          <w:rFonts w:ascii="Calibri" w:eastAsia="Times New Roman" w:hAnsi="Calibri" w:cs="Calibri"/>
-          <w:color w:val="000000"/>
-          <w:szCs w:val="24"/>
-          <w:shd w:val="clear" w:color="auto" w:fill="FFFFFF"/>
-        </w:rPr>
-        <w:t xml:space="preserve"> that it wasn’t something that I wanted to have a career in - so while looking for a different field to study, Information Technology caught my interest.</w:t>
-      </w:r>
-    </w:p>
-    <w:p>
-      <w:pPr>
-        <w:spacing w:after="0" w:line="240" w:lineRule="auto"/>
-        <w:ind w:left="1440"/>
-        <w:rPr>
-          <w:rFonts w:ascii="Calibri" w:eastAsia="Times New Roman" w:hAnsi="Calibri" w:cs="Calibri"/>
-          <w:szCs w:val="24"/>
-        </w:rPr>
-      </w:pPr>
-      <w:r>
-        <w:rPr>
-          <w:rFonts w:ascii="Calibri" w:eastAsia="Times New Roman" w:hAnsi="Calibri" w:cs="Calibri"/>
-          <w:color w:val="000000"/>
-          <w:szCs w:val="24"/>
-          <w:shd w:val="clear" w:color="auto" w:fill="FFFFFF"/>
-        </w:rPr>
-        <w:lastRenderedPageBreak/>
-        <w:t xml:space="preserve">Therefore, I decided to give Information Technology a try, and so </w:t>
-      </w:r>
-      <w:proofErr w:type="gramStart"/>
-      <w:r>
-        <w:rPr>
-          <w:rFonts w:ascii="Calibri" w:eastAsia="Times New Roman" w:hAnsi="Calibri" w:cs="Calibri"/>
-          <w:color w:val="000000"/>
-          <w:szCs w:val="24"/>
-          <w:shd w:val="clear" w:color="auto" w:fill="FFFFFF"/>
-        </w:rPr>
-        <w:t>far</w:t>
-      </w:r>
-      <w:proofErr w:type="gramEnd"/>
-      <w:r>
-        <w:rPr>
-          <w:rFonts w:ascii="Calibri" w:eastAsia="Times New Roman" w:hAnsi="Calibri" w:cs="Calibri"/>
-          <w:color w:val="000000"/>
-          <w:szCs w:val="24"/>
-          <w:shd w:val="clear" w:color="auto" w:fill="FFFFFF"/>
-        </w:rPr>
-        <w:t xml:space="preserve"> my interest has grown. </w:t>
-      </w:r>
-      <w:proofErr w:type="gramStart"/>
-      <w:r>
-        <w:rPr>
-          <w:rFonts w:ascii="Calibri" w:eastAsia="Times New Roman" w:hAnsi="Calibri" w:cs="Calibri"/>
-          <w:color w:val="000000"/>
-          <w:szCs w:val="24"/>
-          <w:shd w:val="clear" w:color="auto" w:fill="FFFFFF"/>
-        </w:rPr>
-        <w:t>At the moment</w:t>
-      </w:r>
-      <w:proofErr w:type="gramEnd"/>
-      <w:r>
-        <w:rPr>
-          <w:rFonts w:ascii="Calibri" w:eastAsia="Times New Roman" w:hAnsi="Calibri" w:cs="Calibri"/>
-          <w:color w:val="000000"/>
-          <w:szCs w:val="24"/>
-          <w:shd w:val="clear" w:color="auto" w:fill="FFFFFF"/>
-        </w:rPr>
-        <w:t xml:space="preserve"> my experience in IT is very limited, what I have at the moment is what I have gained through my studies at RMIT.</w:t>
-      </w:r>
-    </w:p>
-    <w:p>
-      <w:pPr>
-        <w:spacing w:after="0" w:line="240" w:lineRule="auto"/>
-        <w:ind w:left="1440"/>
-        <w:rPr>
-          <w:rFonts w:ascii="Calibri" w:eastAsia="Times New Roman" w:hAnsi="Calibri" w:cs="Calibri"/>
-          <w:b/>
-          <w:bCs/>
-          <w:i/>
-          <w:iCs/>
-          <w:color w:val="000000"/>
-          <w:szCs w:val="24"/>
-        </w:rPr>
-      </w:pPr>
-    </w:p>
-    <w:p>
-      <w:pPr>
-        <w:spacing w:after="0" w:line="240" w:lineRule="auto"/>
-        <w:ind w:left="1440"/>
-        <w:rPr>
-          <w:rFonts w:ascii="Calibri" w:eastAsia="Times New Roman" w:hAnsi="Calibri" w:cs="Calibri"/>
-          <w:b/>
-          <w:bCs/>
-          <w:i/>
-          <w:iCs/>
-          <w:color w:val="000000"/>
-          <w:szCs w:val="24"/>
-        </w:rPr>
-      </w:pPr>
-      <w:r>
-        <w:rPr>
-          <w:rFonts w:ascii="Calibri" w:eastAsia="Times New Roman" w:hAnsi="Calibri" w:cs="Calibri"/>
-          <w:b/>
-          <w:bCs/>
-          <w:i/>
-          <w:iCs/>
-          <w:color w:val="000000"/>
-          <w:szCs w:val="24"/>
-        </w:rPr>
-        <w:t>Joshua Lawerson</w:t>
-      </w:r>
-    </w:p>
-    <w:p>
-      <w:pPr>
-        <w:spacing w:after="0" w:line="240" w:lineRule="auto"/>
-        <w:ind w:left="1440"/>
-        <w:rPr>
-          <w:rFonts w:ascii="Calibri" w:eastAsia="Times New Roman" w:hAnsi="Calibri" w:cs="Calibri"/>
-          <w:szCs w:val="24"/>
-        </w:rPr>
-      </w:pPr>
-    </w:p>
-    <w:p>
-      <w:pPr>
-        <w:spacing w:after="0" w:line="240" w:lineRule="auto"/>
-        <w:ind w:left="1440"/>
-        <w:rPr>
-          <w:rFonts w:ascii="Calibri" w:eastAsia="Times New Roman" w:hAnsi="Calibri" w:cs="Calibri"/>
-          <w:szCs w:val="24"/>
-        </w:rPr>
-      </w:pPr>
-      <w:r>
-        <w:rPr>
-          <w:rFonts w:ascii="Calibri" w:eastAsia="Times New Roman" w:hAnsi="Calibri" w:cs="Calibri"/>
-          <w:color w:val="000000"/>
-          <w:szCs w:val="24"/>
-          <w:shd w:val="clear" w:color="auto" w:fill="FFFFFF"/>
-        </w:rPr>
-        <w:t>My name is Joshua Lawerson, proud member of The Three MuskeTechs. I’ve spent several years working in advocacy and have come to a point now where I’m looking for a career change. I used to fence competitively and still enjoy the sport recreationally.</w:t>
-      </w:r>
-    </w:p>
-    <w:p>
-      <w:pPr>
-        <w:spacing w:after="0" w:line="240" w:lineRule="auto"/>
-        <w:ind w:left="1440"/>
-        <w:rPr>
-          <w:rFonts w:ascii="Calibri" w:eastAsia="Times New Roman" w:hAnsi="Calibri" w:cs="Calibri"/>
-          <w:szCs w:val="24"/>
-        </w:rPr>
-      </w:pPr>
-      <w:r>
-        <w:rPr>
-          <w:rFonts w:ascii="Calibri" w:eastAsia="Times New Roman" w:hAnsi="Calibri" w:cs="Calibri"/>
-          <w:color w:val="000000"/>
-          <w:szCs w:val="24"/>
-          <w:shd w:val="clear" w:color="auto" w:fill="FFFFFF"/>
-        </w:rPr>
-        <w:t>I’m a deeply competitive person and think that this would transition well into the IT field. My experience in IT so far has been limited to things that I’ve taught myself, largely revolving around working with excel.</w:t>
-      </w:r>
-    </w:p>
-    <w:p>
-      <w:pPr>
-        <w:spacing w:after="0" w:line="240" w:lineRule="auto"/>
-        <w:ind w:left="1440"/>
-        <w:rPr>
-          <w:rFonts w:ascii="Calibri" w:eastAsia="Times New Roman" w:hAnsi="Calibri" w:cs="Calibri"/>
-          <w:szCs w:val="24"/>
-        </w:rPr>
-      </w:pPr>
-      <w:r>
-        <w:rPr>
-          <w:rFonts w:ascii="Calibri" w:eastAsia="Times New Roman" w:hAnsi="Calibri" w:cs="Calibri"/>
-          <w:color w:val="000000"/>
-          <w:szCs w:val="24"/>
-          <w:shd w:val="clear" w:color="auto" w:fill="FFFFFF"/>
-        </w:rPr>
-        <w:t xml:space="preserve">My interest in IT has changed as I’ve grown, starting with an obsession with any video game I could get my hands on to now throwing myself into every programming language I </w:t>
-      </w:r>
-      <w:proofErr w:type="gramStart"/>
-      <w:r>
-        <w:rPr>
-          <w:rFonts w:ascii="Calibri" w:eastAsia="Times New Roman" w:hAnsi="Calibri" w:cs="Calibri"/>
-          <w:color w:val="000000"/>
-          <w:szCs w:val="24"/>
-          <w:shd w:val="clear" w:color="auto" w:fill="FFFFFF"/>
-        </w:rPr>
-        <w:t>have the opportunity to</w:t>
-      </w:r>
-      <w:proofErr w:type="gramEnd"/>
-      <w:r>
-        <w:rPr>
-          <w:rFonts w:ascii="Calibri" w:eastAsia="Times New Roman" w:hAnsi="Calibri" w:cs="Calibri"/>
-          <w:color w:val="000000"/>
-          <w:szCs w:val="24"/>
-          <w:shd w:val="clear" w:color="auto" w:fill="FFFFFF"/>
-        </w:rPr>
-        <w:t xml:space="preserve"> study.</w:t>
-      </w:r>
-    </w:p>
-    <w:p>
-      <w:pPr>
-        <w:spacing w:after="240" w:line="240" w:lineRule="auto"/>
-        <w:rPr>
-          <w:rFonts w:ascii="Calibri" w:eastAsia="Times New Roman" w:hAnsi="Calibri" w:cs="Calibri"/>
-          <w:szCs w:val="24"/>
-        </w:rPr>
-      </w:pPr>
-    </w:p>
-    <w:p>
-      <w:pPr>
-        <w:spacing w:after="240" w:line="240" w:lineRule="auto"/>
-        <w:ind w:left="720"/>
-        <w:rPr>
-          <w:rFonts w:ascii="Calibri" w:eastAsia="Times New Roman" w:hAnsi="Calibri" w:cs="Calibri"/>
-          <w:szCs w:val="24"/>
-        </w:rPr>
-      </w:pPr>
-      <w:r>
-        <w:rPr>
-          <w:rFonts w:ascii="Calibri" w:eastAsia="Times New Roman" w:hAnsi="Calibri" w:cs="Calibri"/>
-          <w:szCs w:val="24"/>
-        </w:rPr>
-        <w:br/>
-      </w:r>
-      <w:r>
-        <w:rPr>
-          <w:rFonts w:ascii="Calibri" w:eastAsia="Times New Roman" w:hAnsi="Calibri" w:cs="Calibri"/>
-          <w:b/>
-          <w:bCs/>
-          <w:i/>
-          <w:color w:val="000000"/>
-          <w:sz w:val="24"/>
-          <w:szCs w:val="28"/>
-          <w:u w:val="single"/>
-        </w:rPr>
-        <w:t>Group Processes</w:t>
-      </w:r>
-    </w:p>
-    <w:p>
-      <w:pPr>
-        <w:spacing w:after="0" w:line="240" w:lineRule="auto"/>
-        <w:rPr>
-          <w:rFonts w:ascii="Calibri" w:eastAsia="Times New Roman" w:hAnsi="Calibri" w:cs="Calibri"/>
-          <w:b/>
-          <w:bCs/>
-          <w:i/>
-          <w:color w:val="000000"/>
-          <w:szCs w:val="28"/>
-        </w:rPr>
-      </w:pPr>
-    </w:p>
-    <w:p>
-      <w:pPr>
-        <w:spacing w:after="240" w:line="240" w:lineRule="auto"/>
-        <w:ind w:left="1440"/>
-        <w:rPr>
-          <w:rFonts w:ascii="Calibri" w:eastAsia="Times New Roman" w:hAnsi="Calibri" w:cs="Calibri"/>
-          <w:sz w:val="24"/>
-          <w:szCs w:val="24"/>
-        </w:rPr>
-      </w:pPr>
-      <w:r>
-        <w:rPr>
-          <w:rFonts w:ascii="Calibri" w:eastAsia="Times New Roman" w:hAnsi="Calibri" w:cs="Calibri"/>
-          <w:b/>
-          <w:bCs/>
-          <w:i/>
-          <w:iCs/>
-          <w:color w:val="000000"/>
-          <w:szCs w:val="24"/>
-        </w:rPr>
-        <w:t xml:space="preserve">How well did your group work together in Assignment 2? </w:t>
-      </w:r>
-    </w:p>
-    <w:p>
-      <w:pPr>
-        <w:spacing w:after="0" w:line="240" w:lineRule="auto"/>
-        <w:ind w:left="1440"/>
-        <w:rPr>
-          <w:rFonts w:ascii="Calibri" w:eastAsia="Times New Roman" w:hAnsi="Calibri" w:cs="Calibri"/>
-          <w:color w:val="000000"/>
-          <w:szCs w:val="24"/>
-        </w:rPr>
-      </w:pPr>
-      <w:r>
-        <w:rPr>
-          <w:rFonts w:ascii="Calibri" w:eastAsia="Times New Roman" w:hAnsi="Calibri" w:cs="Calibri"/>
-          <w:color w:val="000000"/>
-          <w:szCs w:val="24"/>
-        </w:rPr>
-        <w:t xml:space="preserve">Our group overall worked </w:t>
-      </w:r>
-      <w:proofErr w:type="gramStart"/>
-      <w:r>
-        <w:rPr>
-          <w:rFonts w:ascii="Calibri" w:eastAsia="Times New Roman" w:hAnsi="Calibri" w:cs="Calibri"/>
-          <w:color w:val="000000"/>
-          <w:szCs w:val="24"/>
-        </w:rPr>
-        <w:t>really well</w:t>
-      </w:r>
-      <w:proofErr w:type="gramEnd"/>
-      <w:r>
-        <w:rPr>
-          <w:rFonts w:ascii="Calibri" w:eastAsia="Times New Roman" w:hAnsi="Calibri" w:cs="Calibri"/>
-          <w:color w:val="000000"/>
-          <w:szCs w:val="24"/>
-        </w:rPr>
-        <w:t xml:space="preserve"> together, we were able to delegate tasks to each team member based on their strengths quite easily without any issues - also providing help to one another when needed. As a group we also came to a decision on what to do for our final project idea quite quickly, as it contains elements from each of our project ideas from Assignment 1.</w:t>
-      </w:r>
-    </w:p>
-    <w:p>
-      <w:pPr>
-        <w:spacing w:after="0" w:line="240" w:lineRule="auto"/>
-        <w:ind w:left="1440"/>
-        <w:rPr>
-          <w:rFonts w:ascii="Calibri" w:eastAsia="Times New Roman" w:hAnsi="Calibri" w:cs="Calibri"/>
-          <w:szCs w:val="24"/>
-        </w:rPr>
-      </w:pPr>
-    </w:p>
-    <w:p>
-      <w:pPr>
-        <w:spacing w:after="0" w:line="240" w:lineRule="auto"/>
-        <w:ind w:left="1440"/>
-        <w:rPr>
-          <w:rFonts w:ascii="Calibri" w:eastAsia="Times New Roman" w:hAnsi="Calibri" w:cs="Calibri"/>
-          <w:b/>
-          <w:bCs/>
-          <w:i/>
-          <w:iCs/>
-          <w:color w:val="000000"/>
-          <w:szCs w:val="24"/>
-        </w:rPr>
-      </w:pPr>
-      <w:r>
-        <w:rPr>
-          <w:rFonts w:ascii="Calibri" w:eastAsia="Times New Roman" w:hAnsi="Calibri" w:cs="Calibri"/>
-          <w:b/>
-          <w:bCs/>
-          <w:i/>
-          <w:iCs/>
-          <w:color w:val="000000"/>
-          <w:szCs w:val="24"/>
-        </w:rPr>
-        <w:t>Will you be introducing any changes in process for Assignment 3?</w:t>
-      </w:r>
-    </w:p>
-    <w:p>
-      <w:pPr>
-        <w:spacing w:after="0" w:line="240" w:lineRule="auto"/>
-        <w:ind w:left="720"/>
-        <w:rPr>
-          <w:rFonts w:ascii="Calibri" w:eastAsia="Times New Roman" w:hAnsi="Calibri" w:cs="Calibri"/>
-          <w:szCs w:val="24"/>
-        </w:rPr>
-      </w:pPr>
-    </w:p>
-    <w:p>
-      <w:pPr>
-        <w:spacing w:after="0" w:line="240" w:lineRule="auto"/>
-        <w:ind w:left="1440"/>
-        <w:rPr>
-          <w:rFonts w:ascii="Calibri" w:eastAsia="Times New Roman" w:hAnsi="Calibri" w:cs="Calibri"/>
-          <w:szCs w:val="24"/>
-        </w:rPr>
-      </w:pPr>
-      <w:r>
-        <w:rPr>
-          <w:rFonts w:ascii="Calibri" w:eastAsia="Times New Roman" w:hAnsi="Calibri" w:cs="Calibri"/>
-          <w:color w:val="000000"/>
-          <w:szCs w:val="24"/>
-        </w:rPr>
-        <w:t>We will be utilizing GitHub in more depth as a method to store and share documentation between each group member. While we did this in our last Assignment, we will be doing this with a larger number of resources and files.</w:t>
-      </w:r>
-    </w:p>
-    <w:p>
-      <w:pPr>
-        <w:spacing w:after="0" w:line="240" w:lineRule="auto"/>
-        <w:ind w:left="1440"/>
-        <w:rPr>
-          <w:rFonts w:ascii="Calibri" w:eastAsia="Times New Roman" w:hAnsi="Calibri" w:cs="Calibri"/>
-          <w:color w:val="000000"/>
-          <w:szCs w:val="24"/>
-        </w:rPr>
-      </w:pPr>
-      <w:r>
-        <w:rPr>
-          <w:rFonts w:ascii="Calibri" w:eastAsia="Times New Roman" w:hAnsi="Calibri" w:cs="Calibri"/>
-          <w:color w:val="000000"/>
-          <w:szCs w:val="24"/>
-        </w:rPr>
-        <w:t>We will also ensure to create our report as a single PDF file as intended in the assignment brief, as our last assignment we instead included our report as a part of the group’s website.</w:t>
-      </w:r>
-    </w:p>
-    <w:p>
-      <w:pPr>
-        <w:spacing w:after="0" w:line="240" w:lineRule="auto"/>
-        <w:ind w:left="1440"/>
-        <w:rPr>
-          <w:rFonts w:ascii="Calibri" w:eastAsia="Times New Roman" w:hAnsi="Calibri" w:cs="Calibri"/>
-          <w:szCs w:val="24"/>
-        </w:rPr>
-      </w:pPr>
-    </w:p>
-    <w:p>
-      <w:pPr>
-        <w:ind w:left="720"/>
-        <w:rPr>
-          <w:rFonts w:ascii="Calibri" w:eastAsia="Times New Roman" w:hAnsi="Calibri" w:cs="Calibri"/>
-          <w:b/>
-          <w:bCs/>
-          <w:i/>
-          <w:color w:val="000000"/>
-          <w:sz w:val="24"/>
-          <w:szCs w:val="28"/>
-          <w:u w:val="single"/>
-        </w:rPr>
-      </w:pPr>
-      <w:r>
-        <w:rPr>
-          <w:rFonts w:ascii="Calibri" w:eastAsia="Times New Roman" w:hAnsi="Calibri" w:cs="Calibri"/>
-          <w:b/>
-          <w:bCs/>
-          <w:i/>
-          <w:color w:val="000000"/>
-          <w:sz w:val="24"/>
-          <w:szCs w:val="28"/>
-          <w:u w:val="single"/>
-        </w:rPr>
-        <w:t>Career Plans</w:t>
-      </w:r>
-    </w:p>
-    <w:p>
-      <w:pPr>
-        <w:ind w:left="720"/>
-        <w:rPr>
-          <w:rFonts w:ascii="Calibri" w:eastAsia="Times New Roman" w:hAnsi="Calibri" w:cs="Calibri"/>
-          <w:b/>
-          <w:bCs/>
-          <w:i/>
-          <w:color w:val="000000"/>
-          <w:szCs w:val="28"/>
-        </w:rPr>
-      </w:pPr>
-      <w:r>
-        <w:rPr>
-          <w:rFonts w:ascii="Calibri" w:eastAsia="Times New Roman" w:hAnsi="Calibri" w:cs="Calibri"/>
-          <w:bCs/>
-          <w:color w:val="000000"/>
-          <w:szCs w:val="28"/>
-        </w:rPr>
-        <w:tab/>
-      </w:r>
-      <w:proofErr w:type="gramStart"/>
-      <w:r>
-        <w:rPr>
-          <w:rFonts w:ascii="Calibri" w:eastAsia="Times New Roman" w:hAnsi="Calibri" w:cs="Calibri"/>
-          <w:b/>
-          <w:bCs/>
-          <w:i/>
-          <w:color w:val="000000"/>
-          <w:szCs w:val="28"/>
-        </w:rPr>
-        <w:t>Compare and contrast</w:t>
-      </w:r>
-      <w:proofErr w:type="gramEnd"/>
-      <w:r>
-        <w:rPr>
-          <w:rFonts w:ascii="Calibri" w:eastAsia="Times New Roman" w:hAnsi="Calibri" w:cs="Calibri"/>
-          <w:b/>
-          <w:bCs/>
-          <w:i/>
-          <w:color w:val="000000"/>
-          <w:szCs w:val="28"/>
-        </w:rPr>
-        <w:t xml:space="preserve"> the career plans, including ideal jobs for each person in the </w:t>
-      </w:r>
-      <w:r>
-        <w:rPr>
-          <w:rFonts w:ascii="Calibri" w:eastAsia="Times New Roman" w:hAnsi="Calibri" w:cs="Calibri"/>
-          <w:b/>
-          <w:bCs/>
-          <w:i/>
-          <w:color w:val="000000"/>
-          <w:szCs w:val="28"/>
-        </w:rPr>
-        <w:tab/>
-      </w:r>
-      <w:r>
-        <w:rPr>
-          <w:rFonts w:ascii="Calibri" w:eastAsia="Times New Roman" w:hAnsi="Calibri" w:cs="Calibri"/>
-          <w:b/>
-          <w:bCs/>
-          <w:i/>
-          <w:color w:val="000000"/>
-          <w:szCs w:val="28"/>
-        </w:rPr>
-        <w:t>group.</w:t>
-      </w:r>
-      <w:r>
-        <w:rPr>
-          <w:rFonts w:ascii="Calibri" w:eastAsia="Times New Roman" w:hAnsi="Calibri" w:cs="Calibri"/>
-          <w:b/>
-          <w:bCs/>
-          <w:i/>
-          <w:color w:val="000000"/>
-          <w:szCs w:val="28"/>
-        </w:rPr>
-        <w:t xml:space="preserve"> What common elements are there? What differentiates each position from the </w:t>
-      </w:r>
-      <w:r>
-        <w:rPr>
-          <w:rFonts w:ascii="Calibri" w:eastAsia="Times New Roman" w:hAnsi="Calibri" w:cs="Calibri"/>
-          <w:b/>
-          <w:bCs/>
-          <w:i/>
-          <w:color w:val="000000"/>
-          <w:szCs w:val="28"/>
-        </w:rPr>
-        <w:tab/>
-        <w:t>other? How similar or different are your career plans across the group?</w:t>
-      </w:r>
-    </w:p>
-    <w:p>
-      <w:pPr>
-        <w:ind w:left="720"/>
-        <w:rPr>
-          <w:rFonts w:ascii="Calibri" w:eastAsia="Times New Roman" w:hAnsi="Calibri" w:cs="Calibri"/>
-          <w:bCs/>
-          <w:color w:val="000000"/>
-          <w:szCs w:val="28"/>
-        </w:rPr>
-      </w:pPr>
-      <w:r>
-        <w:rPr>
-          <w:rFonts w:ascii="Calibri" w:eastAsia="Times New Roman" w:hAnsi="Calibri" w:cs="Calibri"/>
-          <w:b/>
-          <w:bCs/>
-          <w:i/>
-          <w:color w:val="000000"/>
-          <w:szCs w:val="28"/>
-        </w:rPr>
-        <w:tab/>
-      </w:r>
-      <w:r>
-        <w:rPr>
-          <w:rFonts w:ascii="Calibri" w:eastAsia="Times New Roman" w:hAnsi="Calibri" w:cs="Calibri"/>
-          <w:bCs/>
-          <w:color w:val="000000"/>
-          <w:szCs w:val="28"/>
-        </w:rPr>
-        <w:t>This is a filler. This is a filler.</w:t>
-      </w:r>
-      <w:r>
-        <w:rPr>
-          <w:rFonts w:ascii="Calibri" w:eastAsia="Times New Roman" w:hAnsi="Calibri" w:cs="Calibri"/>
-          <w:bCs/>
-          <w:color w:val="000000"/>
-          <w:szCs w:val="28"/>
-        </w:rPr>
-        <w:t xml:space="preserve"> </w:t>
-      </w:r>
-      <w:r>
-        <w:rPr>
-          <w:rFonts w:ascii="Calibri" w:eastAsia="Times New Roman" w:hAnsi="Calibri" w:cs="Calibri"/>
-          <w:bCs/>
-          <w:color w:val="000000"/>
-          <w:szCs w:val="28"/>
-        </w:rPr>
-        <w:t>This is a filler.</w:t>
-      </w:r>
-      <w:r>
-        <w:rPr>
-          <w:rFonts w:ascii="Calibri" w:eastAsia="Times New Roman" w:hAnsi="Calibri" w:cs="Calibri"/>
-          <w:bCs/>
-          <w:color w:val="000000"/>
-          <w:szCs w:val="28"/>
-        </w:rPr>
-        <w:t xml:space="preserve"> </w:t>
-      </w:r>
-      <w:r>
-        <w:rPr>
-          <w:rFonts w:ascii="Calibri" w:eastAsia="Times New Roman" w:hAnsi="Calibri" w:cs="Calibri"/>
-          <w:bCs/>
-          <w:color w:val="000000"/>
-          <w:szCs w:val="28"/>
-        </w:rPr>
-        <w:t>This is a filler.</w:t>
-      </w:r>
-      <w:r>
-        <w:rPr>
-          <w:rFonts w:ascii="Calibri" w:eastAsia="Times New Roman" w:hAnsi="Calibri" w:cs="Calibri"/>
-          <w:bCs/>
-          <w:color w:val="000000"/>
-          <w:szCs w:val="28"/>
-        </w:rPr>
-        <w:t xml:space="preserve"> </w:t>
-      </w:r>
-      <w:r>
-        <w:rPr>
-          <w:rFonts w:ascii="Calibri" w:eastAsia="Times New Roman" w:hAnsi="Calibri" w:cs="Calibri"/>
-          <w:bCs/>
-          <w:color w:val="000000"/>
-          <w:szCs w:val="28"/>
-        </w:rPr>
-        <w:t>This is a filler.</w:t>
-      </w:r>
-      <w:r>
-        <w:rPr>
-          <w:rFonts w:ascii="Calibri" w:eastAsia="Times New Roman" w:hAnsi="Calibri" w:cs="Calibri"/>
-          <w:bCs/>
-          <w:color w:val="000000"/>
-          <w:szCs w:val="28"/>
-        </w:rPr>
-        <w:t xml:space="preserve"> </w:t>
-      </w:r>
-      <w:r>
-        <w:rPr>
-          <w:rFonts w:ascii="Calibri" w:eastAsia="Times New Roman" w:hAnsi="Calibri" w:cs="Calibri"/>
-          <w:bCs/>
-          <w:color w:val="000000"/>
-          <w:szCs w:val="28"/>
-        </w:rPr>
-        <w:t>This is a filler.</w:t>
-      </w:r>
-      <w:r>
-        <w:rPr>
-          <w:rFonts w:ascii="Calibri" w:eastAsia="Times New Roman" w:hAnsi="Calibri" w:cs="Calibri"/>
-          <w:bCs/>
-          <w:color w:val="000000"/>
-          <w:szCs w:val="28"/>
-        </w:rPr>
-        <w:t xml:space="preserve"> </w:t>
-      </w:r>
-      <w:r>
-        <w:rPr>
-          <w:rFonts w:ascii="Calibri" w:eastAsia="Times New Roman" w:hAnsi="Calibri" w:cs="Calibri"/>
-          <w:bCs/>
-          <w:color w:val="000000"/>
-          <w:szCs w:val="28"/>
-        </w:rPr>
-        <w:tab/>
-        <w:t>This is a filler.</w:t>
-      </w:r>
-      <w:r>
-        <w:rPr>
-          <w:rFonts w:ascii="Calibri" w:eastAsia="Times New Roman" w:hAnsi="Calibri" w:cs="Calibri"/>
-          <w:bCs/>
-          <w:color w:val="000000"/>
-          <w:szCs w:val="28"/>
-        </w:rPr>
-        <w:t xml:space="preserve"> </w:t>
-      </w:r>
-      <w:r>
-        <w:rPr>
-          <w:rFonts w:ascii="Calibri" w:eastAsia="Times New Roman" w:hAnsi="Calibri" w:cs="Calibri"/>
-          <w:bCs/>
-          <w:color w:val="000000"/>
-          <w:szCs w:val="28"/>
-        </w:rPr>
-        <w:t>This is a filler.</w:t>
-      </w:r>
-      <w:r>
-        <w:rPr>
-          <w:rFonts w:ascii="Calibri" w:eastAsia="Times New Roman" w:hAnsi="Calibri" w:cs="Calibri"/>
-          <w:bCs/>
-          <w:color w:val="000000"/>
-          <w:szCs w:val="28"/>
-        </w:rPr>
-        <w:t xml:space="preserve"> </w:t>
-      </w:r>
-      <w:r>
-        <w:rPr>
-          <w:rFonts w:ascii="Calibri" w:eastAsia="Times New Roman" w:hAnsi="Calibri" w:cs="Calibri"/>
-          <w:bCs/>
-          <w:color w:val="000000"/>
-          <w:szCs w:val="28"/>
-        </w:rPr>
-        <w:t>This is a filler.</w:t>
-      </w:r>
-      <w:r>
-        <w:rPr>
-          <w:rFonts w:ascii="Calibri" w:eastAsia="Times New Roman" w:hAnsi="Calibri" w:cs="Calibri"/>
-          <w:bCs/>
-          <w:color w:val="000000"/>
-          <w:szCs w:val="28"/>
-        </w:rPr>
-        <w:t xml:space="preserve"> </w:t>
-      </w:r>
-      <w:r>
-        <w:rPr>
-          <w:rFonts w:ascii="Calibri" w:eastAsia="Times New Roman" w:hAnsi="Calibri" w:cs="Calibri"/>
-          <w:bCs/>
-          <w:color w:val="000000"/>
-          <w:szCs w:val="28"/>
-        </w:rPr>
-        <w:t>This is a filler.</w:t>
-      </w:r>
-      <w:r>
-        <w:rPr>
-          <w:rFonts w:ascii="Calibri" w:eastAsia="Times New Roman" w:hAnsi="Calibri" w:cs="Calibri"/>
-          <w:bCs/>
-          <w:color w:val="000000"/>
-          <w:szCs w:val="28"/>
-        </w:rPr>
-        <w:t xml:space="preserve"> </w:t>
-      </w:r>
-      <w:r>
-        <w:rPr>
-          <w:rFonts w:ascii="Calibri" w:eastAsia="Times New Roman" w:hAnsi="Calibri" w:cs="Calibri"/>
-          <w:bCs/>
-          <w:color w:val="000000"/>
-          <w:szCs w:val="28"/>
-        </w:rPr>
-        <w:t>This is a filler.</w:t>
-      </w:r>
-      <w:r>
-        <w:rPr>
-          <w:rFonts w:ascii="Calibri" w:eastAsia="Times New Roman" w:hAnsi="Calibri" w:cs="Calibri"/>
-          <w:bCs/>
-          <w:color w:val="000000"/>
-          <w:szCs w:val="28"/>
-        </w:rPr>
-        <w:t xml:space="preserve"> </w:t>
-      </w:r>
-      <w:r>
-        <w:rPr>
-          <w:rFonts w:ascii="Calibri" w:eastAsia="Times New Roman" w:hAnsi="Calibri" w:cs="Calibri"/>
-          <w:bCs/>
-          <w:color w:val="000000"/>
-          <w:szCs w:val="28"/>
-        </w:rPr>
-        <w:t>This is a filler.</w:t>
-      </w:r>
-      <w:r>
-        <w:rPr>
-          <w:rFonts w:ascii="Calibri" w:eastAsia="Times New Roman" w:hAnsi="Calibri" w:cs="Calibri"/>
-          <w:bCs/>
-          <w:color w:val="000000"/>
-          <w:szCs w:val="28"/>
-        </w:rPr>
-        <w:t xml:space="preserve"> </w:t>
-      </w:r>
-      <w:r>
-        <w:rPr>
-          <w:rFonts w:ascii="Calibri" w:eastAsia="Times New Roman" w:hAnsi="Calibri" w:cs="Calibri"/>
-          <w:bCs/>
-          <w:color w:val="000000"/>
-          <w:szCs w:val="28"/>
-        </w:rPr>
-        <w:tab/>
-        <w:t>This is a filler.</w:t>
-      </w:r>
-      <w:r>
-        <w:rPr>
-          <w:rFonts w:ascii="Calibri" w:eastAsia="Times New Roman" w:hAnsi="Calibri" w:cs="Calibri"/>
-          <w:bCs/>
-          <w:color w:val="000000"/>
-          <w:szCs w:val="28"/>
-        </w:rPr>
-        <w:t xml:space="preserve"> </w:t>
-      </w:r>
-      <w:r>
-        <w:rPr>
-          <w:rFonts w:ascii="Calibri" w:eastAsia="Times New Roman" w:hAnsi="Calibri" w:cs="Calibri"/>
-          <w:bCs/>
-          <w:color w:val="000000"/>
-          <w:szCs w:val="28"/>
-        </w:rPr>
-        <w:t>This is a filler.</w:t>
-      </w:r>
-      <w:r>
-        <w:rPr>
-          <w:rFonts w:ascii="Calibri" w:eastAsia="Times New Roman" w:hAnsi="Calibri" w:cs="Calibri"/>
-          <w:bCs/>
-          <w:color w:val="000000"/>
-          <w:szCs w:val="28"/>
-        </w:rPr>
-        <w:t xml:space="preserve"> </w:t>
-      </w:r>
-      <w:r>
-        <w:rPr>
-          <w:rFonts w:ascii="Calibri" w:eastAsia="Times New Roman" w:hAnsi="Calibri" w:cs="Calibri"/>
-          <w:bCs/>
-          <w:color w:val="000000"/>
-          <w:szCs w:val="28"/>
-        </w:rPr>
-        <w:t>This is a filler.</w:t>
-      </w:r>
-      <w:r>
-        <w:rPr>
-          <w:rFonts w:ascii="Calibri" w:eastAsia="Times New Roman" w:hAnsi="Calibri" w:cs="Calibri"/>
-          <w:bCs/>
-          <w:color w:val="000000"/>
-          <w:szCs w:val="28"/>
-        </w:rPr>
-        <w:t xml:space="preserve"> </w:t>
-      </w:r>
-      <w:r>
-        <w:rPr>
-          <w:rFonts w:ascii="Calibri" w:eastAsia="Times New Roman" w:hAnsi="Calibri" w:cs="Calibri"/>
-          <w:bCs/>
-          <w:color w:val="000000"/>
-          <w:szCs w:val="28"/>
-        </w:rPr>
-        <w:t>This is a filler.</w:t>
-      </w:r>
-      <w:r>
-        <w:rPr>
-          <w:rFonts w:ascii="Calibri" w:eastAsia="Times New Roman" w:hAnsi="Calibri" w:cs="Calibri"/>
-          <w:bCs/>
-          <w:color w:val="000000"/>
-          <w:szCs w:val="28"/>
-        </w:rPr>
-        <w:t xml:space="preserve"> </w:t>
-      </w:r>
-      <w:r>
-        <w:rPr>
-          <w:rFonts w:ascii="Calibri" w:eastAsia="Times New Roman" w:hAnsi="Calibri" w:cs="Calibri"/>
-          <w:bCs/>
-          <w:color w:val="000000"/>
-          <w:szCs w:val="28"/>
-        </w:rPr>
-        <w:t>This is a filler.</w:t>
-      </w:r>
-      <w:r>
-        <w:rPr>
-          <w:rFonts w:ascii="Calibri" w:eastAsia="Times New Roman" w:hAnsi="Calibri" w:cs="Calibri"/>
-          <w:bCs/>
-          <w:color w:val="000000"/>
-          <w:szCs w:val="28"/>
-        </w:rPr>
-        <w:t xml:space="preserve"> </w:t>
-      </w:r>
-      <w:r>
-        <w:rPr>
-          <w:rFonts w:ascii="Calibri" w:eastAsia="Times New Roman" w:hAnsi="Calibri" w:cs="Calibri"/>
-          <w:bCs/>
-          <w:color w:val="000000"/>
-          <w:szCs w:val="28"/>
-        </w:rPr>
-        <w:t>This is a filler.</w:t>
-      </w:r>
-      <w:r>
-        <w:rPr>
-          <w:rFonts w:ascii="Calibri" w:eastAsia="Times New Roman" w:hAnsi="Calibri" w:cs="Calibri"/>
-          <w:bCs/>
-          <w:color w:val="000000"/>
-          <w:szCs w:val="28"/>
-        </w:rPr>
-        <w:t xml:space="preserve"> </w:t>
-      </w:r>
-      <w:r>
-        <w:rPr>
-          <w:rFonts w:ascii="Calibri" w:eastAsia="Times New Roman" w:hAnsi="Calibri" w:cs="Calibri"/>
-          <w:bCs/>
-          <w:color w:val="000000"/>
-          <w:szCs w:val="28"/>
-        </w:rPr>
-        <w:lastRenderedPageBreak/>
-        <w:tab/>
-        <w:t>This is a filler.</w:t>
-      </w:r>
-      <w:r>
-        <w:rPr>
-          <w:rFonts w:ascii="Calibri" w:eastAsia="Times New Roman" w:hAnsi="Calibri" w:cs="Calibri"/>
-          <w:bCs/>
-          <w:color w:val="000000"/>
-          <w:szCs w:val="28"/>
-        </w:rPr>
-        <w:t xml:space="preserve"> </w:t>
-      </w:r>
-      <w:r>
-        <w:rPr>
-          <w:rFonts w:ascii="Calibri" w:eastAsia="Times New Roman" w:hAnsi="Calibri" w:cs="Calibri"/>
-          <w:bCs/>
-          <w:color w:val="000000"/>
-          <w:szCs w:val="28"/>
-        </w:rPr>
-        <w:t>This is a filler.</w:t>
-      </w:r>
-      <w:r>
-        <w:rPr>
-          <w:rFonts w:ascii="Calibri" w:eastAsia="Times New Roman" w:hAnsi="Calibri" w:cs="Calibri"/>
-          <w:bCs/>
-          <w:color w:val="000000"/>
-          <w:szCs w:val="28"/>
-        </w:rPr>
-        <w:t xml:space="preserve"> </w:t>
-      </w:r>
-      <w:r>
-        <w:rPr>
-          <w:rFonts w:ascii="Calibri" w:eastAsia="Times New Roman" w:hAnsi="Calibri" w:cs="Calibri"/>
-          <w:bCs/>
-          <w:color w:val="000000"/>
-          <w:szCs w:val="28"/>
-        </w:rPr>
-        <w:t>This is a filler.</w:t>
-      </w:r>
-      <w:r>
-        <w:rPr>
-          <w:rFonts w:ascii="Calibri" w:eastAsia="Times New Roman" w:hAnsi="Calibri" w:cs="Calibri"/>
-          <w:bCs/>
-          <w:color w:val="000000"/>
-          <w:szCs w:val="28"/>
-        </w:rPr>
-        <w:t xml:space="preserve"> </w:t>
-      </w:r>
-      <w:r>
-        <w:rPr>
-          <w:rFonts w:ascii="Calibri" w:eastAsia="Times New Roman" w:hAnsi="Calibri" w:cs="Calibri"/>
-          <w:bCs/>
-          <w:color w:val="000000"/>
-          <w:szCs w:val="28"/>
-        </w:rPr>
-        <w:t>This is a filler.</w:t>
-      </w:r>
-      <w:r>
-        <w:rPr>
-          <w:rFonts w:ascii="Calibri" w:eastAsia="Times New Roman" w:hAnsi="Calibri" w:cs="Calibri"/>
-          <w:bCs/>
-          <w:color w:val="000000"/>
-          <w:szCs w:val="28"/>
-        </w:rPr>
-        <w:t xml:space="preserve"> </w:t>
-      </w:r>
-      <w:r>
-        <w:rPr>
-          <w:rFonts w:ascii="Calibri" w:eastAsia="Times New Roman" w:hAnsi="Calibri" w:cs="Calibri"/>
-          <w:bCs/>
-          <w:color w:val="000000"/>
-          <w:szCs w:val="28"/>
-        </w:rPr>
-        <w:t>This is a filler.</w:t>
-      </w:r>
-      <w:r>
-        <w:rPr>
-          <w:rFonts w:ascii="Calibri" w:eastAsia="Times New Roman" w:hAnsi="Calibri" w:cs="Calibri"/>
-          <w:bCs/>
-          <w:color w:val="000000"/>
-          <w:szCs w:val="28"/>
-        </w:rPr>
-        <w:t xml:space="preserve"> </w:t>
-      </w:r>
-      <w:r>
-        <w:rPr>
-          <w:rFonts w:ascii="Calibri" w:eastAsia="Times New Roman" w:hAnsi="Calibri" w:cs="Calibri"/>
-          <w:bCs/>
-          <w:color w:val="000000"/>
-          <w:szCs w:val="28"/>
-        </w:rPr>
-        <w:t>This is a filler.</w:t>
-      </w:r>
-      <w:r>
-        <w:rPr>
-          <w:rFonts w:ascii="Calibri" w:eastAsia="Times New Roman" w:hAnsi="Calibri" w:cs="Calibri"/>
-          <w:bCs/>
-          <w:color w:val="000000"/>
-          <w:szCs w:val="28"/>
-        </w:rPr>
-        <w:t xml:space="preserve"> </w:t>
-      </w:r>
-      <w:r>
-        <w:rPr>
-          <w:rFonts w:ascii="Calibri" w:eastAsia="Times New Roman" w:hAnsi="Calibri" w:cs="Calibri"/>
-          <w:bCs/>
-          <w:color w:val="000000"/>
-          <w:szCs w:val="28"/>
-        </w:rPr>
-        <w:tab/>
-        <w:t>This is a filler.</w:t>
-      </w:r>
-      <w:r>
-        <w:rPr>
-          <w:rFonts w:ascii="Calibri" w:eastAsia="Times New Roman" w:hAnsi="Calibri" w:cs="Calibri"/>
-          <w:bCs/>
-          <w:color w:val="000000"/>
-          <w:szCs w:val="28"/>
-        </w:rPr>
-        <w:t xml:space="preserve"> </w:t>
-      </w:r>
-      <w:r>
-        <w:rPr>
-          <w:rFonts w:ascii="Calibri" w:eastAsia="Times New Roman" w:hAnsi="Calibri" w:cs="Calibri"/>
-          <w:bCs/>
-          <w:color w:val="000000"/>
-          <w:szCs w:val="28"/>
-        </w:rPr>
-        <w:t>This is a filler.</w:t>
-      </w:r>
-      <w:r>
-        <w:rPr>
-          <w:rFonts w:ascii="Calibri" w:eastAsia="Times New Roman" w:hAnsi="Calibri" w:cs="Calibri"/>
-          <w:bCs/>
-          <w:color w:val="000000"/>
-          <w:szCs w:val="28"/>
-        </w:rPr>
-        <w:t xml:space="preserve"> </w:t>
-      </w:r>
-      <w:r>
-        <w:rPr>
-          <w:rFonts w:ascii="Calibri" w:eastAsia="Times New Roman" w:hAnsi="Calibri" w:cs="Calibri"/>
-          <w:bCs/>
-          <w:color w:val="000000"/>
-          <w:szCs w:val="28"/>
-        </w:rPr>
-        <w:t>This is a filler.</w:t>
+          <w:bCs/>
+          <w:color w:val="000000"/>
+          <w:szCs w:val="28"/>
+        </w:rPr>
+      </w:pPr>
+      <w:r>
+        <w:rPr>
+          <w:rFonts w:ascii="Calibri" w:eastAsia="Times New Roman" w:hAnsi="Calibri" w:cs="Calibri"/>
+          <w:bCs/>
+          <w:color w:val="000000"/>
+          <w:szCs w:val="28"/>
+        </w:rPr>
+        <w:t>All 3 jobs all share the same basic elements which many jobs in and outside of IT require, such as communication skills, punctuality, eye for detail and adaptability. They also all require some form of experience, although web-development is one which out of the 3 would require the least formal experience.</w:t>
       </w:r>
     </w:p>
     <w:p>
@@ -10404,6 +10607,243 @@
     </w:sectPr>
   </w:body>
 </w:document>
+</file>
+
+<file path=word/numbering.xml><?xml version="1.0" encoding="utf-8"?>
+<w:numbering xmlns:wpc="http://schemas.microsoft.com/office/word/2010/wordprocessingCanvas" xmlns:cx="http://schemas.microsoft.com/office/drawing/2014/chartex" xmlns:cx1="http://schemas.microsoft.com/office/drawing/2015/9/8/chartex" xmlns:cx2="http://schemas.microsoft.com/office/drawing/2015/10/21/chartex" xmlns:cx3="http://schemas.microsoft.com/office/drawing/2016/5/9/chartex" xmlns:cx4="http://schemas.microsoft.com/office/drawing/2016/5/10/chartex" xmlns:cx5="http://schemas.microsoft.com/office/drawing/2016/5/11/chartex" xmlns:cx6="http://schemas.microsoft.com/office/drawing/2016/5/12/chartex" xmlns:cx7="http://schemas.microsoft.com/office/drawing/2016/5/13/chartex" xmlns:cx8="http://schemas.microsoft.com/office/drawing/2016/5/14/chartex" xmlns:mc="http://schemas.openxmlformats.org/markup-compatibility/2006" xmlns:aink="http://schemas.microsoft.com/office/drawing/2016/ink" xmlns:am3d="http://schemas.microsoft.com/office/drawing/2017/model3d" xmlns:o="urn:schemas-microsoft-com:office:office" xmlns:r="http://schemas.openxmlformats.org/officeDocument/2006/relationships" xmlns:m="http://schemas.openxmlformats.org/officeDocument/2006/math" xmlns:v="urn:schemas-microsoft-com:vml" xmlns:wp14="http://schemas.microsoft.com/office/word/2010/wordprocessingDrawing" xmlns:wp="http://schemas.openxmlformats.org/drawingml/2006/wordprocessingDrawing" xmlns:w10="urn:schemas-microsoft-com:office:word" xmlns:w="http://schemas.openxmlformats.org/wordprocessingml/2006/main" xmlns:w14="http://schemas.microsoft.com/office/word/2010/wordml" xmlns:w15="http://schemas.microsoft.com/office/word/2012/wordml" xmlns:w16cid="http://schemas.microsoft.com/office/word/2016/wordml/cid" xmlns:w16se="http://schemas.microsoft.com/office/word/2015/wordml/symex" xmlns:wpg="http://schemas.microsoft.com/office/word/2010/wordprocessingGroup" xmlns:wpi="http://schemas.microsoft.com/office/word/2010/wordprocessingInk" xmlns:wne="http://schemas.microsoft.com/office/word/2006/wordml" xmlns:wps="http://schemas.microsoft.com/office/word/2010/wordprocessingShape" mc:Ignorable="w14 w15 w16se w16cid wp14">
+  <w:abstractNum w:abstractNumId="0" w15:restartNumberingAfterBreak="0">
+    <w:nsid w:val="0CA96B1C"/>
+    <w:multiLevelType w:val="hybridMultilevel"/>
+    <w:tmpl w:val="9F76E0EC"/>
+    <w:lvl w:ilvl="0" w:tplc="04090001">
+      <w:start w:val="1"/>
+      <w:numFmt w:val="bullet"/>
+      <w:lvlText w:val=""/>
+      <w:lvlJc w:val="left"/>
+      <w:pPr>
+        <w:ind w:left="2520" w:hanging="360"/>
+      </w:pPr>
+      <w:rPr>
+        <w:rFonts w:ascii="Symbol" w:hAnsi="Symbol" w:hint="default"/>
+      </w:rPr>
+    </w:lvl>
+    <w:lvl w:ilvl="1" w:tplc="04090003" w:tentative="1">
+      <w:start w:val="1"/>
+      <w:numFmt w:val="bullet"/>
+      <w:lvlText w:val="o"/>
+      <w:lvlJc w:val="left"/>
+      <w:pPr>
+        <w:ind w:left="3240" w:hanging="360"/>
+      </w:pPr>
+      <w:rPr>
+        <w:rFonts w:ascii="Courier New" w:hAnsi="Courier New" w:cs="Courier New" w:hint="default"/>
+      </w:rPr>
+    </w:lvl>
+    <w:lvl w:ilvl="2" w:tplc="04090005" w:tentative="1">
+      <w:start w:val="1"/>
+      <w:numFmt w:val="bullet"/>
+      <w:lvlText w:val=""/>
+      <w:lvlJc w:val="left"/>
+      <w:pPr>
+        <w:ind w:left="3960" w:hanging="360"/>
+      </w:pPr>
+      <w:rPr>
+        <w:rFonts w:ascii="Wingdings" w:hAnsi="Wingdings" w:hint="default"/>
+      </w:rPr>
+    </w:lvl>
+    <w:lvl w:ilvl="3" w:tplc="04090001" w:tentative="1">
+      <w:start w:val="1"/>
+      <w:numFmt w:val="bullet"/>
+      <w:lvlText w:val=""/>
+      <w:lvlJc w:val="left"/>
+      <w:pPr>
+        <w:ind w:left="4680" w:hanging="360"/>
+      </w:pPr>
+      <w:rPr>
+        <w:rFonts w:ascii="Symbol" w:hAnsi="Symbol" w:hint="default"/>
+      </w:rPr>
+    </w:lvl>
+    <w:lvl w:ilvl="4" w:tplc="04090003" w:tentative="1">
+      <w:start w:val="1"/>
+      <w:numFmt w:val="bullet"/>
+      <w:lvlText w:val="o"/>
+      <w:lvlJc w:val="left"/>
+      <w:pPr>
+        <w:ind w:left="5400" w:hanging="360"/>
+      </w:pPr>
+      <w:rPr>
+        <w:rFonts w:ascii="Courier New" w:hAnsi="Courier New" w:cs="Courier New" w:hint="default"/>
+      </w:rPr>
+    </w:lvl>
+    <w:lvl w:ilvl="5" w:tplc="04090005" w:tentative="1">
+      <w:start w:val="1"/>
+      <w:numFmt w:val="bullet"/>
+      <w:lvlText w:val=""/>
+      <w:lvlJc w:val="left"/>
+      <w:pPr>
+        <w:ind w:left="6120" w:hanging="360"/>
+      </w:pPr>
+      <w:rPr>
+        <w:rFonts w:ascii="Wingdings" w:hAnsi="Wingdings" w:hint="default"/>
+      </w:rPr>
+    </w:lvl>
+    <w:lvl w:ilvl="6" w:tplc="04090001" w:tentative="1">
+      <w:start w:val="1"/>
+      <w:numFmt w:val="bullet"/>
+      <w:lvlText w:val=""/>
+      <w:lvlJc w:val="left"/>
+      <w:pPr>
+        <w:ind w:left="6840" w:hanging="360"/>
+      </w:pPr>
+      <w:rPr>
+        <w:rFonts w:ascii="Symbol" w:hAnsi="Symbol" w:hint="default"/>
+      </w:rPr>
+    </w:lvl>
+    <w:lvl w:ilvl="7" w:tplc="04090003" w:tentative="1">
+      <w:start w:val="1"/>
+      <w:numFmt w:val="bullet"/>
+      <w:lvlText w:val="o"/>
+      <w:lvlJc w:val="left"/>
+      <w:pPr>
+        <w:ind w:left="7560" w:hanging="360"/>
+      </w:pPr>
+      <w:rPr>
+        <w:rFonts w:ascii="Courier New" w:hAnsi="Courier New" w:cs="Courier New" w:hint="default"/>
+      </w:rPr>
+    </w:lvl>
+    <w:lvl w:ilvl="8" w:tplc="04090005" w:tentative="1">
+      <w:start w:val="1"/>
+      <w:numFmt w:val="bullet"/>
+      <w:lvlText w:val=""/>
+      <w:lvlJc w:val="left"/>
+      <w:pPr>
+        <w:ind w:left="8280" w:hanging="360"/>
+      </w:pPr>
+      <w:rPr>
+        <w:rFonts w:ascii="Wingdings" w:hAnsi="Wingdings" w:hint="default"/>
+      </w:rPr>
+    </w:lvl>
+  </w:abstractNum>
+  <w:abstractNum w:abstractNumId="1" w15:restartNumberingAfterBreak="0">
+    <w:nsid w:val="5B121A40"/>
+    <w:multiLevelType w:val="hybridMultilevel"/>
+    <w:tmpl w:val="60C49DCE"/>
+    <w:lvl w:ilvl="0" w:tplc="04090001">
+      <w:start w:val="1"/>
+      <w:numFmt w:val="bullet"/>
+      <w:lvlText w:val=""/>
+      <w:lvlJc w:val="left"/>
+      <w:pPr>
+        <w:ind w:left="2880" w:hanging="360"/>
+      </w:pPr>
+      <w:rPr>
+        <w:rFonts w:ascii="Symbol" w:hAnsi="Symbol" w:hint="default"/>
+      </w:rPr>
+    </w:lvl>
+    <w:lvl w:ilvl="1" w:tplc="04090003" w:tentative="1">
+      <w:start w:val="1"/>
+      <w:numFmt w:val="bullet"/>
+      <w:lvlText w:val="o"/>
+      <w:lvlJc w:val="left"/>
+      <w:pPr>
+        <w:ind w:left="3600" w:hanging="360"/>
+      </w:pPr>
+      <w:rPr>
+        <w:rFonts w:ascii="Courier New" w:hAnsi="Courier New" w:cs="Courier New" w:hint="default"/>
+      </w:rPr>
+    </w:lvl>
+    <w:lvl w:ilvl="2" w:tplc="04090005" w:tentative="1">
+      <w:start w:val="1"/>
+      <w:numFmt w:val="bullet"/>
+      <w:lvlText w:val=""/>
+      <w:lvlJc w:val="left"/>
+      <w:pPr>
+        <w:ind w:left="4320" w:hanging="360"/>
+      </w:pPr>
+      <w:rPr>
+        <w:rFonts w:ascii="Wingdings" w:hAnsi="Wingdings" w:hint="default"/>
+      </w:rPr>
+    </w:lvl>
+    <w:lvl w:ilvl="3" w:tplc="04090001" w:tentative="1">
+      <w:start w:val="1"/>
+      <w:numFmt w:val="bullet"/>
+      <w:lvlText w:val=""/>
+      <w:lvlJc w:val="left"/>
+      <w:pPr>
+        <w:ind w:left="5040" w:hanging="360"/>
+      </w:pPr>
+      <w:rPr>
+        <w:rFonts w:ascii="Symbol" w:hAnsi="Symbol" w:hint="default"/>
+      </w:rPr>
+    </w:lvl>
+    <w:lvl w:ilvl="4" w:tplc="04090003" w:tentative="1">
+      <w:start w:val="1"/>
+      <w:numFmt w:val="bullet"/>
+      <w:lvlText w:val="o"/>
+      <w:lvlJc w:val="left"/>
+      <w:pPr>
+        <w:ind w:left="5760" w:hanging="360"/>
+      </w:pPr>
+      <w:rPr>
+        <w:rFonts w:ascii="Courier New" w:hAnsi="Courier New" w:cs="Courier New" w:hint="default"/>
+      </w:rPr>
+    </w:lvl>
+    <w:lvl w:ilvl="5" w:tplc="04090005" w:tentative="1">
+      <w:start w:val="1"/>
+      <w:numFmt w:val="bullet"/>
+      <w:lvlText w:val=""/>
+      <w:lvlJc w:val="left"/>
+      <w:pPr>
+        <w:ind w:left="6480" w:hanging="360"/>
+      </w:pPr>
+      <w:rPr>
+        <w:rFonts w:ascii="Wingdings" w:hAnsi="Wingdings" w:hint="default"/>
+      </w:rPr>
+    </w:lvl>
+    <w:lvl w:ilvl="6" w:tplc="04090001" w:tentative="1">
+      <w:start w:val="1"/>
+      <w:numFmt w:val="bullet"/>
+      <w:lvlText w:val=""/>
+      <w:lvlJc w:val="left"/>
+      <w:pPr>
+        <w:ind w:left="7200" w:hanging="360"/>
+      </w:pPr>
+      <w:rPr>
+        <w:rFonts w:ascii="Symbol" w:hAnsi="Symbol" w:hint="default"/>
+      </w:rPr>
+    </w:lvl>
+    <w:lvl w:ilvl="7" w:tplc="04090003" w:tentative="1">
+      <w:start w:val="1"/>
+      <w:numFmt w:val="bullet"/>
+      <w:lvlText w:val="o"/>
+      <w:lvlJc w:val="left"/>
+      <w:pPr>
+        <w:ind w:left="7920" w:hanging="360"/>
+      </w:pPr>
+      <w:rPr>
+        <w:rFonts w:ascii="Courier New" w:hAnsi="Courier New" w:cs="Courier New" w:hint="default"/>
+      </w:rPr>
+    </w:lvl>
+    <w:lvl w:ilvl="8" w:tplc="04090005" w:tentative="1">
+      <w:start w:val="1"/>
+      <w:numFmt w:val="bullet"/>
+      <w:lvlText w:val=""/>
+      <w:lvlJc w:val="left"/>
+      <w:pPr>
+        <w:ind w:left="8640" w:hanging="360"/>
+      </w:pPr>
+      <w:rPr>
+        <w:rFonts w:ascii="Wingdings" w:hAnsi="Wingdings" w:hint="default"/>
+      </w:rPr>
+    </w:lvl>
+  </w:abstractNum>
+  <w:num w:numId="1">
+    <w:abstractNumId w:val="0"/>
+  </w:num>
+  <w:num w:numId="2">
+    <w:abstractNumId w:val="1"/>
+  </w:num>
+</w:numbering>
 </file>
 
 <file path=word/styles.xml><?xml version="1.0" encoding="utf-8"?>
@@ -10854,6 +11294,17 @@
       <w:shd w:val="clear" w:color="auto" w:fill="E6E6E6"/>
     </w:rPr>
   </w:style>
+  <w:style w:type="paragraph" w:styleId="ListParagraph">
+    <w:name w:val="List Paragraph"/>
+    <w:basedOn w:val="Normal"/>
+    <w:uiPriority w:val="34"/>
+    <w:qFormat/>
+    <w:rsid w:val="00013A48"/>
+    <w:pPr>
+      <w:ind w:left="720"/>
+      <w:contextualSpacing/>
+    </w:pPr>
+  </w:style>
 </w:styles>
 </file>
 

</xml_diff>

<commit_message>
report edit and aims 2nd section and website edit
</commit_message>
<xml_diff>
--- a/Report.docx
+++ b/Report.docx
@@ -162,8 +162,6 @@
           </w:rPr>
           <w:t>https://github.com/s3588914/Ass</w:t>
         </w:r>
-        <w:bookmarkStart w:id="0" w:name="_GoBack"/>
-        <w:bookmarkEnd w:id="0"/>
         <w:r>
           <w:rPr>
             <w:rStyle w:val="Hyperlink"/>
@@ -239,7 +237,7 @@
         </w:rPr>
       </w:pPr>
       <w:hyperlink r:id="rId6" w:history="1">
-        <w:bookmarkStart w:id="1" w:name="_Hlk515145399"/>
+        <w:bookmarkStart w:id="0" w:name="_Hlk515145399"/>
         <w:r>
           <w:rPr>
             <w:rStyle w:val="Hyperlink"/>
@@ -249,7 +247,7 @@
           </w:rPr>
           <w:t>https</w:t>
         </w:r>
-        <w:bookmarkEnd w:id="1"/>
+        <w:bookmarkEnd w:id="0"/>
         <w:r>
           <w:rPr>
             <w:rStyle w:val="Hyperlink"/>
@@ -2609,6 +2607,1013 @@
         <w:rPr>
           <w:rFonts w:ascii="Calibri" w:eastAsia="Times New Roman" w:hAnsi="Calibri" w:cs="Calibri"/>
           <w:bCs/>
+          <w:i/>
+          <w:iCs/>
+          <w:color w:val="000000"/>
+          <w:szCs w:val="24"/>
+        </w:rPr>
+        <w:t>What similar systems or products are available?</w:t>
+      </w:r>
+    </w:p>
+    <w:p>
+      <w:pPr>
+        <w:spacing w:after="0" w:line="240" w:lineRule="auto"/>
+        <w:ind w:left="1440"/>
+        <w:rPr>
+          <w:rFonts w:ascii="Calibri" w:eastAsia="Times New Roman" w:hAnsi="Calibri" w:cs="Calibri"/>
+          <w:bCs/>
+          <w:iCs/>
+          <w:color w:val="000000"/>
+          <w:szCs w:val="24"/>
+        </w:rPr>
+      </w:pPr>
+      <w:r>
+        <w:rPr>
+          <w:rFonts w:ascii="Calibri" w:eastAsia="Times New Roman" w:hAnsi="Calibri" w:cs="Calibri"/>
+          <w:b/>
+          <w:bCs/>
+          <w:i/>
+          <w:iCs/>
+          <w:color w:val="000000"/>
+          <w:szCs w:val="24"/>
+        </w:rPr>
+        <w:tab/>
+      </w:r>
+    </w:p>
+    <w:p>
+      <w:pPr>
+        <w:spacing w:after="0" w:line="240" w:lineRule="auto"/>
+        <w:ind w:left="2160"/>
+        <w:rPr>
+          <w:rFonts w:ascii="Calibri" w:hAnsi="Calibri" w:cs="Calibri"/>
+          <w:color w:val="000000"/>
+        </w:rPr>
+      </w:pPr>
+      <w:r>
+        <w:rPr>
+          <w:rFonts w:ascii="Calibri" w:hAnsi="Calibri" w:cs="Calibri"/>
+          <w:color w:val="000000"/>
+        </w:rPr>
+        <w:t>While we were unable to find an exact alternative of our planned product, there are various small computing devices in existence which wouldn’t require much alteration to achieve what we are trying to do. Listed below are some alternative small computing devices to the Raspberry Pi:</w:t>
+      </w:r>
+    </w:p>
+    <w:p>
+      <w:pPr>
+        <w:spacing w:after="0" w:line="240" w:lineRule="auto"/>
+        <w:ind w:left="2160"/>
+        <w:rPr>
+          <w:rFonts w:ascii="Calibri" w:eastAsia="Times New Roman" w:hAnsi="Calibri" w:cs="Calibri"/>
+          <w:bCs/>
+          <w:iCs/>
+          <w:color w:val="000000"/>
+          <w:szCs w:val="24"/>
+        </w:rPr>
+      </w:pPr>
+    </w:p>
+    <w:p>
+      <w:pPr>
+        <w:pStyle w:val="ListParagraph"/>
+        <w:numPr>
+          <w:ilvl w:val="0"/>
+          <w:numId w:val="3"/>
+        </w:numPr>
+        <w:spacing w:after="0" w:line="240" w:lineRule="auto"/>
+        <w:rPr>
+          <w:rFonts w:ascii="Calibri" w:eastAsia="Times New Roman" w:hAnsi="Calibri" w:cs="Calibri"/>
+          <w:bCs/>
+          <w:iCs/>
+          <w:color w:val="000000"/>
+          <w:szCs w:val="24"/>
+        </w:rPr>
+      </w:pPr>
+      <w:hyperlink r:id="rId9" w:history="1">
+        <w:proofErr w:type="spellStart"/>
+        <w:r>
+          <w:rPr>
+            <w:rStyle w:val="Hyperlink"/>
+            <w:rFonts w:ascii="Calibri" w:hAnsi="Calibri" w:cs="Calibri"/>
+          </w:rPr>
+          <w:t>MinnowBoard</w:t>
+        </w:r>
+        <w:proofErr w:type="spellEnd"/>
+        <w:r>
+          <w:rPr>
+            <w:rStyle w:val="Hyperlink"/>
+            <w:rFonts w:ascii="Calibri" w:hAnsi="Calibri" w:cs="Calibri"/>
+          </w:rPr>
+          <w:t xml:space="preserve"> Turbot Dual Ethernet Quad-Core</w:t>
+        </w:r>
+      </w:hyperlink>
+    </w:p>
+    <w:p>
+      <w:pPr>
+        <w:pStyle w:val="ListParagraph"/>
+        <w:numPr>
+          <w:ilvl w:val="0"/>
+          <w:numId w:val="3"/>
+        </w:numPr>
+        <w:spacing w:after="0" w:line="240" w:lineRule="auto"/>
+        <w:rPr>
+          <w:rFonts w:ascii="Calibri" w:eastAsia="Times New Roman" w:hAnsi="Calibri" w:cs="Calibri"/>
+          <w:bCs/>
+          <w:iCs/>
+          <w:color w:val="000000"/>
+          <w:szCs w:val="24"/>
+        </w:rPr>
+      </w:pPr>
+      <w:hyperlink r:id="rId10" w:history="1">
+        <w:r>
+          <w:rPr>
+            <w:rStyle w:val="Hyperlink"/>
+            <w:rFonts w:ascii="Calibri" w:hAnsi="Calibri" w:cs="Calibri"/>
+          </w:rPr>
+          <w:t xml:space="preserve">BBC </w:t>
+        </w:r>
+        <w:proofErr w:type="spellStart"/>
+        <w:proofErr w:type="gramStart"/>
+        <w:r>
+          <w:rPr>
+            <w:rStyle w:val="Hyperlink"/>
+            <w:rFonts w:ascii="Calibri" w:hAnsi="Calibri" w:cs="Calibri"/>
+          </w:rPr>
+          <w:t>micro:bit</w:t>
+        </w:r>
+        <w:proofErr w:type="spellEnd"/>
+        <w:proofErr w:type="gramEnd"/>
+      </w:hyperlink>
+    </w:p>
+    <w:p>
+      <w:pPr>
+        <w:pStyle w:val="ListParagraph"/>
+        <w:numPr>
+          <w:ilvl w:val="0"/>
+          <w:numId w:val="3"/>
+        </w:numPr>
+        <w:spacing w:after="0" w:line="240" w:lineRule="auto"/>
+        <w:rPr>
+          <w:rFonts w:ascii="Calibri" w:eastAsia="Times New Roman" w:hAnsi="Calibri" w:cs="Calibri"/>
+          <w:bCs/>
+          <w:iCs/>
+          <w:color w:val="000000"/>
+          <w:szCs w:val="24"/>
+        </w:rPr>
+      </w:pPr>
+      <w:hyperlink r:id="rId11" w:history="1">
+        <w:r>
+          <w:rPr>
+            <w:rStyle w:val="Hyperlink"/>
+            <w:rFonts w:ascii="Calibri" w:eastAsia="Times New Roman" w:hAnsi="Calibri" w:cs="Calibri"/>
+            <w:bCs/>
+            <w:iCs/>
+            <w:szCs w:val="24"/>
+          </w:rPr>
+          <w:t>C.H.I.P.</w:t>
+        </w:r>
+      </w:hyperlink>
+    </w:p>
+    <w:p>
+      <w:pPr>
+        <w:pStyle w:val="ListParagraph"/>
+        <w:numPr>
+          <w:ilvl w:val="0"/>
+          <w:numId w:val="3"/>
+        </w:numPr>
+        <w:spacing w:after="0" w:line="240" w:lineRule="auto"/>
+        <w:rPr>
+          <w:rFonts w:ascii="Calibri" w:eastAsia="Times New Roman" w:hAnsi="Calibri" w:cs="Calibri"/>
+          <w:bCs/>
+          <w:iCs/>
+          <w:color w:val="000000"/>
+          <w:szCs w:val="24"/>
+        </w:rPr>
+      </w:pPr>
+      <w:hyperlink r:id="rId12" w:history="1">
+        <w:proofErr w:type="spellStart"/>
+        <w:r>
+          <w:rPr>
+            <w:rStyle w:val="Hyperlink"/>
+            <w:rFonts w:ascii="Calibri" w:eastAsia="Times New Roman" w:hAnsi="Calibri" w:cs="Calibri"/>
+            <w:bCs/>
+            <w:iCs/>
+            <w:szCs w:val="24"/>
+          </w:rPr>
+          <w:t>Parallella</w:t>
+        </w:r>
+        <w:proofErr w:type="spellEnd"/>
+      </w:hyperlink>
+    </w:p>
+    <w:p>
+      <w:pPr>
+        <w:pStyle w:val="ListParagraph"/>
+        <w:numPr>
+          <w:ilvl w:val="0"/>
+          <w:numId w:val="3"/>
+        </w:numPr>
+        <w:spacing w:after="0" w:line="240" w:lineRule="auto"/>
+        <w:rPr>
+          <w:rFonts w:ascii="Calibri" w:eastAsia="Times New Roman" w:hAnsi="Calibri" w:cs="Calibri"/>
+          <w:bCs/>
+          <w:iCs/>
+          <w:color w:val="000000"/>
+          <w:szCs w:val="24"/>
+        </w:rPr>
+      </w:pPr>
+      <w:hyperlink r:id="rId13" w:history="1">
+        <w:r>
+          <w:rPr>
+            <w:rStyle w:val="Hyperlink"/>
+            <w:rFonts w:ascii="Calibri" w:eastAsia="Times New Roman" w:hAnsi="Calibri" w:cs="Calibri"/>
+            <w:bCs/>
+            <w:iCs/>
+            <w:szCs w:val="24"/>
+          </w:rPr>
+          <w:t>NanoPC-T3</w:t>
+        </w:r>
+      </w:hyperlink>
+    </w:p>
+    <w:p>
+      <w:pPr>
+        <w:pStyle w:val="ListParagraph"/>
+        <w:numPr>
+          <w:ilvl w:val="0"/>
+          <w:numId w:val="3"/>
+        </w:numPr>
+        <w:spacing w:after="0" w:line="240" w:lineRule="auto"/>
+        <w:rPr>
+          <w:rFonts w:ascii="Calibri" w:eastAsia="Times New Roman" w:hAnsi="Calibri" w:cs="Calibri"/>
+          <w:bCs/>
+          <w:iCs/>
+          <w:color w:val="000000"/>
+          <w:szCs w:val="24"/>
+        </w:rPr>
+      </w:pPr>
+      <w:hyperlink r:id="rId14" w:history="1">
+        <w:r>
+          <w:rPr>
+            <w:rStyle w:val="Hyperlink"/>
+            <w:rFonts w:ascii="Calibri" w:eastAsia="Times New Roman" w:hAnsi="Calibri" w:cs="Calibri"/>
+            <w:bCs/>
+            <w:iCs/>
+            <w:szCs w:val="24"/>
+          </w:rPr>
+          <w:t xml:space="preserve">Huawei </w:t>
+        </w:r>
+        <w:proofErr w:type="spellStart"/>
+        <w:r>
+          <w:rPr>
+            <w:rStyle w:val="Hyperlink"/>
+            <w:rFonts w:ascii="Calibri" w:eastAsia="Times New Roman" w:hAnsi="Calibri" w:cs="Calibri"/>
+            <w:bCs/>
+            <w:iCs/>
+            <w:szCs w:val="24"/>
+          </w:rPr>
+          <w:t>HiK</w:t>
+        </w:r>
+        <w:r>
+          <w:rPr>
+            <w:rStyle w:val="Hyperlink"/>
+            <w:rFonts w:ascii="Calibri" w:eastAsia="Times New Roman" w:hAnsi="Calibri" w:cs="Calibri"/>
+            <w:bCs/>
+            <w:iCs/>
+            <w:szCs w:val="24"/>
+          </w:rPr>
+          <w:t>e</w:t>
+        </w:r>
+        <w:r>
+          <w:rPr>
+            <w:rStyle w:val="Hyperlink"/>
+            <w:rFonts w:ascii="Calibri" w:eastAsia="Times New Roman" w:hAnsi="Calibri" w:cs="Calibri"/>
+            <w:bCs/>
+            <w:iCs/>
+            <w:szCs w:val="24"/>
+          </w:rPr>
+          <w:t>y</w:t>
+        </w:r>
+        <w:proofErr w:type="spellEnd"/>
+        <w:r>
+          <w:rPr>
+            <w:rStyle w:val="Hyperlink"/>
+            <w:rFonts w:ascii="Calibri" w:eastAsia="Times New Roman" w:hAnsi="Calibri" w:cs="Calibri"/>
+            <w:bCs/>
+            <w:iCs/>
+            <w:szCs w:val="24"/>
+          </w:rPr>
+          <w:t xml:space="preserve"> 969</w:t>
+        </w:r>
+      </w:hyperlink>
+    </w:p>
+    <w:p>
+      <w:pPr>
+        <w:pStyle w:val="ListParagraph"/>
+        <w:spacing w:after="0" w:line="240" w:lineRule="auto"/>
+        <w:ind w:left="2520"/>
+        <w:rPr>
+          <w:rFonts w:ascii="Calibri" w:eastAsia="Times New Roman" w:hAnsi="Calibri" w:cs="Calibri"/>
+          <w:bCs/>
+          <w:iCs/>
+          <w:color w:val="000000"/>
+          <w:szCs w:val="24"/>
+        </w:rPr>
+      </w:pPr>
+    </w:p>
+    <w:p>
+      <w:pPr>
+        <w:pStyle w:val="ListParagraph"/>
+        <w:spacing w:after="0" w:line="240" w:lineRule="auto"/>
+        <w:ind w:left="1440"/>
+        <w:rPr>
+          <w:rFonts w:ascii="Calibri" w:eastAsia="Times New Roman" w:hAnsi="Calibri" w:cs="Calibri"/>
+          <w:bCs/>
+          <w:i/>
+          <w:iCs/>
+          <w:color w:val="000000"/>
+          <w:szCs w:val="24"/>
+        </w:rPr>
+      </w:pPr>
+      <w:r>
+        <w:rPr>
+          <w:rFonts w:ascii="Calibri" w:eastAsia="Times New Roman" w:hAnsi="Calibri" w:cs="Calibri"/>
+          <w:bCs/>
+          <w:i/>
+          <w:iCs/>
+          <w:color w:val="000000"/>
+          <w:szCs w:val="24"/>
+        </w:rPr>
+        <w:t>What competitors are there?</w:t>
+      </w:r>
+    </w:p>
+    <w:p>
+      <w:pPr>
+        <w:pStyle w:val="ListParagraph"/>
+        <w:spacing w:after="0" w:line="240" w:lineRule="auto"/>
+        <w:ind w:left="1440"/>
+        <w:rPr>
+          <w:rFonts w:ascii="Calibri" w:eastAsia="Times New Roman" w:hAnsi="Calibri" w:cs="Calibri"/>
+          <w:bCs/>
+          <w:iCs/>
+          <w:color w:val="000000"/>
+          <w:szCs w:val="24"/>
+        </w:rPr>
+      </w:pPr>
+    </w:p>
+    <w:p>
+      <w:pPr>
+        <w:pStyle w:val="ListParagraph"/>
+        <w:spacing w:after="0" w:line="240" w:lineRule="auto"/>
+        <w:ind w:left="2160"/>
+        <w:rPr>
+          <w:rFonts w:ascii="Calibri" w:hAnsi="Calibri" w:cs="Calibri"/>
+          <w:color w:val="000000"/>
+        </w:rPr>
+      </w:pPr>
+      <w:r>
+        <w:rPr>
+          <w:rFonts w:ascii="Calibri" w:hAnsi="Calibri" w:cs="Calibri"/>
+          <w:color w:val="000000"/>
+        </w:rPr>
+        <w:t xml:space="preserve">Our major competitor would be the </w:t>
+      </w:r>
+      <w:proofErr w:type="spellStart"/>
+      <w:r>
+        <w:rPr>
+          <w:rFonts w:ascii="Calibri" w:hAnsi="Calibri" w:cs="Calibri"/>
+          <w:color w:val="000000"/>
+        </w:rPr>
+        <w:t>Makey</w:t>
+      </w:r>
+      <w:proofErr w:type="spellEnd"/>
+      <w:r>
+        <w:rPr>
+          <w:rFonts w:ascii="Calibri" w:hAnsi="Calibri" w:cs="Calibri"/>
+          <w:color w:val="000000"/>
+        </w:rPr>
+        <w:t xml:space="preserve"> </w:t>
+      </w:r>
+      <w:proofErr w:type="spellStart"/>
+      <w:r>
+        <w:rPr>
+          <w:rFonts w:ascii="Calibri" w:hAnsi="Calibri" w:cs="Calibri"/>
+          <w:color w:val="000000"/>
+        </w:rPr>
+        <w:t>Makey</w:t>
+      </w:r>
+      <w:proofErr w:type="spellEnd"/>
+      <w:r>
+        <w:rPr>
+          <w:rFonts w:ascii="Calibri" w:hAnsi="Calibri" w:cs="Calibri"/>
+          <w:color w:val="000000"/>
+        </w:rPr>
+        <w:t>, as this is a product which allows the user to make all sorts of controllers for different applications, using quite literally anything that can conduct a small electric current. They use alligator clips to interface directly into their PCB board. Their product however seems to be more for tinkering and entertainment purposes only, and do not require any programming or coding.</w:t>
+      </w:r>
+    </w:p>
+    <w:p>
+      <w:pPr>
+        <w:pStyle w:val="ListParagraph"/>
+        <w:spacing w:after="0" w:line="240" w:lineRule="auto"/>
+        <w:ind w:left="2160"/>
+        <w:rPr>
+          <w:rFonts w:ascii="Calibri" w:eastAsia="Times New Roman" w:hAnsi="Calibri" w:cs="Calibri"/>
+          <w:bCs/>
+          <w:iCs/>
+          <w:color w:val="000000"/>
+          <w:szCs w:val="24"/>
+        </w:rPr>
+      </w:pPr>
+    </w:p>
+    <w:p>
+      <w:pPr>
+        <w:pStyle w:val="ListParagraph"/>
+        <w:spacing w:after="0" w:line="240" w:lineRule="auto"/>
+        <w:ind w:left="1440"/>
+        <w:rPr>
+          <w:rFonts w:ascii="Calibri" w:eastAsia="Times New Roman" w:hAnsi="Calibri" w:cs="Calibri"/>
+          <w:bCs/>
+          <w:i/>
+          <w:iCs/>
+          <w:color w:val="000000"/>
+          <w:szCs w:val="24"/>
+        </w:rPr>
+      </w:pPr>
+      <w:r>
+        <w:rPr>
+          <w:rFonts w:ascii="Calibri" w:eastAsia="Times New Roman" w:hAnsi="Calibri" w:cs="Calibri"/>
+          <w:bCs/>
+          <w:i/>
+          <w:iCs/>
+          <w:color w:val="000000"/>
+          <w:szCs w:val="24"/>
+        </w:rPr>
+        <w:t>What points of difference are there about your project compared to what exists now?</w:t>
+      </w:r>
+    </w:p>
+    <w:p>
+      <w:pPr>
+        <w:pStyle w:val="ListParagraph"/>
+        <w:spacing w:after="0" w:line="240" w:lineRule="auto"/>
+        <w:ind w:left="1440"/>
+        <w:rPr>
+          <w:rFonts w:ascii="Calibri" w:eastAsia="Times New Roman" w:hAnsi="Calibri" w:cs="Calibri"/>
+          <w:bCs/>
+          <w:i/>
+          <w:iCs/>
+          <w:color w:val="000000"/>
+          <w:szCs w:val="24"/>
+        </w:rPr>
+      </w:pPr>
+    </w:p>
+    <w:p>
+      <w:pPr>
+        <w:pStyle w:val="ListParagraph"/>
+        <w:spacing w:after="0" w:line="240" w:lineRule="auto"/>
+        <w:ind w:left="2160"/>
+        <w:rPr>
+          <w:rFonts w:ascii="Calibri" w:eastAsia="Times New Roman" w:hAnsi="Calibri" w:cs="Calibri"/>
+          <w:bCs/>
+          <w:iCs/>
+          <w:color w:val="000000"/>
+          <w:szCs w:val="24"/>
+        </w:rPr>
+      </w:pPr>
+      <w:r>
+        <w:rPr>
+          <w:rFonts w:ascii="Calibri" w:eastAsia="Times New Roman" w:hAnsi="Calibri" w:cs="Calibri"/>
+          <w:bCs/>
+          <w:iCs/>
+          <w:color w:val="000000"/>
+          <w:szCs w:val="24"/>
+        </w:rPr>
+        <w:t xml:space="preserve">As of this moment, the closest product as mentioned above is the </w:t>
+      </w:r>
+      <w:proofErr w:type="spellStart"/>
+      <w:r>
+        <w:rPr>
+          <w:rFonts w:ascii="Calibri" w:eastAsia="Times New Roman" w:hAnsi="Calibri" w:cs="Calibri"/>
+          <w:bCs/>
+          <w:iCs/>
+          <w:color w:val="000000"/>
+          <w:szCs w:val="24"/>
+        </w:rPr>
+        <w:t>Makey</w:t>
+      </w:r>
+      <w:proofErr w:type="spellEnd"/>
+      <w:r>
+        <w:rPr>
+          <w:rFonts w:ascii="Calibri" w:eastAsia="Times New Roman" w:hAnsi="Calibri" w:cs="Calibri"/>
+          <w:bCs/>
+          <w:iCs/>
+          <w:color w:val="000000"/>
+          <w:szCs w:val="24"/>
+        </w:rPr>
+        <w:t xml:space="preserve"> </w:t>
+      </w:r>
+      <w:proofErr w:type="spellStart"/>
+      <w:r>
+        <w:rPr>
+          <w:rFonts w:ascii="Calibri" w:eastAsia="Times New Roman" w:hAnsi="Calibri" w:cs="Calibri"/>
+          <w:bCs/>
+          <w:iCs/>
+          <w:color w:val="000000"/>
+          <w:szCs w:val="24"/>
+        </w:rPr>
+        <w:t>Makey</w:t>
+      </w:r>
+      <w:proofErr w:type="spellEnd"/>
+      <w:r>
+        <w:rPr>
+          <w:rFonts w:ascii="Calibri" w:eastAsia="Times New Roman" w:hAnsi="Calibri" w:cs="Calibri"/>
+          <w:bCs/>
+          <w:iCs/>
+          <w:color w:val="000000"/>
+          <w:szCs w:val="24"/>
+        </w:rPr>
+        <w:t xml:space="preserve"> device, however their product appears to be more for tinkering and entertainment purposes only, and do not require any programming or coding.</w:t>
+      </w:r>
+    </w:p>
+    <w:p>
+      <w:pPr>
+        <w:pStyle w:val="ListParagraph"/>
+        <w:spacing w:after="0" w:line="240" w:lineRule="auto"/>
+        <w:ind w:left="2160"/>
+        <w:rPr>
+          <w:rFonts w:ascii="Calibri" w:eastAsia="Times New Roman" w:hAnsi="Calibri" w:cs="Calibri"/>
+          <w:bCs/>
+          <w:iCs/>
+          <w:color w:val="000000"/>
+          <w:szCs w:val="24"/>
+        </w:rPr>
+      </w:pPr>
+      <w:r>
+        <w:rPr>
+          <w:rFonts w:ascii="Calibri" w:eastAsia="Times New Roman" w:hAnsi="Calibri" w:cs="Calibri"/>
+          <w:bCs/>
+          <w:iCs/>
+          <w:color w:val="000000"/>
+          <w:szCs w:val="24"/>
+        </w:rPr>
+        <w:t>What separates our device from simply purchasing a Raspberry Pi standalone, is ours would come preloaded with Raspbian (the Pi’s OS</w:t>
+      </w:r>
+      <w:proofErr w:type="gramStart"/>
+      <w:r>
+        <w:rPr>
+          <w:rFonts w:ascii="Calibri" w:eastAsia="Times New Roman" w:hAnsi="Calibri" w:cs="Calibri"/>
+          <w:bCs/>
+          <w:iCs/>
+          <w:color w:val="000000"/>
+          <w:szCs w:val="24"/>
+        </w:rPr>
+        <w:t>), and</w:t>
+      </w:r>
+      <w:proofErr w:type="gramEnd"/>
+      <w:r>
+        <w:rPr>
+          <w:rFonts w:ascii="Calibri" w:eastAsia="Times New Roman" w:hAnsi="Calibri" w:cs="Calibri"/>
+          <w:bCs/>
+          <w:iCs/>
+          <w:color w:val="000000"/>
+          <w:szCs w:val="24"/>
+        </w:rPr>
+        <w:t xml:space="preserve"> would also include our own open-source game software and API, along with documentation on how to modify and edit the existing games.</w:t>
+      </w:r>
+    </w:p>
+    <w:p>
+      <w:pPr>
+        <w:pStyle w:val="ListParagraph"/>
+        <w:spacing w:after="0" w:line="240" w:lineRule="auto"/>
+        <w:ind w:left="2160"/>
+        <w:rPr>
+          <w:rFonts w:ascii="Calibri" w:eastAsia="Times New Roman" w:hAnsi="Calibri" w:cs="Calibri"/>
+          <w:bCs/>
+          <w:iCs/>
+          <w:color w:val="000000"/>
+          <w:szCs w:val="24"/>
+        </w:rPr>
+      </w:pPr>
+      <w:r>
+        <w:rPr>
+          <w:rFonts w:ascii="Calibri" w:eastAsia="Times New Roman" w:hAnsi="Calibri" w:cs="Calibri"/>
+          <w:bCs/>
+          <w:iCs/>
+          <w:color w:val="000000"/>
+          <w:szCs w:val="24"/>
+        </w:rPr>
+        <w:t>Our product is not a conventional arcade game machine such as “</w:t>
+      </w:r>
+      <w:proofErr w:type="spellStart"/>
+      <w:r>
+        <w:rPr>
+          <w:rFonts w:ascii="Calibri" w:eastAsia="Times New Roman" w:hAnsi="Calibri" w:cs="Calibri"/>
+          <w:bCs/>
+          <w:iCs/>
+          <w:color w:val="000000"/>
+          <w:szCs w:val="24"/>
+        </w:rPr>
+        <w:t>RetroPi</w:t>
+      </w:r>
+      <w:proofErr w:type="spellEnd"/>
+      <w:r>
+        <w:rPr>
+          <w:rFonts w:ascii="Calibri" w:eastAsia="Times New Roman" w:hAnsi="Calibri" w:cs="Calibri"/>
+          <w:bCs/>
+          <w:iCs/>
+          <w:color w:val="000000"/>
+          <w:szCs w:val="24"/>
+        </w:rPr>
+        <w:t>”, ours is more of an educational device aimed towards children and early learning.</w:t>
+      </w:r>
+    </w:p>
+    <w:p>
+      <w:pPr>
+        <w:pStyle w:val="ListParagraph"/>
+        <w:spacing w:after="0" w:line="240" w:lineRule="auto"/>
+        <w:ind w:left="1440"/>
+        <w:rPr>
+          <w:rFonts w:ascii="Calibri" w:eastAsia="Times New Roman" w:hAnsi="Calibri" w:cs="Calibri"/>
+          <w:bCs/>
+          <w:i/>
+          <w:iCs/>
+          <w:color w:val="000000"/>
+          <w:szCs w:val="24"/>
+        </w:rPr>
+      </w:pPr>
+    </w:p>
+    <w:p>
+      <w:pPr>
+        <w:spacing w:after="0" w:line="240" w:lineRule="auto"/>
+        <w:ind w:left="720"/>
+        <w:rPr>
+          <w:rFonts w:ascii="Calibri" w:eastAsia="Times New Roman" w:hAnsi="Calibri" w:cs="Calibri"/>
+          <w:b/>
+          <w:bCs/>
+          <w:i/>
+          <w:color w:val="000000"/>
+          <w:sz w:val="28"/>
+          <w:szCs w:val="28"/>
+          <w:u w:val="single"/>
+        </w:rPr>
+      </w:pPr>
+      <w:r>
+        <w:rPr>
+          <w:rFonts w:ascii="Calibri" w:eastAsia="Times New Roman" w:hAnsi="Calibri" w:cs="Calibri"/>
+          <w:b/>
+          <w:bCs/>
+          <w:i/>
+          <w:color w:val="000000"/>
+          <w:sz w:val="24"/>
+          <w:szCs w:val="28"/>
+          <w:u w:val="single"/>
+        </w:rPr>
+        <w:t>Detailed Description</w:t>
+      </w:r>
+    </w:p>
+    <w:p>
+      <w:pPr>
+        <w:spacing w:after="0" w:line="240" w:lineRule="auto"/>
+        <w:rPr>
+          <w:rFonts w:ascii="Calibri" w:eastAsia="Times New Roman" w:hAnsi="Calibri" w:cs="Calibri"/>
+          <w:sz w:val="18"/>
+          <w:szCs w:val="24"/>
+        </w:rPr>
+      </w:pPr>
+    </w:p>
+    <w:p>
+      <w:pPr>
+        <w:spacing w:after="0" w:line="240" w:lineRule="auto"/>
+        <w:ind w:left="1440"/>
+        <w:rPr>
+          <w:rFonts w:ascii="Calibri" w:eastAsia="Times New Roman" w:hAnsi="Calibri" w:cs="Calibri"/>
+          <w:b/>
+          <w:bCs/>
+          <w:i/>
+          <w:iCs/>
+          <w:color w:val="000000"/>
+          <w:szCs w:val="24"/>
+        </w:rPr>
+      </w:pPr>
+      <w:r>
+        <w:rPr>
+          <w:rFonts w:ascii="Calibri" w:eastAsia="Times New Roman" w:hAnsi="Calibri" w:cs="Calibri"/>
+          <w:b/>
+          <w:bCs/>
+          <w:i/>
+          <w:iCs/>
+          <w:color w:val="000000"/>
+          <w:szCs w:val="24"/>
+        </w:rPr>
+        <w:t>Aims</w:t>
+      </w:r>
+    </w:p>
+    <w:p>
+      <w:pPr>
+        <w:spacing w:after="0" w:line="240" w:lineRule="auto"/>
+        <w:ind w:left="1440"/>
+        <w:rPr>
+          <w:rFonts w:ascii="Calibri" w:eastAsia="Times New Roman" w:hAnsi="Calibri" w:cs="Calibri"/>
+          <w:b/>
+          <w:bCs/>
+          <w:i/>
+          <w:iCs/>
+          <w:color w:val="000000"/>
+          <w:szCs w:val="24"/>
+        </w:rPr>
+      </w:pPr>
+    </w:p>
+    <w:p>
+      <w:pPr>
+        <w:spacing w:after="0" w:line="240" w:lineRule="auto"/>
+        <w:ind w:left="1440"/>
+        <w:rPr>
+          <w:rFonts w:ascii="Calibri" w:eastAsia="Times New Roman" w:hAnsi="Calibri" w:cs="Calibri"/>
+          <w:bCs/>
+          <w:i/>
+          <w:color w:val="000000"/>
+          <w:szCs w:val="28"/>
+        </w:rPr>
+      </w:pPr>
+      <w:r>
+        <w:rPr>
+          <w:rFonts w:ascii="Calibri" w:eastAsia="Times New Roman" w:hAnsi="Calibri" w:cs="Calibri"/>
+          <w:bCs/>
+          <w:i/>
+          <w:color w:val="000000"/>
+          <w:szCs w:val="28"/>
+        </w:rPr>
+        <w:tab/>
+        <w:t>Specific aim</w:t>
+      </w:r>
+    </w:p>
+    <w:p>
+      <w:pPr>
+        <w:spacing w:after="0" w:line="240" w:lineRule="auto"/>
+        <w:ind w:left="2880"/>
+        <w:rPr>
+          <w:rFonts w:ascii="Calibri" w:hAnsi="Calibri" w:cs="Calibri"/>
+          <w:color w:val="000000"/>
+        </w:rPr>
+      </w:pPr>
+      <w:r>
+        <w:rPr>
+          <w:rFonts w:ascii="Calibri" w:eastAsia="Times New Roman" w:hAnsi="Calibri" w:cs="Calibri"/>
+          <w:bCs/>
+          <w:i/>
+          <w:color w:val="000000"/>
+          <w:szCs w:val="28"/>
+        </w:rPr>
+        <w:t>O</w:t>
+      </w:r>
+      <w:r>
+        <w:rPr>
+          <w:rFonts w:ascii="Calibri" w:hAnsi="Calibri" w:cs="Calibri"/>
+          <w:color w:val="000000"/>
+        </w:rPr>
+        <w:t xml:space="preserve">ur overall aim for this project is to design and create a fully functional programmable arcade game developer device that runs off a Raspberry Pi. </w:t>
+      </w:r>
+      <w:proofErr w:type="gramStart"/>
+      <w:r>
+        <w:rPr>
+          <w:rFonts w:ascii="Calibri" w:hAnsi="Calibri" w:cs="Calibri"/>
+          <w:color w:val="000000"/>
+        </w:rPr>
+        <w:t>Also</w:t>
+      </w:r>
+      <w:proofErr w:type="gramEnd"/>
+      <w:r>
+        <w:rPr>
+          <w:rFonts w:ascii="Calibri" w:hAnsi="Calibri" w:cs="Calibri"/>
+          <w:color w:val="000000"/>
+        </w:rPr>
+        <w:t xml:space="preserve"> to have a working product complete with an external arcade-style controller to interface directly with the game. The Raspberry Pi and game controller together will allow an end-user to plug straight into </w:t>
+      </w:r>
+      <w:r>
+        <w:rPr>
+          <w:rFonts w:ascii="Calibri" w:hAnsi="Calibri" w:cs="Calibri"/>
+          <w:color w:val="000000"/>
+        </w:rPr>
+        <w:lastRenderedPageBreak/>
+        <w:t>a TV or Monitor, power on the Pi, and have the game menu screen auto-launch to begin paying a game in the browser.</w:t>
+      </w:r>
+    </w:p>
+    <w:p>
+      <w:pPr>
+        <w:spacing w:after="0" w:line="240" w:lineRule="auto"/>
+        <w:ind w:left="2880"/>
+        <w:rPr>
+          <w:rFonts w:ascii="Calibri" w:hAnsi="Calibri" w:cs="Calibri"/>
+          <w:color w:val="000000"/>
+        </w:rPr>
+      </w:pPr>
+    </w:p>
+    <w:p>
+      <w:pPr>
+        <w:spacing w:after="0" w:line="240" w:lineRule="auto"/>
+        <w:ind w:left="2160"/>
+        <w:rPr>
+          <w:rFonts w:ascii="Calibri" w:hAnsi="Calibri" w:cs="Calibri"/>
+          <w:i/>
+          <w:color w:val="000000"/>
+        </w:rPr>
+      </w:pPr>
+      <w:r>
+        <w:rPr>
+          <w:rFonts w:ascii="Calibri" w:hAnsi="Calibri" w:cs="Calibri"/>
+          <w:i/>
+          <w:color w:val="000000"/>
+        </w:rPr>
+        <w:t>Smaller Goals</w:t>
+      </w:r>
+    </w:p>
+    <w:p>
+      <w:pPr>
+        <w:spacing w:after="0" w:line="240" w:lineRule="auto"/>
+        <w:ind w:left="2880"/>
+        <w:rPr>
+          <w:rFonts w:ascii="Calibri" w:hAnsi="Calibri" w:cs="Calibri"/>
+          <w:color w:val="000000"/>
+        </w:rPr>
+      </w:pPr>
+    </w:p>
+    <w:p>
+      <w:pPr>
+        <w:spacing w:after="0" w:line="240" w:lineRule="auto"/>
+        <w:ind w:left="2880"/>
+        <w:rPr>
+          <w:rFonts w:ascii="Calibri" w:hAnsi="Calibri" w:cs="Calibri"/>
+          <w:color w:val="000000"/>
+        </w:rPr>
+      </w:pPr>
+    </w:p>
+    <w:p>
+      <w:pPr>
+        <w:spacing w:after="0" w:line="240" w:lineRule="auto"/>
+        <w:ind w:left="2880"/>
+        <w:rPr>
+          <w:rFonts w:ascii="Calibri" w:hAnsi="Calibri" w:cs="Calibri"/>
+          <w:color w:val="000000"/>
+        </w:rPr>
+      </w:pPr>
+    </w:p>
+    <w:p>
+      <w:pPr>
+        <w:spacing w:after="0" w:line="240" w:lineRule="auto"/>
+        <w:ind w:left="2880"/>
+        <w:rPr>
+          <w:rFonts w:ascii="Calibri" w:hAnsi="Calibri" w:cs="Calibri"/>
+          <w:color w:val="000000"/>
+        </w:rPr>
+      </w:pPr>
+    </w:p>
+    <w:p>
+      <w:pPr>
+        <w:spacing w:after="0" w:line="240" w:lineRule="auto"/>
+        <w:ind w:left="2160"/>
+        <w:rPr>
+          <w:rFonts w:ascii="Calibri" w:hAnsi="Calibri" w:cs="Calibri"/>
+          <w:i/>
+          <w:color w:val="000000"/>
+        </w:rPr>
+      </w:pPr>
+      <w:r>
+        <w:rPr>
+          <w:rFonts w:ascii="Calibri" w:hAnsi="Calibri" w:cs="Calibri"/>
+          <w:i/>
+          <w:color w:val="000000"/>
+        </w:rPr>
+        <w:t>What are the most important parts of the project?</w:t>
+      </w:r>
+    </w:p>
+    <w:p>
+      <w:pPr>
+        <w:spacing w:after="0" w:line="240" w:lineRule="auto"/>
+        <w:ind w:left="2160"/>
+        <w:rPr>
+          <w:rFonts w:ascii="Calibri" w:hAnsi="Calibri" w:cs="Calibri"/>
+          <w:i/>
+          <w:color w:val="000000"/>
+        </w:rPr>
+      </w:pPr>
+    </w:p>
+    <w:p>
+      <w:pPr>
+        <w:spacing w:after="0" w:line="240" w:lineRule="auto"/>
+        <w:ind w:left="2160"/>
+        <w:rPr>
+          <w:rFonts w:ascii="Calibri" w:hAnsi="Calibri" w:cs="Calibri"/>
+          <w:i/>
+          <w:color w:val="000000"/>
+        </w:rPr>
+      </w:pPr>
+      <w:r>
+        <w:rPr>
+          <w:rFonts w:ascii="Calibri" w:hAnsi="Calibri" w:cs="Calibri"/>
+          <w:i/>
+          <w:color w:val="000000"/>
+        </w:rPr>
+        <w:t>Which parts should have priority over the others?</w:t>
+      </w:r>
+    </w:p>
+    <w:p>
+      <w:pPr>
+        <w:spacing w:after="0" w:line="240" w:lineRule="auto"/>
+        <w:ind w:left="2160"/>
+        <w:rPr>
+          <w:rFonts w:ascii="Calibri" w:hAnsi="Calibri" w:cs="Calibri"/>
+          <w:i/>
+          <w:color w:val="000000"/>
+        </w:rPr>
+      </w:pPr>
+      <w:bookmarkStart w:id="1" w:name="_GoBack"/>
+      <w:bookmarkEnd w:id="1"/>
+    </w:p>
+    <w:p>
+      <w:pPr>
+        <w:spacing w:after="0" w:line="240" w:lineRule="auto"/>
+        <w:ind w:left="2160"/>
+        <w:rPr>
+          <w:rFonts w:ascii="Calibri" w:hAnsi="Calibri" w:cs="Calibri"/>
+          <w:i/>
+          <w:color w:val="000000"/>
+        </w:rPr>
+      </w:pPr>
+      <w:r>
+        <w:rPr>
+          <w:rFonts w:ascii="Calibri" w:hAnsi="Calibri" w:cs="Calibri"/>
+          <w:i/>
+          <w:color w:val="000000"/>
+        </w:rPr>
+        <w:t>If we have only enough time or resources for one of our goals, which should it be?</w:t>
+      </w:r>
+    </w:p>
+    <w:p>
+      <w:pPr>
+        <w:spacing w:after="0" w:line="240" w:lineRule="auto"/>
+        <w:ind w:left="1440"/>
+        <w:rPr>
+          <w:rFonts w:ascii="Calibri" w:eastAsia="Times New Roman" w:hAnsi="Calibri" w:cs="Calibri"/>
+          <w:b/>
+          <w:bCs/>
+          <w:i/>
+          <w:iCs/>
+          <w:color w:val="000000"/>
+          <w:szCs w:val="24"/>
+        </w:rPr>
+      </w:pPr>
+    </w:p>
+    <w:p>
+      <w:pPr>
+        <w:spacing w:after="0" w:line="240" w:lineRule="auto"/>
+        <w:ind w:left="1440"/>
+        <w:rPr>
+          <w:rFonts w:ascii="Calibri" w:eastAsia="Times New Roman" w:hAnsi="Calibri" w:cs="Calibri"/>
+          <w:b/>
+          <w:bCs/>
+          <w:i/>
+          <w:iCs/>
+          <w:color w:val="000000"/>
+          <w:szCs w:val="24"/>
+        </w:rPr>
+      </w:pPr>
+      <w:r>
+        <w:rPr>
+          <w:rFonts w:ascii="Calibri" w:eastAsia="Times New Roman" w:hAnsi="Calibri" w:cs="Calibri"/>
+          <w:b/>
+          <w:bCs/>
+          <w:i/>
+          <w:iCs/>
+          <w:color w:val="000000"/>
+          <w:szCs w:val="24"/>
+        </w:rPr>
+        <w:t>Plans and Progress</w:t>
+      </w:r>
+    </w:p>
+    <w:p>
+      <w:pPr>
+        <w:spacing w:after="0" w:line="240" w:lineRule="auto"/>
+        <w:ind w:left="1440"/>
+        <w:rPr>
+          <w:rFonts w:ascii="Calibri" w:eastAsia="Times New Roman" w:hAnsi="Calibri" w:cs="Calibri"/>
+          <w:b/>
+          <w:bCs/>
+          <w:i/>
+          <w:iCs/>
+          <w:color w:val="000000"/>
+          <w:szCs w:val="24"/>
+        </w:rPr>
+      </w:pPr>
+    </w:p>
+    <w:p>
+      <w:pPr>
+        <w:spacing w:after="0" w:line="240" w:lineRule="auto"/>
+        <w:ind w:left="1440"/>
+        <w:rPr>
+          <w:rFonts w:ascii="Calibri" w:eastAsia="Times New Roman" w:hAnsi="Calibri" w:cs="Calibri"/>
+          <w:bCs/>
+          <w:color w:val="000000"/>
+          <w:szCs w:val="28"/>
+        </w:rPr>
+      </w:pPr>
+      <w:r>
+        <w:rPr>
+          <w:rFonts w:ascii="Calibri" w:eastAsia="Times New Roman" w:hAnsi="Calibri" w:cs="Calibri"/>
+          <w:bCs/>
           <w:color w:val="000000"/>
           <w:szCs w:val="28"/>
         </w:rPr>
@@ -3083,45 +4088,6 @@
     <w:p>
       <w:pPr>
         <w:spacing w:after="0" w:line="240" w:lineRule="auto"/>
-        <w:ind w:left="720"/>
-        <w:rPr>
-          <w:rFonts w:ascii="Calibri" w:eastAsia="Times New Roman" w:hAnsi="Calibri" w:cs="Calibri"/>
-          <w:b/>
-          <w:bCs/>
-          <w:i/>
-          <w:color w:val="000000"/>
-          <w:sz w:val="28"/>
-          <w:szCs w:val="28"/>
-          <w:u w:val="single"/>
-        </w:rPr>
-      </w:pPr>
-      <w:r>
-        <w:rPr>
-          <w:rFonts w:ascii="Calibri" w:eastAsia="Times New Roman" w:hAnsi="Calibri" w:cs="Calibri"/>
-          <w:b/>
-          <w:bCs/>
-          <w:i/>
-          <w:color w:val="000000"/>
-          <w:sz w:val="24"/>
-          <w:szCs w:val="28"/>
-          <w:u w:val="single"/>
-        </w:rPr>
-        <w:t>Detailed Description</w:t>
-      </w:r>
-    </w:p>
-    <w:p>
-      <w:pPr>
-        <w:spacing w:after="0" w:line="240" w:lineRule="auto"/>
-        <w:rPr>
-          <w:rFonts w:ascii="Calibri" w:eastAsia="Times New Roman" w:hAnsi="Calibri" w:cs="Calibri"/>
-          <w:sz w:val="18"/>
-          <w:szCs w:val="24"/>
-        </w:rPr>
-      </w:pPr>
-    </w:p>
-    <w:p>
-      <w:pPr>
-        <w:spacing w:after="0" w:line="240" w:lineRule="auto"/>
         <w:ind w:left="1440"/>
         <w:rPr>
           <w:rFonts w:ascii="Calibri" w:eastAsia="Times New Roman" w:hAnsi="Calibri" w:cs="Calibri"/>
@@ -3143,7 +4109,7 @@
           <w:color w:val="000000"/>
           <w:szCs w:val="24"/>
         </w:rPr>
-        <w:t>Aims</w:t>
+        <w:t>Roles</w:t>
       </w:r>
     </w:p>
     <w:p>
@@ -3671,7 +4637,7 @@
           <w:color w:val="000000"/>
           <w:szCs w:val="24"/>
         </w:rPr>
-        <w:t>Plans and Progress</w:t>
+        <w:t>Scope and Limits</w:t>
       </w:r>
     </w:p>
     <w:p>
@@ -4166,6 +5132,18 @@
         <w:ind w:left="1440"/>
         <w:rPr>
           <w:rFonts w:ascii="Calibri" w:eastAsia="Times New Roman" w:hAnsi="Calibri" w:cs="Calibri"/>
+          <w:bCs/>
+          <w:color w:val="000000"/>
+          <w:szCs w:val="28"/>
+        </w:rPr>
+      </w:pPr>
+    </w:p>
+    <w:p>
+      <w:pPr>
+        <w:spacing w:after="0" w:line="240" w:lineRule="auto"/>
+        <w:ind w:left="1440"/>
+        <w:rPr>
+          <w:rFonts w:ascii="Calibri" w:eastAsia="Times New Roman" w:hAnsi="Calibri" w:cs="Calibri"/>
           <w:b/>
           <w:bCs/>
           <w:i/>
@@ -4174,6 +5152,18 @@
           <w:szCs w:val="24"/>
         </w:rPr>
       </w:pPr>
+      <w:r>
+        <w:rPr>
+          <w:rFonts w:ascii="Calibri" w:eastAsia="Times New Roman" w:hAnsi="Calibri" w:cs="Calibri"/>
+          <w:b/>
+          <w:bCs/>
+          <w:i/>
+          <w:iCs/>
+          <w:color w:val="000000"/>
+          <w:szCs w:val="24"/>
+        </w:rPr>
+        <w:t>Tools and Technologies</w:t>
+      </w:r>
     </w:p>
     <w:p>
       <w:pPr>
@@ -4189,18 +5179,6 @@
           <w:szCs w:val="24"/>
         </w:rPr>
       </w:pPr>
-      <w:r>
-        <w:rPr>
-          <w:rFonts w:ascii="Calibri" w:eastAsia="Times New Roman" w:hAnsi="Calibri" w:cs="Calibri"/>
-          <w:b/>
-          <w:bCs/>
-          <w:i/>
-          <w:iCs/>
-          <w:color w:val="000000"/>
-          <w:szCs w:val="24"/>
-        </w:rPr>
-        <w:t>Roles</w:t>
-      </w:r>
     </w:p>
     <w:p>
       <w:pPr>
@@ -4208,21 +5186,6 @@
         <w:ind w:left="1440"/>
         <w:rPr>
           <w:rFonts w:ascii="Calibri" w:eastAsia="Times New Roman" w:hAnsi="Calibri" w:cs="Calibri"/>
-          <w:b/>
-          <w:bCs/>
-          <w:i/>
-          <w:iCs/>
-          <w:color w:val="000000"/>
-          <w:szCs w:val="24"/>
-        </w:rPr>
-      </w:pPr>
-    </w:p>
-    <w:p>
-      <w:pPr>
-        <w:spacing w:after="0" w:line="240" w:lineRule="auto"/>
-        <w:ind w:left="1440"/>
-        <w:rPr>
-          <w:rFonts w:ascii="Calibri" w:eastAsia="Times New Roman" w:hAnsi="Calibri" w:cs="Calibri"/>
           <w:bCs/>
           <w:color w:val="000000"/>
           <w:szCs w:val="28"/>
@@ -4541,1060 +5504,6 @@
           <w:color w:val="000000"/>
           <w:szCs w:val="28"/>
         </w:rPr>
-        <w:t>This is a filler.</w:t>
-      </w:r>
-      <w:r>
-        <w:rPr>
-          <w:rFonts w:ascii="Calibri" w:eastAsia="Times New Roman" w:hAnsi="Calibri" w:cs="Calibri"/>
-          <w:bCs/>
-          <w:color w:val="000000"/>
-          <w:szCs w:val="28"/>
-        </w:rPr>
-        <w:t xml:space="preserve"> </w:t>
-      </w:r>
-      <w:r>
-        <w:rPr>
-          <w:rFonts w:ascii="Calibri" w:eastAsia="Times New Roman" w:hAnsi="Calibri" w:cs="Calibri"/>
-          <w:bCs/>
-          <w:color w:val="000000"/>
-          <w:szCs w:val="28"/>
-        </w:rPr>
-        <w:t>This is a filler.</w:t>
-      </w:r>
-      <w:r>
-        <w:rPr>
-          <w:rFonts w:ascii="Calibri" w:eastAsia="Times New Roman" w:hAnsi="Calibri" w:cs="Calibri"/>
-          <w:bCs/>
-          <w:color w:val="000000"/>
-          <w:szCs w:val="28"/>
-        </w:rPr>
-        <w:t xml:space="preserve"> </w:t>
-      </w:r>
-      <w:r>
-        <w:rPr>
-          <w:rFonts w:ascii="Calibri" w:eastAsia="Times New Roman" w:hAnsi="Calibri" w:cs="Calibri"/>
-          <w:bCs/>
-          <w:color w:val="000000"/>
-          <w:szCs w:val="28"/>
-        </w:rPr>
-        <w:t>This is a filler.</w:t>
-      </w:r>
-      <w:r>
-        <w:rPr>
-          <w:rFonts w:ascii="Calibri" w:eastAsia="Times New Roman" w:hAnsi="Calibri" w:cs="Calibri"/>
-          <w:bCs/>
-          <w:color w:val="000000"/>
-          <w:szCs w:val="28"/>
-        </w:rPr>
-        <w:t xml:space="preserve"> </w:t>
-      </w:r>
-      <w:r>
-        <w:rPr>
-          <w:rFonts w:ascii="Calibri" w:eastAsia="Times New Roman" w:hAnsi="Calibri" w:cs="Calibri"/>
-          <w:bCs/>
-          <w:color w:val="000000"/>
-          <w:szCs w:val="28"/>
-        </w:rPr>
-        <w:t>This is a filler.</w:t>
-      </w:r>
-      <w:r>
-        <w:rPr>
-          <w:rFonts w:ascii="Calibri" w:eastAsia="Times New Roman" w:hAnsi="Calibri" w:cs="Calibri"/>
-          <w:bCs/>
-          <w:color w:val="000000"/>
-          <w:szCs w:val="28"/>
-        </w:rPr>
-        <w:t xml:space="preserve"> </w:t>
-      </w:r>
-      <w:r>
-        <w:rPr>
-          <w:rFonts w:ascii="Calibri" w:eastAsia="Times New Roman" w:hAnsi="Calibri" w:cs="Calibri"/>
-          <w:bCs/>
-          <w:color w:val="000000"/>
-          <w:szCs w:val="28"/>
-        </w:rPr>
-        <w:t>This is a filler.</w:t>
-      </w:r>
-      <w:r>
-        <w:rPr>
-          <w:rFonts w:ascii="Calibri" w:eastAsia="Times New Roman" w:hAnsi="Calibri" w:cs="Calibri"/>
-          <w:bCs/>
-          <w:color w:val="000000"/>
-          <w:szCs w:val="28"/>
-        </w:rPr>
-        <w:t xml:space="preserve"> </w:t>
-      </w:r>
-      <w:r>
-        <w:rPr>
-          <w:rFonts w:ascii="Calibri" w:eastAsia="Times New Roman" w:hAnsi="Calibri" w:cs="Calibri"/>
-          <w:bCs/>
-          <w:color w:val="000000"/>
-          <w:szCs w:val="28"/>
-        </w:rPr>
-        <w:t>This is a filler.</w:t>
-      </w:r>
-      <w:r>
-        <w:rPr>
-          <w:rFonts w:ascii="Calibri" w:eastAsia="Times New Roman" w:hAnsi="Calibri" w:cs="Calibri"/>
-          <w:bCs/>
-          <w:color w:val="000000"/>
-          <w:szCs w:val="28"/>
-        </w:rPr>
-        <w:t xml:space="preserve"> </w:t>
-      </w:r>
-      <w:r>
-        <w:rPr>
-          <w:rFonts w:ascii="Calibri" w:eastAsia="Times New Roman" w:hAnsi="Calibri" w:cs="Calibri"/>
-          <w:bCs/>
-          <w:color w:val="000000"/>
-          <w:szCs w:val="28"/>
-        </w:rPr>
-        <w:t>This is a filler.</w:t>
-      </w:r>
-      <w:r>
-        <w:rPr>
-          <w:rFonts w:ascii="Calibri" w:eastAsia="Times New Roman" w:hAnsi="Calibri" w:cs="Calibri"/>
-          <w:bCs/>
-          <w:color w:val="000000"/>
-          <w:szCs w:val="28"/>
-        </w:rPr>
-        <w:t xml:space="preserve"> </w:t>
-      </w:r>
-      <w:r>
-        <w:rPr>
-          <w:rFonts w:ascii="Calibri" w:eastAsia="Times New Roman" w:hAnsi="Calibri" w:cs="Calibri"/>
-          <w:bCs/>
-          <w:color w:val="000000"/>
-          <w:szCs w:val="28"/>
-        </w:rPr>
-        <w:t>This is a filler.</w:t>
-      </w:r>
-      <w:r>
-        <w:rPr>
-          <w:rFonts w:ascii="Calibri" w:eastAsia="Times New Roman" w:hAnsi="Calibri" w:cs="Calibri"/>
-          <w:bCs/>
-          <w:color w:val="000000"/>
-          <w:szCs w:val="28"/>
-        </w:rPr>
-        <w:t xml:space="preserve"> </w:t>
-      </w:r>
-      <w:r>
-        <w:rPr>
-          <w:rFonts w:ascii="Calibri" w:eastAsia="Times New Roman" w:hAnsi="Calibri" w:cs="Calibri"/>
-          <w:bCs/>
-          <w:color w:val="000000"/>
-          <w:szCs w:val="28"/>
-        </w:rPr>
-        <w:t>This is a filler.</w:t>
-      </w:r>
-    </w:p>
-    <w:p>
-      <w:pPr>
-        <w:spacing w:after="0" w:line="240" w:lineRule="auto"/>
-        <w:ind w:left="1440"/>
-        <w:rPr>
-          <w:rFonts w:ascii="Calibri" w:eastAsia="Times New Roman" w:hAnsi="Calibri" w:cs="Calibri"/>
-          <w:b/>
-          <w:bCs/>
-          <w:i/>
-          <w:iCs/>
-          <w:color w:val="000000"/>
-          <w:szCs w:val="24"/>
-        </w:rPr>
-      </w:pPr>
-    </w:p>
-    <w:p>
-      <w:pPr>
-        <w:spacing w:after="0" w:line="240" w:lineRule="auto"/>
-        <w:ind w:left="1440"/>
-        <w:rPr>
-          <w:rFonts w:ascii="Calibri" w:eastAsia="Times New Roman" w:hAnsi="Calibri" w:cs="Calibri"/>
-          <w:b/>
-          <w:bCs/>
-          <w:i/>
-          <w:iCs/>
-          <w:color w:val="000000"/>
-          <w:szCs w:val="24"/>
-        </w:rPr>
-      </w:pPr>
-      <w:r>
-        <w:rPr>
-          <w:rFonts w:ascii="Calibri" w:eastAsia="Times New Roman" w:hAnsi="Calibri" w:cs="Calibri"/>
-          <w:b/>
-          <w:bCs/>
-          <w:i/>
-          <w:iCs/>
-          <w:color w:val="000000"/>
-          <w:szCs w:val="24"/>
-        </w:rPr>
-        <w:t>Scope and Limits</w:t>
-      </w:r>
-    </w:p>
-    <w:p>
-      <w:pPr>
-        <w:spacing w:after="0" w:line="240" w:lineRule="auto"/>
-        <w:ind w:left="1440"/>
-        <w:rPr>
-          <w:rFonts w:ascii="Calibri" w:eastAsia="Times New Roman" w:hAnsi="Calibri" w:cs="Calibri"/>
-          <w:b/>
-          <w:bCs/>
-          <w:i/>
-          <w:iCs/>
-          <w:color w:val="000000"/>
-          <w:szCs w:val="24"/>
-        </w:rPr>
-      </w:pPr>
-    </w:p>
-    <w:p>
-      <w:pPr>
-        <w:spacing w:after="0" w:line="240" w:lineRule="auto"/>
-        <w:ind w:left="1440"/>
-        <w:rPr>
-          <w:rFonts w:ascii="Calibri" w:eastAsia="Times New Roman" w:hAnsi="Calibri" w:cs="Calibri"/>
-          <w:bCs/>
-          <w:color w:val="000000"/>
-          <w:szCs w:val="28"/>
-        </w:rPr>
-      </w:pPr>
-      <w:r>
-        <w:rPr>
-          <w:rFonts w:ascii="Calibri" w:eastAsia="Times New Roman" w:hAnsi="Calibri" w:cs="Calibri"/>
-          <w:bCs/>
-          <w:color w:val="000000"/>
-          <w:szCs w:val="28"/>
-        </w:rPr>
-        <w:t>This is a filler. This is a filler.</w:t>
-      </w:r>
-      <w:r>
-        <w:rPr>
-          <w:rFonts w:ascii="Calibri" w:eastAsia="Times New Roman" w:hAnsi="Calibri" w:cs="Calibri"/>
-          <w:bCs/>
-          <w:color w:val="000000"/>
-          <w:szCs w:val="28"/>
-        </w:rPr>
-        <w:t xml:space="preserve"> </w:t>
-      </w:r>
-      <w:r>
-        <w:rPr>
-          <w:rFonts w:ascii="Calibri" w:eastAsia="Times New Roman" w:hAnsi="Calibri" w:cs="Calibri"/>
-          <w:bCs/>
-          <w:color w:val="000000"/>
-          <w:szCs w:val="28"/>
-        </w:rPr>
-        <w:t>This is a filler.</w:t>
-      </w:r>
-      <w:r>
-        <w:rPr>
-          <w:rFonts w:ascii="Calibri" w:eastAsia="Times New Roman" w:hAnsi="Calibri" w:cs="Calibri"/>
-          <w:bCs/>
-          <w:color w:val="000000"/>
-          <w:szCs w:val="28"/>
-        </w:rPr>
-        <w:t xml:space="preserve"> </w:t>
-      </w:r>
-      <w:r>
-        <w:rPr>
-          <w:rFonts w:ascii="Calibri" w:eastAsia="Times New Roman" w:hAnsi="Calibri" w:cs="Calibri"/>
-          <w:bCs/>
-          <w:color w:val="000000"/>
-          <w:szCs w:val="28"/>
-        </w:rPr>
-        <w:t>This is a filler.</w:t>
-      </w:r>
-      <w:r>
-        <w:rPr>
-          <w:rFonts w:ascii="Calibri" w:eastAsia="Times New Roman" w:hAnsi="Calibri" w:cs="Calibri"/>
-          <w:bCs/>
-          <w:color w:val="000000"/>
-          <w:szCs w:val="28"/>
-        </w:rPr>
-        <w:t xml:space="preserve"> </w:t>
-      </w:r>
-      <w:r>
-        <w:rPr>
-          <w:rFonts w:ascii="Calibri" w:eastAsia="Times New Roman" w:hAnsi="Calibri" w:cs="Calibri"/>
-          <w:bCs/>
-          <w:color w:val="000000"/>
-          <w:szCs w:val="28"/>
-        </w:rPr>
-        <w:t>This is a filler.</w:t>
-      </w:r>
-      <w:r>
-        <w:rPr>
-          <w:rFonts w:ascii="Calibri" w:eastAsia="Times New Roman" w:hAnsi="Calibri" w:cs="Calibri"/>
-          <w:bCs/>
-          <w:color w:val="000000"/>
-          <w:szCs w:val="28"/>
-        </w:rPr>
-        <w:t xml:space="preserve"> </w:t>
-      </w:r>
-      <w:r>
-        <w:rPr>
-          <w:rFonts w:ascii="Calibri" w:eastAsia="Times New Roman" w:hAnsi="Calibri" w:cs="Calibri"/>
-          <w:bCs/>
-          <w:color w:val="000000"/>
-          <w:szCs w:val="28"/>
-        </w:rPr>
-        <w:t>This is a filler.</w:t>
-      </w:r>
-      <w:r>
-        <w:rPr>
-          <w:rFonts w:ascii="Calibri" w:eastAsia="Times New Roman" w:hAnsi="Calibri" w:cs="Calibri"/>
-          <w:bCs/>
-          <w:color w:val="000000"/>
-          <w:szCs w:val="28"/>
-        </w:rPr>
-        <w:t xml:space="preserve"> </w:t>
-      </w:r>
-      <w:r>
-        <w:rPr>
-          <w:rFonts w:ascii="Calibri" w:eastAsia="Times New Roman" w:hAnsi="Calibri" w:cs="Calibri"/>
-          <w:bCs/>
-          <w:color w:val="000000"/>
-          <w:szCs w:val="28"/>
-        </w:rPr>
-        <w:t>This is a filler.</w:t>
-      </w:r>
-      <w:r>
-        <w:rPr>
-          <w:rFonts w:ascii="Calibri" w:eastAsia="Times New Roman" w:hAnsi="Calibri" w:cs="Calibri"/>
-          <w:bCs/>
-          <w:color w:val="000000"/>
-          <w:szCs w:val="28"/>
-        </w:rPr>
-        <w:t xml:space="preserve"> </w:t>
-      </w:r>
-      <w:r>
-        <w:rPr>
-          <w:rFonts w:ascii="Calibri" w:eastAsia="Times New Roman" w:hAnsi="Calibri" w:cs="Calibri"/>
-          <w:bCs/>
-          <w:color w:val="000000"/>
-          <w:szCs w:val="28"/>
-        </w:rPr>
-        <w:t>This is a filler.</w:t>
-      </w:r>
-      <w:r>
-        <w:rPr>
-          <w:rFonts w:ascii="Calibri" w:eastAsia="Times New Roman" w:hAnsi="Calibri" w:cs="Calibri"/>
-          <w:bCs/>
-          <w:color w:val="000000"/>
-          <w:szCs w:val="28"/>
-        </w:rPr>
-        <w:t xml:space="preserve"> </w:t>
-      </w:r>
-      <w:r>
-        <w:rPr>
-          <w:rFonts w:ascii="Calibri" w:eastAsia="Times New Roman" w:hAnsi="Calibri" w:cs="Calibri"/>
-          <w:bCs/>
-          <w:color w:val="000000"/>
-          <w:szCs w:val="28"/>
-        </w:rPr>
-        <w:t>This is a filler.</w:t>
-      </w:r>
-      <w:r>
-        <w:rPr>
-          <w:rFonts w:ascii="Calibri" w:eastAsia="Times New Roman" w:hAnsi="Calibri" w:cs="Calibri"/>
-          <w:bCs/>
-          <w:color w:val="000000"/>
-          <w:szCs w:val="28"/>
-        </w:rPr>
-        <w:t xml:space="preserve"> </w:t>
-      </w:r>
-      <w:r>
-        <w:rPr>
-          <w:rFonts w:ascii="Calibri" w:eastAsia="Times New Roman" w:hAnsi="Calibri" w:cs="Calibri"/>
-          <w:bCs/>
-          <w:color w:val="000000"/>
-          <w:szCs w:val="28"/>
-        </w:rPr>
-        <w:t>This is a filler.</w:t>
-      </w:r>
-      <w:r>
-        <w:rPr>
-          <w:rFonts w:ascii="Calibri" w:eastAsia="Times New Roman" w:hAnsi="Calibri" w:cs="Calibri"/>
-          <w:bCs/>
-          <w:color w:val="000000"/>
-          <w:szCs w:val="28"/>
-        </w:rPr>
-        <w:t xml:space="preserve"> </w:t>
-      </w:r>
-      <w:r>
-        <w:rPr>
-          <w:rFonts w:ascii="Calibri" w:eastAsia="Times New Roman" w:hAnsi="Calibri" w:cs="Calibri"/>
-          <w:bCs/>
-          <w:color w:val="000000"/>
-          <w:szCs w:val="28"/>
-        </w:rPr>
-        <w:t>This is a filler.</w:t>
-      </w:r>
-      <w:r>
-        <w:rPr>
-          <w:rFonts w:ascii="Calibri" w:eastAsia="Times New Roman" w:hAnsi="Calibri" w:cs="Calibri"/>
-          <w:bCs/>
-          <w:color w:val="000000"/>
-          <w:szCs w:val="28"/>
-        </w:rPr>
-        <w:t xml:space="preserve"> </w:t>
-      </w:r>
-      <w:r>
-        <w:rPr>
-          <w:rFonts w:ascii="Calibri" w:eastAsia="Times New Roman" w:hAnsi="Calibri" w:cs="Calibri"/>
-          <w:bCs/>
-          <w:color w:val="000000"/>
-          <w:szCs w:val="28"/>
-        </w:rPr>
-        <w:t>This is a filler.</w:t>
-      </w:r>
-      <w:r>
-        <w:rPr>
-          <w:rFonts w:ascii="Calibri" w:eastAsia="Times New Roman" w:hAnsi="Calibri" w:cs="Calibri"/>
-          <w:bCs/>
-          <w:color w:val="000000"/>
-          <w:szCs w:val="28"/>
-        </w:rPr>
-        <w:t xml:space="preserve"> </w:t>
-      </w:r>
-      <w:r>
-        <w:rPr>
-          <w:rFonts w:ascii="Calibri" w:eastAsia="Times New Roman" w:hAnsi="Calibri" w:cs="Calibri"/>
-          <w:bCs/>
-          <w:color w:val="000000"/>
-          <w:szCs w:val="28"/>
-        </w:rPr>
-        <w:t>This is a filler.</w:t>
-      </w:r>
-      <w:r>
-        <w:rPr>
-          <w:rFonts w:ascii="Calibri" w:eastAsia="Times New Roman" w:hAnsi="Calibri" w:cs="Calibri"/>
-          <w:bCs/>
-          <w:color w:val="000000"/>
-          <w:szCs w:val="28"/>
-        </w:rPr>
-        <w:t xml:space="preserve"> </w:t>
-      </w:r>
-      <w:r>
-        <w:rPr>
-          <w:rFonts w:ascii="Calibri" w:eastAsia="Times New Roman" w:hAnsi="Calibri" w:cs="Calibri"/>
-          <w:bCs/>
-          <w:color w:val="000000"/>
-          <w:szCs w:val="28"/>
-        </w:rPr>
-        <w:t>This is a filler.</w:t>
-      </w:r>
-      <w:r>
-        <w:rPr>
-          <w:rFonts w:ascii="Calibri" w:eastAsia="Times New Roman" w:hAnsi="Calibri" w:cs="Calibri"/>
-          <w:bCs/>
-          <w:color w:val="000000"/>
-          <w:szCs w:val="28"/>
-        </w:rPr>
-        <w:t xml:space="preserve"> </w:t>
-      </w:r>
-      <w:r>
-        <w:rPr>
-          <w:rFonts w:ascii="Calibri" w:eastAsia="Times New Roman" w:hAnsi="Calibri" w:cs="Calibri"/>
-          <w:bCs/>
-          <w:color w:val="000000"/>
-          <w:szCs w:val="28"/>
-        </w:rPr>
-        <w:t>This is a filler.</w:t>
-      </w:r>
-      <w:r>
-        <w:rPr>
-          <w:rFonts w:ascii="Calibri" w:eastAsia="Times New Roman" w:hAnsi="Calibri" w:cs="Calibri"/>
-          <w:bCs/>
-          <w:color w:val="000000"/>
-          <w:szCs w:val="28"/>
-        </w:rPr>
-        <w:t xml:space="preserve"> </w:t>
-      </w:r>
-      <w:r>
-        <w:rPr>
-          <w:rFonts w:ascii="Calibri" w:eastAsia="Times New Roman" w:hAnsi="Calibri" w:cs="Calibri"/>
-          <w:bCs/>
-          <w:color w:val="000000"/>
-          <w:szCs w:val="28"/>
-        </w:rPr>
-        <w:t>This is a filler.</w:t>
-      </w:r>
-      <w:r>
-        <w:rPr>
-          <w:rFonts w:ascii="Calibri" w:eastAsia="Times New Roman" w:hAnsi="Calibri" w:cs="Calibri"/>
-          <w:bCs/>
-          <w:color w:val="000000"/>
-          <w:szCs w:val="28"/>
-        </w:rPr>
-        <w:t xml:space="preserve"> </w:t>
-      </w:r>
-      <w:r>
-        <w:rPr>
-          <w:rFonts w:ascii="Calibri" w:eastAsia="Times New Roman" w:hAnsi="Calibri" w:cs="Calibri"/>
-          <w:bCs/>
-          <w:color w:val="000000"/>
-          <w:szCs w:val="28"/>
-        </w:rPr>
-        <w:t>This is a filler.</w:t>
-      </w:r>
-      <w:r>
-        <w:rPr>
-          <w:rFonts w:ascii="Calibri" w:eastAsia="Times New Roman" w:hAnsi="Calibri" w:cs="Calibri"/>
-          <w:bCs/>
-          <w:color w:val="000000"/>
-          <w:szCs w:val="28"/>
-        </w:rPr>
-        <w:t xml:space="preserve"> </w:t>
-      </w:r>
-      <w:r>
-        <w:rPr>
-          <w:rFonts w:ascii="Calibri" w:eastAsia="Times New Roman" w:hAnsi="Calibri" w:cs="Calibri"/>
-          <w:bCs/>
-          <w:color w:val="000000"/>
-          <w:szCs w:val="28"/>
-        </w:rPr>
-        <w:t>This is a filler.</w:t>
-      </w:r>
-      <w:r>
-        <w:rPr>
-          <w:rFonts w:ascii="Calibri" w:eastAsia="Times New Roman" w:hAnsi="Calibri" w:cs="Calibri"/>
-          <w:bCs/>
-          <w:color w:val="000000"/>
-          <w:szCs w:val="28"/>
-        </w:rPr>
-        <w:t xml:space="preserve"> </w:t>
-      </w:r>
-      <w:r>
-        <w:rPr>
-          <w:rFonts w:ascii="Calibri" w:eastAsia="Times New Roman" w:hAnsi="Calibri" w:cs="Calibri"/>
-          <w:bCs/>
-          <w:color w:val="000000"/>
-          <w:szCs w:val="28"/>
-        </w:rPr>
-        <w:t>This is a filler.</w:t>
-      </w:r>
-      <w:r>
-        <w:rPr>
-          <w:rFonts w:ascii="Calibri" w:eastAsia="Times New Roman" w:hAnsi="Calibri" w:cs="Calibri"/>
-          <w:bCs/>
-          <w:color w:val="000000"/>
-          <w:szCs w:val="28"/>
-        </w:rPr>
-        <w:t xml:space="preserve"> </w:t>
-      </w:r>
-      <w:r>
-        <w:rPr>
-          <w:rFonts w:ascii="Calibri" w:eastAsia="Times New Roman" w:hAnsi="Calibri" w:cs="Calibri"/>
-          <w:bCs/>
-          <w:color w:val="000000"/>
-          <w:szCs w:val="28"/>
-        </w:rPr>
-        <w:t>This is a filler.</w:t>
-      </w:r>
-      <w:r>
-        <w:rPr>
-          <w:rFonts w:ascii="Calibri" w:eastAsia="Times New Roman" w:hAnsi="Calibri" w:cs="Calibri"/>
-          <w:bCs/>
-          <w:color w:val="000000"/>
-          <w:szCs w:val="28"/>
-        </w:rPr>
-        <w:t xml:space="preserve"> </w:t>
-      </w:r>
-      <w:r>
-        <w:rPr>
-          <w:rFonts w:ascii="Calibri" w:eastAsia="Times New Roman" w:hAnsi="Calibri" w:cs="Calibri"/>
-          <w:bCs/>
-          <w:color w:val="000000"/>
-          <w:szCs w:val="28"/>
-        </w:rPr>
-        <w:t>This is a filler.</w:t>
-      </w:r>
-      <w:r>
-        <w:rPr>
-          <w:rFonts w:ascii="Calibri" w:eastAsia="Times New Roman" w:hAnsi="Calibri" w:cs="Calibri"/>
-          <w:bCs/>
-          <w:color w:val="000000"/>
-          <w:szCs w:val="28"/>
-        </w:rPr>
-        <w:t xml:space="preserve"> </w:t>
-      </w:r>
-      <w:r>
-        <w:rPr>
-          <w:rFonts w:ascii="Calibri" w:eastAsia="Times New Roman" w:hAnsi="Calibri" w:cs="Calibri"/>
-          <w:bCs/>
-          <w:color w:val="000000"/>
-          <w:szCs w:val="28"/>
-        </w:rPr>
-        <w:t>This is a filler.</w:t>
-      </w:r>
-      <w:r>
-        <w:rPr>
-          <w:rFonts w:ascii="Calibri" w:eastAsia="Times New Roman" w:hAnsi="Calibri" w:cs="Calibri"/>
-          <w:bCs/>
-          <w:color w:val="000000"/>
-          <w:szCs w:val="28"/>
-        </w:rPr>
-        <w:t xml:space="preserve"> </w:t>
-      </w:r>
-      <w:r>
-        <w:rPr>
-          <w:rFonts w:ascii="Calibri" w:eastAsia="Times New Roman" w:hAnsi="Calibri" w:cs="Calibri"/>
-          <w:bCs/>
-          <w:color w:val="000000"/>
-          <w:szCs w:val="28"/>
-        </w:rPr>
-        <w:t>This is a filler.</w:t>
-      </w:r>
-      <w:r>
-        <w:rPr>
-          <w:rFonts w:ascii="Calibri" w:eastAsia="Times New Roman" w:hAnsi="Calibri" w:cs="Calibri"/>
-          <w:bCs/>
-          <w:color w:val="000000"/>
-          <w:szCs w:val="28"/>
-        </w:rPr>
-        <w:t xml:space="preserve"> </w:t>
-      </w:r>
-      <w:r>
-        <w:rPr>
-          <w:rFonts w:ascii="Calibri" w:eastAsia="Times New Roman" w:hAnsi="Calibri" w:cs="Calibri"/>
-          <w:bCs/>
-          <w:color w:val="000000"/>
-          <w:szCs w:val="28"/>
-        </w:rPr>
-        <w:t>This is a filler.</w:t>
-      </w:r>
-      <w:r>
-        <w:rPr>
-          <w:rFonts w:ascii="Calibri" w:eastAsia="Times New Roman" w:hAnsi="Calibri" w:cs="Calibri"/>
-          <w:bCs/>
-          <w:color w:val="000000"/>
-          <w:szCs w:val="28"/>
-        </w:rPr>
-        <w:t xml:space="preserve"> </w:t>
-      </w:r>
-      <w:r>
-        <w:rPr>
-          <w:rFonts w:ascii="Calibri" w:eastAsia="Times New Roman" w:hAnsi="Calibri" w:cs="Calibri"/>
-          <w:bCs/>
-          <w:color w:val="000000"/>
-          <w:szCs w:val="28"/>
-        </w:rPr>
-        <w:t>This is a filler.</w:t>
-      </w:r>
-      <w:r>
-        <w:rPr>
-          <w:rFonts w:ascii="Calibri" w:eastAsia="Times New Roman" w:hAnsi="Calibri" w:cs="Calibri"/>
-          <w:bCs/>
-          <w:color w:val="000000"/>
-          <w:szCs w:val="28"/>
-        </w:rPr>
-        <w:t xml:space="preserve"> </w:t>
-      </w:r>
-      <w:r>
-        <w:rPr>
-          <w:rFonts w:ascii="Calibri" w:eastAsia="Times New Roman" w:hAnsi="Calibri" w:cs="Calibri"/>
-          <w:bCs/>
-          <w:color w:val="000000"/>
-          <w:szCs w:val="28"/>
-        </w:rPr>
-        <w:t>This is a filler.</w:t>
-      </w:r>
-      <w:r>
-        <w:rPr>
-          <w:rFonts w:ascii="Calibri" w:eastAsia="Times New Roman" w:hAnsi="Calibri" w:cs="Calibri"/>
-          <w:bCs/>
-          <w:color w:val="000000"/>
-          <w:szCs w:val="28"/>
-        </w:rPr>
-        <w:t xml:space="preserve"> </w:t>
-      </w:r>
-      <w:r>
-        <w:rPr>
-          <w:rFonts w:ascii="Calibri" w:eastAsia="Times New Roman" w:hAnsi="Calibri" w:cs="Calibri"/>
-          <w:bCs/>
-          <w:color w:val="000000"/>
-          <w:szCs w:val="28"/>
-        </w:rPr>
-        <w:t>This is a filler.</w:t>
-      </w:r>
-    </w:p>
-    <w:p>
-      <w:pPr>
-        <w:spacing w:after="0" w:line="240" w:lineRule="auto"/>
-        <w:ind w:left="1440"/>
-        <w:rPr>
-          <w:rFonts w:ascii="Calibri" w:eastAsia="Times New Roman" w:hAnsi="Calibri" w:cs="Calibri"/>
-          <w:bCs/>
-          <w:color w:val="000000"/>
-          <w:szCs w:val="28"/>
-        </w:rPr>
-      </w:pPr>
-    </w:p>
-    <w:p>
-      <w:pPr>
-        <w:spacing w:after="0" w:line="240" w:lineRule="auto"/>
-        <w:ind w:left="1440"/>
-        <w:rPr>
-          <w:rFonts w:ascii="Calibri" w:eastAsia="Times New Roman" w:hAnsi="Calibri" w:cs="Calibri"/>
-          <w:b/>
-          <w:bCs/>
-          <w:i/>
-          <w:iCs/>
-          <w:color w:val="000000"/>
-          <w:szCs w:val="24"/>
-        </w:rPr>
-      </w:pPr>
-      <w:r>
-        <w:rPr>
-          <w:rFonts w:ascii="Calibri" w:eastAsia="Times New Roman" w:hAnsi="Calibri" w:cs="Calibri"/>
-          <w:b/>
-          <w:bCs/>
-          <w:i/>
-          <w:iCs/>
-          <w:color w:val="000000"/>
-          <w:szCs w:val="24"/>
-        </w:rPr>
-        <w:t>Tools and Technologies</w:t>
-      </w:r>
-    </w:p>
-    <w:p>
-      <w:pPr>
-        <w:spacing w:after="0" w:line="240" w:lineRule="auto"/>
-        <w:ind w:left="1440"/>
-        <w:rPr>
-          <w:rFonts w:ascii="Calibri" w:eastAsia="Times New Roman" w:hAnsi="Calibri" w:cs="Calibri"/>
-          <w:b/>
-          <w:bCs/>
-          <w:i/>
-          <w:iCs/>
-          <w:color w:val="000000"/>
-          <w:szCs w:val="24"/>
-        </w:rPr>
-      </w:pPr>
-    </w:p>
-    <w:p>
-      <w:pPr>
-        <w:spacing w:after="0" w:line="240" w:lineRule="auto"/>
-        <w:ind w:left="1440"/>
-        <w:rPr>
-          <w:rFonts w:ascii="Calibri" w:eastAsia="Times New Roman" w:hAnsi="Calibri" w:cs="Calibri"/>
-          <w:bCs/>
-          <w:color w:val="000000"/>
-          <w:szCs w:val="28"/>
-        </w:rPr>
-      </w:pPr>
-      <w:r>
-        <w:rPr>
-          <w:rFonts w:ascii="Calibri" w:eastAsia="Times New Roman" w:hAnsi="Calibri" w:cs="Calibri"/>
-          <w:bCs/>
-          <w:color w:val="000000"/>
-          <w:szCs w:val="28"/>
-        </w:rPr>
-        <w:t>This is a filler. This is a filler.</w:t>
-      </w:r>
-      <w:r>
-        <w:rPr>
-          <w:rFonts w:ascii="Calibri" w:eastAsia="Times New Roman" w:hAnsi="Calibri" w:cs="Calibri"/>
-          <w:bCs/>
-          <w:color w:val="000000"/>
-          <w:szCs w:val="28"/>
-        </w:rPr>
-        <w:t xml:space="preserve"> </w:t>
-      </w:r>
-      <w:r>
-        <w:rPr>
-          <w:rFonts w:ascii="Calibri" w:eastAsia="Times New Roman" w:hAnsi="Calibri" w:cs="Calibri"/>
-          <w:bCs/>
-          <w:color w:val="000000"/>
-          <w:szCs w:val="28"/>
-        </w:rPr>
-        <w:t>This is a filler.</w:t>
-      </w:r>
-      <w:r>
-        <w:rPr>
-          <w:rFonts w:ascii="Calibri" w:eastAsia="Times New Roman" w:hAnsi="Calibri" w:cs="Calibri"/>
-          <w:bCs/>
-          <w:color w:val="000000"/>
-          <w:szCs w:val="28"/>
-        </w:rPr>
-        <w:t xml:space="preserve"> </w:t>
-      </w:r>
-      <w:r>
-        <w:rPr>
-          <w:rFonts w:ascii="Calibri" w:eastAsia="Times New Roman" w:hAnsi="Calibri" w:cs="Calibri"/>
-          <w:bCs/>
-          <w:color w:val="000000"/>
-          <w:szCs w:val="28"/>
-        </w:rPr>
-        <w:t>This is a filler.</w:t>
-      </w:r>
-      <w:r>
-        <w:rPr>
-          <w:rFonts w:ascii="Calibri" w:eastAsia="Times New Roman" w:hAnsi="Calibri" w:cs="Calibri"/>
-          <w:bCs/>
-          <w:color w:val="000000"/>
-          <w:szCs w:val="28"/>
-        </w:rPr>
-        <w:t xml:space="preserve"> </w:t>
-      </w:r>
-      <w:r>
-        <w:rPr>
-          <w:rFonts w:ascii="Calibri" w:eastAsia="Times New Roman" w:hAnsi="Calibri" w:cs="Calibri"/>
-          <w:bCs/>
-          <w:color w:val="000000"/>
-          <w:szCs w:val="28"/>
-        </w:rPr>
-        <w:t>This is a filler.</w:t>
-      </w:r>
-      <w:r>
-        <w:rPr>
-          <w:rFonts w:ascii="Calibri" w:eastAsia="Times New Roman" w:hAnsi="Calibri" w:cs="Calibri"/>
-          <w:bCs/>
-          <w:color w:val="000000"/>
-          <w:szCs w:val="28"/>
-        </w:rPr>
-        <w:t xml:space="preserve"> </w:t>
-      </w:r>
-      <w:r>
-        <w:rPr>
-          <w:rFonts w:ascii="Calibri" w:eastAsia="Times New Roman" w:hAnsi="Calibri" w:cs="Calibri"/>
-          <w:bCs/>
-          <w:color w:val="000000"/>
-          <w:szCs w:val="28"/>
-        </w:rPr>
-        <w:t>This is a filler.</w:t>
-      </w:r>
-      <w:r>
-        <w:rPr>
-          <w:rFonts w:ascii="Calibri" w:eastAsia="Times New Roman" w:hAnsi="Calibri" w:cs="Calibri"/>
-          <w:bCs/>
-          <w:color w:val="000000"/>
-          <w:szCs w:val="28"/>
-        </w:rPr>
-        <w:t xml:space="preserve"> </w:t>
-      </w:r>
-      <w:r>
-        <w:rPr>
-          <w:rFonts w:ascii="Calibri" w:eastAsia="Times New Roman" w:hAnsi="Calibri" w:cs="Calibri"/>
-          <w:bCs/>
-          <w:color w:val="000000"/>
-          <w:szCs w:val="28"/>
-        </w:rPr>
-        <w:t>This is a filler.</w:t>
-      </w:r>
-      <w:r>
-        <w:rPr>
-          <w:rFonts w:ascii="Calibri" w:eastAsia="Times New Roman" w:hAnsi="Calibri" w:cs="Calibri"/>
-          <w:bCs/>
-          <w:color w:val="000000"/>
-          <w:szCs w:val="28"/>
-        </w:rPr>
-        <w:t xml:space="preserve"> </w:t>
-      </w:r>
-      <w:r>
-        <w:rPr>
-          <w:rFonts w:ascii="Calibri" w:eastAsia="Times New Roman" w:hAnsi="Calibri" w:cs="Calibri"/>
-          <w:bCs/>
-          <w:color w:val="000000"/>
-          <w:szCs w:val="28"/>
-        </w:rPr>
-        <w:t>This is a filler.</w:t>
-      </w:r>
-      <w:r>
-        <w:rPr>
-          <w:rFonts w:ascii="Calibri" w:eastAsia="Times New Roman" w:hAnsi="Calibri" w:cs="Calibri"/>
-          <w:bCs/>
-          <w:color w:val="000000"/>
-          <w:szCs w:val="28"/>
-        </w:rPr>
-        <w:t xml:space="preserve"> </w:t>
-      </w:r>
-      <w:r>
-        <w:rPr>
-          <w:rFonts w:ascii="Calibri" w:eastAsia="Times New Roman" w:hAnsi="Calibri" w:cs="Calibri"/>
-          <w:bCs/>
-          <w:color w:val="000000"/>
-          <w:szCs w:val="28"/>
-        </w:rPr>
-        <w:t>This is a filler.</w:t>
-      </w:r>
-      <w:r>
-        <w:rPr>
-          <w:rFonts w:ascii="Calibri" w:eastAsia="Times New Roman" w:hAnsi="Calibri" w:cs="Calibri"/>
-          <w:bCs/>
-          <w:color w:val="000000"/>
-          <w:szCs w:val="28"/>
-        </w:rPr>
-        <w:t xml:space="preserve"> </w:t>
-      </w:r>
-      <w:r>
-        <w:rPr>
-          <w:rFonts w:ascii="Calibri" w:eastAsia="Times New Roman" w:hAnsi="Calibri" w:cs="Calibri"/>
-          <w:bCs/>
-          <w:color w:val="000000"/>
-          <w:szCs w:val="28"/>
-        </w:rPr>
-        <w:t>This is a filler.</w:t>
-      </w:r>
-      <w:r>
-        <w:rPr>
-          <w:rFonts w:ascii="Calibri" w:eastAsia="Times New Roman" w:hAnsi="Calibri" w:cs="Calibri"/>
-          <w:bCs/>
-          <w:color w:val="000000"/>
-          <w:szCs w:val="28"/>
-        </w:rPr>
-        <w:t xml:space="preserve"> </w:t>
-      </w:r>
-      <w:r>
-        <w:rPr>
-          <w:rFonts w:ascii="Calibri" w:eastAsia="Times New Roman" w:hAnsi="Calibri" w:cs="Calibri"/>
-          <w:bCs/>
-          <w:color w:val="000000"/>
-          <w:szCs w:val="28"/>
-        </w:rPr>
-        <w:t>This is a filler.</w:t>
-      </w:r>
-      <w:r>
-        <w:rPr>
-          <w:rFonts w:ascii="Calibri" w:eastAsia="Times New Roman" w:hAnsi="Calibri" w:cs="Calibri"/>
-          <w:bCs/>
-          <w:color w:val="000000"/>
-          <w:szCs w:val="28"/>
-        </w:rPr>
-        <w:t xml:space="preserve"> </w:t>
-      </w:r>
-      <w:r>
-        <w:rPr>
-          <w:rFonts w:ascii="Calibri" w:eastAsia="Times New Roman" w:hAnsi="Calibri" w:cs="Calibri"/>
-          <w:bCs/>
-          <w:color w:val="000000"/>
-          <w:szCs w:val="28"/>
-        </w:rPr>
-        <w:t>This is a filler.</w:t>
-      </w:r>
-      <w:r>
-        <w:rPr>
-          <w:rFonts w:ascii="Calibri" w:eastAsia="Times New Roman" w:hAnsi="Calibri" w:cs="Calibri"/>
-          <w:bCs/>
-          <w:color w:val="000000"/>
-          <w:szCs w:val="28"/>
-        </w:rPr>
-        <w:t xml:space="preserve"> </w:t>
-      </w:r>
-      <w:r>
-        <w:rPr>
-          <w:rFonts w:ascii="Calibri" w:eastAsia="Times New Roman" w:hAnsi="Calibri" w:cs="Calibri"/>
-          <w:bCs/>
-          <w:color w:val="000000"/>
-          <w:szCs w:val="28"/>
-        </w:rPr>
-        <w:t>This is a filler.</w:t>
-      </w:r>
-      <w:r>
-        <w:rPr>
-          <w:rFonts w:ascii="Calibri" w:eastAsia="Times New Roman" w:hAnsi="Calibri" w:cs="Calibri"/>
-          <w:bCs/>
-          <w:color w:val="000000"/>
-          <w:szCs w:val="28"/>
-        </w:rPr>
-        <w:t xml:space="preserve"> </w:t>
-      </w:r>
-      <w:r>
-        <w:rPr>
-          <w:rFonts w:ascii="Calibri" w:eastAsia="Times New Roman" w:hAnsi="Calibri" w:cs="Calibri"/>
-          <w:bCs/>
-          <w:color w:val="000000"/>
-          <w:szCs w:val="28"/>
-        </w:rPr>
-        <w:t>This is a filler.</w:t>
-      </w:r>
-      <w:r>
-        <w:rPr>
-          <w:rFonts w:ascii="Calibri" w:eastAsia="Times New Roman" w:hAnsi="Calibri" w:cs="Calibri"/>
-          <w:bCs/>
-          <w:color w:val="000000"/>
-          <w:szCs w:val="28"/>
-        </w:rPr>
-        <w:t xml:space="preserve"> </w:t>
-      </w:r>
-      <w:r>
-        <w:rPr>
-          <w:rFonts w:ascii="Calibri" w:eastAsia="Times New Roman" w:hAnsi="Calibri" w:cs="Calibri"/>
-          <w:bCs/>
-          <w:color w:val="000000"/>
-          <w:szCs w:val="28"/>
-        </w:rPr>
-        <w:t>This is a filler.</w:t>
-      </w:r>
-      <w:r>
-        <w:rPr>
-          <w:rFonts w:ascii="Calibri" w:eastAsia="Times New Roman" w:hAnsi="Calibri" w:cs="Calibri"/>
-          <w:bCs/>
-          <w:color w:val="000000"/>
-          <w:szCs w:val="28"/>
-        </w:rPr>
-        <w:t xml:space="preserve"> </w:t>
-      </w:r>
-      <w:r>
-        <w:rPr>
-          <w:rFonts w:ascii="Calibri" w:eastAsia="Times New Roman" w:hAnsi="Calibri" w:cs="Calibri"/>
-          <w:bCs/>
-          <w:color w:val="000000"/>
-          <w:szCs w:val="28"/>
-        </w:rPr>
-        <w:t>This is a filler.</w:t>
-      </w:r>
-      <w:r>
-        <w:rPr>
-          <w:rFonts w:ascii="Calibri" w:eastAsia="Times New Roman" w:hAnsi="Calibri" w:cs="Calibri"/>
-          <w:bCs/>
-          <w:color w:val="000000"/>
-          <w:szCs w:val="28"/>
-        </w:rPr>
-        <w:t xml:space="preserve"> </w:t>
-      </w:r>
-      <w:r>
-        <w:rPr>
-          <w:rFonts w:ascii="Calibri" w:eastAsia="Times New Roman" w:hAnsi="Calibri" w:cs="Calibri"/>
-          <w:bCs/>
-          <w:color w:val="000000"/>
-          <w:szCs w:val="28"/>
-        </w:rPr>
-        <w:t>This is a filler.</w:t>
-      </w:r>
-      <w:r>
-        <w:rPr>
-          <w:rFonts w:ascii="Calibri" w:eastAsia="Times New Roman" w:hAnsi="Calibri" w:cs="Calibri"/>
-          <w:bCs/>
-          <w:color w:val="000000"/>
-          <w:szCs w:val="28"/>
-        </w:rPr>
-        <w:t xml:space="preserve"> </w:t>
-      </w:r>
-      <w:r>
-        <w:rPr>
-          <w:rFonts w:ascii="Calibri" w:eastAsia="Times New Roman" w:hAnsi="Calibri" w:cs="Calibri"/>
-          <w:bCs/>
-          <w:color w:val="000000"/>
-          <w:szCs w:val="28"/>
-        </w:rPr>
-        <w:t>This is a filler.</w:t>
-      </w:r>
-      <w:r>
-        <w:rPr>
-          <w:rFonts w:ascii="Calibri" w:eastAsia="Times New Roman" w:hAnsi="Calibri" w:cs="Calibri"/>
-          <w:bCs/>
-          <w:color w:val="000000"/>
-          <w:szCs w:val="28"/>
-        </w:rPr>
-        <w:t xml:space="preserve"> </w:t>
-      </w:r>
-      <w:r>
-        <w:rPr>
-          <w:rFonts w:ascii="Calibri" w:eastAsia="Times New Roman" w:hAnsi="Calibri" w:cs="Calibri"/>
-          <w:bCs/>
-          <w:color w:val="000000"/>
-          <w:szCs w:val="28"/>
-        </w:rPr>
-        <w:lastRenderedPageBreak/>
         <w:t>This is a filler.</w:t>
       </w:r>
       <w:r>
@@ -8800,6 +8709,7 @@
           <w:color w:val="000000"/>
           <w:szCs w:val="28"/>
         </w:rPr>
+        <w:lastRenderedPageBreak/>
         <w:t>This is a filler.</w:t>
       </w:r>
       <w:r>
@@ -10185,6 +10095,118 @@
     </w:lvl>
   </w:abstractNum>
   <w:abstractNum w:abstractNumId="1" w15:restartNumberingAfterBreak="0">
+    <w:nsid w:val="54AE6368"/>
+    <w:multiLevelType w:val="hybridMultilevel"/>
+    <w:tmpl w:val="47A87258"/>
+    <w:lvl w:ilvl="0" w:tplc="05889046">
+      <w:numFmt w:val="bullet"/>
+      <w:lvlText w:val="-"/>
+      <w:lvlJc w:val="left"/>
+      <w:pPr>
+        <w:ind w:left="2520" w:hanging="360"/>
+      </w:pPr>
+      <w:rPr>
+        <w:rFonts w:ascii="Calibri" w:eastAsia="Times New Roman" w:hAnsi="Calibri" w:cs="Calibri" w:hint="default"/>
+      </w:rPr>
+    </w:lvl>
+    <w:lvl w:ilvl="1" w:tplc="04090003" w:tentative="1">
+      <w:start w:val="1"/>
+      <w:numFmt w:val="bullet"/>
+      <w:lvlText w:val="o"/>
+      <w:lvlJc w:val="left"/>
+      <w:pPr>
+        <w:ind w:left="3240" w:hanging="360"/>
+      </w:pPr>
+      <w:rPr>
+        <w:rFonts w:ascii="Courier New" w:hAnsi="Courier New" w:cs="Courier New" w:hint="default"/>
+      </w:rPr>
+    </w:lvl>
+    <w:lvl w:ilvl="2" w:tplc="04090005" w:tentative="1">
+      <w:start w:val="1"/>
+      <w:numFmt w:val="bullet"/>
+      <w:lvlText w:val=""/>
+      <w:lvlJc w:val="left"/>
+      <w:pPr>
+        <w:ind w:left="3960" w:hanging="360"/>
+      </w:pPr>
+      <w:rPr>
+        <w:rFonts w:ascii="Wingdings" w:hAnsi="Wingdings" w:hint="default"/>
+      </w:rPr>
+    </w:lvl>
+    <w:lvl w:ilvl="3" w:tplc="04090001" w:tentative="1">
+      <w:start w:val="1"/>
+      <w:numFmt w:val="bullet"/>
+      <w:lvlText w:val=""/>
+      <w:lvlJc w:val="left"/>
+      <w:pPr>
+        <w:ind w:left="4680" w:hanging="360"/>
+      </w:pPr>
+      <w:rPr>
+        <w:rFonts w:ascii="Symbol" w:hAnsi="Symbol" w:hint="default"/>
+      </w:rPr>
+    </w:lvl>
+    <w:lvl w:ilvl="4" w:tplc="04090003" w:tentative="1">
+      <w:start w:val="1"/>
+      <w:numFmt w:val="bullet"/>
+      <w:lvlText w:val="o"/>
+      <w:lvlJc w:val="left"/>
+      <w:pPr>
+        <w:ind w:left="5400" w:hanging="360"/>
+      </w:pPr>
+      <w:rPr>
+        <w:rFonts w:ascii="Courier New" w:hAnsi="Courier New" w:cs="Courier New" w:hint="default"/>
+      </w:rPr>
+    </w:lvl>
+    <w:lvl w:ilvl="5" w:tplc="04090005" w:tentative="1">
+      <w:start w:val="1"/>
+      <w:numFmt w:val="bullet"/>
+      <w:lvlText w:val=""/>
+      <w:lvlJc w:val="left"/>
+      <w:pPr>
+        <w:ind w:left="6120" w:hanging="360"/>
+      </w:pPr>
+      <w:rPr>
+        <w:rFonts w:ascii="Wingdings" w:hAnsi="Wingdings" w:hint="default"/>
+      </w:rPr>
+    </w:lvl>
+    <w:lvl w:ilvl="6" w:tplc="04090001" w:tentative="1">
+      <w:start w:val="1"/>
+      <w:numFmt w:val="bullet"/>
+      <w:lvlText w:val=""/>
+      <w:lvlJc w:val="left"/>
+      <w:pPr>
+        <w:ind w:left="6840" w:hanging="360"/>
+      </w:pPr>
+      <w:rPr>
+        <w:rFonts w:ascii="Symbol" w:hAnsi="Symbol" w:hint="default"/>
+      </w:rPr>
+    </w:lvl>
+    <w:lvl w:ilvl="7" w:tplc="04090003" w:tentative="1">
+      <w:start w:val="1"/>
+      <w:numFmt w:val="bullet"/>
+      <w:lvlText w:val="o"/>
+      <w:lvlJc w:val="left"/>
+      <w:pPr>
+        <w:ind w:left="7560" w:hanging="360"/>
+      </w:pPr>
+      <w:rPr>
+        <w:rFonts w:ascii="Courier New" w:hAnsi="Courier New" w:cs="Courier New" w:hint="default"/>
+      </w:rPr>
+    </w:lvl>
+    <w:lvl w:ilvl="8" w:tplc="04090005" w:tentative="1">
+      <w:start w:val="1"/>
+      <w:numFmt w:val="bullet"/>
+      <w:lvlText w:val=""/>
+      <w:lvlJc w:val="left"/>
+      <w:pPr>
+        <w:ind w:left="8280" w:hanging="360"/>
+      </w:pPr>
+      <w:rPr>
+        <w:rFonts w:ascii="Wingdings" w:hAnsi="Wingdings" w:hint="default"/>
+      </w:rPr>
+    </w:lvl>
+  </w:abstractNum>
+  <w:abstractNum w:abstractNumId="2" w15:restartNumberingAfterBreak="0">
     <w:nsid w:val="5B121A40"/>
     <w:multiLevelType w:val="hybridMultilevel"/>
     <w:tmpl w:val="60C49DCE"/>
@@ -10301,6 +10323,9 @@
     <w:abstractNumId w:val="0"/>
   </w:num>
   <w:num w:numId="2">
+    <w:abstractNumId w:val="2"/>
+  </w:num>
+  <w:num w:numId="3">
     <w:abstractNumId w:val="1"/>
   </w:num>
 </w:numbering>

</xml_diff>

<commit_message>
report edit, website edit, aims section
</commit_message>
<xml_diff>
--- a/Report.docx
+++ b/Report.docx
@@ -160,25 +160,7 @@
             <w:bCs/>
             <w:szCs w:val="38"/>
           </w:rPr>
-          <w:t>https://github.com/s3588914/Ass</w:t>
-        </w:r>
-        <w:r>
-          <w:rPr>
-            <w:rStyle w:val="Hyperlink"/>
-            <w:rFonts w:ascii="Calibri" w:eastAsia="Times New Roman" w:hAnsi="Calibri" w:cs="Calibri"/>
-            <w:bCs/>
-            <w:szCs w:val="38"/>
-          </w:rPr>
-          <w:t>i</w:t>
-        </w:r>
-        <w:r>
-          <w:rPr>
-            <w:rStyle w:val="Hyperlink"/>
-            <w:rFonts w:ascii="Calibri" w:eastAsia="Times New Roman" w:hAnsi="Calibri" w:cs="Calibri"/>
-            <w:bCs/>
-            <w:szCs w:val="38"/>
-          </w:rPr>
-          <w:t>gnment3-Group23</w:t>
+          <w:t>https://github.com/s3588914/Assignment3-Group23</w:t>
         </w:r>
       </w:hyperlink>
       <w:r>
@@ -2266,6 +2248,7 @@
         <w:ind w:left="1440"/>
         <w:rPr>
           <w:rFonts w:ascii="Calibri" w:eastAsia="Times New Roman" w:hAnsi="Calibri" w:cs="Calibri"/>
+          <w:b/>
           <w:bCs/>
           <w:i/>
           <w:iCs/>
@@ -2276,6 +2259,7 @@
       <w:r>
         <w:rPr>
           <w:rFonts w:ascii="Calibri" w:eastAsia="Times New Roman" w:hAnsi="Calibri" w:cs="Calibri"/>
+          <w:b/>
           <w:bCs/>
           <w:i/>
           <w:iCs/>
@@ -2329,6 +2313,35 @@
         </w:rPr>
         <w:t xml:space="preserve"> </w:t>
       </w:r>
+      <w:r>
+        <w:rPr>
+          <w:rFonts w:ascii="Calibri" w:eastAsia="Times New Roman" w:hAnsi="Calibri" w:cs="Calibri"/>
+          <w:bCs/>
+          <w:color w:val="000000"/>
+          <w:szCs w:val="28"/>
+        </w:rPr>
+        <w:t xml:space="preserve">Its new to all of us, therefore learning and getting hands on experience with a small computing device, and how to develop a game through programming with </w:t>
+      </w:r>
+      <w:proofErr w:type="spellStart"/>
+      <w:r>
+        <w:rPr>
+          <w:rFonts w:ascii="Calibri" w:eastAsia="Times New Roman" w:hAnsi="Calibri" w:cs="Calibri"/>
+          <w:bCs/>
+          <w:color w:val="000000"/>
+          <w:szCs w:val="28"/>
+        </w:rPr>
+        <w:t>Javascript</w:t>
+      </w:r>
+      <w:proofErr w:type="spellEnd"/>
+      <w:r>
+        <w:rPr>
+          <w:rFonts w:ascii="Calibri" w:eastAsia="Times New Roman" w:hAnsi="Calibri" w:cs="Calibri"/>
+          <w:bCs/>
+          <w:color w:val="000000"/>
+          <w:szCs w:val="28"/>
+        </w:rPr>
+        <w:t xml:space="preserve">, HTML5 and CSS will </w:t>
+      </w:r>
       <w:proofErr w:type="gramStart"/>
       <w:r>
         <w:rPr>
@@ -2337,7 +2350,7 @@
           <w:color w:val="000000"/>
           <w:szCs w:val="28"/>
         </w:rPr>
-        <w:t>Its</w:t>
+        <w:t>definitely be</w:t>
       </w:r>
       <w:proofErr w:type="gramEnd"/>
       <w:r>
@@ -2347,27 +2360,7 @@
           <w:color w:val="000000"/>
           <w:szCs w:val="28"/>
         </w:rPr>
-        <w:t xml:space="preserve"> new to all of us, therefore learning and getting hands on experience with a small computing device, and how to develop a game through programming with </w:t>
-      </w:r>
-      <w:proofErr w:type="spellStart"/>
-      <w:r>
-        <w:rPr>
-          <w:rFonts w:ascii="Calibri" w:eastAsia="Times New Roman" w:hAnsi="Calibri" w:cs="Calibri"/>
-          <w:bCs/>
-          <w:color w:val="000000"/>
-          <w:szCs w:val="28"/>
-        </w:rPr>
-        <w:t>Javascript</w:t>
-      </w:r>
-      <w:proofErr w:type="spellEnd"/>
-      <w:r>
-        <w:rPr>
-          <w:rFonts w:ascii="Calibri" w:eastAsia="Times New Roman" w:hAnsi="Calibri" w:cs="Calibri"/>
-          <w:bCs/>
-          <w:color w:val="000000"/>
-          <w:szCs w:val="28"/>
-        </w:rPr>
-        <w:t>, HTML5 and CSS will definitely be interesting.</w:t>
+        <w:t xml:space="preserve"> interesting.</w:t>
       </w:r>
     </w:p>
     <w:p>
@@ -2388,15 +2381,17 @@
         <w:ind w:left="1440"/>
         <w:rPr>
           <w:rFonts w:ascii="Calibri" w:eastAsia="Times New Roman" w:hAnsi="Calibri" w:cs="Calibri"/>
-          <w:bCs/>
-          <w:i/>
-          <w:color w:val="000000"/>
-          <w:szCs w:val="28"/>
-        </w:rPr>
-      </w:pPr>
-      <w:r>
-        <w:rPr>
-          <w:rFonts w:ascii="Calibri" w:eastAsia="Times New Roman" w:hAnsi="Calibri" w:cs="Calibri"/>
+          <w:b/>
+          <w:bCs/>
+          <w:i/>
+          <w:color w:val="000000"/>
+          <w:szCs w:val="28"/>
+        </w:rPr>
+      </w:pPr>
+      <w:r>
+        <w:rPr>
+          <w:rFonts w:ascii="Calibri" w:eastAsia="Times New Roman" w:hAnsi="Calibri" w:cs="Calibri"/>
+          <w:b/>
           <w:bCs/>
           <w:i/>
           <w:color w:val="000000"/>
@@ -2457,15 +2452,17 @@
         <w:ind w:left="1440"/>
         <w:rPr>
           <w:rFonts w:ascii="Calibri" w:eastAsia="Times New Roman" w:hAnsi="Calibri" w:cs="Calibri"/>
-          <w:bCs/>
-          <w:i/>
-          <w:color w:val="000000"/>
-          <w:szCs w:val="28"/>
-        </w:rPr>
-      </w:pPr>
-      <w:r>
-        <w:rPr>
-          <w:rFonts w:ascii="Calibri" w:eastAsia="Times New Roman" w:hAnsi="Calibri" w:cs="Calibri"/>
+          <w:b/>
+          <w:bCs/>
+          <w:i/>
+          <w:color w:val="000000"/>
+          <w:szCs w:val="28"/>
+        </w:rPr>
+      </w:pPr>
+      <w:r>
+        <w:rPr>
+          <w:rFonts w:ascii="Calibri" w:eastAsia="Times New Roman" w:hAnsi="Calibri" w:cs="Calibri"/>
+          <w:b/>
           <w:bCs/>
           <w:i/>
           <w:color w:val="000000"/>
@@ -2606,6 +2603,7 @@
       <w:r>
         <w:rPr>
           <w:rFonts w:ascii="Calibri" w:eastAsia="Times New Roman" w:hAnsi="Calibri" w:cs="Calibri"/>
+          <w:b/>
           <w:bCs/>
           <w:i/>
           <w:iCs/>
@@ -2621,6 +2619,7 @@
         <w:ind w:left="1440"/>
         <w:rPr>
           <w:rFonts w:ascii="Calibri" w:eastAsia="Times New Roman" w:hAnsi="Calibri" w:cs="Calibri"/>
+          <w:b/>
           <w:bCs/>
           <w:iCs/>
           <w:color w:val="000000"/>
@@ -2867,27 +2866,7 @@
             <w:iCs/>
             <w:szCs w:val="24"/>
           </w:rPr>
-          <w:t>HiK</w:t>
-        </w:r>
-        <w:r>
-          <w:rPr>
-            <w:rStyle w:val="Hyperlink"/>
-            <w:rFonts w:ascii="Calibri" w:eastAsia="Times New Roman" w:hAnsi="Calibri" w:cs="Calibri"/>
-            <w:bCs/>
-            <w:iCs/>
-            <w:szCs w:val="24"/>
-          </w:rPr>
-          <w:t>e</w:t>
-        </w:r>
-        <w:r>
-          <w:rPr>
-            <w:rStyle w:val="Hyperlink"/>
-            <w:rFonts w:ascii="Calibri" w:eastAsia="Times New Roman" w:hAnsi="Calibri" w:cs="Calibri"/>
-            <w:bCs/>
-            <w:iCs/>
-            <w:szCs w:val="24"/>
-          </w:rPr>
-          <w:t>y</w:t>
+          <w:t>HiKey</w:t>
         </w:r>
         <w:proofErr w:type="spellEnd"/>
         <w:r>
@@ -2923,6 +2902,7 @@
         <w:ind w:left="1440"/>
         <w:rPr>
           <w:rFonts w:ascii="Calibri" w:eastAsia="Times New Roman" w:hAnsi="Calibri" w:cs="Calibri"/>
+          <w:b/>
           <w:bCs/>
           <w:i/>
           <w:iCs/>
@@ -2933,6 +2913,7 @@
       <w:r>
         <w:rPr>
           <w:rFonts w:ascii="Calibri" w:eastAsia="Times New Roman" w:hAnsi="Calibri" w:cs="Calibri"/>
+          <w:b/>
           <w:bCs/>
           <w:i/>
           <w:iCs/>
@@ -3027,6 +3008,7 @@
         <w:ind w:left="1440"/>
         <w:rPr>
           <w:rFonts w:ascii="Calibri" w:eastAsia="Times New Roman" w:hAnsi="Calibri" w:cs="Calibri"/>
+          <w:b/>
           <w:bCs/>
           <w:i/>
           <w:iCs/>
@@ -3037,6 +3019,7 @@
       <w:r>
         <w:rPr>
           <w:rFonts w:ascii="Calibri" w:eastAsia="Times New Roman" w:hAnsi="Calibri" w:cs="Calibri"/>
+          <w:b/>
           <w:bCs/>
           <w:i/>
           <w:iCs/>
@@ -3323,6 +3306,7 @@
         <w:ind w:left="1440"/>
         <w:rPr>
           <w:rFonts w:ascii="Calibri" w:eastAsia="Times New Roman" w:hAnsi="Calibri" w:cs="Calibri"/>
+          <w:b/>
           <w:bCs/>
           <w:i/>
           <w:color w:val="000000"/>
@@ -3338,6 +3322,16 @@
           <w:szCs w:val="28"/>
         </w:rPr>
         <w:tab/>
+      </w:r>
+      <w:r>
+        <w:rPr>
+          <w:rFonts w:ascii="Calibri" w:eastAsia="Times New Roman" w:hAnsi="Calibri" w:cs="Calibri"/>
+          <w:b/>
+          <w:bCs/>
+          <w:i/>
+          <w:color w:val="000000"/>
+          <w:szCs w:val="28"/>
+        </w:rPr>
         <w:t>Specific aim</w:t>
       </w:r>
     </w:p>
@@ -3408,6 +3402,7 @@
         <w:ind w:left="2160"/>
         <w:rPr>
           <w:rFonts w:ascii="Calibri" w:hAnsi="Calibri" w:cs="Calibri"/>
+          <w:b/>
           <w:i/>
           <w:color w:val="000000"/>
         </w:rPr>
@@ -3415,6 +3410,7 @@
       <w:r>
         <w:rPr>
           <w:rFonts w:ascii="Calibri" w:hAnsi="Calibri" w:cs="Calibri"/>
+          <w:b/>
           <w:i/>
           <w:color w:val="000000"/>
         </w:rPr>
@@ -3440,6 +3436,13 @@
           <w:color w:val="000000"/>
         </w:rPr>
       </w:pPr>
+      <w:r>
+        <w:rPr>
+          <w:rFonts w:ascii="Calibri" w:hAnsi="Calibri" w:cs="Calibri"/>
+          <w:color w:val="000000"/>
+        </w:rPr>
+        <w:t>How do we achieve our aim?  Below are some paragraphs which outline and detail what is required to reach our aim.</w:t>
+      </w:r>
     </w:p>
     <w:p>
       <w:pPr>
@@ -3460,6 +3463,310 @@
           <w:color w:val="000000"/>
         </w:rPr>
       </w:pPr>
+      <w:r>
+        <w:rPr>
+          <w:rFonts w:ascii="Calibri" w:hAnsi="Calibri" w:cs="Calibri"/>
+          <w:color w:val="000000"/>
+        </w:rPr>
+        <w:t>First and foremost, we need to ascertain a Raspberry Pi, Micro SD card with adapter, and the parts required for constructing a simple joystick and button controller. Josh has taken charge of designing, ordering parts, and constructing the game controller, while Aaron has purchased a Raspberry Pi Model B3+.</w:t>
+      </w:r>
+    </w:p>
+    <w:p>
+      <w:pPr>
+        <w:spacing w:after="0" w:line="240" w:lineRule="auto"/>
+        <w:ind w:left="2880"/>
+        <w:rPr>
+          <w:rFonts w:ascii="Calibri" w:hAnsi="Calibri" w:cs="Calibri"/>
+          <w:color w:val="000000"/>
+        </w:rPr>
+      </w:pPr>
+    </w:p>
+    <w:p>
+      <w:pPr>
+        <w:spacing w:after="0" w:line="240" w:lineRule="auto"/>
+        <w:ind w:left="2880"/>
+        <w:rPr>
+          <w:rFonts w:ascii="Calibri" w:hAnsi="Calibri" w:cs="Calibri"/>
+          <w:color w:val="000000"/>
+        </w:rPr>
+      </w:pPr>
+      <w:r>
+        <w:rPr>
+          <w:rFonts w:ascii="Calibri" w:hAnsi="Calibri" w:cs="Calibri"/>
+          <w:color w:val="000000"/>
+        </w:rPr>
+        <w:t>Our next goal is to research the software and operating system required to install on to the Micro SD card for the Raspberry Pi to run. There are many different kinds out there, however actually installing the OS has been made very simple thanks to many guides and tools.</w:t>
+      </w:r>
+    </w:p>
+    <w:p>
+      <w:pPr>
+        <w:spacing w:after="0" w:line="240" w:lineRule="auto"/>
+        <w:ind w:left="2880"/>
+        <w:rPr>
+          <w:rFonts w:ascii="Calibri" w:hAnsi="Calibri" w:cs="Calibri"/>
+          <w:color w:val="000000"/>
+        </w:rPr>
+      </w:pPr>
+      <w:r>
+        <w:rPr>
+          <w:rFonts w:ascii="Calibri" w:hAnsi="Calibri" w:cs="Calibri"/>
+          <w:color w:val="000000"/>
+        </w:rPr>
+        <w:t xml:space="preserve">Alongside this, we need to investigate more on our preference of HTML5/JS library called </w:t>
+      </w:r>
+      <w:proofErr w:type="gramStart"/>
+      <w:r>
+        <w:rPr>
+          <w:rFonts w:ascii="Calibri" w:hAnsi="Calibri" w:cs="Calibri"/>
+          <w:color w:val="000000"/>
+        </w:rPr>
+        <w:t>Phaser, and</w:t>
+      </w:r>
+      <w:proofErr w:type="gramEnd"/>
+      <w:r>
+        <w:rPr>
+          <w:rFonts w:ascii="Calibri" w:hAnsi="Calibri" w:cs="Calibri"/>
+          <w:color w:val="000000"/>
+        </w:rPr>
+        <w:t xml:space="preserve"> begin learning how to construct a basic game using their framework.</w:t>
+      </w:r>
+    </w:p>
+    <w:p>
+      <w:pPr>
+        <w:spacing w:after="0" w:line="240" w:lineRule="auto"/>
+        <w:ind w:left="2880"/>
+        <w:rPr>
+          <w:rFonts w:ascii="Calibri" w:hAnsi="Calibri" w:cs="Calibri"/>
+          <w:color w:val="000000"/>
+        </w:rPr>
+      </w:pPr>
+    </w:p>
+    <w:p>
+      <w:pPr>
+        <w:spacing w:after="0" w:line="240" w:lineRule="auto"/>
+        <w:ind w:left="2880"/>
+        <w:rPr>
+          <w:rFonts w:ascii="Calibri" w:hAnsi="Calibri" w:cs="Calibri"/>
+          <w:color w:val="000000"/>
+        </w:rPr>
+      </w:pPr>
+      <w:r>
+        <w:rPr>
+          <w:rFonts w:ascii="Calibri" w:hAnsi="Calibri" w:cs="Calibri"/>
+          <w:color w:val="000000"/>
+        </w:rPr>
+        <w:t>After ensuring the OS is installed on the Pi, we can then begin programming a basic starter game to learn how the language works. Getting a basic sample game created will allow us to continue to work on and develop our understanding of how the library works, what is possible, how to best structure elements of the source, how to best run the game in the browser and how to allow for expansion and modification.</w:t>
+      </w:r>
+    </w:p>
+    <w:p>
+      <w:pPr>
+        <w:spacing w:after="0" w:line="240" w:lineRule="auto"/>
+        <w:ind w:left="2880"/>
+        <w:rPr>
+          <w:rFonts w:ascii="Calibri" w:hAnsi="Calibri" w:cs="Calibri"/>
+          <w:color w:val="000000"/>
+        </w:rPr>
+      </w:pPr>
+    </w:p>
+    <w:p>
+      <w:pPr>
+        <w:spacing w:after="0" w:line="240" w:lineRule="auto"/>
+        <w:ind w:left="2880"/>
+        <w:rPr>
+          <w:rFonts w:ascii="Calibri" w:hAnsi="Calibri" w:cs="Calibri"/>
+          <w:color w:val="000000"/>
+        </w:rPr>
+      </w:pPr>
+      <w:r>
+        <w:rPr>
+          <w:rFonts w:ascii="Calibri" w:hAnsi="Calibri" w:cs="Calibri"/>
+          <w:color w:val="000000"/>
+        </w:rPr>
+        <w:t xml:space="preserve">After developing a working prototype, the next goal would be to find an investor to fund our project </w:t>
+      </w:r>
+      <w:proofErr w:type="gramStart"/>
+      <w:r>
+        <w:rPr>
+          <w:rFonts w:ascii="Calibri" w:hAnsi="Calibri" w:cs="Calibri"/>
+          <w:color w:val="000000"/>
+        </w:rPr>
+        <w:t>further, and</w:t>
+      </w:r>
+      <w:proofErr w:type="gramEnd"/>
+      <w:r>
+        <w:rPr>
+          <w:rFonts w:ascii="Calibri" w:hAnsi="Calibri" w:cs="Calibri"/>
+          <w:color w:val="000000"/>
+        </w:rPr>
+        <w:t xml:space="preserve"> bring on additional professionals to assist in marketing and further developing our product.</w:t>
+      </w:r>
+    </w:p>
+    <w:p>
+      <w:pPr>
+        <w:spacing w:after="0" w:line="240" w:lineRule="auto"/>
+        <w:ind w:left="2880"/>
+        <w:rPr>
+          <w:rFonts w:ascii="Calibri" w:hAnsi="Calibri" w:cs="Calibri"/>
+          <w:color w:val="000000"/>
+        </w:rPr>
+      </w:pPr>
+    </w:p>
+    <w:p>
+      <w:pPr>
+        <w:spacing w:after="0" w:line="240" w:lineRule="auto"/>
+        <w:ind w:left="2880"/>
+        <w:rPr>
+          <w:rFonts w:ascii="Calibri" w:hAnsi="Calibri" w:cs="Calibri"/>
+          <w:color w:val="000000"/>
+        </w:rPr>
+      </w:pPr>
+      <w:r>
+        <w:rPr>
+          <w:rFonts w:ascii="Calibri" w:hAnsi="Calibri" w:cs="Calibri"/>
+          <w:color w:val="000000"/>
+        </w:rPr>
+        <w:t xml:space="preserve">After working with a professional developer and technical lead, the source code of the game should be complete, and the question of how it will be run in the browser should be discovered. The next mission will be to develop a solid and concise set of documentation on the games we have created. </w:t>
+      </w:r>
+    </w:p>
+    <w:p>
+      <w:pPr>
+        <w:spacing w:after="0" w:line="240" w:lineRule="auto"/>
+        <w:ind w:left="2880"/>
+        <w:rPr>
+          <w:rFonts w:ascii="Calibri" w:hAnsi="Calibri" w:cs="Calibri"/>
+          <w:color w:val="000000"/>
+        </w:rPr>
+      </w:pPr>
+    </w:p>
+    <w:p>
+      <w:pPr>
+        <w:spacing w:after="0" w:line="240" w:lineRule="auto"/>
+        <w:ind w:left="2880"/>
+        <w:rPr>
+          <w:rFonts w:ascii="Calibri" w:hAnsi="Calibri" w:cs="Calibri"/>
+          <w:color w:val="000000"/>
+        </w:rPr>
+      </w:pPr>
+      <w:r>
+        <w:rPr>
+          <w:rFonts w:ascii="Calibri" w:hAnsi="Calibri" w:cs="Calibri"/>
+          <w:color w:val="000000"/>
+        </w:rPr>
+        <w:t xml:space="preserve">Testing our product will be essential, using contracted testers and QA professionals, we will go through our product, identify any issues, ranging anywhere from how easy the unit it to “Plug and play”, or any problems with the games themselves, or any issues with modifying or coding your own game. All issues raised will be </w:t>
+      </w:r>
+      <w:proofErr w:type="gramStart"/>
+      <w:r>
+        <w:rPr>
+          <w:rFonts w:ascii="Calibri" w:hAnsi="Calibri" w:cs="Calibri"/>
+          <w:color w:val="000000"/>
+        </w:rPr>
+        <w:t>prioritized, and</w:t>
+      </w:r>
+      <w:proofErr w:type="gramEnd"/>
+      <w:r>
+        <w:rPr>
+          <w:rFonts w:ascii="Calibri" w:hAnsi="Calibri" w:cs="Calibri"/>
+          <w:color w:val="000000"/>
+        </w:rPr>
+        <w:t xml:space="preserve"> fixed accordingly before release.</w:t>
+      </w:r>
+    </w:p>
+    <w:p>
+      <w:pPr>
+        <w:spacing w:after="0" w:line="240" w:lineRule="auto"/>
+        <w:ind w:left="2880"/>
+        <w:rPr>
+          <w:rFonts w:ascii="Calibri" w:hAnsi="Calibri" w:cs="Calibri"/>
+          <w:color w:val="000000"/>
+        </w:rPr>
+      </w:pPr>
+    </w:p>
+    <w:p>
+      <w:pPr>
+        <w:spacing w:after="0" w:line="240" w:lineRule="auto"/>
+        <w:ind w:left="2880"/>
+        <w:rPr>
+          <w:rFonts w:ascii="Calibri" w:hAnsi="Calibri" w:cs="Calibri"/>
+          <w:color w:val="000000"/>
+        </w:rPr>
+      </w:pPr>
+      <w:r>
+        <w:rPr>
+          <w:rFonts w:ascii="Calibri" w:hAnsi="Calibri" w:cs="Calibri"/>
+          <w:color w:val="000000"/>
+        </w:rPr>
+        <w:lastRenderedPageBreak/>
+        <w:t xml:space="preserve">Marketing and advertising our product will be the last step while working closely with real end-users as testers. We will need to get in touch with various </w:t>
+      </w:r>
+      <w:proofErr w:type="spellStart"/>
+      <w:r>
+        <w:rPr>
+          <w:rFonts w:ascii="Calibri" w:hAnsi="Calibri" w:cs="Calibri"/>
+          <w:color w:val="000000"/>
+        </w:rPr>
+        <w:t>organisations</w:t>
+      </w:r>
+      <w:proofErr w:type="spellEnd"/>
+      <w:r>
+        <w:rPr>
+          <w:rFonts w:ascii="Calibri" w:hAnsi="Calibri" w:cs="Calibri"/>
+          <w:color w:val="000000"/>
+        </w:rPr>
+        <w:t xml:space="preserve"> who educate or teach </w:t>
+      </w:r>
+      <w:proofErr w:type="gramStart"/>
+      <w:r>
+        <w:rPr>
+          <w:rFonts w:ascii="Calibri" w:hAnsi="Calibri" w:cs="Calibri"/>
+          <w:color w:val="000000"/>
+        </w:rPr>
+        <w:t>kids, and</w:t>
+      </w:r>
+      <w:proofErr w:type="gramEnd"/>
+      <w:r>
+        <w:rPr>
+          <w:rFonts w:ascii="Calibri" w:hAnsi="Calibri" w:cs="Calibri"/>
+          <w:color w:val="000000"/>
+        </w:rPr>
+        <w:t xml:space="preserve"> reach out in hopes to run informative demonstration sessions, in a bid to raise interest.</w:t>
+      </w:r>
+    </w:p>
+    <w:p>
+      <w:pPr>
+        <w:spacing w:after="0" w:line="240" w:lineRule="auto"/>
+        <w:ind w:left="2880"/>
+        <w:rPr>
+          <w:rFonts w:ascii="Calibri" w:hAnsi="Calibri" w:cs="Calibri"/>
+          <w:color w:val="000000"/>
+        </w:rPr>
+      </w:pPr>
+    </w:p>
+    <w:p>
+      <w:pPr>
+        <w:spacing w:after="0" w:line="240" w:lineRule="auto"/>
+        <w:ind w:left="2880"/>
+        <w:rPr>
+          <w:rFonts w:ascii="Calibri" w:hAnsi="Calibri" w:cs="Calibri"/>
+          <w:color w:val="000000"/>
+        </w:rPr>
+      </w:pPr>
+      <w:r>
+        <w:rPr>
+          <w:rFonts w:ascii="Calibri" w:hAnsi="Calibri" w:cs="Calibri"/>
+          <w:color w:val="000000"/>
+        </w:rPr>
+        <w:t>Full release will only be done when the product is stable for an initial release, some minor bugs or issues are tolerable so long as they do not inhibit or seriously affect the user’s experience. There will never be a final stage to this project, as it will be constantly updated, transformed/upgraded, and expanded upon.</w:t>
+      </w:r>
+    </w:p>
+    <w:p>
+      <w:pPr>
+        <w:spacing w:after="0" w:line="240" w:lineRule="auto"/>
+        <w:ind w:left="2880"/>
+        <w:rPr>
+          <w:rFonts w:ascii="Calibri" w:hAnsi="Calibri" w:cs="Calibri"/>
+          <w:color w:val="000000"/>
+        </w:rPr>
+      </w:pPr>
     </w:p>
     <w:p>
       <w:pPr>
@@ -3467,6 +3774,7 @@
         <w:ind w:left="2160"/>
         <w:rPr>
           <w:rFonts w:ascii="Calibri" w:hAnsi="Calibri" w:cs="Calibri"/>
+          <w:b/>
           <w:i/>
           <w:color w:val="000000"/>
         </w:rPr>
@@ -3474,6 +3782,7 @@
       <w:r>
         <w:rPr>
           <w:rFonts w:ascii="Calibri" w:hAnsi="Calibri" w:cs="Calibri"/>
+          <w:b/>
           <w:i/>
           <w:color w:val="000000"/>
         </w:rPr>
@@ -3494,6 +3803,119 @@
     <w:p>
       <w:pPr>
         <w:spacing w:after="0" w:line="240" w:lineRule="auto"/>
+        <w:ind w:left="2880"/>
+        <w:rPr>
+          <w:rFonts w:ascii="Calibri" w:hAnsi="Calibri" w:cs="Calibri"/>
+          <w:color w:val="000000"/>
+        </w:rPr>
+      </w:pPr>
+      <w:r>
+        <w:rPr>
+          <w:rFonts w:ascii="Calibri" w:hAnsi="Calibri" w:cs="Calibri"/>
+          <w:color w:val="000000"/>
+        </w:rPr>
+        <w:t>There are multiple milestones in this project.</w:t>
+      </w:r>
+    </w:p>
+    <w:p>
+      <w:pPr>
+        <w:spacing w:after="0" w:line="240" w:lineRule="auto"/>
+        <w:ind w:left="2880"/>
+        <w:rPr>
+          <w:rFonts w:ascii="Calibri" w:hAnsi="Calibri" w:cs="Calibri"/>
+          <w:color w:val="000000"/>
+        </w:rPr>
+      </w:pPr>
+      <w:proofErr w:type="gramStart"/>
+      <w:r>
+        <w:rPr>
+          <w:rFonts w:ascii="Calibri" w:hAnsi="Calibri" w:cs="Calibri"/>
+          <w:color w:val="000000"/>
+        </w:rPr>
+        <w:t>The first major milestone,</w:t>
+      </w:r>
+      <w:proofErr w:type="gramEnd"/>
+      <w:r>
+        <w:rPr>
+          <w:rFonts w:ascii="Calibri" w:hAnsi="Calibri" w:cs="Calibri"/>
+          <w:color w:val="000000"/>
+        </w:rPr>
+        <w:t xml:space="preserve"> was to research and learn about a suitable language to begin programming a game in, in this case we selected and began researching the HTML5/JS language called Phaser.</w:t>
+      </w:r>
+    </w:p>
+    <w:p>
+      <w:pPr>
+        <w:spacing w:after="0" w:line="240" w:lineRule="auto"/>
+        <w:ind w:left="2880"/>
+        <w:rPr>
+          <w:rFonts w:ascii="Calibri" w:hAnsi="Calibri" w:cs="Calibri"/>
+          <w:color w:val="000000"/>
+        </w:rPr>
+      </w:pPr>
+    </w:p>
+    <w:p>
+      <w:pPr>
+        <w:spacing w:after="0" w:line="240" w:lineRule="auto"/>
+        <w:ind w:left="2880"/>
+        <w:rPr>
+          <w:rFonts w:ascii="Calibri" w:hAnsi="Calibri" w:cs="Calibri"/>
+          <w:color w:val="000000"/>
+        </w:rPr>
+      </w:pPr>
+      <w:r>
+        <w:rPr>
+          <w:rFonts w:ascii="Calibri" w:hAnsi="Calibri" w:cs="Calibri"/>
+          <w:color w:val="000000"/>
+        </w:rPr>
+        <w:t xml:space="preserve">The second major milestone was </w:t>
+      </w:r>
+      <w:proofErr w:type="gramStart"/>
+      <w:r>
+        <w:rPr>
+          <w:rFonts w:ascii="Calibri" w:hAnsi="Calibri" w:cs="Calibri"/>
+          <w:color w:val="000000"/>
+        </w:rPr>
+        <w:t>actually purchasing</w:t>
+      </w:r>
+      <w:proofErr w:type="gramEnd"/>
+      <w:r>
+        <w:rPr>
+          <w:rFonts w:ascii="Calibri" w:hAnsi="Calibri" w:cs="Calibri"/>
+          <w:color w:val="000000"/>
+        </w:rPr>
+        <w:t xml:space="preserve"> and receiving the hardware components required - as we knew whatever we ended up deciding for programming would inevitably run on a physical device, so this has become an important task.</w:t>
+      </w:r>
+    </w:p>
+    <w:p>
+      <w:pPr>
+        <w:spacing w:after="0" w:line="240" w:lineRule="auto"/>
+        <w:ind w:left="2880"/>
+        <w:rPr>
+          <w:rFonts w:ascii="Calibri" w:hAnsi="Calibri" w:cs="Calibri"/>
+          <w:color w:val="000000"/>
+        </w:rPr>
+      </w:pPr>
+    </w:p>
+    <w:p>
+      <w:pPr>
+        <w:spacing w:after="0" w:line="240" w:lineRule="auto"/>
+        <w:ind w:left="2880"/>
+        <w:rPr>
+          <w:rFonts w:ascii="Calibri" w:hAnsi="Calibri" w:cs="Calibri"/>
+          <w:color w:val="000000"/>
+        </w:rPr>
+      </w:pPr>
+      <w:r>
+        <w:rPr>
+          <w:rFonts w:ascii="Calibri" w:hAnsi="Calibri" w:cs="Calibri"/>
+          <w:color w:val="000000"/>
+        </w:rPr>
+        <w:t>Other important tasks such as installing and configuring a Raspberry Pi (assuming at this point we had received the Pi), along with building a game controller, were also required to allow us to build a working prototype for the Raspberry Pi for testing and further development.</w:t>
+      </w:r>
+    </w:p>
+    <w:p>
+      <w:pPr>
+        <w:spacing w:after="0" w:line="240" w:lineRule="auto"/>
         <w:ind w:left="2160"/>
         <w:rPr>
           <w:rFonts w:ascii="Calibri" w:hAnsi="Calibri" w:cs="Calibri"/>
@@ -3501,9 +3923,22 @@
           <w:color w:val="000000"/>
         </w:rPr>
       </w:pPr>
-      <w:r>
+    </w:p>
+    <w:p>
+      <w:pPr>
+        <w:spacing w:after="0" w:line="240" w:lineRule="auto"/>
+        <w:ind w:left="2160"/>
         <w:rPr>
           <w:rFonts w:ascii="Calibri" w:hAnsi="Calibri" w:cs="Calibri"/>
+          <w:b/>
+          <w:i/>
+          <w:color w:val="000000"/>
+        </w:rPr>
+      </w:pPr>
+      <w:r>
+        <w:rPr>
+          <w:rFonts w:ascii="Calibri" w:hAnsi="Calibri" w:cs="Calibri"/>
+          <w:b/>
           <w:i/>
           <w:color w:val="000000"/>
         </w:rPr>
@@ -3513,33 +3948,211 @@
     <w:p>
       <w:pPr>
         <w:spacing w:after="0" w:line="240" w:lineRule="auto"/>
+        <w:ind w:left="2880"/>
+        <w:rPr>
+          <w:rFonts w:ascii="Calibri" w:hAnsi="Calibri" w:cs="Calibri"/>
+          <w:b/>
+          <w:i/>
+          <w:color w:val="000000"/>
+        </w:rPr>
+      </w:pPr>
+    </w:p>
+    <w:p>
+      <w:pPr>
+        <w:pStyle w:val="ListParagraph"/>
+        <w:numPr>
+          <w:ilvl w:val="1"/>
+          <w:numId w:val="3"/>
+        </w:numPr>
+        <w:spacing w:after="0" w:line="240" w:lineRule="auto"/>
+        <w:rPr>
+          <w:rFonts w:ascii="Calibri" w:hAnsi="Calibri" w:cs="Calibri"/>
+          <w:i/>
+          <w:color w:val="000000"/>
+        </w:rPr>
+      </w:pPr>
+      <w:r>
+        <w:rPr>
+          <w:rFonts w:ascii="Calibri" w:hAnsi="Calibri" w:cs="Calibri"/>
+          <w:i/>
+          <w:color w:val="000000"/>
+        </w:rPr>
+        <w:t>Creating at least one game, as we should be able to at least provide a proof-of-concept.</w:t>
+      </w:r>
+    </w:p>
+    <w:p>
+      <w:pPr>
+        <w:pStyle w:val="ListParagraph"/>
+        <w:numPr>
+          <w:ilvl w:val="1"/>
+          <w:numId w:val="3"/>
+        </w:numPr>
+        <w:spacing w:after="0" w:line="240" w:lineRule="auto"/>
+        <w:rPr>
+          <w:rFonts w:ascii="Calibri" w:hAnsi="Calibri" w:cs="Calibri"/>
+          <w:i/>
+          <w:color w:val="000000"/>
+        </w:rPr>
+      </w:pPr>
+      <w:r>
+        <w:rPr>
+          <w:rFonts w:ascii="Calibri" w:hAnsi="Calibri" w:cs="Calibri"/>
+          <w:i/>
+          <w:color w:val="000000"/>
+        </w:rPr>
+        <w:t>Installing the Raspberry Pi’s OS, as this will allow us to begin building and testing the game on the Pi itself.</w:t>
+      </w:r>
+    </w:p>
+    <w:p>
+      <w:pPr>
+        <w:pStyle w:val="ListParagraph"/>
+        <w:numPr>
+          <w:ilvl w:val="1"/>
+          <w:numId w:val="3"/>
+        </w:numPr>
+        <w:spacing w:after="0" w:line="240" w:lineRule="auto"/>
+        <w:rPr>
+          <w:rFonts w:ascii="Calibri" w:hAnsi="Calibri" w:cs="Calibri"/>
+          <w:i/>
+          <w:color w:val="000000"/>
+        </w:rPr>
+      </w:pPr>
+      <w:r>
+        <w:rPr>
+          <w:rFonts w:ascii="Calibri" w:hAnsi="Calibri" w:cs="Calibri"/>
+          <w:i/>
+          <w:color w:val="000000"/>
+        </w:rPr>
+        <w:t>Construct a game controller, as we can then expand development to support an external game controller.</w:t>
+      </w:r>
+    </w:p>
+    <w:p>
+      <w:pPr>
+        <w:pStyle w:val="ListParagraph"/>
+        <w:numPr>
+          <w:ilvl w:val="1"/>
+          <w:numId w:val="3"/>
+        </w:numPr>
+        <w:spacing w:after="0" w:line="240" w:lineRule="auto"/>
+        <w:rPr>
+          <w:rFonts w:ascii="Calibri" w:hAnsi="Calibri" w:cs="Calibri"/>
+          <w:i/>
+          <w:color w:val="000000"/>
+        </w:rPr>
+      </w:pPr>
+      <w:r>
+        <w:rPr>
+          <w:rFonts w:ascii="Calibri" w:hAnsi="Calibri" w:cs="Calibri"/>
+          <w:i/>
+          <w:color w:val="000000"/>
+        </w:rPr>
+        <w:t>Further configuration of Raspberry Pi, to set things such as auto-run game upon boot, setup proper directory structure and source code comments.</w:t>
+      </w:r>
+    </w:p>
+    <w:p>
+      <w:pPr>
+        <w:spacing w:after="0" w:line="240" w:lineRule="auto"/>
         <w:ind w:left="2160"/>
         <w:rPr>
           <w:rFonts w:ascii="Calibri" w:hAnsi="Calibri" w:cs="Calibri"/>
           <w:i/>
           <w:color w:val="000000"/>
+        </w:rPr>
+      </w:pPr>
+    </w:p>
+    <w:p>
+      <w:pPr>
+        <w:spacing w:after="0" w:line="240" w:lineRule="auto"/>
+        <w:ind w:left="2160"/>
+        <w:rPr>
+          <w:rFonts w:ascii="Calibri" w:hAnsi="Calibri" w:cs="Calibri"/>
+          <w:b/>
+          <w:i/>
+          <w:color w:val="000000"/>
+        </w:rPr>
+      </w:pPr>
+      <w:r>
+        <w:rPr>
+          <w:rFonts w:ascii="Calibri" w:hAnsi="Calibri" w:cs="Calibri"/>
+          <w:b/>
+          <w:i/>
+          <w:color w:val="000000"/>
+        </w:rPr>
+        <w:t>If we have only enough time or resources for one of our goals, which should it be?</w:t>
+      </w:r>
+    </w:p>
+    <w:p>
+      <w:pPr>
+        <w:spacing w:after="0" w:line="240" w:lineRule="auto"/>
+        <w:ind w:left="2160"/>
+        <w:rPr>
+          <w:rFonts w:ascii="Calibri" w:hAnsi="Calibri" w:cs="Calibri"/>
+          <w:b/>
+          <w:i/>
+          <w:color w:val="000000"/>
+        </w:rPr>
+      </w:pPr>
+    </w:p>
+    <w:p>
+      <w:pPr>
+        <w:spacing w:after="0" w:line="240" w:lineRule="auto"/>
+        <w:ind w:left="2880"/>
+        <w:rPr>
+          <w:rFonts w:ascii="Calibri" w:hAnsi="Calibri" w:cs="Calibri"/>
+          <w:color w:val="000000"/>
+        </w:rPr>
+      </w:pPr>
+      <w:r>
+        <w:rPr>
+          <w:rFonts w:ascii="Calibri" w:hAnsi="Calibri" w:cs="Calibri"/>
+          <w:color w:val="000000"/>
+        </w:rPr>
+        <w:t>Developing at least one game which can function to the point of being somewhat playable and modifiable.</w:t>
+      </w:r>
+    </w:p>
+    <w:p>
+      <w:pPr>
+        <w:rPr>
+          <w:rFonts w:ascii="Calibri" w:hAnsi="Calibri" w:cs="Calibri"/>
+          <w:color w:val="000000"/>
+        </w:rPr>
+      </w:pPr>
+      <w:r>
+        <w:rPr>
+          <w:rFonts w:ascii="Calibri" w:hAnsi="Calibri" w:cs="Calibri"/>
+          <w:color w:val="000000"/>
+        </w:rPr>
+        <w:br w:type="page"/>
+      </w:r>
+    </w:p>
+    <w:p>
+      <w:pPr>
+        <w:spacing w:after="0" w:line="240" w:lineRule="auto"/>
+        <w:ind w:left="1440"/>
+        <w:rPr>
+          <w:rFonts w:ascii="Calibri" w:eastAsia="Times New Roman" w:hAnsi="Calibri" w:cs="Calibri"/>
+          <w:b/>
+          <w:bCs/>
+          <w:i/>
+          <w:iCs/>
+          <w:color w:val="000000"/>
+          <w:szCs w:val="24"/>
         </w:rPr>
       </w:pPr>
       <w:bookmarkStart w:id="1" w:name="_GoBack"/>
       <w:bookmarkEnd w:id="1"/>
-    </w:p>
-    <w:p>
-      <w:pPr>
-        <w:spacing w:after="0" w:line="240" w:lineRule="auto"/>
-        <w:ind w:left="2160"/>
-        <w:rPr>
-          <w:rFonts w:ascii="Calibri" w:hAnsi="Calibri" w:cs="Calibri"/>
-          <w:i/>
-          <w:color w:val="000000"/>
-        </w:rPr>
-      </w:pPr>
-      <w:r>
-        <w:rPr>
-          <w:rFonts w:ascii="Calibri" w:hAnsi="Calibri" w:cs="Calibri"/>
-          <w:i/>
-          <w:color w:val="000000"/>
-        </w:rPr>
-        <w:t>If we have only enough time or resources for one of our goals, which should it be?</w:t>
+      <w:r>
+        <w:rPr>
+          <w:rFonts w:ascii="Calibri" w:eastAsia="Times New Roman" w:hAnsi="Calibri" w:cs="Calibri"/>
+          <w:b/>
+          <w:bCs/>
+          <w:i/>
+          <w:iCs/>
+          <w:color w:val="000000"/>
+          <w:szCs w:val="24"/>
+        </w:rPr>
+        <w:lastRenderedPageBreak/>
+        <w:t>Plans and Progress</w:t>
       </w:r>
     </w:p>
     <w:p>
@@ -3563,6 +4176,477 @@
         <w:ind w:left="1440"/>
         <w:rPr>
           <w:rFonts w:ascii="Calibri" w:eastAsia="Times New Roman" w:hAnsi="Calibri" w:cs="Calibri"/>
+          <w:bCs/>
+          <w:color w:val="000000"/>
+          <w:szCs w:val="28"/>
+        </w:rPr>
+      </w:pPr>
+      <w:r>
+        <w:rPr>
+          <w:rFonts w:ascii="Calibri" w:eastAsia="Times New Roman" w:hAnsi="Calibri" w:cs="Calibri"/>
+          <w:bCs/>
+          <w:color w:val="000000"/>
+          <w:szCs w:val="28"/>
+        </w:rPr>
+        <w:t>This is a filler. This is a filler.</w:t>
+      </w:r>
+      <w:r>
+        <w:rPr>
+          <w:rFonts w:ascii="Calibri" w:eastAsia="Times New Roman" w:hAnsi="Calibri" w:cs="Calibri"/>
+          <w:bCs/>
+          <w:color w:val="000000"/>
+          <w:szCs w:val="28"/>
+        </w:rPr>
+        <w:t xml:space="preserve"> </w:t>
+      </w:r>
+      <w:r>
+        <w:rPr>
+          <w:rFonts w:ascii="Calibri" w:eastAsia="Times New Roman" w:hAnsi="Calibri" w:cs="Calibri"/>
+          <w:bCs/>
+          <w:color w:val="000000"/>
+          <w:szCs w:val="28"/>
+        </w:rPr>
+        <w:t>This is a filler.</w:t>
+      </w:r>
+      <w:r>
+        <w:rPr>
+          <w:rFonts w:ascii="Calibri" w:eastAsia="Times New Roman" w:hAnsi="Calibri" w:cs="Calibri"/>
+          <w:bCs/>
+          <w:color w:val="000000"/>
+          <w:szCs w:val="28"/>
+        </w:rPr>
+        <w:t xml:space="preserve"> </w:t>
+      </w:r>
+      <w:r>
+        <w:rPr>
+          <w:rFonts w:ascii="Calibri" w:eastAsia="Times New Roman" w:hAnsi="Calibri" w:cs="Calibri"/>
+          <w:bCs/>
+          <w:color w:val="000000"/>
+          <w:szCs w:val="28"/>
+        </w:rPr>
+        <w:t>This is a filler.</w:t>
+      </w:r>
+      <w:r>
+        <w:rPr>
+          <w:rFonts w:ascii="Calibri" w:eastAsia="Times New Roman" w:hAnsi="Calibri" w:cs="Calibri"/>
+          <w:bCs/>
+          <w:color w:val="000000"/>
+          <w:szCs w:val="28"/>
+        </w:rPr>
+        <w:t xml:space="preserve"> </w:t>
+      </w:r>
+      <w:r>
+        <w:rPr>
+          <w:rFonts w:ascii="Calibri" w:eastAsia="Times New Roman" w:hAnsi="Calibri" w:cs="Calibri"/>
+          <w:bCs/>
+          <w:color w:val="000000"/>
+          <w:szCs w:val="28"/>
+        </w:rPr>
+        <w:t>This is a filler.</w:t>
+      </w:r>
+      <w:r>
+        <w:rPr>
+          <w:rFonts w:ascii="Calibri" w:eastAsia="Times New Roman" w:hAnsi="Calibri" w:cs="Calibri"/>
+          <w:bCs/>
+          <w:color w:val="000000"/>
+          <w:szCs w:val="28"/>
+        </w:rPr>
+        <w:t xml:space="preserve"> </w:t>
+      </w:r>
+      <w:r>
+        <w:rPr>
+          <w:rFonts w:ascii="Calibri" w:eastAsia="Times New Roman" w:hAnsi="Calibri" w:cs="Calibri"/>
+          <w:bCs/>
+          <w:color w:val="000000"/>
+          <w:szCs w:val="28"/>
+        </w:rPr>
+        <w:t>This is a filler.</w:t>
+      </w:r>
+      <w:r>
+        <w:rPr>
+          <w:rFonts w:ascii="Calibri" w:eastAsia="Times New Roman" w:hAnsi="Calibri" w:cs="Calibri"/>
+          <w:bCs/>
+          <w:color w:val="000000"/>
+          <w:szCs w:val="28"/>
+        </w:rPr>
+        <w:t xml:space="preserve"> </w:t>
+      </w:r>
+      <w:r>
+        <w:rPr>
+          <w:rFonts w:ascii="Calibri" w:eastAsia="Times New Roman" w:hAnsi="Calibri" w:cs="Calibri"/>
+          <w:bCs/>
+          <w:color w:val="000000"/>
+          <w:szCs w:val="28"/>
+        </w:rPr>
+        <w:t>This is a filler.</w:t>
+      </w:r>
+      <w:r>
+        <w:rPr>
+          <w:rFonts w:ascii="Calibri" w:eastAsia="Times New Roman" w:hAnsi="Calibri" w:cs="Calibri"/>
+          <w:bCs/>
+          <w:color w:val="000000"/>
+          <w:szCs w:val="28"/>
+        </w:rPr>
+        <w:t xml:space="preserve"> </w:t>
+      </w:r>
+      <w:r>
+        <w:rPr>
+          <w:rFonts w:ascii="Calibri" w:eastAsia="Times New Roman" w:hAnsi="Calibri" w:cs="Calibri"/>
+          <w:bCs/>
+          <w:color w:val="000000"/>
+          <w:szCs w:val="28"/>
+        </w:rPr>
+        <w:t>This is a filler.</w:t>
+      </w:r>
+      <w:r>
+        <w:rPr>
+          <w:rFonts w:ascii="Calibri" w:eastAsia="Times New Roman" w:hAnsi="Calibri" w:cs="Calibri"/>
+          <w:bCs/>
+          <w:color w:val="000000"/>
+          <w:szCs w:val="28"/>
+        </w:rPr>
+        <w:t xml:space="preserve"> </w:t>
+      </w:r>
+      <w:r>
+        <w:rPr>
+          <w:rFonts w:ascii="Calibri" w:eastAsia="Times New Roman" w:hAnsi="Calibri" w:cs="Calibri"/>
+          <w:bCs/>
+          <w:color w:val="000000"/>
+          <w:szCs w:val="28"/>
+        </w:rPr>
+        <w:t>This is a filler.</w:t>
+      </w:r>
+      <w:r>
+        <w:rPr>
+          <w:rFonts w:ascii="Calibri" w:eastAsia="Times New Roman" w:hAnsi="Calibri" w:cs="Calibri"/>
+          <w:bCs/>
+          <w:color w:val="000000"/>
+          <w:szCs w:val="28"/>
+        </w:rPr>
+        <w:t xml:space="preserve"> </w:t>
+      </w:r>
+      <w:r>
+        <w:rPr>
+          <w:rFonts w:ascii="Calibri" w:eastAsia="Times New Roman" w:hAnsi="Calibri" w:cs="Calibri"/>
+          <w:bCs/>
+          <w:color w:val="000000"/>
+          <w:szCs w:val="28"/>
+        </w:rPr>
+        <w:t>This is a filler.</w:t>
+      </w:r>
+      <w:r>
+        <w:rPr>
+          <w:rFonts w:ascii="Calibri" w:eastAsia="Times New Roman" w:hAnsi="Calibri" w:cs="Calibri"/>
+          <w:bCs/>
+          <w:color w:val="000000"/>
+          <w:szCs w:val="28"/>
+        </w:rPr>
+        <w:t xml:space="preserve"> </w:t>
+      </w:r>
+      <w:r>
+        <w:rPr>
+          <w:rFonts w:ascii="Calibri" w:eastAsia="Times New Roman" w:hAnsi="Calibri" w:cs="Calibri"/>
+          <w:bCs/>
+          <w:color w:val="000000"/>
+          <w:szCs w:val="28"/>
+        </w:rPr>
+        <w:t>This is a filler.</w:t>
+      </w:r>
+      <w:r>
+        <w:rPr>
+          <w:rFonts w:ascii="Calibri" w:eastAsia="Times New Roman" w:hAnsi="Calibri" w:cs="Calibri"/>
+          <w:bCs/>
+          <w:color w:val="000000"/>
+          <w:szCs w:val="28"/>
+        </w:rPr>
+        <w:t xml:space="preserve"> </w:t>
+      </w:r>
+      <w:r>
+        <w:rPr>
+          <w:rFonts w:ascii="Calibri" w:eastAsia="Times New Roman" w:hAnsi="Calibri" w:cs="Calibri"/>
+          <w:bCs/>
+          <w:color w:val="000000"/>
+          <w:szCs w:val="28"/>
+        </w:rPr>
+        <w:t>This is a filler.</w:t>
+      </w:r>
+      <w:r>
+        <w:rPr>
+          <w:rFonts w:ascii="Calibri" w:eastAsia="Times New Roman" w:hAnsi="Calibri" w:cs="Calibri"/>
+          <w:bCs/>
+          <w:color w:val="000000"/>
+          <w:szCs w:val="28"/>
+        </w:rPr>
+        <w:t xml:space="preserve"> </w:t>
+      </w:r>
+      <w:r>
+        <w:rPr>
+          <w:rFonts w:ascii="Calibri" w:eastAsia="Times New Roman" w:hAnsi="Calibri" w:cs="Calibri"/>
+          <w:bCs/>
+          <w:color w:val="000000"/>
+          <w:szCs w:val="28"/>
+        </w:rPr>
+        <w:t>This is a filler.</w:t>
+      </w:r>
+      <w:r>
+        <w:rPr>
+          <w:rFonts w:ascii="Calibri" w:eastAsia="Times New Roman" w:hAnsi="Calibri" w:cs="Calibri"/>
+          <w:bCs/>
+          <w:color w:val="000000"/>
+          <w:szCs w:val="28"/>
+        </w:rPr>
+        <w:t xml:space="preserve"> </w:t>
+      </w:r>
+      <w:r>
+        <w:rPr>
+          <w:rFonts w:ascii="Calibri" w:eastAsia="Times New Roman" w:hAnsi="Calibri" w:cs="Calibri"/>
+          <w:bCs/>
+          <w:color w:val="000000"/>
+          <w:szCs w:val="28"/>
+        </w:rPr>
+        <w:t>This is a filler.</w:t>
+      </w:r>
+      <w:r>
+        <w:rPr>
+          <w:rFonts w:ascii="Calibri" w:eastAsia="Times New Roman" w:hAnsi="Calibri" w:cs="Calibri"/>
+          <w:bCs/>
+          <w:color w:val="000000"/>
+          <w:szCs w:val="28"/>
+        </w:rPr>
+        <w:t xml:space="preserve"> </w:t>
+      </w:r>
+      <w:r>
+        <w:rPr>
+          <w:rFonts w:ascii="Calibri" w:eastAsia="Times New Roman" w:hAnsi="Calibri" w:cs="Calibri"/>
+          <w:bCs/>
+          <w:color w:val="000000"/>
+          <w:szCs w:val="28"/>
+        </w:rPr>
+        <w:t>This is a filler.</w:t>
+      </w:r>
+      <w:r>
+        <w:rPr>
+          <w:rFonts w:ascii="Calibri" w:eastAsia="Times New Roman" w:hAnsi="Calibri" w:cs="Calibri"/>
+          <w:bCs/>
+          <w:color w:val="000000"/>
+          <w:szCs w:val="28"/>
+        </w:rPr>
+        <w:t xml:space="preserve"> </w:t>
+      </w:r>
+      <w:r>
+        <w:rPr>
+          <w:rFonts w:ascii="Calibri" w:eastAsia="Times New Roman" w:hAnsi="Calibri" w:cs="Calibri"/>
+          <w:bCs/>
+          <w:color w:val="000000"/>
+          <w:szCs w:val="28"/>
+        </w:rPr>
+        <w:t>This is a filler.</w:t>
+      </w:r>
+      <w:r>
+        <w:rPr>
+          <w:rFonts w:ascii="Calibri" w:eastAsia="Times New Roman" w:hAnsi="Calibri" w:cs="Calibri"/>
+          <w:bCs/>
+          <w:color w:val="000000"/>
+          <w:szCs w:val="28"/>
+        </w:rPr>
+        <w:t xml:space="preserve"> </w:t>
+      </w:r>
+      <w:r>
+        <w:rPr>
+          <w:rFonts w:ascii="Calibri" w:eastAsia="Times New Roman" w:hAnsi="Calibri" w:cs="Calibri"/>
+          <w:bCs/>
+          <w:color w:val="000000"/>
+          <w:szCs w:val="28"/>
+        </w:rPr>
+        <w:t>This is a filler.</w:t>
+      </w:r>
+      <w:r>
+        <w:rPr>
+          <w:rFonts w:ascii="Calibri" w:eastAsia="Times New Roman" w:hAnsi="Calibri" w:cs="Calibri"/>
+          <w:bCs/>
+          <w:color w:val="000000"/>
+          <w:szCs w:val="28"/>
+        </w:rPr>
+        <w:t xml:space="preserve"> </w:t>
+      </w:r>
+      <w:r>
+        <w:rPr>
+          <w:rFonts w:ascii="Calibri" w:eastAsia="Times New Roman" w:hAnsi="Calibri" w:cs="Calibri"/>
+          <w:bCs/>
+          <w:color w:val="000000"/>
+          <w:szCs w:val="28"/>
+        </w:rPr>
+        <w:t>This is a filler.</w:t>
+      </w:r>
+      <w:r>
+        <w:rPr>
+          <w:rFonts w:ascii="Calibri" w:eastAsia="Times New Roman" w:hAnsi="Calibri" w:cs="Calibri"/>
+          <w:bCs/>
+          <w:color w:val="000000"/>
+          <w:szCs w:val="28"/>
+        </w:rPr>
+        <w:t xml:space="preserve"> </w:t>
+      </w:r>
+      <w:r>
+        <w:rPr>
+          <w:rFonts w:ascii="Calibri" w:eastAsia="Times New Roman" w:hAnsi="Calibri" w:cs="Calibri"/>
+          <w:bCs/>
+          <w:color w:val="000000"/>
+          <w:szCs w:val="28"/>
+        </w:rPr>
+        <w:t>This is a filler.</w:t>
+      </w:r>
+      <w:r>
+        <w:rPr>
+          <w:rFonts w:ascii="Calibri" w:eastAsia="Times New Roman" w:hAnsi="Calibri" w:cs="Calibri"/>
+          <w:bCs/>
+          <w:color w:val="000000"/>
+          <w:szCs w:val="28"/>
+        </w:rPr>
+        <w:t xml:space="preserve"> </w:t>
+      </w:r>
+      <w:r>
+        <w:rPr>
+          <w:rFonts w:ascii="Calibri" w:eastAsia="Times New Roman" w:hAnsi="Calibri" w:cs="Calibri"/>
+          <w:bCs/>
+          <w:color w:val="000000"/>
+          <w:szCs w:val="28"/>
+        </w:rPr>
+        <w:t>This is a filler.</w:t>
+      </w:r>
+      <w:r>
+        <w:rPr>
+          <w:rFonts w:ascii="Calibri" w:eastAsia="Times New Roman" w:hAnsi="Calibri" w:cs="Calibri"/>
+          <w:bCs/>
+          <w:color w:val="000000"/>
+          <w:szCs w:val="28"/>
+        </w:rPr>
+        <w:t xml:space="preserve"> </w:t>
+      </w:r>
+      <w:r>
+        <w:rPr>
+          <w:rFonts w:ascii="Calibri" w:eastAsia="Times New Roman" w:hAnsi="Calibri" w:cs="Calibri"/>
+          <w:bCs/>
+          <w:color w:val="000000"/>
+          <w:szCs w:val="28"/>
+        </w:rPr>
+        <w:t>This is a filler.</w:t>
+      </w:r>
+      <w:r>
+        <w:rPr>
+          <w:rFonts w:ascii="Calibri" w:eastAsia="Times New Roman" w:hAnsi="Calibri" w:cs="Calibri"/>
+          <w:bCs/>
+          <w:color w:val="000000"/>
+          <w:szCs w:val="28"/>
+        </w:rPr>
+        <w:t xml:space="preserve"> </w:t>
+      </w:r>
+      <w:r>
+        <w:rPr>
+          <w:rFonts w:ascii="Calibri" w:eastAsia="Times New Roman" w:hAnsi="Calibri" w:cs="Calibri"/>
+          <w:bCs/>
+          <w:color w:val="000000"/>
+          <w:szCs w:val="28"/>
+        </w:rPr>
+        <w:t>This is a filler.</w:t>
+      </w:r>
+      <w:r>
+        <w:rPr>
+          <w:rFonts w:ascii="Calibri" w:eastAsia="Times New Roman" w:hAnsi="Calibri" w:cs="Calibri"/>
+          <w:bCs/>
+          <w:color w:val="000000"/>
+          <w:szCs w:val="28"/>
+        </w:rPr>
+        <w:t xml:space="preserve"> </w:t>
+      </w:r>
+      <w:r>
+        <w:rPr>
+          <w:rFonts w:ascii="Calibri" w:eastAsia="Times New Roman" w:hAnsi="Calibri" w:cs="Calibri"/>
+          <w:bCs/>
+          <w:color w:val="000000"/>
+          <w:szCs w:val="28"/>
+        </w:rPr>
+        <w:t>This is a filler.</w:t>
+      </w:r>
+      <w:r>
+        <w:rPr>
+          <w:rFonts w:ascii="Calibri" w:eastAsia="Times New Roman" w:hAnsi="Calibri" w:cs="Calibri"/>
+          <w:bCs/>
+          <w:color w:val="000000"/>
+          <w:szCs w:val="28"/>
+        </w:rPr>
+        <w:t xml:space="preserve"> </w:t>
+      </w:r>
+      <w:r>
+        <w:rPr>
+          <w:rFonts w:ascii="Calibri" w:eastAsia="Times New Roman" w:hAnsi="Calibri" w:cs="Calibri"/>
+          <w:bCs/>
+          <w:color w:val="000000"/>
+          <w:szCs w:val="28"/>
+        </w:rPr>
+        <w:t>This is a filler.</w:t>
+      </w:r>
+      <w:r>
+        <w:rPr>
+          <w:rFonts w:ascii="Calibri" w:eastAsia="Times New Roman" w:hAnsi="Calibri" w:cs="Calibri"/>
+          <w:bCs/>
+          <w:color w:val="000000"/>
+          <w:szCs w:val="28"/>
+        </w:rPr>
+        <w:t xml:space="preserve"> </w:t>
+      </w:r>
+      <w:r>
+        <w:rPr>
+          <w:rFonts w:ascii="Calibri" w:eastAsia="Times New Roman" w:hAnsi="Calibri" w:cs="Calibri"/>
+          <w:bCs/>
+          <w:color w:val="000000"/>
+          <w:szCs w:val="28"/>
+        </w:rPr>
+        <w:t>This is a filler.</w:t>
+      </w:r>
+      <w:r>
+        <w:rPr>
+          <w:rFonts w:ascii="Calibri" w:eastAsia="Times New Roman" w:hAnsi="Calibri" w:cs="Calibri"/>
+          <w:bCs/>
+          <w:color w:val="000000"/>
+          <w:szCs w:val="28"/>
+        </w:rPr>
+        <w:t xml:space="preserve"> </w:t>
+      </w:r>
+      <w:r>
+        <w:rPr>
+          <w:rFonts w:ascii="Calibri" w:eastAsia="Times New Roman" w:hAnsi="Calibri" w:cs="Calibri"/>
+          <w:bCs/>
+          <w:color w:val="000000"/>
+          <w:szCs w:val="28"/>
+        </w:rPr>
+        <w:t>This is a filler.</w:t>
+      </w:r>
+      <w:r>
+        <w:rPr>
+          <w:rFonts w:ascii="Calibri" w:eastAsia="Times New Roman" w:hAnsi="Calibri" w:cs="Calibri"/>
+          <w:bCs/>
+          <w:color w:val="000000"/>
+          <w:szCs w:val="28"/>
+        </w:rPr>
+        <w:t xml:space="preserve"> </w:t>
+      </w:r>
+      <w:r>
+        <w:rPr>
+          <w:rFonts w:ascii="Calibri" w:eastAsia="Times New Roman" w:hAnsi="Calibri" w:cs="Calibri"/>
+          <w:bCs/>
+          <w:color w:val="000000"/>
+          <w:szCs w:val="28"/>
+        </w:rPr>
+        <w:t>This is a filler.</w:t>
+      </w:r>
+    </w:p>
+    <w:p>
+      <w:pPr>
+        <w:spacing w:after="0" w:line="240" w:lineRule="auto"/>
+        <w:ind w:left="1440"/>
+        <w:rPr>
+          <w:rFonts w:ascii="Calibri" w:eastAsia="Times New Roman" w:hAnsi="Calibri" w:cs="Calibri"/>
           <w:b/>
           <w:bCs/>
           <w:i/>
@@ -3571,7 +4655,11 @@
           <w:szCs w:val="24"/>
         </w:rPr>
       </w:pPr>
-      <w:r>
+    </w:p>
+    <w:p>
+      <w:pPr>
+        <w:spacing w:after="0" w:line="240" w:lineRule="auto"/>
+        <w:ind w:left="1440"/>
         <w:rPr>
           <w:rFonts w:ascii="Calibri" w:eastAsia="Times New Roman" w:hAnsi="Calibri" w:cs="Calibri"/>
           <w:b/>
@@ -3581,7 +4669,18 @@
           <w:color w:val="000000"/>
           <w:szCs w:val="24"/>
         </w:rPr>
-        <w:t>Plans and Progress</w:t>
+      </w:pPr>
+      <w:r>
+        <w:rPr>
+          <w:rFonts w:ascii="Calibri" w:eastAsia="Times New Roman" w:hAnsi="Calibri" w:cs="Calibri"/>
+          <w:b/>
+          <w:bCs/>
+          <w:i/>
+          <w:iCs/>
+          <w:color w:val="000000"/>
+          <w:szCs w:val="24"/>
+        </w:rPr>
+        <w:t>Roles</w:t>
       </w:r>
     </w:p>
     <w:p>
@@ -4109,7 +5208,7 @@
           <w:color w:val="000000"/>
           <w:szCs w:val="24"/>
         </w:rPr>
-        <w:t>Roles</w:t>
+        <w:t>Scope and Limits</w:t>
       </w:r>
     </w:p>
     <w:p>
@@ -4604,6 +5703,18 @@
         <w:ind w:left="1440"/>
         <w:rPr>
           <w:rFonts w:ascii="Calibri" w:eastAsia="Times New Roman" w:hAnsi="Calibri" w:cs="Calibri"/>
+          <w:bCs/>
+          <w:color w:val="000000"/>
+          <w:szCs w:val="28"/>
+        </w:rPr>
+      </w:pPr>
+    </w:p>
+    <w:p>
+      <w:pPr>
+        <w:spacing w:after="0" w:line="240" w:lineRule="auto"/>
+        <w:ind w:left="1440"/>
+        <w:rPr>
+          <w:rFonts w:ascii="Calibri" w:eastAsia="Times New Roman" w:hAnsi="Calibri" w:cs="Calibri"/>
           <w:b/>
           <w:bCs/>
           <w:i/>
@@ -4612,6 +5723,18 @@
           <w:szCs w:val="24"/>
         </w:rPr>
       </w:pPr>
+      <w:r>
+        <w:rPr>
+          <w:rFonts w:ascii="Calibri" w:eastAsia="Times New Roman" w:hAnsi="Calibri" w:cs="Calibri"/>
+          <w:b/>
+          <w:bCs/>
+          <w:i/>
+          <w:iCs/>
+          <w:color w:val="000000"/>
+          <w:szCs w:val="24"/>
+        </w:rPr>
+        <w:t>Tools and Technologies</w:t>
+      </w:r>
     </w:p>
     <w:p>
       <w:pPr>
@@ -4627,7 +5750,482 @@
           <w:szCs w:val="24"/>
         </w:rPr>
       </w:pPr>
-      <w:r>
+    </w:p>
+    <w:p>
+      <w:pPr>
+        <w:spacing w:after="0" w:line="240" w:lineRule="auto"/>
+        <w:ind w:left="1440"/>
+        <w:rPr>
+          <w:rFonts w:ascii="Calibri" w:eastAsia="Times New Roman" w:hAnsi="Calibri" w:cs="Calibri"/>
+          <w:bCs/>
+          <w:color w:val="000000"/>
+          <w:szCs w:val="28"/>
+        </w:rPr>
+      </w:pPr>
+      <w:r>
+        <w:rPr>
+          <w:rFonts w:ascii="Calibri" w:eastAsia="Times New Roman" w:hAnsi="Calibri" w:cs="Calibri"/>
+          <w:bCs/>
+          <w:color w:val="000000"/>
+          <w:szCs w:val="28"/>
+        </w:rPr>
+        <w:t>This is a filler. This is a filler.</w:t>
+      </w:r>
+      <w:r>
+        <w:rPr>
+          <w:rFonts w:ascii="Calibri" w:eastAsia="Times New Roman" w:hAnsi="Calibri" w:cs="Calibri"/>
+          <w:bCs/>
+          <w:color w:val="000000"/>
+          <w:szCs w:val="28"/>
+        </w:rPr>
+        <w:t xml:space="preserve"> </w:t>
+      </w:r>
+      <w:r>
+        <w:rPr>
+          <w:rFonts w:ascii="Calibri" w:eastAsia="Times New Roman" w:hAnsi="Calibri" w:cs="Calibri"/>
+          <w:bCs/>
+          <w:color w:val="000000"/>
+          <w:szCs w:val="28"/>
+        </w:rPr>
+        <w:t>This is a filler.</w:t>
+      </w:r>
+      <w:r>
+        <w:rPr>
+          <w:rFonts w:ascii="Calibri" w:eastAsia="Times New Roman" w:hAnsi="Calibri" w:cs="Calibri"/>
+          <w:bCs/>
+          <w:color w:val="000000"/>
+          <w:szCs w:val="28"/>
+        </w:rPr>
+        <w:t xml:space="preserve"> </w:t>
+      </w:r>
+      <w:r>
+        <w:rPr>
+          <w:rFonts w:ascii="Calibri" w:eastAsia="Times New Roman" w:hAnsi="Calibri" w:cs="Calibri"/>
+          <w:bCs/>
+          <w:color w:val="000000"/>
+          <w:szCs w:val="28"/>
+        </w:rPr>
+        <w:t>This is a filler.</w:t>
+      </w:r>
+      <w:r>
+        <w:rPr>
+          <w:rFonts w:ascii="Calibri" w:eastAsia="Times New Roman" w:hAnsi="Calibri" w:cs="Calibri"/>
+          <w:bCs/>
+          <w:color w:val="000000"/>
+          <w:szCs w:val="28"/>
+        </w:rPr>
+        <w:t xml:space="preserve"> </w:t>
+      </w:r>
+      <w:r>
+        <w:rPr>
+          <w:rFonts w:ascii="Calibri" w:eastAsia="Times New Roman" w:hAnsi="Calibri" w:cs="Calibri"/>
+          <w:bCs/>
+          <w:color w:val="000000"/>
+          <w:szCs w:val="28"/>
+        </w:rPr>
+        <w:t>This is a filler.</w:t>
+      </w:r>
+      <w:r>
+        <w:rPr>
+          <w:rFonts w:ascii="Calibri" w:eastAsia="Times New Roman" w:hAnsi="Calibri" w:cs="Calibri"/>
+          <w:bCs/>
+          <w:color w:val="000000"/>
+          <w:szCs w:val="28"/>
+        </w:rPr>
+        <w:t xml:space="preserve"> </w:t>
+      </w:r>
+      <w:r>
+        <w:rPr>
+          <w:rFonts w:ascii="Calibri" w:eastAsia="Times New Roman" w:hAnsi="Calibri" w:cs="Calibri"/>
+          <w:bCs/>
+          <w:color w:val="000000"/>
+          <w:szCs w:val="28"/>
+        </w:rPr>
+        <w:t>This is a filler.</w:t>
+      </w:r>
+      <w:r>
+        <w:rPr>
+          <w:rFonts w:ascii="Calibri" w:eastAsia="Times New Roman" w:hAnsi="Calibri" w:cs="Calibri"/>
+          <w:bCs/>
+          <w:color w:val="000000"/>
+          <w:szCs w:val="28"/>
+        </w:rPr>
+        <w:t xml:space="preserve"> </w:t>
+      </w:r>
+      <w:r>
+        <w:rPr>
+          <w:rFonts w:ascii="Calibri" w:eastAsia="Times New Roman" w:hAnsi="Calibri" w:cs="Calibri"/>
+          <w:bCs/>
+          <w:color w:val="000000"/>
+          <w:szCs w:val="28"/>
+        </w:rPr>
+        <w:t>This is a filler.</w:t>
+      </w:r>
+      <w:r>
+        <w:rPr>
+          <w:rFonts w:ascii="Calibri" w:eastAsia="Times New Roman" w:hAnsi="Calibri" w:cs="Calibri"/>
+          <w:bCs/>
+          <w:color w:val="000000"/>
+          <w:szCs w:val="28"/>
+        </w:rPr>
+        <w:t xml:space="preserve"> </w:t>
+      </w:r>
+      <w:r>
+        <w:rPr>
+          <w:rFonts w:ascii="Calibri" w:eastAsia="Times New Roman" w:hAnsi="Calibri" w:cs="Calibri"/>
+          <w:bCs/>
+          <w:color w:val="000000"/>
+          <w:szCs w:val="28"/>
+        </w:rPr>
+        <w:t>This is a filler.</w:t>
+      </w:r>
+      <w:r>
+        <w:rPr>
+          <w:rFonts w:ascii="Calibri" w:eastAsia="Times New Roman" w:hAnsi="Calibri" w:cs="Calibri"/>
+          <w:bCs/>
+          <w:color w:val="000000"/>
+          <w:szCs w:val="28"/>
+        </w:rPr>
+        <w:t xml:space="preserve"> </w:t>
+      </w:r>
+      <w:r>
+        <w:rPr>
+          <w:rFonts w:ascii="Calibri" w:eastAsia="Times New Roman" w:hAnsi="Calibri" w:cs="Calibri"/>
+          <w:bCs/>
+          <w:color w:val="000000"/>
+          <w:szCs w:val="28"/>
+        </w:rPr>
+        <w:t>This is a filler.</w:t>
+      </w:r>
+      <w:r>
+        <w:rPr>
+          <w:rFonts w:ascii="Calibri" w:eastAsia="Times New Roman" w:hAnsi="Calibri" w:cs="Calibri"/>
+          <w:bCs/>
+          <w:color w:val="000000"/>
+          <w:szCs w:val="28"/>
+        </w:rPr>
+        <w:t xml:space="preserve"> </w:t>
+      </w:r>
+      <w:r>
+        <w:rPr>
+          <w:rFonts w:ascii="Calibri" w:eastAsia="Times New Roman" w:hAnsi="Calibri" w:cs="Calibri"/>
+          <w:bCs/>
+          <w:color w:val="000000"/>
+          <w:szCs w:val="28"/>
+        </w:rPr>
+        <w:t>This is a filler.</w:t>
+      </w:r>
+      <w:r>
+        <w:rPr>
+          <w:rFonts w:ascii="Calibri" w:eastAsia="Times New Roman" w:hAnsi="Calibri" w:cs="Calibri"/>
+          <w:bCs/>
+          <w:color w:val="000000"/>
+          <w:szCs w:val="28"/>
+        </w:rPr>
+        <w:t xml:space="preserve"> </w:t>
+      </w:r>
+      <w:r>
+        <w:rPr>
+          <w:rFonts w:ascii="Calibri" w:eastAsia="Times New Roman" w:hAnsi="Calibri" w:cs="Calibri"/>
+          <w:bCs/>
+          <w:color w:val="000000"/>
+          <w:szCs w:val="28"/>
+        </w:rPr>
+        <w:t>This is a filler.</w:t>
+      </w:r>
+      <w:r>
+        <w:rPr>
+          <w:rFonts w:ascii="Calibri" w:eastAsia="Times New Roman" w:hAnsi="Calibri" w:cs="Calibri"/>
+          <w:bCs/>
+          <w:color w:val="000000"/>
+          <w:szCs w:val="28"/>
+        </w:rPr>
+        <w:t xml:space="preserve"> </w:t>
+      </w:r>
+      <w:r>
+        <w:rPr>
+          <w:rFonts w:ascii="Calibri" w:eastAsia="Times New Roman" w:hAnsi="Calibri" w:cs="Calibri"/>
+          <w:bCs/>
+          <w:color w:val="000000"/>
+          <w:szCs w:val="28"/>
+        </w:rPr>
+        <w:t>This is a filler.</w:t>
+      </w:r>
+      <w:r>
+        <w:rPr>
+          <w:rFonts w:ascii="Calibri" w:eastAsia="Times New Roman" w:hAnsi="Calibri" w:cs="Calibri"/>
+          <w:bCs/>
+          <w:color w:val="000000"/>
+          <w:szCs w:val="28"/>
+        </w:rPr>
+        <w:t xml:space="preserve"> </w:t>
+      </w:r>
+      <w:r>
+        <w:rPr>
+          <w:rFonts w:ascii="Calibri" w:eastAsia="Times New Roman" w:hAnsi="Calibri" w:cs="Calibri"/>
+          <w:bCs/>
+          <w:color w:val="000000"/>
+          <w:szCs w:val="28"/>
+        </w:rPr>
+        <w:t>This is a filler.</w:t>
+      </w:r>
+      <w:r>
+        <w:rPr>
+          <w:rFonts w:ascii="Calibri" w:eastAsia="Times New Roman" w:hAnsi="Calibri" w:cs="Calibri"/>
+          <w:bCs/>
+          <w:color w:val="000000"/>
+          <w:szCs w:val="28"/>
+        </w:rPr>
+        <w:t xml:space="preserve"> </w:t>
+      </w:r>
+      <w:r>
+        <w:rPr>
+          <w:rFonts w:ascii="Calibri" w:eastAsia="Times New Roman" w:hAnsi="Calibri" w:cs="Calibri"/>
+          <w:bCs/>
+          <w:color w:val="000000"/>
+          <w:szCs w:val="28"/>
+        </w:rPr>
+        <w:t>This is a filler.</w:t>
+      </w:r>
+      <w:r>
+        <w:rPr>
+          <w:rFonts w:ascii="Calibri" w:eastAsia="Times New Roman" w:hAnsi="Calibri" w:cs="Calibri"/>
+          <w:bCs/>
+          <w:color w:val="000000"/>
+          <w:szCs w:val="28"/>
+        </w:rPr>
+        <w:t xml:space="preserve"> </w:t>
+      </w:r>
+      <w:r>
+        <w:rPr>
+          <w:rFonts w:ascii="Calibri" w:eastAsia="Times New Roman" w:hAnsi="Calibri" w:cs="Calibri"/>
+          <w:bCs/>
+          <w:color w:val="000000"/>
+          <w:szCs w:val="28"/>
+        </w:rPr>
+        <w:t>This is a filler.</w:t>
+      </w:r>
+      <w:r>
+        <w:rPr>
+          <w:rFonts w:ascii="Calibri" w:eastAsia="Times New Roman" w:hAnsi="Calibri" w:cs="Calibri"/>
+          <w:bCs/>
+          <w:color w:val="000000"/>
+          <w:szCs w:val="28"/>
+        </w:rPr>
+        <w:t xml:space="preserve"> </w:t>
+      </w:r>
+      <w:r>
+        <w:rPr>
+          <w:rFonts w:ascii="Calibri" w:eastAsia="Times New Roman" w:hAnsi="Calibri" w:cs="Calibri"/>
+          <w:bCs/>
+          <w:color w:val="000000"/>
+          <w:szCs w:val="28"/>
+        </w:rPr>
+        <w:t>This is a filler.</w:t>
+      </w:r>
+      <w:r>
+        <w:rPr>
+          <w:rFonts w:ascii="Calibri" w:eastAsia="Times New Roman" w:hAnsi="Calibri" w:cs="Calibri"/>
+          <w:bCs/>
+          <w:color w:val="000000"/>
+          <w:szCs w:val="28"/>
+        </w:rPr>
+        <w:t xml:space="preserve"> </w:t>
+      </w:r>
+      <w:r>
+        <w:rPr>
+          <w:rFonts w:ascii="Calibri" w:eastAsia="Times New Roman" w:hAnsi="Calibri" w:cs="Calibri"/>
+          <w:bCs/>
+          <w:color w:val="000000"/>
+          <w:szCs w:val="28"/>
+        </w:rPr>
+        <w:t>This is a filler.</w:t>
+      </w:r>
+      <w:r>
+        <w:rPr>
+          <w:rFonts w:ascii="Calibri" w:eastAsia="Times New Roman" w:hAnsi="Calibri" w:cs="Calibri"/>
+          <w:bCs/>
+          <w:color w:val="000000"/>
+          <w:szCs w:val="28"/>
+        </w:rPr>
+        <w:t xml:space="preserve"> </w:t>
+      </w:r>
+      <w:r>
+        <w:rPr>
+          <w:rFonts w:ascii="Calibri" w:eastAsia="Times New Roman" w:hAnsi="Calibri" w:cs="Calibri"/>
+          <w:bCs/>
+          <w:color w:val="000000"/>
+          <w:szCs w:val="28"/>
+        </w:rPr>
+        <w:t>This is a filler.</w:t>
+      </w:r>
+      <w:r>
+        <w:rPr>
+          <w:rFonts w:ascii="Calibri" w:eastAsia="Times New Roman" w:hAnsi="Calibri" w:cs="Calibri"/>
+          <w:bCs/>
+          <w:color w:val="000000"/>
+          <w:szCs w:val="28"/>
+        </w:rPr>
+        <w:t xml:space="preserve"> </w:t>
+      </w:r>
+      <w:r>
+        <w:rPr>
+          <w:rFonts w:ascii="Calibri" w:eastAsia="Times New Roman" w:hAnsi="Calibri" w:cs="Calibri"/>
+          <w:bCs/>
+          <w:color w:val="000000"/>
+          <w:szCs w:val="28"/>
+        </w:rPr>
+        <w:t>This is a filler.</w:t>
+      </w:r>
+      <w:r>
+        <w:rPr>
+          <w:rFonts w:ascii="Calibri" w:eastAsia="Times New Roman" w:hAnsi="Calibri" w:cs="Calibri"/>
+          <w:bCs/>
+          <w:color w:val="000000"/>
+          <w:szCs w:val="28"/>
+        </w:rPr>
+        <w:t xml:space="preserve"> </w:t>
+      </w:r>
+      <w:r>
+        <w:rPr>
+          <w:rFonts w:ascii="Calibri" w:eastAsia="Times New Roman" w:hAnsi="Calibri" w:cs="Calibri"/>
+          <w:bCs/>
+          <w:color w:val="000000"/>
+          <w:szCs w:val="28"/>
+        </w:rPr>
+        <w:t>This is a filler.</w:t>
+      </w:r>
+      <w:r>
+        <w:rPr>
+          <w:rFonts w:ascii="Calibri" w:eastAsia="Times New Roman" w:hAnsi="Calibri" w:cs="Calibri"/>
+          <w:bCs/>
+          <w:color w:val="000000"/>
+          <w:szCs w:val="28"/>
+        </w:rPr>
+        <w:t xml:space="preserve"> </w:t>
+      </w:r>
+      <w:r>
+        <w:rPr>
+          <w:rFonts w:ascii="Calibri" w:eastAsia="Times New Roman" w:hAnsi="Calibri" w:cs="Calibri"/>
+          <w:bCs/>
+          <w:color w:val="000000"/>
+          <w:szCs w:val="28"/>
+        </w:rPr>
+        <w:t>This is a filler.</w:t>
+      </w:r>
+      <w:r>
+        <w:rPr>
+          <w:rFonts w:ascii="Calibri" w:eastAsia="Times New Roman" w:hAnsi="Calibri" w:cs="Calibri"/>
+          <w:bCs/>
+          <w:color w:val="000000"/>
+          <w:szCs w:val="28"/>
+        </w:rPr>
+        <w:t xml:space="preserve"> </w:t>
+      </w:r>
+      <w:r>
+        <w:rPr>
+          <w:rFonts w:ascii="Calibri" w:eastAsia="Times New Roman" w:hAnsi="Calibri" w:cs="Calibri"/>
+          <w:bCs/>
+          <w:color w:val="000000"/>
+          <w:szCs w:val="28"/>
+        </w:rPr>
+        <w:t>This is a filler.</w:t>
+      </w:r>
+      <w:r>
+        <w:rPr>
+          <w:rFonts w:ascii="Calibri" w:eastAsia="Times New Roman" w:hAnsi="Calibri" w:cs="Calibri"/>
+          <w:bCs/>
+          <w:color w:val="000000"/>
+          <w:szCs w:val="28"/>
+        </w:rPr>
+        <w:t xml:space="preserve"> </w:t>
+      </w:r>
+      <w:r>
+        <w:rPr>
+          <w:rFonts w:ascii="Calibri" w:eastAsia="Times New Roman" w:hAnsi="Calibri" w:cs="Calibri"/>
+          <w:bCs/>
+          <w:color w:val="000000"/>
+          <w:szCs w:val="28"/>
+        </w:rPr>
+        <w:t>This is a filler.</w:t>
+      </w:r>
+      <w:r>
+        <w:rPr>
+          <w:rFonts w:ascii="Calibri" w:eastAsia="Times New Roman" w:hAnsi="Calibri" w:cs="Calibri"/>
+          <w:bCs/>
+          <w:color w:val="000000"/>
+          <w:szCs w:val="28"/>
+        </w:rPr>
+        <w:t xml:space="preserve"> </w:t>
+      </w:r>
+      <w:r>
+        <w:rPr>
+          <w:rFonts w:ascii="Calibri" w:eastAsia="Times New Roman" w:hAnsi="Calibri" w:cs="Calibri"/>
+          <w:bCs/>
+          <w:color w:val="000000"/>
+          <w:szCs w:val="28"/>
+        </w:rPr>
+        <w:t>This is a filler.</w:t>
+      </w:r>
+      <w:r>
+        <w:rPr>
+          <w:rFonts w:ascii="Calibri" w:eastAsia="Times New Roman" w:hAnsi="Calibri" w:cs="Calibri"/>
+          <w:bCs/>
+          <w:color w:val="000000"/>
+          <w:szCs w:val="28"/>
+        </w:rPr>
+        <w:t xml:space="preserve"> </w:t>
+      </w:r>
+      <w:r>
+        <w:rPr>
+          <w:rFonts w:ascii="Calibri" w:eastAsia="Times New Roman" w:hAnsi="Calibri" w:cs="Calibri"/>
+          <w:bCs/>
+          <w:color w:val="000000"/>
+          <w:szCs w:val="28"/>
+        </w:rPr>
+        <w:t>This is a filler.</w:t>
+      </w:r>
+      <w:r>
+        <w:rPr>
+          <w:rFonts w:ascii="Calibri" w:eastAsia="Times New Roman" w:hAnsi="Calibri" w:cs="Calibri"/>
+          <w:bCs/>
+          <w:color w:val="000000"/>
+          <w:szCs w:val="28"/>
+        </w:rPr>
+        <w:t xml:space="preserve"> </w:t>
+      </w:r>
+      <w:r>
+        <w:rPr>
+          <w:rFonts w:ascii="Calibri" w:eastAsia="Times New Roman" w:hAnsi="Calibri" w:cs="Calibri"/>
+          <w:bCs/>
+          <w:color w:val="000000"/>
+          <w:szCs w:val="28"/>
+        </w:rPr>
+        <w:t>This is a filler.</w:t>
+      </w:r>
+      <w:r>
+        <w:rPr>
+          <w:rFonts w:ascii="Calibri" w:eastAsia="Times New Roman" w:hAnsi="Calibri" w:cs="Calibri"/>
+          <w:bCs/>
+          <w:color w:val="000000"/>
+          <w:szCs w:val="28"/>
+        </w:rPr>
+        <w:t xml:space="preserve"> </w:t>
+      </w:r>
+      <w:r>
+        <w:rPr>
+          <w:rFonts w:ascii="Calibri" w:eastAsia="Times New Roman" w:hAnsi="Calibri" w:cs="Calibri"/>
+          <w:bCs/>
+          <w:color w:val="000000"/>
+          <w:szCs w:val="28"/>
+        </w:rPr>
+        <w:t>This is a filler.</w:t>
+      </w:r>
+    </w:p>
+    <w:p>
+      <w:pPr>
+        <w:spacing w:after="0" w:line="240" w:lineRule="auto"/>
+        <w:ind w:left="1440"/>
         <w:rPr>
           <w:rFonts w:ascii="Calibri" w:eastAsia="Times New Roman" w:hAnsi="Calibri" w:cs="Calibri"/>
           <w:b/>
@@ -4637,8 +6235,7 @@
           <w:color w:val="000000"/>
           <w:szCs w:val="24"/>
         </w:rPr>
-        <w:t>Scope and Limits</w:t>
-      </w:r>
+      </w:pPr>
     </w:p>
     <w:p>
       <w:pPr>
@@ -4654,6 +6251,18 @@
           <w:szCs w:val="24"/>
         </w:rPr>
       </w:pPr>
+      <w:r>
+        <w:rPr>
+          <w:rFonts w:ascii="Calibri" w:eastAsia="Times New Roman" w:hAnsi="Calibri" w:cs="Calibri"/>
+          <w:b/>
+          <w:bCs/>
+          <w:i/>
+          <w:iCs/>
+          <w:color w:val="000000"/>
+          <w:szCs w:val="24"/>
+        </w:rPr>
+        <w:t>Testing</w:t>
+      </w:r>
     </w:p>
     <w:p>
       <w:pPr>
@@ -4661,6 +6270,21 @@
         <w:ind w:left="1440"/>
         <w:rPr>
           <w:rFonts w:ascii="Calibri" w:eastAsia="Times New Roman" w:hAnsi="Calibri" w:cs="Calibri"/>
+          <w:b/>
+          <w:bCs/>
+          <w:i/>
+          <w:iCs/>
+          <w:color w:val="000000"/>
+          <w:szCs w:val="24"/>
+        </w:rPr>
+      </w:pPr>
+    </w:p>
+    <w:p>
+      <w:pPr>
+        <w:spacing w:after="0" w:line="240" w:lineRule="auto"/>
+        <w:ind w:left="1440"/>
+        <w:rPr>
+          <w:rFonts w:ascii="Calibri" w:eastAsia="Times New Roman" w:hAnsi="Calibri" w:cs="Calibri"/>
           <w:bCs/>
           <w:color w:val="000000"/>
           <w:szCs w:val="28"/>
@@ -5162,7 +6786,7 @@
           <w:color w:val="000000"/>
           <w:szCs w:val="24"/>
         </w:rPr>
-        <w:t>Tools and Technologies</w:t>
+        <w:t>Timeframe</w:t>
       </w:r>
     </w:p>
     <w:p>
@@ -5657,6 +7281,18 @@
         <w:ind w:left="1440"/>
         <w:rPr>
           <w:rFonts w:ascii="Calibri" w:eastAsia="Times New Roman" w:hAnsi="Calibri" w:cs="Calibri"/>
+          <w:bCs/>
+          <w:color w:val="000000"/>
+          <w:szCs w:val="28"/>
+        </w:rPr>
+      </w:pPr>
+    </w:p>
+    <w:p>
+      <w:pPr>
+        <w:spacing w:after="0" w:line="240" w:lineRule="auto"/>
+        <w:ind w:left="1440"/>
+        <w:rPr>
+          <w:rFonts w:ascii="Calibri" w:eastAsia="Times New Roman" w:hAnsi="Calibri" w:cs="Calibri"/>
           <w:b/>
           <w:bCs/>
           <w:i/>
@@ -5665,11 +7301,7 @@
           <w:szCs w:val="24"/>
         </w:rPr>
       </w:pPr>
-    </w:p>
-    <w:p>
-      <w:pPr>
-        <w:spacing w:after="0" w:line="240" w:lineRule="auto"/>
-        <w:ind w:left="1440"/>
+      <w:r>
         <w:rPr>
           <w:rFonts w:ascii="Calibri" w:eastAsia="Times New Roman" w:hAnsi="Calibri" w:cs="Calibri"/>
           <w:b/>
@@ -5679,1067 +7311,7 @@
           <w:color w:val="000000"/>
           <w:szCs w:val="24"/>
         </w:rPr>
-      </w:pPr>
-      <w:r>
-        <w:rPr>
-          <w:rFonts w:ascii="Calibri" w:eastAsia="Times New Roman" w:hAnsi="Calibri" w:cs="Calibri"/>
-          <w:b/>
-          <w:bCs/>
-          <w:i/>
-          <w:iCs/>
-          <w:color w:val="000000"/>
-          <w:szCs w:val="24"/>
-        </w:rPr>
-        <w:t>Testing</w:t>
-      </w:r>
-    </w:p>
-    <w:p>
-      <w:pPr>
-        <w:spacing w:after="0" w:line="240" w:lineRule="auto"/>
-        <w:ind w:left="1440"/>
-        <w:rPr>
-          <w:rFonts w:ascii="Calibri" w:eastAsia="Times New Roman" w:hAnsi="Calibri" w:cs="Calibri"/>
-          <w:b/>
-          <w:bCs/>
-          <w:i/>
-          <w:iCs/>
-          <w:color w:val="000000"/>
-          <w:szCs w:val="24"/>
-        </w:rPr>
-      </w:pPr>
-    </w:p>
-    <w:p>
-      <w:pPr>
-        <w:spacing w:after="0" w:line="240" w:lineRule="auto"/>
-        <w:ind w:left="1440"/>
-        <w:rPr>
-          <w:rFonts w:ascii="Calibri" w:eastAsia="Times New Roman" w:hAnsi="Calibri" w:cs="Calibri"/>
-          <w:bCs/>
-          <w:color w:val="000000"/>
-          <w:szCs w:val="28"/>
-        </w:rPr>
-      </w:pPr>
-      <w:r>
-        <w:rPr>
-          <w:rFonts w:ascii="Calibri" w:eastAsia="Times New Roman" w:hAnsi="Calibri" w:cs="Calibri"/>
-          <w:bCs/>
-          <w:color w:val="000000"/>
-          <w:szCs w:val="28"/>
-        </w:rPr>
-        <w:t>This is a filler. This is a filler.</w:t>
-      </w:r>
-      <w:r>
-        <w:rPr>
-          <w:rFonts w:ascii="Calibri" w:eastAsia="Times New Roman" w:hAnsi="Calibri" w:cs="Calibri"/>
-          <w:bCs/>
-          <w:color w:val="000000"/>
-          <w:szCs w:val="28"/>
-        </w:rPr>
-        <w:t xml:space="preserve"> </w:t>
-      </w:r>
-      <w:r>
-        <w:rPr>
-          <w:rFonts w:ascii="Calibri" w:eastAsia="Times New Roman" w:hAnsi="Calibri" w:cs="Calibri"/>
-          <w:bCs/>
-          <w:color w:val="000000"/>
-          <w:szCs w:val="28"/>
-        </w:rPr>
-        <w:t>This is a filler.</w:t>
-      </w:r>
-      <w:r>
-        <w:rPr>
-          <w:rFonts w:ascii="Calibri" w:eastAsia="Times New Roman" w:hAnsi="Calibri" w:cs="Calibri"/>
-          <w:bCs/>
-          <w:color w:val="000000"/>
-          <w:szCs w:val="28"/>
-        </w:rPr>
-        <w:t xml:space="preserve"> </w:t>
-      </w:r>
-      <w:r>
-        <w:rPr>
-          <w:rFonts w:ascii="Calibri" w:eastAsia="Times New Roman" w:hAnsi="Calibri" w:cs="Calibri"/>
-          <w:bCs/>
-          <w:color w:val="000000"/>
-          <w:szCs w:val="28"/>
-        </w:rPr>
-        <w:t>This is a filler.</w:t>
-      </w:r>
-      <w:r>
-        <w:rPr>
-          <w:rFonts w:ascii="Calibri" w:eastAsia="Times New Roman" w:hAnsi="Calibri" w:cs="Calibri"/>
-          <w:bCs/>
-          <w:color w:val="000000"/>
-          <w:szCs w:val="28"/>
-        </w:rPr>
-        <w:t xml:space="preserve"> </w:t>
-      </w:r>
-      <w:r>
-        <w:rPr>
-          <w:rFonts w:ascii="Calibri" w:eastAsia="Times New Roman" w:hAnsi="Calibri" w:cs="Calibri"/>
-          <w:bCs/>
-          <w:color w:val="000000"/>
-          <w:szCs w:val="28"/>
-        </w:rPr>
-        <w:t>This is a filler.</w:t>
-      </w:r>
-      <w:r>
-        <w:rPr>
-          <w:rFonts w:ascii="Calibri" w:eastAsia="Times New Roman" w:hAnsi="Calibri" w:cs="Calibri"/>
-          <w:bCs/>
-          <w:color w:val="000000"/>
-          <w:szCs w:val="28"/>
-        </w:rPr>
-        <w:t xml:space="preserve"> </w:t>
-      </w:r>
-      <w:r>
-        <w:rPr>
-          <w:rFonts w:ascii="Calibri" w:eastAsia="Times New Roman" w:hAnsi="Calibri" w:cs="Calibri"/>
-          <w:bCs/>
-          <w:color w:val="000000"/>
-          <w:szCs w:val="28"/>
-        </w:rPr>
-        <w:t>This is a filler.</w:t>
-      </w:r>
-      <w:r>
-        <w:rPr>
-          <w:rFonts w:ascii="Calibri" w:eastAsia="Times New Roman" w:hAnsi="Calibri" w:cs="Calibri"/>
-          <w:bCs/>
-          <w:color w:val="000000"/>
-          <w:szCs w:val="28"/>
-        </w:rPr>
-        <w:t xml:space="preserve"> </w:t>
-      </w:r>
-      <w:r>
-        <w:rPr>
-          <w:rFonts w:ascii="Calibri" w:eastAsia="Times New Roman" w:hAnsi="Calibri" w:cs="Calibri"/>
-          <w:bCs/>
-          <w:color w:val="000000"/>
-          <w:szCs w:val="28"/>
-        </w:rPr>
-        <w:t>This is a filler.</w:t>
-      </w:r>
-      <w:r>
-        <w:rPr>
-          <w:rFonts w:ascii="Calibri" w:eastAsia="Times New Roman" w:hAnsi="Calibri" w:cs="Calibri"/>
-          <w:bCs/>
-          <w:color w:val="000000"/>
-          <w:szCs w:val="28"/>
-        </w:rPr>
-        <w:t xml:space="preserve"> </w:t>
-      </w:r>
-      <w:r>
-        <w:rPr>
-          <w:rFonts w:ascii="Calibri" w:eastAsia="Times New Roman" w:hAnsi="Calibri" w:cs="Calibri"/>
-          <w:bCs/>
-          <w:color w:val="000000"/>
-          <w:szCs w:val="28"/>
-        </w:rPr>
-        <w:t>This is a filler.</w:t>
-      </w:r>
-      <w:r>
-        <w:rPr>
-          <w:rFonts w:ascii="Calibri" w:eastAsia="Times New Roman" w:hAnsi="Calibri" w:cs="Calibri"/>
-          <w:bCs/>
-          <w:color w:val="000000"/>
-          <w:szCs w:val="28"/>
-        </w:rPr>
-        <w:t xml:space="preserve"> </w:t>
-      </w:r>
-      <w:r>
-        <w:rPr>
-          <w:rFonts w:ascii="Calibri" w:eastAsia="Times New Roman" w:hAnsi="Calibri" w:cs="Calibri"/>
-          <w:bCs/>
-          <w:color w:val="000000"/>
-          <w:szCs w:val="28"/>
-        </w:rPr>
-        <w:t>This is a filler.</w:t>
-      </w:r>
-      <w:r>
-        <w:rPr>
-          <w:rFonts w:ascii="Calibri" w:eastAsia="Times New Roman" w:hAnsi="Calibri" w:cs="Calibri"/>
-          <w:bCs/>
-          <w:color w:val="000000"/>
-          <w:szCs w:val="28"/>
-        </w:rPr>
-        <w:t xml:space="preserve"> </w:t>
-      </w:r>
-      <w:r>
-        <w:rPr>
-          <w:rFonts w:ascii="Calibri" w:eastAsia="Times New Roman" w:hAnsi="Calibri" w:cs="Calibri"/>
-          <w:bCs/>
-          <w:color w:val="000000"/>
-          <w:szCs w:val="28"/>
-        </w:rPr>
-        <w:t>This is a filler.</w:t>
-      </w:r>
-      <w:r>
-        <w:rPr>
-          <w:rFonts w:ascii="Calibri" w:eastAsia="Times New Roman" w:hAnsi="Calibri" w:cs="Calibri"/>
-          <w:bCs/>
-          <w:color w:val="000000"/>
-          <w:szCs w:val="28"/>
-        </w:rPr>
-        <w:t xml:space="preserve"> </w:t>
-      </w:r>
-      <w:r>
-        <w:rPr>
-          <w:rFonts w:ascii="Calibri" w:eastAsia="Times New Roman" w:hAnsi="Calibri" w:cs="Calibri"/>
-          <w:bCs/>
-          <w:color w:val="000000"/>
-          <w:szCs w:val="28"/>
-        </w:rPr>
-        <w:t>This is a filler.</w:t>
-      </w:r>
-      <w:r>
-        <w:rPr>
-          <w:rFonts w:ascii="Calibri" w:eastAsia="Times New Roman" w:hAnsi="Calibri" w:cs="Calibri"/>
-          <w:bCs/>
-          <w:color w:val="000000"/>
-          <w:szCs w:val="28"/>
-        </w:rPr>
-        <w:t xml:space="preserve"> </w:t>
-      </w:r>
-      <w:r>
-        <w:rPr>
-          <w:rFonts w:ascii="Calibri" w:eastAsia="Times New Roman" w:hAnsi="Calibri" w:cs="Calibri"/>
-          <w:bCs/>
-          <w:color w:val="000000"/>
-          <w:szCs w:val="28"/>
-        </w:rPr>
-        <w:t>This is a filler.</w:t>
-      </w:r>
-      <w:r>
-        <w:rPr>
-          <w:rFonts w:ascii="Calibri" w:eastAsia="Times New Roman" w:hAnsi="Calibri" w:cs="Calibri"/>
-          <w:bCs/>
-          <w:color w:val="000000"/>
-          <w:szCs w:val="28"/>
-        </w:rPr>
-        <w:t xml:space="preserve"> </w:t>
-      </w:r>
-      <w:r>
-        <w:rPr>
-          <w:rFonts w:ascii="Calibri" w:eastAsia="Times New Roman" w:hAnsi="Calibri" w:cs="Calibri"/>
-          <w:bCs/>
-          <w:color w:val="000000"/>
-          <w:szCs w:val="28"/>
-        </w:rPr>
-        <w:t>This is a filler.</w:t>
-      </w:r>
-      <w:r>
-        <w:rPr>
-          <w:rFonts w:ascii="Calibri" w:eastAsia="Times New Roman" w:hAnsi="Calibri" w:cs="Calibri"/>
-          <w:bCs/>
-          <w:color w:val="000000"/>
-          <w:szCs w:val="28"/>
-        </w:rPr>
-        <w:t xml:space="preserve"> </w:t>
-      </w:r>
-      <w:r>
-        <w:rPr>
-          <w:rFonts w:ascii="Calibri" w:eastAsia="Times New Roman" w:hAnsi="Calibri" w:cs="Calibri"/>
-          <w:bCs/>
-          <w:color w:val="000000"/>
-          <w:szCs w:val="28"/>
-        </w:rPr>
-        <w:t>This is a filler.</w:t>
-      </w:r>
-      <w:r>
-        <w:rPr>
-          <w:rFonts w:ascii="Calibri" w:eastAsia="Times New Roman" w:hAnsi="Calibri" w:cs="Calibri"/>
-          <w:bCs/>
-          <w:color w:val="000000"/>
-          <w:szCs w:val="28"/>
-        </w:rPr>
-        <w:t xml:space="preserve"> </w:t>
-      </w:r>
-      <w:r>
-        <w:rPr>
-          <w:rFonts w:ascii="Calibri" w:eastAsia="Times New Roman" w:hAnsi="Calibri" w:cs="Calibri"/>
-          <w:bCs/>
-          <w:color w:val="000000"/>
-          <w:szCs w:val="28"/>
-        </w:rPr>
-        <w:t>This is a filler.</w:t>
-      </w:r>
-      <w:r>
-        <w:rPr>
-          <w:rFonts w:ascii="Calibri" w:eastAsia="Times New Roman" w:hAnsi="Calibri" w:cs="Calibri"/>
-          <w:bCs/>
-          <w:color w:val="000000"/>
-          <w:szCs w:val="28"/>
-        </w:rPr>
-        <w:t xml:space="preserve"> </w:t>
-      </w:r>
-      <w:r>
-        <w:rPr>
-          <w:rFonts w:ascii="Calibri" w:eastAsia="Times New Roman" w:hAnsi="Calibri" w:cs="Calibri"/>
-          <w:bCs/>
-          <w:color w:val="000000"/>
-          <w:szCs w:val="28"/>
-        </w:rPr>
-        <w:t>This is a filler.</w:t>
-      </w:r>
-      <w:r>
-        <w:rPr>
-          <w:rFonts w:ascii="Calibri" w:eastAsia="Times New Roman" w:hAnsi="Calibri" w:cs="Calibri"/>
-          <w:bCs/>
-          <w:color w:val="000000"/>
-          <w:szCs w:val="28"/>
-        </w:rPr>
-        <w:t xml:space="preserve"> </w:t>
-      </w:r>
-      <w:r>
-        <w:rPr>
-          <w:rFonts w:ascii="Calibri" w:eastAsia="Times New Roman" w:hAnsi="Calibri" w:cs="Calibri"/>
-          <w:bCs/>
-          <w:color w:val="000000"/>
-          <w:szCs w:val="28"/>
-        </w:rPr>
-        <w:t>This is a filler.</w:t>
-      </w:r>
-      <w:r>
-        <w:rPr>
-          <w:rFonts w:ascii="Calibri" w:eastAsia="Times New Roman" w:hAnsi="Calibri" w:cs="Calibri"/>
-          <w:bCs/>
-          <w:color w:val="000000"/>
-          <w:szCs w:val="28"/>
-        </w:rPr>
-        <w:t xml:space="preserve"> </w:t>
-      </w:r>
-      <w:r>
-        <w:rPr>
-          <w:rFonts w:ascii="Calibri" w:eastAsia="Times New Roman" w:hAnsi="Calibri" w:cs="Calibri"/>
-          <w:bCs/>
-          <w:color w:val="000000"/>
-          <w:szCs w:val="28"/>
-        </w:rPr>
-        <w:t>This is a filler.</w:t>
-      </w:r>
-      <w:r>
-        <w:rPr>
-          <w:rFonts w:ascii="Calibri" w:eastAsia="Times New Roman" w:hAnsi="Calibri" w:cs="Calibri"/>
-          <w:bCs/>
-          <w:color w:val="000000"/>
-          <w:szCs w:val="28"/>
-        </w:rPr>
-        <w:t xml:space="preserve"> </w:t>
-      </w:r>
-      <w:r>
-        <w:rPr>
-          <w:rFonts w:ascii="Calibri" w:eastAsia="Times New Roman" w:hAnsi="Calibri" w:cs="Calibri"/>
-          <w:bCs/>
-          <w:color w:val="000000"/>
-          <w:szCs w:val="28"/>
-        </w:rPr>
-        <w:t>This is a filler.</w:t>
-      </w:r>
-      <w:r>
-        <w:rPr>
-          <w:rFonts w:ascii="Calibri" w:eastAsia="Times New Roman" w:hAnsi="Calibri" w:cs="Calibri"/>
-          <w:bCs/>
-          <w:color w:val="000000"/>
-          <w:szCs w:val="28"/>
-        </w:rPr>
-        <w:t xml:space="preserve"> </w:t>
-      </w:r>
-      <w:r>
-        <w:rPr>
-          <w:rFonts w:ascii="Calibri" w:eastAsia="Times New Roman" w:hAnsi="Calibri" w:cs="Calibri"/>
-          <w:bCs/>
-          <w:color w:val="000000"/>
-          <w:szCs w:val="28"/>
-        </w:rPr>
-        <w:t>This is a filler.</w:t>
-      </w:r>
-      <w:r>
-        <w:rPr>
-          <w:rFonts w:ascii="Calibri" w:eastAsia="Times New Roman" w:hAnsi="Calibri" w:cs="Calibri"/>
-          <w:bCs/>
-          <w:color w:val="000000"/>
-          <w:szCs w:val="28"/>
-        </w:rPr>
-        <w:t xml:space="preserve"> </w:t>
-      </w:r>
-      <w:r>
-        <w:rPr>
-          <w:rFonts w:ascii="Calibri" w:eastAsia="Times New Roman" w:hAnsi="Calibri" w:cs="Calibri"/>
-          <w:bCs/>
-          <w:color w:val="000000"/>
-          <w:szCs w:val="28"/>
-        </w:rPr>
-        <w:t>This is a filler.</w:t>
-      </w:r>
-      <w:r>
-        <w:rPr>
-          <w:rFonts w:ascii="Calibri" w:eastAsia="Times New Roman" w:hAnsi="Calibri" w:cs="Calibri"/>
-          <w:bCs/>
-          <w:color w:val="000000"/>
-          <w:szCs w:val="28"/>
-        </w:rPr>
-        <w:t xml:space="preserve"> </w:t>
-      </w:r>
-      <w:r>
-        <w:rPr>
-          <w:rFonts w:ascii="Calibri" w:eastAsia="Times New Roman" w:hAnsi="Calibri" w:cs="Calibri"/>
-          <w:bCs/>
-          <w:color w:val="000000"/>
-          <w:szCs w:val="28"/>
-        </w:rPr>
-        <w:t>This is a filler.</w:t>
-      </w:r>
-      <w:r>
-        <w:rPr>
-          <w:rFonts w:ascii="Calibri" w:eastAsia="Times New Roman" w:hAnsi="Calibri" w:cs="Calibri"/>
-          <w:bCs/>
-          <w:color w:val="000000"/>
-          <w:szCs w:val="28"/>
-        </w:rPr>
-        <w:t xml:space="preserve"> </w:t>
-      </w:r>
-      <w:r>
-        <w:rPr>
-          <w:rFonts w:ascii="Calibri" w:eastAsia="Times New Roman" w:hAnsi="Calibri" w:cs="Calibri"/>
-          <w:bCs/>
-          <w:color w:val="000000"/>
-          <w:szCs w:val="28"/>
-        </w:rPr>
-        <w:t>This is a filler.</w:t>
-      </w:r>
-      <w:r>
-        <w:rPr>
-          <w:rFonts w:ascii="Calibri" w:eastAsia="Times New Roman" w:hAnsi="Calibri" w:cs="Calibri"/>
-          <w:bCs/>
-          <w:color w:val="000000"/>
-          <w:szCs w:val="28"/>
-        </w:rPr>
-        <w:t xml:space="preserve"> </w:t>
-      </w:r>
-      <w:r>
-        <w:rPr>
-          <w:rFonts w:ascii="Calibri" w:eastAsia="Times New Roman" w:hAnsi="Calibri" w:cs="Calibri"/>
-          <w:bCs/>
-          <w:color w:val="000000"/>
-          <w:szCs w:val="28"/>
-        </w:rPr>
-        <w:t>This is a filler.</w:t>
-      </w:r>
-      <w:r>
-        <w:rPr>
-          <w:rFonts w:ascii="Calibri" w:eastAsia="Times New Roman" w:hAnsi="Calibri" w:cs="Calibri"/>
-          <w:bCs/>
-          <w:color w:val="000000"/>
-          <w:szCs w:val="28"/>
-        </w:rPr>
-        <w:t xml:space="preserve"> </w:t>
-      </w:r>
-      <w:r>
-        <w:rPr>
-          <w:rFonts w:ascii="Calibri" w:eastAsia="Times New Roman" w:hAnsi="Calibri" w:cs="Calibri"/>
-          <w:bCs/>
-          <w:color w:val="000000"/>
-          <w:szCs w:val="28"/>
-        </w:rPr>
-        <w:t>This is a filler.</w:t>
-      </w:r>
-      <w:r>
-        <w:rPr>
-          <w:rFonts w:ascii="Calibri" w:eastAsia="Times New Roman" w:hAnsi="Calibri" w:cs="Calibri"/>
-          <w:bCs/>
-          <w:color w:val="000000"/>
-          <w:szCs w:val="28"/>
-        </w:rPr>
-        <w:t xml:space="preserve"> </w:t>
-      </w:r>
-      <w:r>
-        <w:rPr>
-          <w:rFonts w:ascii="Calibri" w:eastAsia="Times New Roman" w:hAnsi="Calibri" w:cs="Calibri"/>
-          <w:bCs/>
-          <w:color w:val="000000"/>
-          <w:szCs w:val="28"/>
-        </w:rPr>
-        <w:t>This is a filler.</w:t>
-      </w:r>
-      <w:r>
-        <w:rPr>
-          <w:rFonts w:ascii="Calibri" w:eastAsia="Times New Roman" w:hAnsi="Calibri" w:cs="Calibri"/>
-          <w:bCs/>
-          <w:color w:val="000000"/>
-          <w:szCs w:val="28"/>
-        </w:rPr>
-        <w:t xml:space="preserve"> </w:t>
-      </w:r>
-      <w:r>
-        <w:rPr>
-          <w:rFonts w:ascii="Calibri" w:eastAsia="Times New Roman" w:hAnsi="Calibri" w:cs="Calibri"/>
-          <w:bCs/>
-          <w:color w:val="000000"/>
-          <w:szCs w:val="28"/>
-        </w:rPr>
-        <w:t>This is a filler.</w:t>
-      </w:r>
-    </w:p>
-    <w:p>
-      <w:pPr>
-        <w:spacing w:after="0" w:line="240" w:lineRule="auto"/>
-        <w:ind w:left="1440"/>
-        <w:rPr>
-          <w:rFonts w:ascii="Calibri" w:eastAsia="Times New Roman" w:hAnsi="Calibri" w:cs="Calibri"/>
-          <w:bCs/>
-          <w:color w:val="000000"/>
-          <w:szCs w:val="28"/>
-        </w:rPr>
-      </w:pPr>
-    </w:p>
-    <w:p>
-      <w:pPr>
-        <w:spacing w:after="0" w:line="240" w:lineRule="auto"/>
-        <w:ind w:left="1440"/>
-        <w:rPr>
-          <w:rFonts w:ascii="Calibri" w:eastAsia="Times New Roman" w:hAnsi="Calibri" w:cs="Calibri"/>
-          <w:b/>
-          <w:bCs/>
-          <w:i/>
-          <w:iCs/>
-          <w:color w:val="000000"/>
-          <w:szCs w:val="24"/>
-        </w:rPr>
-      </w:pPr>
-      <w:r>
-        <w:rPr>
-          <w:rFonts w:ascii="Calibri" w:eastAsia="Times New Roman" w:hAnsi="Calibri" w:cs="Calibri"/>
-          <w:b/>
-          <w:bCs/>
-          <w:i/>
-          <w:iCs/>
-          <w:color w:val="000000"/>
-          <w:szCs w:val="24"/>
-        </w:rPr>
-        <w:t>Timeframe</w:t>
-      </w:r>
-    </w:p>
-    <w:p>
-      <w:pPr>
-        <w:spacing w:after="0" w:line="240" w:lineRule="auto"/>
-        <w:ind w:left="1440"/>
-        <w:rPr>
-          <w:rFonts w:ascii="Calibri" w:eastAsia="Times New Roman" w:hAnsi="Calibri" w:cs="Calibri"/>
-          <w:b/>
-          <w:bCs/>
-          <w:i/>
-          <w:iCs/>
-          <w:color w:val="000000"/>
-          <w:szCs w:val="24"/>
-        </w:rPr>
-      </w:pPr>
-    </w:p>
-    <w:p>
-      <w:pPr>
-        <w:spacing w:after="0" w:line="240" w:lineRule="auto"/>
-        <w:ind w:left="1440"/>
-        <w:rPr>
-          <w:rFonts w:ascii="Calibri" w:eastAsia="Times New Roman" w:hAnsi="Calibri" w:cs="Calibri"/>
-          <w:bCs/>
-          <w:color w:val="000000"/>
-          <w:szCs w:val="28"/>
-        </w:rPr>
-      </w:pPr>
-      <w:r>
-        <w:rPr>
-          <w:rFonts w:ascii="Calibri" w:eastAsia="Times New Roman" w:hAnsi="Calibri" w:cs="Calibri"/>
-          <w:bCs/>
-          <w:color w:val="000000"/>
-          <w:szCs w:val="28"/>
-        </w:rPr>
-        <w:t>This is a filler. This is a filler.</w:t>
-      </w:r>
-      <w:r>
-        <w:rPr>
-          <w:rFonts w:ascii="Calibri" w:eastAsia="Times New Roman" w:hAnsi="Calibri" w:cs="Calibri"/>
-          <w:bCs/>
-          <w:color w:val="000000"/>
-          <w:szCs w:val="28"/>
-        </w:rPr>
-        <w:t xml:space="preserve"> </w:t>
-      </w:r>
-      <w:r>
-        <w:rPr>
-          <w:rFonts w:ascii="Calibri" w:eastAsia="Times New Roman" w:hAnsi="Calibri" w:cs="Calibri"/>
-          <w:bCs/>
-          <w:color w:val="000000"/>
-          <w:szCs w:val="28"/>
-        </w:rPr>
-        <w:t>This is a filler.</w:t>
-      </w:r>
-      <w:r>
-        <w:rPr>
-          <w:rFonts w:ascii="Calibri" w:eastAsia="Times New Roman" w:hAnsi="Calibri" w:cs="Calibri"/>
-          <w:bCs/>
-          <w:color w:val="000000"/>
-          <w:szCs w:val="28"/>
-        </w:rPr>
-        <w:t xml:space="preserve"> </w:t>
-      </w:r>
-      <w:r>
-        <w:rPr>
-          <w:rFonts w:ascii="Calibri" w:eastAsia="Times New Roman" w:hAnsi="Calibri" w:cs="Calibri"/>
-          <w:bCs/>
-          <w:color w:val="000000"/>
-          <w:szCs w:val="28"/>
-        </w:rPr>
-        <w:t>This is a filler.</w:t>
-      </w:r>
-      <w:r>
-        <w:rPr>
-          <w:rFonts w:ascii="Calibri" w:eastAsia="Times New Roman" w:hAnsi="Calibri" w:cs="Calibri"/>
-          <w:bCs/>
-          <w:color w:val="000000"/>
-          <w:szCs w:val="28"/>
-        </w:rPr>
-        <w:t xml:space="preserve"> </w:t>
-      </w:r>
-      <w:r>
-        <w:rPr>
-          <w:rFonts w:ascii="Calibri" w:eastAsia="Times New Roman" w:hAnsi="Calibri" w:cs="Calibri"/>
-          <w:bCs/>
-          <w:color w:val="000000"/>
-          <w:szCs w:val="28"/>
-        </w:rPr>
-        <w:t>This is a filler.</w:t>
-      </w:r>
-      <w:r>
-        <w:rPr>
-          <w:rFonts w:ascii="Calibri" w:eastAsia="Times New Roman" w:hAnsi="Calibri" w:cs="Calibri"/>
-          <w:bCs/>
-          <w:color w:val="000000"/>
-          <w:szCs w:val="28"/>
-        </w:rPr>
-        <w:t xml:space="preserve"> </w:t>
-      </w:r>
-      <w:r>
-        <w:rPr>
-          <w:rFonts w:ascii="Calibri" w:eastAsia="Times New Roman" w:hAnsi="Calibri" w:cs="Calibri"/>
-          <w:bCs/>
-          <w:color w:val="000000"/>
-          <w:szCs w:val="28"/>
-        </w:rPr>
-        <w:t>This is a filler.</w:t>
-      </w:r>
-      <w:r>
-        <w:rPr>
-          <w:rFonts w:ascii="Calibri" w:eastAsia="Times New Roman" w:hAnsi="Calibri" w:cs="Calibri"/>
-          <w:bCs/>
-          <w:color w:val="000000"/>
-          <w:szCs w:val="28"/>
-        </w:rPr>
-        <w:t xml:space="preserve"> </w:t>
-      </w:r>
-      <w:r>
-        <w:rPr>
-          <w:rFonts w:ascii="Calibri" w:eastAsia="Times New Roman" w:hAnsi="Calibri" w:cs="Calibri"/>
-          <w:bCs/>
-          <w:color w:val="000000"/>
-          <w:szCs w:val="28"/>
-        </w:rPr>
-        <w:t>This is a filler.</w:t>
-      </w:r>
-      <w:r>
-        <w:rPr>
-          <w:rFonts w:ascii="Calibri" w:eastAsia="Times New Roman" w:hAnsi="Calibri" w:cs="Calibri"/>
-          <w:bCs/>
-          <w:color w:val="000000"/>
-          <w:szCs w:val="28"/>
-        </w:rPr>
-        <w:t xml:space="preserve"> </w:t>
-      </w:r>
-      <w:r>
-        <w:rPr>
-          <w:rFonts w:ascii="Calibri" w:eastAsia="Times New Roman" w:hAnsi="Calibri" w:cs="Calibri"/>
-          <w:bCs/>
-          <w:color w:val="000000"/>
-          <w:szCs w:val="28"/>
-        </w:rPr>
-        <w:t>This is a filler.</w:t>
-      </w:r>
-      <w:r>
-        <w:rPr>
-          <w:rFonts w:ascii="Calibri" w:eastAsia="Times New Roman" w:hAnsi="Calibri" w:cs="Calibri"/>
-          <w:bCs/>
-          <w:color w:val="000000"/>
-          <w:szCs w:val="28"/>
-        </w:rPr>
-        <w:t xml:space="preserve"> </w:t>
-      </w:r>
-      <w:r>
-        <w:rPr>
-          <w:rFonts w:ascii="Calibri" w:eastAsia="Times New Roman" w:hAnsi="Calibri" w:cs="Calibri"/>
-          <w:bCs/>
-          <w:color w:val="000000"/>
-          <w:szCs w:val="28"/>
-        </w:rPr>
-        <w:t>This is a filler.</w:t>
-      </w:r>
-      <w:r>
-        <w:rPr>
-          <w:rFonts w:ascii="Calibri" w:eastAsia="Times New Roman" w:hAnsi="Calibri" w:cs="Calibri"/>
-          <w:bCs/>
-          <w:color w:val="000000"/>
-          <w:szCs w:val="28"/>
-        </w:rPr>
-        <w:t xml:space="preserve"> </w:t>
-      </w:r>
-      <w:r>
-        <w:rPr>
-          <w:rFonts w:ascii="Calibri" w:eastAsia="Times New Roman" w:hAnsi="Calibri" w:cs="Calibri"/>
-          <w:bCs/>
-          <w:color w:val="000000"/>
-          <w:szCs w:val="28"/>
-        </w:rPr>
-        <w:t>This is a filler.</w:t>
-      </w:r>
-      <w:r>
-        <w:rPr>
-          <w:rFonts w:ascii="Calibri" w:eastAsia="Times New Roman" w:hAnsi="Calibri" w:cs="Calibri"/>
-          <w:bCs/>
-          <w:color w:val="000000"/>
-          <w:szCs w:val="28"/>
-        </w:rPr>
-        <w:t xml:space="preserve"> </w:t>
-      </w:r>
-      <w:r>
-        <w:rPr>
-          <w:rFonts w:ascii="Calibri" w:eastAsia="Times New Roman" w:hAnsi="Calibri" w:cs="Calibri"/>
-          <w:bCs/>
-          <w:color w:val="000000"/>
-          <w:szCs w:val="28"/>
-        </w:rPr>
-        <w:t>This is a filler.</w:t>
-      </w:r>
-      <w:r>
-        <w:rPr>
-          <w:rFonts w:ascii="Calibri" w:eastAsia="Times New Roman" w:hAnsi="Calibri" w:cs="Calibri"/>
-          <w:bCs/>
-          <w:color w:val="000000"/>
-          <w:szCs w:val="28"/>
-        </w:rPr>
-        <w:t xml:space="preserve"> </w:t>
-      </w:r>
-      <w:r>
-        <w:rPr>
-          <w:rFonts w:ascii="Calibri" w:eastAsia="Times New Roman" w:hAnsi="Calibri" w:cs="Calibri"/>
-          <w:bCs/>
-          <w:color w:val="000000"/>
-          <w:szCs w:val="28"/>
-        </w:rPr>
-        <w:t>This is a filler.</w:t>
-      </w:r>
-      <w:r>
-        <w:rPr>
-          <w:rFonts w:ascii="Calibri" w:eastAsia="Times New Roman" w:hAnsi="Calibri" w:cs="Calibri"/>
-          <w:bCs/>
-          <w:color w:val="000000"/>
-          <w:szCs w:val="28"/>
-        </w:rPr>
-        <w:t xml:space="preserve"> </w:t>
-      </w:r>
-      <w:r>
-        <w:rPr>
-          <w:rFonts w:ascii="Calibri" w:eastAsia="Times New Roman" w:hAnsi="Calibri" w:cs="Calibri"/>
-          <w:bCs/>
-          <w:color w:val="000000"/>
-          <w:szCs w:val="28"/>
-        </w:rPr>
-        <w:t>This is a filler.</w:t>
-      </w:r>
-      <w:r>
-        <w:rPr>
-          <w:rFonts w:ascii="Calibri" w:eastAsia="Times New Roman" w:hAnsi="Calibri" w:cs="Calibri"/>
-          <w:bCs/>
-          <w:color w:val="000000"/>
-          <w:szCs w:val="28"/>
-        </w:rPr>
-        <w:t xml:space="preserve"> </w:t>
-      </w:r>
-      <w:r>
-        <w:rPr>
-          <w:rFonts w:ascii="Calibri" w:eastAsia="Times New Roman" w:hAnsi="Calibri" w:cs="Calibri"/>
-          <w:bCs/>
-          <w:color w:val="000000"/>
-          <w:szCs w:val="28"/>
-        </w:rPr>
-        <w:t>This is a filler.</w:t>
-      </w:r>
-      <w:r>
-        <w:rPr>
-          <w:rFonts w:ascii="Calibri" w:eastAsia="Times New Roman" w:hAnsi="Calibri" w:cs="Calibri"/>
-          <w:bCs/>
-          <w:color w:val="000000"/>
-          <w:szCs w:val="28"/>
-        </w:rPr>
-        <w:t xml:space="preserve"> </w:t>
-      </w:r>
-      <w:r>
-        <w:rPr>
-          <w:rFonts w:ascii="Calibri" w:eastAsia="Times New Roman" w:hAnsi="Calibri" w:cs="Calibri"/>
-          <w:bCs/>
-          <w:color w:val="000000"/>
-          <w:szCs w:val="28"/>
-        </w:rPr>
-        <w:t>This is a filler.</w:t>
-      </w:r>
-      <w:r>
-        <w:rPr>
-          <w:rFonts w:ascii="Calibri" w:eastAsia="Times New Roman" w:hAnsi="Calibri" w:cs="Calibri"/>
-          <w:bCs/>
-          <w:color w:val="000000"/>
-          <w:szCs w:val="28"/>
-        </w:rPr>
-        <w:t xml:space="preserve"> </w:t>
-      </w:r>
-      <w:r>
-        <w:rPr>
-          <w:rFonts w:ascii="Calibri" w:eastAsia="Times New Roman" w:hAnsi="Calibri" w:cs="Calibri"/>
-          <w:bCs/>
-          <w:color w:val="000000"/>
-          <w:szCs w:val="28"/>
-        </w:rPr>
-        <w:t>This is a filler.</w:t>
-      </w:r>
-      <w:r>
-        <w:rPr>
-          <w:rFonts w:ascii="Calibri" w:eastAsia="Times New Roman" w:hAnsi="Calibri" w:cs="Calibri"/>
-          <w:bCs/>
-          <w:color w:val="000000"/>
-          <w:szCs w:val="28"/>
-        </w:rPr>
-        <w:t xml:space="preserve"> </w:t>
-      </w:r>
-      <w:r>
-        <w:rPr>
-          <w:rFonts w:ascii="Calibri" w:eastAsia="Times New Roman" w:hAnsi="Calibri" w:cs="Calibri"/>
-          <w:bCs/>
-          <w:color w:val="000000"/>
-          <w:szCs w:val="28"/>
-        </w:rPr>
-        <w:t>This is a filler.</w:t>
-      </w:r>
-      <w:r>
-        <w:rPr>
-          <w:rFonts w:ascii="Calibri" w:eastAsia="Times New Roman" w:hAnsi="Calibri" w:cs="Calibri"/>
-          <w:bCs/>
-          <w:color w:val="000000"/>
-          <w:szCs w:val="28"/>
-        </w:rPr>
-        <w:t xml:space="preserve"> </w:t>
-      </w:r>
-      <w:r>
-        <w:rPr>
-          <w:rFonts w:ascii="Calibri" w:eastAsia="Times New Roman" w:hAnsi="Calibri" w:cs="Calibri"/>
-          <w:bCs/>
-          <w:color w:val="000000"/>
-          <w:szCs w:val="28"/>
-        </w:rPr>
-        <w:t>This is a filler.</w:t>
-      </w:r>
-      <w:r>
-        <w:rPr>
-          <w:rFonts w:ascii="Calibri" w:eastAsia="Times New Roman" w:hAnsi="Calibri" w:cs="Calibri"/>
-          <w:bCs/>
-          <w:color w:val="000000"/>
-          <w:szCs w:val="28"/>
-        </w:rPr>
-        <w:t xml:space="preserve"> </w:t>
-      </w:r>
-      <w:r>
-        <w:rPr>
-          <w:rFonts w:ascii="Calibri" w:eastAsia="Times New Roman" w:hAnsi="Calibri" w:cs="Calibri"/>
-          <w:bCs/>
-          <w:color w:val="000000"/>
-          <w:szCs w:val="28"/>
-        </w:rPr>
-        <w:t>This is a filler.</w:t>
-      </w:r>
-      <w:r>
-        <w:rPr>
-          <w:rFonts w:ascii="Calibri" w:eastAsia="Times New Roman" w:hAnsi="Calibri" w:cs="Calibri"/>
-          <w:bCs/>
-          <w:color w:val="000000"/>
-          <w:szCs w:val="28"/>
-        </w:rPr>
-        <w:t xml:space="preserve"> </w:t>
-      </w:r>
-      <w:r>
-        <w:rPr>
-          <w:rFonts w:ascii="Calibri" w:eastAsia="Times New Roman" w:hAnsi="Calibri" w:cs="Calibri"/>
-          <w:bCs/>
-          <w:color w:val="000000"/>
-          <w:szCs w:val="28"/>
-        </w:rPr>
-        <w:t>This is a filler.</w:t>
-      </w:r>
-      <w:r>
-        <w:rPr>
-          <w:rFonts w:ascii="Calibri" w:eastAsia="Times New Roman" w:hAnsi="Calibri" w:cs="Calibri"/>
-          <w:bCs/>
-          <w:color w:val="000000"/>
-          <w:szCs w:val="28"/>
-        </w:rPr>
-        <w:t xml:space="preserve"> </w:t>
-      </w:r>
-      <w:r>
-        <w:rPr>
-          <w:rFonts w:ascii="Calibri" w:eastAsia="Times New Roman" w:hAnsi="Calibri" w:cs="Calibri"/>
-          <w:bCs/>
-          <w:color w:val="000000"/>
-          <w:szCs w:val="28"/>
-        </w:rPr>
-        <w:t>This is a filler.</w:t>
-      </w:r>
-      <w:r>
-        <w:rPr>
-          <w:rFonts w:ascii="Calibri" w:eastAsia="Times New Roman" w:hAnsi="Calibri" w:cs="Calibri"/>
-          <w:bCs/>
-          <w:color w:val="000000"/>
-          <w:szCs w:val="28"/>
-        </w:rPr>
-        <w:t xml:space="preserve"> </w:t>
-      </w:r>
-      <w:r>
-        <w:rPr>
-          <w:rFonts w:ascii="Calibri" w:eastAsia="Times New Roman" w:hAnsi="Calibri" w:cs="Calibri"/>
-          <w:bCs/>
-          <w:color w:val="000000"/>
-          <w:szCs w:val="28"/>
-        </w:rPr>
-        <w:t>This is a filler.</w:t>
-      </w:r>
-      <w:r>
-        <w:rPr>
-          <w:rFonts w:ascii="Calibri" w:eastAsia="Times New Roman" w:hAnsi="Calibri" w:cs="Calibri"/>
-          <w:bCs/>
-          <w:color w:val="000000"/>
-          <w:szCs w:val="28"/>
-        </w:rPr>
-        <w:t xml:space="preserve"> </w:t>
-      </w:r>
-      <w:r>
-        <w:rPr>
-          <w:rFonts w:ascii="Calibri" w:eastAsia="Times New Roman" w:hAnsi="Calibri" w:cs="Calibri"/>
-          <w:bCs/>
-          <w:color w:val="000000"/>
-          <w:szCs w:val="28"/>
-        </w:rPr>
-        <w:t>This is a filler.</w:t>
-      </w:r>
-      <w:r>
-        <w:rPr>
-          <w:rFonts w:ascii="Calibri" w:eastAsia="Times New Roman" w:hAnsi="Calibri" w:cs="Calibri"/>
-          <w:bCs/>
-          <w:color w:val="000000"/>
-          <w:szCs w:val="28"/>
-        </w:rPr>
-        <w:t xml:space="preserve"> </w:t>
-      </w:r>
-      <w:r>
-        <w:rPr>
-          <w:rFonts w:ascii="Calibri" w:eastAsia="Times New Roman" w:hAnsi="Calibri" w:cs="Calibri"/>
-          <w:bCs/>
-          <w:color w:val="000000"/>
-          <w:szCs w:val="28"/>
-        </w:rPr>
-        <w:t>This is a filler.</w:t>
-      </w:r>
-      <w:r>
-        <w:rPr>
-          <w:rFonts w:ascii="Calibri" w:eastAsia="Times New Roman" w:hAnsi="Calibri" w:cs="Calibri"/>
-          <w:bCs/>
-          <w:color w:val="000000"/>
-          <w:szCs w:val="28"/>
-        </w:rPr>
-        <w:t xml:space="preserve"> </w:t>
-      </w:r>
-      <w:r>
-        <w:rPr>
-          <w:rFonts w:ascii="Calibri" w:eastAsia="Times New Roman" w:hAnsi="Calibri" w:cs="Calibri"/>
-          <w:bCs/>
-          <w:color w:val="000000"/>
-          <w:szCs w:val="28"/>
-        </w:rPr>
-        <w:t>This is a filler.</w:t>
-      </w:r>
-      <w:r>
-        <w:rPr>
-          <w:rFonts w:ascii="Calibri" w:eastAsia="Times New Roman" w:hAnsi="Calibri" w:cs="Calibri"/>
-          <w:bCs/>
-          <w:color w:val="000000"/>
-          <w:szCs w:val="28"/>
-        </w:rPr>
-        <w:t xml:space="preserve"> </w:t>
-      </w:r>
-      <w:r>
-        <w:rPr>
-          <w:rFonts w:ascii="Calibri" w:eastAsia="Times New Roman" w:hAnsi="Calibri" w:cs="Calibri"/>
-          <w:bCs/>
-          <w:color w:val="000000"/>
-          <w:szCs w:val="28"/>
-        </w:rPr>
-        <w:t>This is a filler.</w:t>
-      </w:r>
-      <w:r>
-        <w:rPr>
-          <w:rFonts w:ascii="Calibri" w:eastAsia="Times New Roman" w:hAnsi="Calibri" w:cs="Calibri"/>
-          <w:bCs/>
-          <w:color w:val="000000"/>
-          <w:szCs w:val="28"/>
-        </w:rPr>
-        <w:t xml:space="preserve"> </w:t>
-      </w:r>
-      <w:r>
-        <w:rPr>
-          <w:rFonts w:ascii="Calibri" w:eastAsia="Times New Roman" w:hAnsi="Calibri" w:cs="Calibri"/>
-          <w:bCs/>
-          <w:color w:val="000000"/>
-          <w:szCs w:val="28"/>
-        </w:rPr>
-        <w:t>This is a filler.</w:t>
-      </w:r>
-    </w:p>
-    <w:p>
-      <w:pPr>
-        <w:spacing w:after="0" w:line="240" w:lineRule="auto"/>
-        <w:ind w:left="1440"/>
-        <w:rPr>
-          <w:rFonts w:ascii="Calibri" w:eastAsia="Times New Roman" w:hAnsi="Calibri" w:cs="Calibri"/>
-          <w:bCs/>
-          <w:color w:val="000000"/>
-          <w:szCs w:val="28"/>
-        </w:rPr>
-      </w:pPr>
-    </w:p>
-    <w:p>
-      <w:pPr>
-        <w:spacing w:after="0" w:line="240" w:lineRule="auto"/>
-        <w:ind w:left="1440"/>
-        <w:rPr>
-          <w:rFonts w:ascii="Calibri" w:eastAsia="Times New Roman" w:hAnsi="Calibri" w:cs="Calibri"/>
-          <w:b/>
-          <w:bCs/>
-          <w:i/>
-          <w:iCs/>
-          <w:color w:val="000000"/>
-          <w:szCs w:val="24"/>
-        </w:rPr>
-      </w:pPr>
-      <w:r>
-        <w:rPr>
-          <w:rFonts w:ascii="Calibri" w:eastAsia="Times New Roman" w:hAnsi="Calibri" w:cs="Calibri"/>
-          <w:b/>
-          <w:bCs/>
-          <w:i/>
-          <w:iCs/>
-          <w:color w:val="000000"/>
-          <w:szCs w:val="24"/>
-        </w:rPr>
+        <w:lastRenderedPageBreak/>
         <w:t>Risks</w:t>
       </w:r>
     </w:p>
@@ -8709,7 +9281,6 @@
           <w:color w:val="000000"/>
           <w:szCs w:val="28"/>
         </w:rPr>
-        <w:lastRenderedPageBreak/>
         <w:t>This is a filler.</w:t>
       </w:r>
       <w:r>
@@ -10109,7 +10680,7 @@
         <w:rFonts w:ascii="Calibri" w:eastAsia="Times New Roman" w:hAnsi="Calibri" w:cs="Calibri" w:hint="default"/>
       </w:rPr>
     </w:lvl>
-    <w:lvl w:ilvl="1" w:tplc="04090003" w:tentative="1">
+    <w:lvl w:ilvl="1" w:tplc="04090003">
       <w:start w:val="1"/>
       <w:numFmt w:val="bullet"/>
       <w:lvlText w:val="o"/>

</xml_diff>

<commit_message>
report edit, website edit, plans section edit PT. 3
</commit_message>
<xml_diff>
--- a/Report.docx
+++ b/Report.docx
@@ -4,6 +4,9 @@
   <w:body>
     <w:sdt>
       <w:sdtPr>
+        <w:rPr>
+          <w:rFonts w:eastAsiaTheme="minorHAnsi"/>
+        </w:rPr>
         <w:id w:val="838434140"/>
         <w:docPartObj>
           <w:docPartGallery w:val="Cover Pages"/>
@@ -3550,6 +3553,7 @@
                                     <w:dataBinding w:prefixMappings="xmlns:ns0='http://purl.org/dc/elements/1.1/' xmlns:ns1='http://schemas.openxmlformats.org/package/2006/metadata/core-properties' " w:xpath="/ns1:coreProperties[1]/ns0:title[1]" w:storeItemID="{6C3C8BC8-F283-45AE-878A-BAB7291924A1}"/>
                                     <w:text/>
                                   </w:sdtPr>
+                                  <w:sdtEndPr/>
                                   <w:sdtContent>
                                     <w:r>
                                       <w:rPr>
@@ -3585,6 +3589,7 @@
                                     <w:dataBinding w:prefixMappings="xmlns:ns0='http://purl.org/dc/elements/1.1/' xmlns:ns1='http://schemas.openxmlformats.org/package/2006/metadata/core-properties' " w:xpath="/ns1:coreProperties[1]/ns0:subject[1]" w:storeItemID="{6C3C8BC8-F283-45AE-878A-BAB7291924A1}"/>
                                     <w:text/>
                                   </w:sdtPr>
+                                  <w:sdtEndPr/>
                                   <w:sdtContent>
                                     <w:r>
                                       <w:rPr>
@@ -3721,6 +3726,7 @@
                               <w:dataBinding w:prefixMappings="xmlns:ns0='http://purl.org/dc/elements/1.1/' xmlns:ns1='http://schemas.openxmlformats.org/package/2006/metadata/core-properties' " w:xpath="/ns1:coreProperties[1]/ns0:title[1]" w:storeItemID="{6C3C8BC8-F283-45AE-878A-BAB7291924A1}"/>
                               <w:text/>
                             </w:sdtPr>
+                            <w:sdtEndPr/>
                             <w:sdtContent>
                               <w:r>
                                 <w:rPr>
@@ -3756,6 +3762,7 @@
                               <w:dataBinding w:prefixMappings="xmlns:ns0='http://purl.org/dc/elements/1.1/' xmlns:ns1='http://schemas.openxmlformats.org/package/2006/metadata/core-properties' " w:xpath="/ns1:coreProperties[1]/ns0:subject[1]" w:storeItemID="{6C3C8BC8-F283-45AE-878A-BAB7291924A1}"/>
                               <w:text/>
                             </w:sdtPr>
+                            <w:sdtEndPr/>
                             <w:sdtContent>
                               <w:r>
                                 <w:rPr>
@@ -3936,6 +3943,7 @@
                                     <w:dataBinding w:prefixMappings="xmlns:ns0='http://schemas.openxmlformats.org/officeDocument/2006/extended-properties' " w:xpath="/ns0:Properties[1]/ns0:Company[1]" w:storeItemID="{6668398D-A668-4E3E-A5EB-62B293D839F1}"/>
                                     <w:text/>
                                   </w:sdtPr>
+                                  <w:sdtEndPr/>
                                   <w:sdtContent>
                                     <w:r>
                                       <w:rPr>
@@ -4017,6 +4025,7 @@
                               <w:dataBinding w:prefixMappings="xmlns:ns0='http://schemas.openxmlformats.org/officeDocument/2006/extended-properties' " w:xpath="/ns0:Properties[1]/ns0:Company[1]" w:storeItemID="{6668398D-A668-4E3E-A5EB-62B293D839F1}"/>
                               <w:text/>
                             </w:sdtPr>
+                            <w:sdtEndPr/>
                             <w:sdtContent>
                               <w:r>
                                 <w:rPr>
@@ -4190,8 +4199,6 @@
           <w:szCs w:val="38"/>
         </w:rPr>
       </w:pPr>
-      <w:bookmarkStart w:id="0" w:name="_GoBack"/>
-      <w:bookmarkEnd w:id="0"/>
     </w:p>
     <w:p>
       <w:pPr>
@@ -4373,7 +4380,7 @@
         </w:rPr>
       </w:pPr>
       <w:hyperlink r:id="rId6" w:history="1">
-        <w:bookmarkStart w:id="1" w:name="_Hlk515145399"/>
+        <w:bookmarkStart w:id="0" w:name="_Hlk515145399"/>
         <w:r>
           <w:rPr>
             <w:rStyle w:val="Hyperlink"/>
@@ -4383,7 +4390,7 @@
           </w:rPr>
           <w:t>https</w:t>
         </w:r>
-        <w:bookmarkEnd w:id="1"/>
+        <w:bookmarkEnd w:id="0"/>
         <w:r>
           <w:rPr>
             <w:rStyle w:val="Hyperlink"/>
@@ -7437,28 +7444,173 @@
     <w:p>
       <w:pPr>
         <w:spacing w:after="0" w:line="240" w:lineRule="auto"/>
+        <w:ind w:left="2160"/>
+        <w:rPr>
+          <w:rFonts w:ascii="Calibri" w:hAnsi="Calibri" w:cs="Calibri"/>
+          <w:color w:val="000000"/>
+        </w:rPr>
+      </w:pPr>
+      <w:r>
+        <w:rPr>
+          <w:rFonts w:ascii="Calibri" w:eastAsia="Times New Roman" w:hAnsi="Calibri" w:cs="Calibri"/>
+          <w:bCs/>
+          <w:i/>
+          <w:color w:val="000000"/>
+          <w:szCs w:val="28"/>
+        </w:rPr>
+        <w:t>O</w:t>
+      </w:r>
+      <w:r>
+        <w:rPr>
+          <w:rFonts w:ascii="Calibri" w:hAnsi="Calibri" w:cs="Calibri"/>
+          <w:color w:val="000000"/>
+        </w:rPr>
+        <w:t xml:space="preserve">ur overall aim for this project is to design and create a fully functional programmable arcade game developer device that runs off a Raspberry Pi. </w:t>
+      </w:r>
+      <w:proofErr w:type="gramStart"/>
+      <w:r>
+        <w:rPr>
+          <w:rFonts w:ascii="Calibri" w:hAnsi="Calibri" w:cs="Calibri"/>
+          <w:color w:val="000000"/>
+        </w:rPr>
+        <w:t>Also</w:t>
+      </w:r>
+      <w:proofErr w:type="gramEnd"/>
+      <w:r>
+        <w:rPr>
+          <w:rFonts w:ascii="Calibri" w:hAnsi="Calibri" w:cs="Calibri"/>
+          <w:color w:val="000000"/>
+        </w:rPr>
+        <w:t xml:space="preserve"> to have a working product complete with an external arcade-style controller to interface directly with the game. The Raspberry Pi and game controller together will allow an end-user to plug straight into a TV or Monitor, power on the Pi, and have the game menu screen auto-launch to begin paying a game in the browser.</w:t>
+      </w:r>
+    </w:p>
+    <w:p>
+      <w:pPr>
+        <w:spacing w:after="0" w:line="240" w:lineRule="auto"/>
         <w:ind w:left="2880"/>
         <w:rPr>
           <w:rFonts w:ascii="Calibri" w:hAnsi="Calibri" w:cs="Calibri"/>
           <w:color w:val="000000"/>
         </w:rPr>
       </w:pPr>
-      <w:r>
-        <w:rPr>
-          <w:rFonts w:ascii="Calibri" w:eastAsia="Times New Roman" w:hAnsi="Calibri" w:cs="Calibri"/>
-          <w:bCs/>
+    </w:p>
+    <w:p>
+      <w:pPr>
+        <w:spacing w:after="0" w:line="240" w:lineRule="auto"/>
+        <w:ind w:left="2160"/>
+        <w:rPr>
+          <w:rFonts w:ascii="Calibri" w:hAnsi="Calibri" w:cs="Calibri"/>
+          <w:b/>
           <w:i/>
           <w:color w:val="000000"/>
-          <w:szCs w:val="28"/>
-        </w:rPr>
-        <w:t>O</w:t>
-      </w:r>
+        </w:rPr>
+      </w:pPr>
       <w:r>
         <w:rPr>
           <w:rFonts w:ascii="Calibri" w:hAnsi="Calibri" w:cs="Calibri"/>
-          <w:color w:val="000000"/>
-        </w:rPr>
-        <w:t xml:space="preserve">ur overall aim for this project is to design and create a fully functional programmable arcade game developer device that runs off a Raspberry Pi. </w:t>
+          <w:b/>
+          <w:i/>
+          <w:color w:val="000000"/>
+        </w:rPr>
+        <w:t>Smaller Goals</w:t>
+      </w:r>
+    </w:p>
+    <w:p>
+      <w:pPr>
+        <w:spacing w:after="0" w:line="240" w:lineRule="auto"/>
+        <w:ind w:left="2160"/>
+        <w:rPr>
+          <w:rFonts w:ascii="Calibri" w:hAnsi="Calibri" w:cs="Calibri"/>
+          <w:color w:val="000000"/>
+        </w:rPr>
+      </w:pPr>
+    </w:p>
+    <w:p>
+      <w:pPr>
+        <w:spacing w:after="0" w:line="240" w:lineRule="auto"/>
+        <w:ind w:left="2160"/>
+        <w:rPr>
+          <w:rFonts w:ascii="Calibri" w:hAnsi="Calibri" w:cs="Calibri"/>
+          <w:color w:val="000000"/>
+        </w:rPr>
+      </w:pPr>
+      <w:r>
+        <w:rPr>
+          <w:rFonts w:ascii="Calibri" w:hAnsi="Calibri" w:cs="Calibri"/>
+          <w:color w:val="000000"/>
+        </w:rPr>
+        <w:t>How do we achieve our aim?  Below are some paragraphs which outline and detail what is required to reach our aim.</w:t>
+      </w:r>
+    </w:p>
+    <w:p>
+      <w:pPr>
+        <w:spacing w:after="0" w:line="240" w:lineRule="auto"/>
+        <w:ind w:left="2160"/>
+        <w:rPr>
+          <w:rFonts w:ascii="Calibri" w:hAnsi="Calibri" w:cs="Calibri"/>
+          <w:color w:val="000000"/>
+        </w:rPr>
+      </w:pPr>
+    </w:p>
+    <w:p>
+      <w:pPr>
+        <w:spacing w:after="0" w:line="240" w:lineRule="auto"/>
+        <w:ind w:left="2160"/>
+        <w:rPr>
+          <w:rFonts w:ascii="Calibri" w:hAnsi="Calibri" w:cs="Calibri"/>
+          <w:color w:val="000000"/>
+        </w:rPr>
+      </w:pPr>
+      <w:r>
+        <w:rPr>
+          <w:rFonts w:ascii="Calibri" w:hAnsi="Calibri" w:cs="Calibri"/>
+          <w:color w:val="000000"/>
+        </w:rPr>
+        <w:t>First and foremost, we need to ascertain a Raspberry Pi, Micro SD card with adapter, and the parts required for constructing a simple joystick and button controller. Josh has taken charge of designing, ordering parts, and constructing the game controller, while Aaron has purchased a Raspberry Pi Model B3+.</w:t>
+      </w:r>
+    </w:p>
+    <w:p>
+      <w:pPr>
+        <w:spacing w:after="0" w:line="240" w:lineRule="auto"/>
+        <w:ind w:left="2160"/>
+        <w:rPr>
+          <w:rFonts w:ascii="Calibri" w:hAnsi="Calibri" w:cs="Calibri"/>
+          <w:color w:val="000000"/>
+        </w:rPr>
+      </w:pPr>
+    </w:p>
+    <w:p>
+      <w:pPr>
+        <w:spacing w:after="0" w:line="240" w:lineRule="auto"/>
+        <w:ind w:left="2160"/>
+        <w:rPr>
+          <w:rFonts w:ascii="Calibri" w:hAnsi="Calibri" w:cs="Calibri"/>
+          <w:color w:val="000000"/>
+        </w:rPr>
+      </w:pPr>
+      <w:r>
+        <w:rPr>
+          <w:rFonts w:ascii="Calibri" w:hAnsi="Calibri" w:cs="Calibri"/>
+          <w:color w:val="000000"/>
+        </w:rPr>
+        <w:t>Our next goal is to research the software and operating system required to install on to the Micro SD card for the Raspberry Pi to run. There are many different kinds out there, however actually installing the OS has been made very simple thanks to many guides and tools.</w:t>
+      </w:r>
+    </w:p>
+    <w:p>
+      <w:pPr>
+        <w:spacing w:after="0" w:line="240" w:lineRule="auto"/>
+        <w:ind w:left="2160"/>
+        <w:rPr>
+          <w:rFonts w:ascii="Calibri" w:hAnsi="Calibri" w:cs="Calibri"/>
+          <w:color w:val="000000"/>
+        </w:rPr>
+      </w:pPr>
+      <w:r>
+        <w:rPr>
+          <w:rFonts w:ascii="Calibri" w:hAnsi="Calibri" w:cs="Calibri"/>
+          <w:color w:val="000000"/>
+        </w:rPr>
+        <w:t xml:space="preserve">Alongside this, we need to investigate more on our preference of HTML5/JS library called </w:t>
       </w:r>
       <w:proofErr w:type="gramStart"/>
       <w:r>
@@ -7466,7 +7618,7 @@
           <w:rFonts w:ascii="Calibri" w:hAnsi="Calibri" w:cs="Calibri"/>
           <w:color w:val="000000"/>
         </w:rPr>
-        <w:t>Also</w:t>
+        <w:t>Phaser, and</w:t>
       </w:r>
       <w:proofErr w:type="gramEnd"/>
       <w:r>
@@ -7474,15 +7626,241 @@
           <w:rFonts w:ascii="Calibri" w:hAnsi="Calibri" w:cs="Calibri"/>
           <w:color w:val="000000"/>
         </w:rPr>
-        <w:t xml:space="preserve"> to have a working product complete with an external arcade-style controller to interface directly with the game. The Raspberry Pi and game controller together will allow an end-user to plug straight into </w:t>
-      </w:r>
-      <w:r>
+        <w:t xml:space="preserve"> begin learning how to construct a basic game using their framework.</w:t>
+      </w:r>
+    </w:p>
+    <w:p>
+      <w:pPr>
+        <w:spacing w:after="0" w:line="240" w:lineRule="auto"/>
+        <w:ind w:left="2160"/>
         <w:rPr>
           <w:rFonts w:ascii="Calibri" w:hAnsi="Calibri" w:cs="Calibri"/>
           <w:color w:val="000000"/>
         </w:rPr>
+      </w:pPr>
+    </w:p>
+    <w:p>
+      <w:pPr>
+        <w:spacing w:after="0" w:line="240" w:lineRule="auto"/>
+        <w:ind w:left="2160"/>
+        <w:rPr>
+          <w:rFonts w:ascii="Calibri" w:hAnsi="Calibri" w:cs="Calibri"/>
+          <w:color w:val="000000"/>
+        </w:rPr>
+      </w:pPr>
+      <w:r>
+        <w:rPr>
+          <w:rFonts w:ascii="Calibri" w:hAnsi="Calibri" w:cs="Calibri"/>
+          <w:color w:val="000000"/>
+        </w:rPr>
+        <w:t>After ensuring the OS is installed on the Pi, we can then begin programming a basic starter game to learn how the language works. Getting a basic sample game created will allow us to continue to work on and develop our understanding of how the library works, what is possible, how to best structure elements of the source, how to best run the game in the browser and how to allow for expansion and modification.</w:t>
+      </w:r>
+    </w:p>
+    <w:p>
+      <w:pPr>
+        <w:spacing w:after="0" w:line="240" w:lineRule="auto"/>
+        <w:ind w:left="2160"/>
+        <w:rPr>
+          <w:rFonts w:ascii="Calibri" w:hAnsi="Calibri" w:cs="Calibri"/>
+          <w:color w:val="000000"/>
+        </w:rPr>
+      </w:pPr>
+    </w:p>
+    <w:p>
+      <w:pPr>
+        <w:spacing w:after="0" w:line="240" w:lineRule="auto"/>
+        <w:ind w:left="2160"/>
+        <w:rPr>
+          <w:rFonts w:ascii="Calibri" w:hAnsi="Calibri" w:cs="Calibri"/>
+          <w:color w:val="000000"/>
+        </w:rPr>
+      </w:pPr>
+      <w:r>
+        <w:rPr>
+          <w:rFonts w:ascii="Calibri" w:hAnsi="Calibri" w:cs="Calibri"/>
+          <w:color w:val="000000"/>
+        </w:rPr>
+        <w:t xml:space="preserve">After developing a working prototype, the next goal would be to find an investor to fund our project </w:t>
+      </w:r>
+      <w:proofErr w:type="gramStart"/>
+      <w:r>
+        <w:rPr>
+          <w:rFonts w:ascii="Calibri" w:hAnsi="Calibri" w:cs="Calibri"/>
+          <w:color w:val="000000"/>
+        </w:rPr>
+        <w:t>further, and</w:t>
+      </w:r>
+      <w:proofErr w:type="gramEnd"/>
+      <w:r>
+        <w:rPr>
+          <w:rFonts w:ascii="Calibri" w:hAnsi="Calibri" w:cs="Calibri"/>
+          <w:color w:val="000000"/>
+        </w:rPr>
+        <w:t xml:space="preserve"> bring on additional professionals to assist in marketing and further developing our product.</w:t>
+      </w:r>
+    </w:p>
+    <w:p>
+      <w:pPr>
+        <w:spacing w:after="0" w:line="240" w:lineRule="auto"/>
+        <w:ind w:left="2160"/>
+        <w:rPr>
+          <w:rFonts w:ascii="Calibri" w:hAnsi="Calibri" w:cs="Calibri"/>
+          <w:color w:val="000000"/>
+        </w:rPr>
+      </w:pPr>
+    </w:p>
+    <w:p>
+      <w:pPr>
+        <w:spacing w:after="0" w:line="240" w:lineRule="auto"/>
+        <w:ind w:left="2160"/>
+        <w:rPr>
+          <w:rFonts w:ascii="Calibri" w:hAnsi="Calibri" w:cs="Calibri"/>
+          <w:color w:val="000000"/>
+        </w:rPr>
+      </w:pPr>
+      <w:r>
+        <w:rPr>
+          <w:rFonts w:ascii="Calibri" w:hAnsi="Calibri" w:cs="Calibri"/>
+          <w:color w:val="000000"/>
+        </w:rPr>
+        <w:t xml:space="preserve">After working with a professional developer and technical lead, the source code of the game should be complete, and the question of how it will be run in the browser should be discovered. The next mission will be to develop a solid and concise set of documentation on the games we have created. </w:t>
+      </w:r>
+    </w:p>
+    <w:p>
+      <w:pPr>
+        <w:spacing w:after="0" w:line="240" w:lineRule="auto"/>
+        <w:ind w:left="2160"/>
+        <w:rPr>
+          <w:rFonts w:ascii="Calibri" w:hAnsi="Calibri" w:cs="Calibri"/>
+          <w:color w:val="000000"/>
+        </w:rPr>
+      </w:pPr>
+    </w:p>
+    <w:p>
+      <w:pPr>
+        <w:spacing w:after="0" w:line="240" w:lineRule="auto"/>
+        <w:ind w:left="2160"/>
+        <w:rPr>
+          <w:rFonts w:ascii="Calibri" w:hAnsi="Calibri" w:cs="Calibri"/>
+          <w:color w:val="000000"/>
+        </w:rPr>
+      </w:pPr>
+      <w:r>
+        <w:rPr>
+          <w:rFonts w:ascii="Calibri" w:hAnsi="Calibri" w:cs="Calibri"/>
+          <w:color w:val="000000"/>
+        </w:rPr>
+        <w:t xml:space="preserve">Testing our product will be essential, using contracted testers and QA professionals, we will go through our product, identify any issues, ranging anywhere from how easy the unit it to “Plug and play”, or any problems with the games themselves, or any issues with modifying or coding your own game. All issues raised will be </w:t>
+      </w:r>
+      <w:proofErr w:type="gramStart"/>
+      <w:r>
+        <w:rPr>
+          <w:rFonts w:ascii="Calibri" w:hAnsi="Calibri" w:cs="Calibri"/>
+          <w:color w:val="000000"/>
+        </w:rPr>
+        <w:t>prioritized, and</w:t>
+      </w:r>
+      <w:proofErr w:type="gramEnd"/>
+      <w:r>
+        <w:rPr>
+          <w:rFonts w:ascii="Calibri" w:hAnsi="Calibri" w:cs="Calibri"/>
+          <w:color w:val="000000"/>
+        </w:rPr>
+        <w:t xml:space="preserve"> fixed accordingly before release.</w:t>
+      </w:r>
+    </w:p>
+    <w:p>
+      <w:pPr>
+        <w:spacing w:after="0" w:line="240" w:lineRule="auto"/>
+        <w:ind w:left="2160"/>
+        <w:rPr>
+          <w:rFonts w:ascii="Calibri" w:hAnsi="Calibri" w:cs="Calibri"/>
+          <w:color w:val="000000"/>
+        </w:rPr>
+      </w:pPr>
+    </w:p>
+    <w:p>
+      <w:pPr>
+        <w:spacing w:after="0" w:line="240" w:lineRule="auto"/>
+        <w:ind w:left="2160"/>
+        <w:rPr>
+          <w:rFonts w:ascii="Calibri" w:hAnsi="Calibri" w:cs="Calibri"/>
+          <w:color w:val="000000"/>
+        </w:rPr>
+      </w:pPr>
+      <w:r>
+        <w:rPr>
+          <w:rFonts w:ascii="Calibri" w:hAnsi="Calibri" w:cs="Calibri"/>
+          <w:color w:val="000000"/>
+        </w:rPr>
+        <w:t xml:space="preserve">Marketing and advertising our product will be the last step while working closely with real end-users as testers. We will need to get in touch with various </w:t>
+      </w:r>
+      <w:proofErr w:type="spellStart"/>
+      <w:r>
+        <w:rPr>
+          <w:rFonts w:ascii="Calibri" w:hAnsi="Calibri" w:cs="Calibri"/>
+          <w:color w:val="000000"/>
+        </w:rPr>
+        <w:t>organisations</w:t>
+      </w:r>
+      <w:proofErr w:type="spellEnd"/>
+      <w:r>
+        <w:rPr>
+          <w:rFonts w:ascii="Calibri" w:hAnsi="Calibri" w:cs="Calibri"/>
+          <w:color w:val="000000"/>
+        </w:rPr>
+        <w:t xml:space="preserve"> who educate or teach </w:t>
+      </w:r>
+      <w:proofErr w:type="gramStart"/>
+      <w:r>
+        <w:rPr>
+          <w:rFonts w:ascii="Calibri" w:hAnsi="Calibri" w:cs="Calibri"/>
+          <w:color w:val="000000"/>
+        </w:rPr>
+        <w:t>kids, and</w:t>
+      </w:r>
+      <w:proofErr w:type="gramEnd"/>
+      <w:r>
+        <w:rPr>
+          <w:rFonts w:ascii="Calibri" w:hAnsi="Calibri" w:cs="Calibri"/>
+          <w:color w:val="000000"/>
+        </w:rPr>
+        <w:t xml:space="preserve"> reach out in hopes to run informative demonstration sessions, in a bid to raise interest.</w:t>
+      </w:r>
+    </w:p>
+    <w:p>
+      <w:pPr>
+        <w:spacing w:after="0" w:line="240" w:lineRule="auto"/>
+        <w:ind w:left="2160"/>
+        <w:rPr>
+          <w:rFonts w:ascii="Calibri" w:hAnsi="Calibri" w:cs="Calibri"/>
+          <w:color w:val="000000"/>
+        </w:rPr>
+      </w:pPr>
+    </w:p>
+    <w:p>
+      <w:pPr>
+        <w:spacing w:after="0" w:line="240" w:lineRule="auto"/>
+        <w:ind w:left="2160"/>
+        <w:rPr>
+          <w:rFonts w:ascii="Calibri" w:hAnsi="Calibri" w:cs="Calibri"/>
+          <w:color w:val="000000"/>
+        </w:rPr>
+      </w:pPr>
+      <w:r>
+        <w:rPr>
+          <w:rFonts w:ascii="Calibri" w:hAnsi="Calibri" w:cs="Calibri"/>
+          <w:color w:val="000000"/>
+        </w:rPr>
+        <w:t xml:space="preserve">Full release will only be done when the product is stable for an initial release, some minor bugs or issues are tolerable so long as they do not inhibit or </w:t>
+      </w:r>
+      <w:r>
+        <w:rPr>
+          <w:rFonts w:ascii="Calibri" w:hAnsi="Calibri" w:cs="Calibri"/>
+          <w:color w:val="000000"/>
+        </w:rPr>
         <w:lastRenderedPageBreak/>
-        <w:t>a TV or Monitor, power on the Pi, and have the game menu screen auto-launch to begin paying a game in the browser.</w:t>
+        <w:t>seriously affect the user’s experience. There will never be a final stage to this project, as it will be constantly updated, transformed/upgraded, and expanded upon.</w:t>
       </w:r>
     </w:p>
     <w:p>
@@ -7513,385 +7891,13 @@
           <w:i/>
           <w:color w:val="000000"/>
         </w:rPr>
-        <w:t>Smaller Goals</w:t>
-      </w:r>
-    </w:p>
-    <w:p>
-      <w:pPr>
-        <w:spacing w:after="0" w:line="240" w:lineRule="auto"/>
-        <w:ind w:left="2880"/>
-        <w:rPr>
-          <w:rFonts w:ascii="Calibri" w:hAnsi="Calibri" w:cs="Calibri"/>
-          <w:color w:val="000000"/>
-        </w:rPr>
-      </w:pPr>
-    </w:p>
-    <w:p>
-      <w:pPr>
-        <w:spacing w:after="0" w:line="240" w:lineRule="auto"/>
-        <w:ind w:left="2880"/>
-        <w:rPr>
-          <w:rFonts w:ascii="Calibri" w:hAnsi="Calibri" w:cs="Calibri"/>
-          <w:color w:val="000000"/>
-        </w:rPr>
-      </w:pPr>
-      <w:r>
-        <w:rPr>
-          <w:rFonts w:ascii="Calibri" w:hAnsi="Calibri" w:cs="Calibri"/>
-          <w:color w:val="000000"/>
-        </w:rPr>
-        <w:t>How do we achieve our aim?  Below are some paragraphs which outline and detail what is required to reach our aim.</w:t>
-      </w:r>
-    </w:p>
-    <w:p>
-      <w:pPr>
-        <w:spacing w:after="0" w:line="240" w:lineRule="auto"/>
-        <w:ind w:left="2880"/>
-        <w:rPr>
-          <w:rFonts w:ascii="Calibri" w:hAnsi="Calibri" w:cs="Calibri"/>
-          <w:color w:val="000000"/>
-        </w:rPr>
-      </w:pPr>
-    </w:p>
-    <w:p>
-      <w:pPr>
-        <w:spacing w:after="0" w:line="240" w:lineRule="auto"/>
-        <w:ind w:left="2880"/>
-        <w:rPr>
-          <w:rFonts w:ascii="Calibri" w:hAnsi="Calibri" w:cs="Calibri"/>
-          <w:color w:val="000000"/>
-        </w:rPr>
-      </w:pPr>
-      <w:r>
-        <w:rPr>
-          <w:rFonts w:ascii="Calibri" w:hAnsi="Calibri" w:cs="Calibri"/>
-          <w:color w:val="000000"/>
-        </w:rPr>
-        <w:t>First and foremost, we need to ascertain a Raspberry Pi, Micro SD card with adapter, and the parts required for constructing a simple joystick and button controller. Josh has taken charge of designing, ordering parts, and constructing the game controller, while Aaron has purchased a Raspberry Pi Model B3+.</w:t>
-      </w:r>
-    </w:p>
-    <w:p>
-      <w:pPr>
-        <w:spacing w:after="0" w:line="240" w:lineRule="auto"/>
-        <w:ind w:left="2880"/>
-        <w:rPr>
-          <w:rFonts w:ascii="Calibri" w:hAnsi="Calibri" w:cs="Calibri"/>
-          <w:color w:val="000000"/>
-        </w:rPr>
-      </w:pPr>
-    </w:p>
-    <w:p>
-      <w:pPr>
-        <w:spacing w:after="0" w:line="240" w:lineRule="auto"/>
-        <w:ind w:left="2880"/>
-        <w:rPr>
-          <w:rFonts w:ascii="Calibri" w:hAnsi="Calibri" w:cs="Calibri"/>
-          <w:color w:val="000000"/>
-        </w:rPr>
-      </w:pPr>
-      <w:r>
-        <w:rPr>
-          <w:rFonts w:ascii="Calibri" w:hAnsi="Calibri" w:cs="Calibri"/>
-          <w:color w:val="000000"/>
-        </w:rPr>
-        <w:t>Our next goal is to research the software and operating system required to install on to the Micro SD card for the Raspberry Pi to run. There are many different kinds out there, however actually installing the OS has been made very simple thanks to many guides and tools.</w:t>
-      </w:r>
-    </w:p>
-    <w:p>
-      <w:pPr>
-        <w:spacing w:after="0" w:line="240" w:lineRule="auto"/>
-        <w:ind w:left="2880"/>
-        <w:rPr>
-          <w:rFonts w:ascii="Calibri" w:hAnsi="Calibri" w:cs="Calibri"/>
-          <w:color w:val="000000"/>
-        </w:rPr>
-      </w:pPr>
-      <w:r>
-        <w:rPr>
-          <w:rFonts w:ascii="Calibri" w:hAnsi="Calibri" w:cs="Calibri"/>
-          <w:color w:val="000000"/>
-        </w:rPr>
-        <w:t xml:space="preserve">Alongside this, we need to investigate more on our preference of HTML5/JS library called </w:t>
-      </w:r>
-      <w:proofErr w:type="gramStart"/>
-      <w:r>
-        <w:rPr>
-          <w:rFonts w:ascii="Calibri" w:hAnsi="Calibri" w:cs="Calibri"/>
-          <w:color w:val="000000"/>
-        </w:rPr>
-        <w:t>Phaser, and</w:t>
-      </w:r>
-      <w:proofErr w:type="gramEnd"/>
-      <w:r>
-        <w:rPr>
-          <w:rFonts w:ascii="Calibri" w:hAnsi="Calibri" w:cs="Calibri"/>
-          <w:color w:val="000000"/>
-        </w:rPr>
-        <w:t xml:space="preserve"> begin learning how to construct a basic game using their framework.</w:t>
-      </w:r>
-    </w:p>
-    <w:p>
-      <w:pPr>
-        <w:spacing w:after="0" w:line="240" w:lineRule="auto"/>
-        <w:ind w:left="2880"/>
-        <w:rPr>
-          <w:rFonts w:ascii="Calibri" w:hAnsi="Calibri" w:cs="Calibri"/>
-          <w:color w:val="000000"/>
-        </w:rPr>
-      </w:pPr>
-    </w:p>
-    <w:p>
-      <w:pPr>
-        <w:spacing w:after="0" w:line="240" w:lineRule="auto"/>
-        <w:ind w:left="2880"/>
-        <w:rPr>
-          <w:rFonts w:ascii="Calibri" w:hAnsi="Calibri" w:cs="Calibri"/>
-          <w:color w:val="000000"/>
-        </w:rPr>
-      </w:pPr>
-      <w:r>
-        <w:rPr>
-          <w:rFonts w:ascii="Calibri" w:hAnsi="Calibri" w:cs="Calibri"/>
-          <w:color w:val="000000"/>
-        </w:rPr>
-        <w:t>After ensuring the OS is installed on the Pi, we can then begin programming a basic starter game to learn how the language works. Getting a basic sample game created will allow us to continue to work on and develop our understanding of how the library works, what is possible, how to best structure elements of the source, how to best run the game in the browser and how to allow for expansion and modification.</w:t>
-      </w:r>
-    </w:p>
-    <w:p>
-      <w:pPr>
-        <w:spacing w:after="0" w:line="240" w:lineRule="auto"/>
-        <w:ind w:left="2880"/>
-        <w:rPr>
-          <w:rFonts w:ascii="Calibri" w:hAnsi="Calibri" w:cs="Calibri"/>
-          <w:color w:val="000000"/>
-        </w:rPr>
-      </w:pPr>
-    </w:p>
-    <w:p>
-      <w:pPr>
-        <w:spacing w:after="0" w:line="240" w:lineRule="auto"/>
-        <w:ind w:left="2880"/>
-        <w:rPr>
-          <w:rFonts w:ascii="Calibri" w:hAnsi="Calibri" w:cs="Calibri"/>
-          <w:color w:val="000000"/>
-        </w:rPr>
-      </w:pPr>
-      <w:r>
-        <w:rPr>
-          <w:rFonts w:ascii="Calibri" w:hAnsi="Calibri" w:cs="Calibri"/>
-          <w:color w:val="000000"/>
-        </w:rPr>
-        <w:t xml:space="preserve">After developing a working prototype, the next goal would be to find an investor to fund our project </w:t>
-      </w:r>
-      <w:proofErr w:type="gramStart"/>
-      <w:r>
-        <w:rPr>
-          <w:rFonts w:ascii="Calibri" w:hAnsi="Calibri" w:cs="Calibri"/>
-          <w:color w:val="000000"/>
-        </w:rPr>
-        <w:t>further, and</w:t>
-      </w:r>
-      <w:proofErr w:type="gramEnd"/>
-      <w:r>
-        <w:rPr>
-          <w:rFonts w:ascii="Calibri" w:hAnsi="Calibri" w:cs="Calibri"/>
-          <w:color w:val="000000"/>
-        </w:rPr>
-        <w:t xml:space="preserve"> bring on additional professionals to assist in marketing and further developing our product.</w:t>
-      </w:r>
-    </w:p>
-    <w:p>
-      <w:pPr>
-        <w:spacing w:after="0" w:line="240" w:lineRule="auto"/>
-        <w:ind w:left="2880"/>
-        <w:rPr>
-          <w:rFonts w:ascii="Calibri" w:hAnsi="Calibri" w:cs="Calibri"/>
-          <w:color w:val="000000"/>
-        </w:rPr>
-      </w:pPr>
-    </w:p>
-    <w:p>
-      <w:pPr>
-        <w:spacing w:after="0" w:line="240" w:lineRule="auto"/>
-        <w:ind w:left="2880"/>
-        <w:rPr>
-          <w:rFonts w:ascii="Calibri" w:hAnsi="Calibri" w:cs="Calibri"/>
-          <w:color w:val="000000"/>
-        </w:rPr>
-      </w:pPr>
-      <w:r>
-        <w:rPr>
-          <w:rFonts w:ascii="Calibri" w:hAnsi="Calibri" w:cs="Calibri"/>
-          <w:color w:val="000000"/>
-        </w:rPr>
-        <w:t xml:space="preserve">After working with a professional developer and technical lead, the source code of the game should be complete, and the question of how it will be run in the browser should be discovered. The next mission will be to develop a solid and concise set of documentation on the games we have created. </w:t>
-      </w:r>
-    </w:p>
-    <w:p>
-      <w:pPr>
-        <w:spacing w:after="0" w:line="240" w:lineRule="auto"/>
-        <w:ind w:left="2880"/>
-        <w:rPr>
-          <w:rFonts w:ascii="Calibri" w:hAnsi="Calibri" w:cs="Calibri"/>
-          <w:color w:val="000000"/>
-        </w:rPr>
-      </w:pPr>
-    </w:p>
-    <w:p>
-      <w:pPr>
-        <w:spacing w:after="0" w:line="240" w:lineRule="auto"/>
-        <w:ind w:left="2880"/>
-        <w:rPr>
-          <w:rFonts w:ascii="Calibri" w:hAnsi="Calibri" w:cs="Calibri"/>
-          <w:color w:val="000000"/>
-        </w:rPr>
-      </w:pPr>
-      <w:r>
-        <w:rPr>
-          <w:rFonts w:ascii="Calibri" w:hAnsi="Calibri" w:cs="Calibri"/>
-          <w:color w:val="000000"/>
-        </w:rPr>
-        <w:t xml:space="preserve">Testing our product will be essential, using contracted testers and QA professionals, we will go through our product, identify any issues, ranging anywhere from how easy the unit it to “Plug and play”, or any problems with the games themselves, or any issues with modifying or coding your own game. All issues raised will be </w:t>
-      </w:r>
-      <w:proofErr w:type="gramStart"/>
-      <w:r>
-        <w:rPr>
-          <w:rFonts w:ascii="Calibri" w:hAnsi="Calibri" w:cs="Calibri"/>
-          <w:color w:val="000000"/>
-        </w:rPr>
-        <w:t>prioritized, and</w:t>
-      </w:r>
-      <w:proofErr w:type="gramEnd"/>
-      <w:r>
-        <w:rPr>
-          <w:rFonts w:ascii="Calibri" w:hAnsi="Calibri" w:cs="Calibri"/>
-          <w:color w:val="000000"/>
-        </w:rPr>
-        <w:t xml:space="preserve"> fixed accordingly before release.</w:t>
-      </w:r>
-    </w:p>
-    <w:p>
-      <w:pPr>
-        <w:spacing w:after="0" w:line="240" w:lineRule="auto"/>
-        <w:ind w:left="2880"/>
-        <w:rPr>
-          <w:rFonts w:ascii="Calibri" w:hAnsi="Calibri" w:cs="Calibri"/>
-          <w:color w:val="000000"/>
-        </w:rPr>
-      </w:pPr>
-    </w:p>
-    <w:p>
-      <w:pPr>
-        <w:spacing w:after="0" w:line="240" w:lineRule="auto"/>
-        <w:ind w:left="2880"/>
-        <w:rPr>
-          <w:rFonts w:ascii="Calibri" w:hAnsi="Calibri" w:cs="Calibri"/>
-          <w:color w:val="000000"/>
-        </w:rPr>
-      </w:pPr>
-      <w:r>
-        <w:rPr>
-          <w:rFonts w:ascii="Calibri" w:hAnsi="Calibri" w:cs="Calibri"/>
-          <w:color w:val="000000"/>
-        </w:rPr>
-        <w:lastRenderedPageBreak/>
-        <w:t xml:space="preserve">Marketing and advertising our product will be the last step while working closely with real end-users as testers. We will need to get in touch with various </w:t>
-      </w:r>
-      <w:proofErr w:type="spellStart"/>
-      <w:r>
-        <w:rPr>
-          <w:rFonts w:ascii="Calibri" w:hAnsi="Calibri" w:cs="Calibri"/>
-          <w:color w:val="000000"/>
-        </w:rPr>
-        <w:t>organisations</w:t>
-      </w:r>
-      <w:proofErr w:type="spellEnd"/>
-      <w:r>
-        <w:rPr>
-          <w:rFonts w:ascii="Calibri" w:hAnsi="Calibri" w:cs="Calibri"/>
-          <w:color w:val="000000"/>
-        </w:rPr>
-        <w:t xml:space="preserve"> who educate or teach </w:t>
-      </w:r>
-      <w:proofErr w:type="gramStart"/>
-      <w:r>
-        <w:rPr>
-          <w:rFonts w:ascii="Calibri" w:hAnsi="Calibri" w:cs="Calibri"/>
-          <w:color w:val="000000"/>
-        </w:rPr>
-        <w:t>kids, and</w:t>
-      </w:r>
-      <w:proofErr w:type="gramEnd"/>
-      <w:r>
-        <w:rPr>
-          <w:rFonts w:ascii="Calibri" w:hAnsi="Calibri" w:cs="Calibri"/>
-          <w:color w:val="000000"/>
-        </w:rPr>
-        <w:t xml:space="preserve"> reach out in hopes to run informative demonstration sessions, in a bid to raise interest.</w:t>
-      </w:r>
-    </w:p>
-    <w:p>
-      <w:pPr>
-        <w:spacing w:after="0" w:line="240" w:lineRule="auto"/>
-        <w:ind w:left="2880"/>
-        <w:rPr>
-          <w:rFonts w:ascii="Calibri" w:hAnsi="Calibri" w:cs="Calibri"/>
-          <w:color w:val="000000"/>
-        </w:rPr>
-      </w:pPr>
-    </w:p>
-    <w:p>
-      <w:pPr>
-        <w:spacing w:after="0" w:line="240" w:lineRule="auto"/>
-        <w:ind w:left="2880"/>
-        <w:rPr>
-          <w:rFonts w:ascii="Calibri" w:hAnsi="Calibri" w:cs="Calibri"/>
-          <w:color w:val="000000"/>
-        </w:rPr>
-      </w:pPr>
-      <w:r>
-        <w:rPr>
-          <w:rFonts w:ascii="Calibri" w:hAnsi="Calibri" w:cs="Calibri"/>
-          <w:color w:val="000000"/>
-        </w:rPr>
-        <w:t>Full release will only be done when the product is stable for an initial release, some minor bugs or issues are tolerable so long as they do not inhibit or seriously affect the user’s experience. There will never be a final stage to this project, as it will be constantly updated, transformed/upgraded, and expanded upon.</w:t>
-      </w:r>
-    </w:p>
-    <w:p>
-      <w:pPr>
-        <w:spacing w:after="0" w:line="240" w:lineRule="auto"/>
-        <w:ind w:left="2880"/>
-        <w:rPr>
-          <w:rFonts w:ascii="Calibri" w:hAnsi="Calibri" w:cs="Calibri"/>
-          <w:color w:val="000000"/>
-        </w:rPr>
-      </w:pPr>
-    </w:p>
-    <w:p>
-      <w:pPr>
-        <w:spacing w:after="0" w:line="240" w:lineRule="auto"/>
-        <w:ind w:left="2160"/>
-        <w:rPr>
-          <w:rFonts w:ascii="Calibri" w:hAnsi="Calibri" w:cs="Calibri"/>
-          <w:b/>
-          <w:i/>
-          <w:color w:val="000000"/>
-        </w:rPr>
-      </w:pPr>
-      <w:r>
-        <w:rPr>
-          <w:rFonts w:ascii="Calibri" w:hAnsi="Calibri" w:cs="Calibri"/>
-          <w:b/>
-          <w:i/>
-          <w:color w:val="000000"/>
-        </w:rPr>
         <w:t>What are the most important parts of the project?</w:t>
       </w:r>
     </w:p>
     <w:p>
       <w:pPr>
         <w:spacing w:after="0" w:line="240" w:lineRule="auto"/>
-        <w:ind w:left="2160"/>
+        <w:ind w:left="1440"/>
         <w:rPr>
           <w:rFonts w:ascii="Calibri" w:hAnsi="Calibri" w:cs="Calibri"/>
           <w:i/>
@@ -7902,7 +7908,7 @@
     <w:p>
       <w:pPr>
         <w:spacing w:after="0" w:line="240" w:lineRule="auto"/>
-        <w:ind w:left="2880"/>
+        <w:ind w:left="2160"/>
         <w:rPr>
           <w:rFonts w:ascii="Calibri" w:hAnsi="Calibri" w:cs="Calibri"/>
           <w:color w:val="000000"/>
@@ -7919,7 +7925,7 @@
     <w:p>
       <w:pPr>
         <w:spacing w:after="0" w:line="240" w:lineRule="auto"/>
-        <w:ind w:left="2880"/>
+        <w:ind w:left="2160"/>
         <w:rPr>
           <w:rFonts w:ascii="Calibri" w:hAnsi="Calibri" w:cs="Calibri"/>
           <w:color w:val="000000"/>
@@ -7945,7 +7951,7 @@
     <w:p>
       <w:pPr>
         <w:spacing w:after="0" w:line="240" w:lineRule="auto"/>
-        <w:ind w:left="2880"/>
+        <w:ind w:left="2160"/>
         <w:rPr>
           <w:rFonts w:ascii="Calibri" w:hAnsi="Calibri" w:cs="Calibri"/>
           <w:color w:val="000000"/>
@@ -7955,7 +7961,7 @@
     <w:p>
       <w:pPr>
         <w:spacing w:after="0" w:line="240" w:lineRule="auto"/>
-        <w:ind w:left="2880"/>
+        <w:ind w:left="2160"/>
         <w:rPr>
           <w:rFonts w:ascii="Calibri" w:hAnsi="Calibri" w:cs="Calibri"/>
           <w:color w:val="000000"/>
@@ -7988,7 +7994,7 @@
     <w:p>
       <w:pPr>
         <w:spacing w:after="0" w:line="240" w:lineRule="auto"/>
-        <w:ind w:left="2880"/>
+        <w:ind w:left="2160"/>
         <w:rPr>
           <w:rFonts w:ascii="Calibri" w:hAnsi="Calibri" w:cs="Calibri"/>
           <w:color w:val="000000"/>
@@ -7998,7 +8004,7 @@
     <w:p>
       <w:pPr>
         <w:spacing w:after="0" w:line="240" w:lineRule="auto"/>
-        <w:ind w:left="2880"/>
+        <w:ind w:left="2160"/>
         <w:rPr>
           <w:rFonts w:ascii="Calibri" w:hAnsi="Calibri" w:cs="Calibri"/>
           <w:color w:val="000000"/>
@@ -8186,18 +8192,18 @@
         <w:ind w:left="2160"/>
         <w:rPr>
           <w:rFonts w:ascii="Calibri" w:hAnsi="Calibri" w:cs="Calibri"/>
+          <w:color w:val="000000"/>
+        </w:rPr>
+      </w:pPr>
+    </w:p>
+    <w:p>
+      <w:pPr>
+        <w:spacing w:after="0" w:line="240" w:lineRule="auto"/>
+        <w:ind w:left="2160"/>
+        <w:rPr>
+          <w:rFonts w:ascii="Calibri" w:hAnsi="Calibri" w:cs="Calibri"/>
           <w:b/>
           <w:i/>
-          <w:color w:val="000000"/>
-        </w:rPr>
-      </w:pPr>
-    </w:p>
-    <w:p>
-      <w:pPr>
-        <w:spacing w:after="0" w:line="240" w:lineRule="auto"/>
-        <w:ind w:left="2880"/>
-        <w:rPr>
-          <w:rFonts w:ascii="Calibri" w:hAnsi="Calibri" w:cs="Calibri"/>
           <w:color w:val="000000"/>
         </w:rPr>
       </w:pPr>
@@ -8298,6 +8304,20 @@
         <w:ind w:left="2160"/>
         <w:rPr>
           <w:rFonts w:ascii="Calibri" w:eastAsia="Times New Roman" w:hAnsi="Calibri" w:cs="Calibri"/>
+          <w:b/>
+          <w:bCs/>
+          <w:i/>
+          <w:color w:val="000000"/>
+          <w:szCs w:val="28"/>
+        </w:rPr>
+      </w:pPr>
+    </w:p>
+    <w:p>
+      <w:pPr>
+        <w:spacing w:after="0" w:line="240" w:lineRule="auto"/>
+        <w:ind w:left="2160"/>
+        <w:rPr>
+          <w:rFonts w:ascii="Calibri" w:eastAsia="Times New Roman" w:hAnsi="Calibri" w:cs="Calibri"/>
           <w:bCs/>
           <w:color w:val="000000"/>
           <w:szCs w:val="28"/>
@@ -8515,6 +8535,20 @@
         <w:ind w:left="2160"/>
         <w:rPr>
           <w:rFonts w:ascii="Calibri" w:eastAsia="Times New Roman" w:hAnsi="Calibri" w:cs="Calibri"/>
+          <w:b/>
+          <w:bCs/>
+          <w:i/>
+          <w:color w:val="000000"/>
+          <w:szCs w:val="28"/>
+        </w:rPr>
+      </w:pPr>
+    </w:p>
+    <w:p>
+      <w:pPr>
+        <w:spacing w:after="0" w:line="240" w:lineRule="auto"/>
+        <w:ind w:left="2160"/>
+        <w:rPr>
+          <w:rFonts w:ascii="Calibri" w:eastAsia="Times New Roman" w:hAnsi="Calibri" w:cs="Calibri"/>
           <w:bCs/>
           <w:color w:val="000000"/>
           <w:szCs w:val="28"/>
@@ -8627,6 +8661,20 @@
         <w:ind w:left="2160"/>
         <w:rPr>
           <w:rFonts w:ascii="Calibri" w:eastAsia="Times New Roman" w:hAnsi="Calibri" w:cs="Calibri"/>
+          <w:b/>
+          <w:bCs/>
+          <w:i/>
+          <w:color w:val="000000"/>
+          <w:szCs w:val="28"/>
+        </w:rPr>
+      </w:pPr>
+    </w:p>
+    <w:p>
+      <w:pPr>
+        <w:spacing w:after="0" w:line="240" w:lineRule="auto"/>
+        <w:ind w:left="2160"/>
+        <w:rPr>
+          <w:rFonts w:ascii="Calibri" w:eastAsia="Times New Roman" w:hAnsi="Calibri" w:cs="Calibri"/>
           <w:bCs/>
           <w:color w:val="000000"/>
           <w:szCs w:val="28"/>
@@ -8672,7 +8720,17 @@
           <w:color w:val="000000"/>
           <w:szCs w:val="28"/>
         </w:rPr>
-        <w:t xml:space="preserve">We have also obtained a Raspberry Pi Model 3B+, and the parts required to build a basic controller that consists of a joystick and 2 buttons. We installed Raspbian on the Pi as the base OS, </w:t>
+        <w:t xml:space="preserve">We have also obtained a Raspberry Pi Model 3B+, and the parts required to build a basic controller that consists of a joystick and 2 buttons. We installed </w:t>
+      </w:r>
+      <w:r>
+        <w:rPr>
+          <w:rFonts w:ascii="Calibri" w:eastAsia="Times New Roman" w:hAnsi="Calibri" w:cs="Calibri"/>
+          <w:bCs/>
+          <w:color w:val="000000"/>
+          <w:szCs w:val="28"/>
+        </w:rPr>
+        <w:lastRenderedPageBreak/>
+        <w:t xml:space="preserve">Raspbian on the Pi as the base OS, </w:t>
       </w:r>
       <w:proofErr w:type="gramStart"/>
       <w:r>
@@ -8713,7 +8771,6 @@
           <w:color w:val="000000"/>
           <w:szCs w:val="28"/>
         </w:rPr>
-        <w:lastRenderedPageBreak/>
         <w:t>We have also created a website container for future games which can be expanded as required. The development of the container to house the games has not been completed, what we currently have is more a proof-of-concept, however the layout will remain similar if not the same should we have made further progress. This website can be adapted to run off a Node.js server, or it can remain as a simple HTML/CSS website, served directly off the Pi’s filesystem.</w:t>
       </w:r>
     </w:p>
@@ -8806,6 +8863,555 @@
         <w:ind w:left="2160"/>
         <w:rPr>
           <w:rFonts w:ascii="Calibri" w:eastAsia="Times New Roman" w:hAnsi="Calibri" w:cs="Calibri"/>
+          <w:bCs/>
+          <w:iCs/>
+          <w:color w:val="000000"/>
+          <w:szCs w:val="24"/>
+        </w:rPr>
+      </w:pPr>
+      <w:r>
+        <w:rPr>
+          <w:rFonts w:ascii="Calibri" w:eastAsia="Times New Roman" w:hAnsi="Calibri" w:cs="Calibri"/>
+          <w:bCs/>
+          <w:iCs/>
+          <w:color w:val="000000"/>
+          <w:szCs w:val="24"/>
+        </w:rPr>
+        <w:t xml:space="preserve">It began with our main motivation which was to encourage students at a primary school age to check out coding and programming earlier on in their education, as different types of development </w:t>
+      </w:r>
+      <w:proofErr w:type="gramStart"/>
+      <w:r>
+        <w:rPr>
+          <w:rFonts w:ascii="Calibri" w:eastAsia="Times New Roman" w:hAnsi="Calibri" w:cs="Calibri"/>
+          <w:bCs/>
+          <w:iCs/>
+          <w:color w:val="000000"/>
+          <w:szCs w:val="24"/>
+        </w:rPr>
+        <w:t>is</w:t>
+      </w:r>
+      <w:proofErr w:type="gramEnd"/>
+      <w:r>
+        <w:rPr>
+          <w:rFonts w:ascii="Calibri" w:eastAsia="Times New Roman" w:hAnsi="Calibri" w:cs="Calibri"/>
+          <w:bCs/>
+          <w:iCs/>
+          <w:color w:val="000000"/>
+          <w:szCs w:val="24"/>
+        </w:rPr>
+        <w:t xml:space="preserve"> quickly becoming a highly sought-after skill in the IT industry. With our product, the end user can directly edit the game source code, this way kids will get a hands-on learning experience to modify and change the way a </w:t>
+      </w:r>
+      <w:proofErr w:type="gramStart"/>
+      <w:r>
+        <w:rPr>
+          <w:rFonts w:ascii="Calibri" w:eastAsia="Times New Roman" w:hAnsi="Calibri" w:cs="Calibri"/>
+          <w:bCs/>
+          <w:iCs/>
+          <w:color w:val="000000"/>
+          <w:szCs w:val="24"/>
+        </w:rPr>
+        <w:t>particular game</w:t>
+      </w:r>
+      <w:proofErr w:type="gramEnd"/>
+      <w:r>
+        <w:rPr>
+          <w:rFonts w:ascii="Calibri" w:eastAsia="Times New Roman" w:hAnsi="Calibri" w:cs="Calibri"/>
+          <w:bCs/>
+          <w:iCs/>
+          <w:color w:val="000000"/>
+          <w:szCs w:val="24"/>
+        </w:rPr>
+        <w:t xml:space="preserve"> works. This helps bring out </w:t>
+      </w:r>
+      <w:proofErr w:type="gramStart"/>
+      <w:r>
+        <w:rPr>
+          <w:rFonts w:ascii="Calibri" w:eastAsia="Times New Roman" w:hAnsi="Calibri" w:cs="Calibri"/>
+          <w:bCs/>
+          <w:iCs/>
+          <w:color w:val="000000"/>
+          <w:szCs w:val="24"/>
+        </w:rPr>
+        <w:t>creativity, and</w:t>
+      </w:r>
+      <w:proofErr w:type="gramEnd"/>
+      <w:r>
+        <w:rPr>
+          <w:rFonts w:ascii="Calibri" w:eastAsia="Times New Roman" w:hAnsi="Calibri" w:cs="Calibri"/>
+          <w:bCs/>
+          <w:iCs/>
+          <w:color w:val="000000"/>
+          <w:szCs w:val="24"/>
+        </w:rPr>
+        <w:t xml:space="preserve"> encourages them to think outside the box.</w:t>
+      </w:r>
+    </w:p>
+    <w:p>
+      <w:pPr>
+        <w:spacing w:after="0" w:line="240" w:lineRule="auto"/>
+        <w:ind w:left="2160"/>
+        <w:rPr>
+          <w:rFonts w:ascii="Calibri" w:eastAsia="Times New Roman" w:hAnsi="Calibri" w:cs="Calibri"/>
+          <w:bCs/>
+          <w:iCs/>
+          <w:color w:val="000000"/>
+          <w:szCs w:val="24"/>
+        </w:rPr>
+      </w:pPr>
+    </w:p>
+    <w:p>
+      <w:pPr>
+        <w:spacing w:after="0" w:line="240" w:lineRule="auto"/>
+        <w:ind w:left="2160"/>
+        <w:rPr>
+          <w:rFonts w:ascii="Calibri" w:eastAsia="Times New Roman" w:hAnsi="Calibri" w:cs="Calibri"/>
+          <w:bCs/>
+          <w:iCs/>
+          <w:color w:val="000000"/>
+          <w:szCs w:val="24"/>
+        </w:rPr>
+      </w:pPr>
+      <w:r>
+        <w:rPr>
+          <w:rFonts w:ascii="Calibri" w:eastAsia="Times New Roman" w:hAnsi="Calibri" w:cs="Calibri"/>
+          <w:bCs/>
+          <w:iCs/>
+          <w:color w:val="000000"/>
+          <w:szCs w:val="24"/>
+        </w:rPr>
+        <w:t xml:space="preserve">Currently, in the market there is no Raspberry Pi devices with our product idea directly marketed towards children. The closest competitor would be </w:t>
+      </w:r>
+      <w:proofErr w:type="spellStart"/>
+      <w:r>
+        <w:rPr>
+          <w:rFonts w:ascii="Calibri" w:eastAsia="Times New Roman" w:hAnsi="Calibri" w:cs="Calibri"/>
+          <w:bCs/>
+          <w:iCs/>
+          <w:color w:val="000000"/>
+          <w:szCs w:val="24"/>
+        </w:rPr>
+        <w:t>Makey</w:t>
+      </w:r>
+      <w:proofErr w:type="spellEnd"/>
+      <w:r>
+        <w:rPr>
+          <w:rFonts w:ascii="Calibri" w:eastAsia="Times New Roman" w:hAnsi="Calibri" w:cs="Calibri"/>
+          <w:bCs/>
+          <w:iCs/>
+          <w:color w:val="000000"/>
+          <w:szCs w:val="24"/>
+        </w:rPr>
+        <w:t xml:space="preserve"> </w:t>
+      </w:r>
+      <w:proofErr w:type="spellStart"/>
+      <w:r>
+        <w:rPr>
+          <w:rFonts w:ascii="Calibri" w:eastAsia="Times New Roman" w:hAnsi="Calibri" w:cs="Calibri"/>
+          <w:bCs/>
+          <w:iCs/>
+          <w:color w:val="000000"/>
+          <w:szCs w:val="24"/>
+        </w:rPr>
+        <w:t>Makey</w:t>
+      </w:r>
+      <w:proofErr w:type="spellEnd"/>
+      <w:r>
+        <w:rPr>
+          <w:rFonts w:ascii="Calibri" w:eastAsia="Times New Roman" w:hAnsi="Calibri" w:cs="Calibri"/>
+          <w:bCs/>
+          <w:iCs/>
+          <w:color w:val="000000"/>
+          <w:szCs w:val="24"/>
+        </w:rPr>
+        <w:t xml:space="preserve"> is quite similar in the sense that their product is encourage the user to tinker with a device and using their imagination and creativity. </w:t>
+      </w:r>
+      <w:proofErr w:type="spellStart"/>
+      <w:r>
+        <w:rPr>
+          <w:rFonts w:ascii="Calibri" w:eastAsia="Times New Roman" w:hAnsi="Calibri" w:cs="Calibri"/>
+          <w:bCs/>
+          <w:iCs/>
+          <w:color w:val="000000"/>
+          <w:szCs w:val="24"/>
+        </w:rPr>
+        <w:t>Makey</w:t>
+      </w:r>
+      <w:proofErr w:type="spellEnd"/>
+      <w:r>
+        <w:rPr>
+          <w:rFonts w:ascii="Calibri" w:eastAsia="Times New Roman" w:hAnsi="Calibri" w:cs="Calibri"/>
+          <w:bCs/>
+          <w:iCs/>
+          <w:color w:val="000000"/>
+          <w:szCs w:val="24"/>
+        </w:rPr>
+        <w:t xml:space="preserve"> </w:t>
+      </w:r>
+      <w:proofErr w:type="spellStart"/>
+      <w:r>
+        <w:rPr>
+          <w:rFonts w:ascii="Calibri" w:eastAsia="Times New Roman" w:hAnsi="Calibri" w:cs="Calibri"/>
+          <w:bCs/>
+          <w:iCs/>
+          <w:color w:val="000000"/>
+          <w:szCs w:val="24"/>
+        </w:rPr>
+        <w:t>Makey</w:t>
+      </w:r>
+      <w:proofErr w:type="spellEnd"/>
+      <w:r>
+        <w:rPr>
+          <w:rFonts w:ascii="Calibri" w:eastAsia="Times New Roman" w:hAnsi="Calibri" w:cs="Calibri"/>
+          <w:bCs/>
+          <w:iCs/>
+          <w:color w:val="000000"/>
+          <w:szCs w:val="24"/>
+        </w:rPr>
+        <w:t xml:space="preserve"> is a device which can change basically anything that can conduct a small electric current into a controller by using alligator clips to interface directly into their PCB board. However, </w:t>
+      </w:r>
+      <w:proofErr w:type="gramStart"/>
+      <w:r>
+        <w:rPr>
+          <w:rFonts w:ascii="Calibri" w:eastAsia="Times New Roman" w:hAnsi="Calibri" w:cs="Calibri"/>
+          <w:bCs/>
+          <w:iCs/>
+          <w:color w:val="000000"/>
+          <w:szCs w:val="24"/>
+        </w:rPr>
+        <w:t>they  do</w:t>
+      </w:r>
+      <w:proofErr w:type="gramEnd"/>
+      <w:r>
+        <w:rPr>
+          <w:rFonts w:ascii="Calibri" w:eastAsia="Times New Roman" w:hAnsi="Calibri" w:cs="Calibri"/>
+          <w:bCs/>
+          <w:iCs/>
+          <w:color w:val="000000"/>
+          <w:szCs w:val="24"/>
+        </w:rPr>
+        <w:t xml:space="preserve"> not require any programming or coding - not allowing any modifications.</w:t>
+      </w:r>
+    </w:p>
+    <w:p>
+      <w:pPr>
+        <w:spacing w:after="0" w:line="240" w:lineRule="auto"/>
+        <w:ind w:left="2160"/>
+        <w:rPr>
+          <w:rFonts w:ascii="Calibri" w:eastAsia="Times New Roman" w:hAnsi="Calibri" w:cs="Calibri"/>
+          <w:bCs/>
+          <w:iCs/>
+          <w:color w:val="000000"/>
+          <w:szCs w:val="24"/>
+        </w:rPr>
+      </w:pPr>
+    </w:p>
+    <w:p>
+      <w:pPr>
+        <w:spacing w:after="0" w:line="240" w:lineRule="auto"/>
+        <w:ind w:left="2160"/>
+        <w:rPr>
+          <w:rFonts w:ascii="Calibri" w:eastAsia="Times New Roman" w:hAnsi="Calibri" w:cs="Calibri"/>
+          <w:bCs/>
+          <w:iCs/>
+          <w:color w:val="000000"/>
+          <w:szCs w:val="24"/>
+        </w:rPr>
+      </w:pPr>
+      <w:r>
+        <w:rPr>
+          <w:rFonts w:ascii="Calibri" w:eastAsia="Times New Roman" w:hAnsi="Calibri" w:cs="Calibri"/>
+          <w:bCs/>
+          <w:iCs/>
+          <w:color w:val="000000"/>
+          <w:szCs w:val="24"/>
+        </w:rPr>
+        <w:t>As of today, we have created a controller, created and programmed a basic proof-of-concept game, and started work on a simple website container to host</w:t>
+      </w:r>
+      <w:r>
+        <w:rPr>
+          <w:rFonts w:ascii="Calibri" w:eastAsia="Times New Roman" w:hAnsi="Calibri" w:cs="Calibri"/>
+          <w:bCs/>
+          <w:iCs/>
+          <w:color w:val="000000"/>
+          <w:szCs w:val="24"/>
+        </w:rPr>
+        <w:t xml:space="preserve"> </w:t>
+      </w:r>
+      <w:r>
+        <w:rPr>
+          <w:rFonts w:ascii="Calibri" w:eastAsia="Times New Roman" w:hAnsi="Calibri" w:cs="Calibri"/>
+          <w:bCs/>
+          <w:iCs/>
+          <w:color w:val="000000"/>
+          <w:szCs w:val="24"/>
+        </w:rPr>
+        <w:t>the game. While the container website is not complete, the basic wireframe and layout has been chosen and created (which can be seen down below).</w:t>
+      </w:r>
+    </w:p>
+    <w:p>
+      <w:pPr>
+        <w:spacing w:after="0" w:line="240" w:lineRule="auto"/>
+        <w:ind w:left="2160"/>
+        <w:rPr>
+          <w:rFonts w:ascii="Calibri" w:eastAsia="Times New Roman" w:hAnsi="Calibri" w:cs="Calibri"/>
+          <w:bCs/>
+          <w:iCs/>
+          <w:color w:val="000000"/>
+          <w:szCs w:val="24"/>
+        </w:rPr>
+      </w:pPr>
+      <w:r>
+        <w:rPr>
+          <w:rFonts w:ascii="Calibri" w:eastAsia="Times New Roman" w:hAnsi="Calibri" w:cs="Calibri"/>
+          <w:bCs/>
+          <w:iCs/>
+          <w:noProof/>
+          <w:color w:val="000000"/>
+          <w:szCs w:val="24"/>
+        </w:rPr>
+        <w:drawing>
+          <wp:inline distT="0" distB="0" distL="0" distR="0" wp14:anchorId="24A3481B" wp14:editId="078257E0">
+            <wp:extent cx="4443852" cy="2582333"/>
+            <wp:effectExtent l="0" t="0" r="0" b="8890"/>
+            <wp:docPr id="4" name="Picture 4"/>
+            <wp:cNvGraphicFramePr>
+              <a:graphicFrameLocks xmlns:a="http://schemas.openxmlformats.org/drawingml/2006/main" noChangeAspect="1"/>
+            </wp:cNvGraphicFramePr>
+            <a:graphic xmlns:a="http://schemas.openxmlformats.org/drawingml/2006/main">
+              <a:graphicData uri="http://schemas.openxmlformats.org/drawingml/2006/picture">
+                <pic:pic xmlns:pic="http://schemas.openxmlformats.org/drawingml/2006/picture">
+                  <pic:nvPicPr>
+                    <pic:cNvPr id="0" name="Picture 1"/>
+                    <pic:cNvPicPr>
+                      <a:picLocks noChangeAspect="1" noChangeArrowheads="1"/>
+                    </pic:cNvPicPr>
+                  </pic:nvPicPr>
+                  <pic:blipFill>
+                    <a:blip r:embed="rId14" cstate="print">
+                      <a:extLst>
+                        <a:ext uri="{28A0092B-C50C-407E-A947-70E740481C1C}">
+                          <a14:useLocalDpi xmlns:a14="http://schemas.microsoft.com/office/drawing/2010/main" val="0"/>
+                        </a:ext>
+                      </a:extLst>
+                    </a:blip>
+                    <a:srcRect/>
+                    <a:stretch>
+                      <a:fillRect/>
+                    </a:stretch>
+                  </pic:blipFill>
+                  <pic:spPr bwMode="auto">
+                    <a:xfrm>
+                      <a:off x="0" y="0"/>
+                      <a:ext cx="4565412" cy="2652972"/>
+                    </a:xfrm>
+                    <a:prstGeom prst="rect">
+                      <a:avLst/>
+                    </a:prstGeom>
+                    <a:noFill/>
+                    <a:ln>
+                      <a:noFill/>
+                    </a:ln>
+                  </pic:spPr>
+                </pic:pic>
+              </a:graphicData>
+            </a:graphic>
+          </wp:inline>
+        </w:drawing>
+      </w:r>
+    </w:p>
+    <w:p>
+      <w:pPr>
+        <w:spacing w:after="0" w:line="240" w:lineRule="auto"/>
+        <w:ind w:left="2160"/>
+        <w:rPr>
+          <w:rFonts w:ascii="Calibri" w:eastAsia="Times New Roman" w:hAnsi="Calibri" w:cs="Calibri"/>
+          <w:bCs/>
+          <w:iCs/>
+          <w:color w:val="000000"/>
+          <w:szCs w:val="24"/>
+        </w:rPr>
+      </w:pPr>
+      <w:proofErr w:type="gramStart"/>
+      <w:r>
+        <w:rPr>
+          <w:rFonts w:ascii="Calibri" w:eastAsia="Times New Roman" w:hAnsi="Calibri" w:cs="Calibri"/>
+          <w:bCs/>
+          <w:iCs/>
+          <w:color w:val="000000"/>
+          <w:szCs w:val="24"/>
+        </w:rPr>
+        <w:lastRenderedPageBreak/>
+        <w:t>In regards to</w:t>
+      </w:r>
+      <w:proofErr w:type="gramEnd"/>
+      <w:r>
+        <w:rPr>
+          <w:rFonts w:ascii="Calibri" w:eastAsia="Times New Roman" w:hAnsi="Calibri" w:cs="Calibri"/>
+          <w:bCs/>
+          <w:iCs/>
+          <w:color w:val="000000"/>
+          <w:szCs w:val="24"/>
+        </w:rPr>
+        <w:t xml:space="preserve"> the game controller interfacing with the Raspberry Pi, we are yet to establish a successful connection to directly control the POC game we developed. This is because we have not yet chosen or created </w:t>
+      </w:r>
+      <w:proofErr w:type="gramStart"/>
+      <w:r>
+        <w:rPr>
+          <w:rFonts w:ascii="Calibri" w:eastAsia="Times New Roman" w:hAnsi="Calibri" w:cs="Calibri"/>
+          <w:bCs/>
+          <w:iCs/>
+          <w:color w:val="000000"/>
+          <w:szCs w:val="24"/>
+        </w:rPr>
+        <w:t>an</w:t>
+      </w:r>
+      <w:proofErr w:type="gramEnd"/>
+      <w:r>
+        <w:rPr>
+          <w:rFonts w:ascii="Calibri" w:eastAsia="Times New Roman" w:hAnsi="Calibri" w:cs="Calibri"/>
+          <w:bCs/>
+          <w:iCs/>
+          <w:color w:val="000000"/>
+          <w:szCs w:val="24"/>
+        </w:rPr>
+        <w:t xml:space="preserve"> HID adapter to listen and map the input from the controller, to key-down events on the Pi. </w:t>
+      </w:r>
+    </w:p>
+    <w:p>
+      <w:pPr>
+        <w:spacing w:after="0" w:line="240" w:lineRule="auto"/>
+        <w:ind w:left="2160"/>
+        <w:rPr>
+          <w:rFonts w:ascii="Calibri" w:eastAsia="Times New Roman" w:hAnsi="Calibri" w:cs="Calibri"/>
+          <w:bCs/>
+          <w:iCs/>
+          <w:color w:val="000000"/>
+          <w:szCs w:val="24"/>
+        </w:rPr>
+      </w:pPr>
+    </w:p>
+    <w:p>
+      <w:pPr>
+        <w:spacing w:after="0" w:line="240" w:lineRule="auto"/>
+        <w:ind w:left="2160"/>
+        <w:rPr>
+          <w:rFonts w:ascii="Calibri" w:eastAsia="Times New Roman" w:hAnsi="Calibri" w:cs="Calibri"/>
+          <w:bCs/>
+          <w:iCs/>
+          <w:color w:val="000000"/>
+          <w:szCs w:val="24"/>
+        </w:rPr>
+      </w:pPr>
+      <w:r>
+        <w:rPr>
+          <w:rFonts w:ascii="Calibri" w:eastAsia="Times New Roman" w:hAnsi="Calibri" w:cs="Calibri"/>
+          <w:bCs/>
+          <w:iCs/>
+          <w:color w:val="000000"/>
+          <w:szCs w:val="24"/>
+        </w:rPr>
+        <w:t xml:space="preserve">Our next steps will be to successfully interface the controller to our game by developing a HID adapter to run in the background on the Raspberry Pi, to handle the input. </w:t>
+      </w:r>
+      <w:proofErr w:type="gramStart"/>
+      <w:r>
+        <w:rPr>
+          <w:rFonts w:ascii="Calibri" w:eastAsia="Times New Roman" w:hAnsi="Calibri" w:cs="Calibri"/>
+          <w:bCs/>
+          <w:iCs/>
+          <w:color w:val="000000"/>
+          <w:szCs w:val="24"/>
+        </w:rPr>
+        <w:t>Also</w:t>
+      </w:r>
+      <w:proofErr w:type="gramEnd"/>
+      <w:r>
+        <w:rPr>
+          <w:rFonts w:ascii="Calibri" w:eastAsia="Times New Roman" w:hAnsi="Calibri" w:cs="Calibri"/>
+          <w:bCs/>
+          <w:iCs/>
+          <w:color w:val="000000"/>
+          <w:szCs w:val="24"/>
+        </w:rPr>
+        <w:t xml:space="preserve"> to merge the game with the website container, and finish off programming for the game. This also includes cleaning up the source code, commenting and documenting the various methods and classes, and deciding if the code will run on a local Node server or compile to </w:t>
+      </w:r>
+      <w:proofErr w:type="gramStart"/>
+      <w:r>
+        <w:rPr>
+          <w:rFonts w:ascii="Calibri" w:eastAsia="Times New Roman" w:hAnsi="Calibri" w:cs="Calibri"/>
+          <w:bCs/>
+          <w:iCs/>
+          <w:color w:val="000000"/>
+          <w:szCs w:val="24"/>
+        </w:rPr>
+        <w:t>a</w:t>
+      </w:r>
+      <w:proofErr w:type="gramEnd"/>
+      <w:r>
+        <w:rPr>
+          <w:rFonts w:ascii="Calibri" w:eastAsia="Times New Roman" w:hAnsi="Calibri" w:cs="Calibri"/>
+          <w:bCs/>
+          <w:iCs/>
+          <w:color w:val="000000"/>
+          <w:szCs w:val="24"/>
+        </w:rPr>
+        <w:t xml:space="preserve"> includable JavaScript file.</w:t>
+      </w:r>
+    </w:p>
+    <w:p>
+      <w:pPr>
+        <w:spacing w:after="0" w:line="240" w:lineRule="auto"/>
+        <w:ind w:left="2160"/>
+        <w:rPr>
+          <w:rFonts w:ascii="Calibri" w:eastAsia="Times New Roman" w:hAnsi="Calibri" w:cs="Calibri"/>
+          <w:bCs/>
+          <w:iCs/>
+          <w:color w:val="000000"/>
+          <w:szCs w:val="24"/>
+        </w:rPr>
+      </w:pPr>
+    </w:p>
+    <w:p>
+      <w:pPr>
+        <w:spacing w:after="0" w:line="240" w:lineRule="auto"/>
+        <w:ind w:left="2160"/>
+        <w:rPr>
+          <w:rFonts w:ascii="Calibri" w:eastAsia="Times New Roman" w:hAnsi="Calibri" w:cs="Calibri"/>
+          <w:bCs/>
+          <w:iCs/>
+          <w:color w:val="000000"/>
+          <w:szCs w:val="24"/>
+        </w:rPr>
+      </w:pPr>
+      <w:r>
+        <w:rPr>
+          <w:rFonts w:ascii="Calibri" w:eastAsia="Times New Roman" w:hAnsi="Calibri" w:cs="Calibri"/>
+          <w:bCs/>
+          <w:iCs/>
+          <w:color w:val="000000"/>
+          <w:szCs w:val="24"/>
+        </w:rPr>
+        <w:t>If funded, we would hire IT professionals to help advance the device to the next stage, implementing additional games, and make it easier for kids to play and modify. (Developer with web/game experience, technical lead, business analyst and product marketer).</w:t>
+      </w:r>
+    </w:p>
+    <w:p>
+      <w:pPr>
+        <w:spacing w:after="0" w:line="240" w:lineRule="auto"/>
+        <w:ind w:left="2160"/>
+        <w:rPr>
+          <w:rFonts w:ascii="Calibri" w:eastAsia="Times New Roman" w:hAnsi="Calibri" w:cs="Calibri"/>
+          <w:bCs/>
+          <w:iCs/>
+          <w:color w:val="000000"/>
+          <w:szCs w:val="24"/>
+        </w:rPr>
+      </w:pPr>
+    </w:p>
+    <w:p>
+      <w:pPr>
+        <w:spacing w:after="0" w:line="240" w:lineRule="auto"/>
+        <w:ind w:left="2160"/>
+        <w:rPr>
+          <w:rFonts w:ascii="Calibri" w:eastAsia="Times New Roman" w:hAnsi="Calibri" w:cs="Calibri"/>
           <w:b/>
           <w:bCs/>
           <w:i/>
@@ -8830,6 +9436,34 @@
     <w:p>
       <w:pPr>
         <w:spacing w:after="0" w:line="240" w:lineRule="auto"/>
+        <w:ind w:left="2160"/>
+        <w:rPr>
+          <w:rFonts w:ascii="Calibri" w:eastAsia="Times New Roman" w:hAnsi="Calibri" w:cs="Calibri"/>
+          <w:bCs/>
+          <w:iCs/>
+          <w:color w:val="000000"/>
+          <w:szCs w:val="24"/>
+        </w:rPr>
+      </w:pPr>
+    </w:p>
+    <w:p>
+      <w:pPr>
+        <w:spacing w:after="0" w:line="240" w:lineRule="auto"/>
+        <w:ind w:left="2160"/>
+        <w:rPr>
+          <w:rFonts w:ascii="Calibri" w:eastAsia="Times New Roman" w:hAnsi="Calibri" w:cs="Calibri"/>
+          <w:bCs/>
+          <w:iCs/>
+          <w:color w:val="000000"/>
+          <w:szCs w:val="24"/>
+        </w:rPr>
+      </w:pPr>
+      <w:bookmarkStart w:id="1" w:name="_GoBack"/>
+      <w:bookmarkEnd w:id="1"/>
+    </w:p>
+    <w:p>
+      <w:pPr>
+        <w:spacing w:after="0" w:line="240" w:lineRule="auto"/>
         <w:ind w:left="1440"/>
         <w:rPr>
           <w:rFonts w:ascii="Calibri" w:eastAsia="Times New Roman" w:hAnsi="Calibri" w:cs="Calibri"/>
@@ -10462,6 +11096,7 @@
           <w:color w:val="000000"/>
           <w:szCs w:val="24"/>
         </w:rPr>
+        <w:lastRenderedPageBreak/>
         <w:t>Testing</w:t>
       </w:r>
     </w:p>
@@ -11023,7 +11658,6 @@
           <w:color w:val="000000"/>
           <w:szCs w:val="28"/>
         </w:rPr>
-        <w:lastRenderedPageBreak/>
         <w:t>This is a filler. This is a filler.</w:t>
       </w:r>
       <w:r>
@@ -13374,6 +14008,7 @@
           <w:color w:val="000000"/>
           <w:szCs w:val="28"/>
         </w:rPr>
+        <w:lastRenderedPageBreak/>
         <w:t>This is a filler.</w:t>
       </w:r>
       <w:r>
@@ -13753,7 +14388,6 @@
           <w:color w:val="000000"/>
           <w:szCs w:val="28"/>
         </w:rPr>
-        <w:lastRenderedPageBreak/>
         <w:t>This is a filler. This is a filler.</w:t>
       </w:r>
       <w:r>

</xml_diff>

<commit_message>
report edit, website edit, plans section edit PT. 4
</commit_message>
<xml_diff>
--- a/Report.docx
+++ b/Report.docx
@@ -9458,12 +9458,174 @@
           <w:szCs w:val="24"/>
         </w:rPr>
       </w:pPr>
+      <w:r>
+        <w:rPr>
+          <w:rFonts w:ascii="Calibri" w:eastAsia="Times New Roman" w:hAnsi="Calibri" w:cs="Calibri"/>
+          <w:bCs/>
+          <w:iCs/>
+          <w:color w:val="000000"/>
+          <w:szCs w:val="24"/>
+        </w:rPr>
+        <w:t>At this point in time, we have not run into any dead-ends on this project, however we have changed our direction regarding the project target market.</w:t>
+      </w:r>
+    </w:p>
+    <w:p>
+      <w:pPr>
+        <w:spacing w:after="0" w:line="240" w:lineRule="auto"/>
+        <w:ind w:left="2160"/>
+        <w:rPr>
+          <w:rFonts w:ascii="Calibri" w:eastAsia="Times New Roman" w:hAnsi="Calibri" w:cs="Calibri"/>
+          <w:bCs/>
+          <w:iCs/>
+          <w:color w:val="000000"/>
+          <w:szCs w:val="24"/>
+        </w:rPr>
+      </w:pPr>
+    </w:p>
+    <w:p>
+      <w:pPr>
+        <w:spacing w:after="0" w:line="240" w:lineRule="auto"/>
+        <w:ind w:left="2160"/>
+        <w:rPr>
+          <w:rFonts w:ascii="Calibri" w:eastAsia="Times New Roman" w:hAnsi="Calibri" w:cs="Calibri"/>
+          <w:bCs/>
+          <w:iCs/>
+          <w:color w:val="000000"/>
+          <w:szCs w:val="24"/>
+        </w:rPr>
+      </w:pPr>
+      <w:r>
+        <w:rPr>
+          <w:rFonts w:ascii="Calibri" w:eastAsia="Times New Roman" w:hAnsi="Calibri" w:cs="Calibri"/>
+          <w:bCs/>
+          <w:iCs/>
+          <w:color w:val="000000"/>
+          <w:szCs w:val="24"/>
+        </w:rPr>
+        <w:t xml:space="preserve">We originally had the idea to target our product to kids for the sole intent of entertainment. </w:t>
+      </w:r>
+      <w:proofErr w:type="gramStart"/>
+      <w:r>
+        <w:rPr>
+          <w:rFonts w:ascii="Calibri" w:eastAsia="Times New Roman" w:hAnsi="Calibri" w:cs="Calibri"/>
+          <w:bCs/>
+          <w:iCs/>
+          <w:color w:val="000000"/>
+          <w:szCs w:val="24"/>
+        </w:rPr>
+        <w:t>However</w:t>
+      </w:r>
+      <w:proofErr w:type="gramEnd"/>
+      <w:r>
+        <w:rPr>
+          <w:rFonts w:ascii="Calibri" w:eastAsia="Times New Roman" w:hAnsi="Calibri" w:cs="Calibri"/>
+          <w:bCs/>
+          <w:iCs/>
+          <w:color w:val="000000"/>
+          <w:szCs w:val="24"/>
+        </w:rPr>
+        <w:t xml:space="preserve"> through group discussions and research, the market for educational coding platforms was found to be substantial. </w:t>
+      </w:r>
+      <w:proofErr w:type="gramStart"/>
+      <w:r>
+        <w:rPr>
+          <w:rFonts w:ascii="Calibri" w:eastAsia="Times New Roman" w:hAnsi="Calibri" w:cs="Calibri"/>
+          <w:bCs/>
+          <w:iCs/>
+          <w:color w:val="000000"/>
+          <w:szCs w:val="24"/>
+        </w:rPr>
+        <w:t>Therefore</w:t>
+      </w:r>
+      <w:proofErr w:type="gramEnd"/>
+      <w:r>
+        <w:rPr>
+          <w:rFonts w:ascii="Calibri" w:eastAsia="Times New Roman" w:hAnsi="Calibri" w:cs="Calibri"/>
+          <w:bCs/>
+          <w:iCs/>
+          <w:color w:val="000000"/>
+          <w:szCs w:val="24"/>
+        </w:rPr>
+        <w:t xml:space="preserve"> we decided to not only create basic fun games to play, but to also build them to be modifiable and easy to tinker with.</w:t>
+      </w:r>
+    </w:p>
+    <w:p>
+      <w:pPr>
+        <w:spacing w:after="0" w:line="240" w:lineRule="auto"/>
+        <w:ind w:left="2160"/>
+        <w:rPr>
+          <w:rFonts w:ascii="Calibri" w:eastAsia="Times New Roman" w:hAnsi="Calibri" w:cs="Calibri"/>
+          <w:bCs/>
+          <w:iCs/>
+          <w:color w:val="000000"/>
+          <w:szCs w:val="24"/>
+        </w:rPr>
+      </w:pPr>
       <w:bookmarkStart w:id="1" w:name="_GoBack"/>
       <w:bookmarkEnd w:id="1"/>
     </w:p>
     <w:p>
       <w:pPr>
         <w:spacing w:after="0" w:line="240" w:lineRule="auto"/>
+        <w:ind w:left="2160"/>
+        <w:rPr>
+          <w:rFonts w:ascii="Calibri" w:eastAsia="Times New Roman" w:hAnsi="Calibri" w:cs="Calibri"/>
+          <w:bCs/>
+          <w:iCs/>
+          <w:color w:val="000000"/>
+          <w:szCs w:val="24"/>
+        </w:rPr>
+      </w:pPr>
+      <w:r>
+        <w:rPr>
+          <w:rFonts w:ascii="Calibri" w:eastAsia="Times New Roman" w:hAnsi="Calibri" w:cs="Calibri"/>
+          <w:bCs/>
+          <w:iCs/>
+          <w:color w:val="000000"/>
+          <w:szCs w:val="24"/>
+        </w:rPr>
+        <w:t>We were not clear at first on where the source code for the included games are stored, and this is still something we are discussing. Tentative plans are to preload the source code to include a set of standard games, with the ability to download additional games as they are developed, from a repository of sorts.</w:t>
+      </w:r>
+    </w:p>
+    <w:p>
+      <w:pPr>
+        <w:spacing w:after="0" w:line="240" w:lineRule="auto"/>
+        <w:ind w:left="2160"/>
+        <w:rPr>
+          <w:rFonts w:ascii="Calibri" w:eastAsia="Times New Roman" w:hAnsi="Calibri" w:cs="Calibri"/>
+          <w:bCs/>
+          <w:iCs/>
+          <w:color w:val="000000"/>
+          <w:szCs w:val="24"/>
+        </w:rPr>
+      </w:pPr>
+    </w:p>
+    <w:p>
+      <w:pPr>
+        <w:spacing w:after="0" w:line="240" w:lineRule="auto"/>
+        <w:ind w:left="2160"/>
+        <w:rPr>
+          <w:rFonts w:ascii="Calibri" w:eastAsia="Times New Roman" w:hAnsi="Calibri" w:cs="Calibri"/>
+          <w:bCs/>
+          <w:iCs/>
+          <w:color w:val="000000"/>
+          <w:szCs w:val="24"/>
+        </w:rPr>
+      </w:pPr>
+      <w:r>
+        <w:rPr>
+          <w:rFonts w:ascii="Calibri" w:eastAsia="Times New Roman" w:hAnsi="Calibri" w:cs="Calibri"/>
+          <w:bCs/>
+          <w:iCs/>
+          <w:color w:val="000000"/>
+          <w:szCs w:val="24"/>
+        </w:rPr>
+        <w:t>Besides the above, we have not made any other changes to our project plan or idea.</w:t>
+      </w:r>
+    </w:p>
+    <w:p>
+      <w:pPr>
+        <w:spacing w:after="0" w:line="240" w:lineRule="auto"/>
         <w:ind w:left="1440"/>
         <w:rPr>
           <w:rFonts w:ascii="Calibri" w:eastAsia="Times New Roman" w:hAnsi="Calibri" w:cs="Calibri"/>
@@ -11096,7 +11258,6 @@
           <w:color w:val="000000"/>
           <w:szCs w:val="24"/>
         </w:rPr>
-        <w:lastRenderedPageBreak/>
         <w:t>Testing</w:t>
       </w:r>
     </w:p>
@@ -13193,6 +13354,7 @@
           <w:sz w:val="28"/>
           <w:szCs w:val="38"/>
         </w:rPr>
+        <w:lastRenderedPageBreak/>
         <w:t>SKILLS AND JOBS</w:t>
       </w:r>
     </w:p>
@@ -14008,7 +14170,6 @@
           <w:color w:val="000000"/>
           <w:szCs w:val="28"/>
         </w:rPr>
-        <w:lastRenderedPageBreak/>
         <w:t>This is a filler.</w:t>
       </w:r>
       <w:r>

</xml_diff>

<commit_message>
report edit, website edit, testing section added
</commit_message>
<xml_diff>
--- a/Report.docx
+++ b/Report.docx
@@ -10965,6 +10965,25 @@
     </w:p>
     <w:p>
       <w:pPr>
+        <w:rPr>
+          <w:rFonts w:ascii="Calibri" w:eastAsia="Times New Roman" w:hAnsi="Calibri" w:cs="Calibri"/>
+          <w:bCs/>
+          <w:color w:val="000000"/>
+          <w:szCs w:val="28"/>
+        </w:rPr>
+      </w:pPr>
+      <w:r>
+        <w:rPr>
+          <w:rFonts w:ascii="Calibri" w:eastAsia="Times New Roman" w:hAnsi="Calibri" w:cs="Calibri"/>
+          <w:bCs/>
+          <w:color w:val="000000"/>
+          <w:szCs w:val="28"/>
+        </w:rPr>
+        <w:br w:type="page"/>
+      </w:r>
+    </w:p>
+    <w:p>
+      <w:pPr>
         <w:spacing w:after="0" w:line="240" w:lineRule="auto"/>
         <w:ind w:left="2160"/>
         <w:rPr>
@@ -10974,8 +10993,100 @@
           <w:szCs w:val="28"/>
         </w:rPr>
       </w:pPr>
+    </w:p>
+    <w:p>
+      <w:pPr>
+        <w:spacing w:after="0" w:line="240" w:lineRule="auto"/>
+        <w:ind w:left="1440"/>
+        <w:rPr>
+          <w:rFonts w:ascii="Calibri" w:eastAsia="Times New Roman" w:hAnsi="Calibri" w:cs="Calibri"/>
+          <w:b/>
+          <w:bCs/>
+          <w:i/>
+          <w:iCs/>
+          <w:color w:val="000000"/>
+          <w:szCs w:val="24"/>
+        </w:rPr>
+      </w:pPr>
+      <w:r>
+        <w:rPr>
+          <w:rFonts w:ascii="Calibri" w:eastAsia="Times New Roman" w:hAnsi="Calibri" w:cs="Calibri"/>
+          <w:b/>
+          <w:bCs/>
+          <w:i/>
+          <w:iCs/>
+          <w:color w:val="000000"/>
+          <w:szCs w:val="24"/>
+        </w:rPr>
+        <w:t>Testing</w:t>
+      </w:r>
+    </w:p>
+    <w:p>
+      <w:pPr>
+        <w:spacing w:after="0" w:line="240" w:lineRule="auto"/>
+        <w:ind w:left="1440"/>
+        <w:rPr>
+          <w:rFonts w:ascii="Calibri" w:eastAsia="Times New Roman" w:hAnsi="Calibri" w:cs="Calibri"/>
+          <w:b/>
+          <w:bCs/>
+          <w:i/>
+          <w:iCs/>
+          <w:color w:val="000000"/>
+          <w:szCs w:val="24"/>
+        </w:rPr>
+      </w:pPr>
+    </w:p>
+    <w:p>
+      <w:pPr>
+        <w:spacing w:after="0" w:line="240" w:lineRule="auto"/>
+        <w:ind w:left="1440"/>
+        <w:rPr>
+          <w:rFonts w:ascii="Calibri" w:eastAsia="Times New Roman" w:hAnsi="Calibri" w:cs="Calibri"/>
+          <w:bCs/>
+          <w:color w:val="000000"/>
+          <w:szCs w:val="28"/>
+        </w:rPr>
+      </w:pPr>
+      <w:r>
+        <w:rPr>
+          <w:rFonts w:ascii="Calibri" w:eastAsia="Times New Roman" w:hAnsi="Calibri" w:cs="Calibri"/>
+          <w:bCs/>
+          <w:color w:val="000000"/>
+          <w:szCs w:val="28"/>
+        </w:rPr>
+        <w:t>Testing our product will be vital to create a kid-friendly educational device. We need to make our product fun and easy for kids to interact with, otherwise they will lose interest quickly.</w:t>
+      </w:r>
+      <w:r>
+        <w:rPr>
+          <w:rFonts w:ascii="Calibri" w:eastAsia="Times New Roman" w:hAnsi="Calibri" w:cs="Calibri"/>
+          <w:bCs/>
+          <w:color w:val="000000"/>
+          <w:szCs w:val="28"/>
+        </w:rPr>
+        <w:t xml:space="preserve"> </w:t>
+      </w:r>
       <w:bookmarkStart w:id="1" w:name="_GoBack"/>
       <w:bookmarkEnd w:id="1"/>
+      <w:proofErr w:type="gramStart"/>
+      <w:r>
+        <w:rPr>
+          <w:rFonts w:ascii="Calibri" w:eastAsia="Times New Roman" w:hAnsi="Calibri" w:cs="Calibri"/>
+          <w:bCs/>
+          <w:color w:val="000000"/>
+          <w:szCs w:val="28"/>
+        </w:rPr>
+        <w:t>To</w:t>
+      </w:r>
+      <w:proofErr w:type="gramEnd"/>
+      <w:r>
+        <w:rPr>
+          <w:rFonts w:ascii="Calibri" w:eastAsia="Times New Roman" w:hAnsi="Calibri" w:cs="Calibri"/>
+          <w:bCs/>
+          <w:color w:val="000000"/>
+          <w:szCs w:val="28"/>
+        </w:rPr>
+        <w:t xml:space="preserve"> test our product, we will contact various primary schools for the purpose of having children play with our device.</w:t>
+      </w:r>
     </w:p>
     <w:p>
       <w:pPr>
@@ -10983,26 +11094,11 @@
         <w:ind w:left="1440"/>
         <w:rPr>
           <w:rFonts w:ascii="Calibri" w:eastAsia="Times New Roman" w:hAnsi="Calibri" w:cs="Calibri"/>
-          <w:b/>
-          <w:bCs/>
-          <w:i/>
-          <w:iCs/>
-          <w:color w:val="000000"/>
-          <w:szCs w:val="24"/>
-        </w:rPr>
-      </w:pPr>
-      <w:r>
-        <w:rPr>
-          <w:rFonts w:ascii="Calibri" w:eastAsia="Times New Roman" w:hAnsi="Calibri" w:cs="Calibri"/>
-          <w:b/>
-          <w:bCs/>
-          <w:i/>
-          <w:iCs/>
-          <w:color w:val="000000"/>
-          <w:szCs w:val="24"/>
-        </w:rPr>
-        <w:t>Testing</w:t>
-      </w:r>
+          <w:bCs/>
+          <w:color w:val="000000"/>
+          <w:szCs w:val="28"/>
+        </w:rPr>
+      </w:pPr>
     </w:p>
     <w:p>
       <w:pPr>
@@ -11010,14 +11106,40 @@
         <w:ind w:left="1440"/>
         <w:rPr>
           <w:rFonts w:ascii="Calibri" w:eastAsia="Times New Roman" w:hAnsi="Calibri" w:cs="Calibri"/>
-          <w:b/>
-          <w:bCs/>
-          <w:i/>
-          <w:iCs/>
-          <w:color w:val="000000"/>
-          <w:szCs w:val="24"/>
-        </w:rPr>
-      </w:pPr>
+          <w:bCs/>
+          <w:color w:val="000000"/>
+          <w:szCs w:val="28"/>
+        </w:rPr>
+      </w:pPr>
+      <w:r>
+        <w:rPr>
+          <w:rFonts w:ascii="Calibri" w:eastAsia="Times New Roman" w:hAnsi="Calibri" w:cs="Calibri"/>
+          <w:bCs/>
+          <w:color w:val="000000"/>
+          <w:szCs w:val="28"/>
+        </w:rPr>
+        <w:t xml:space="preserve">On-site at each of the primary schools, we will put the kids (ideally from year 3 to year 6) into smaller groups to initially play the games we have created, before showing them how the game code can be modified to do something different. The goal will be to get the students interested enough to have a shot at modifying </w:t>
+      </w:r>
+      <w:proofErr w:type="gramStart"/>
+      <w:r>
+        <w:rPr>
+          <w:rFonts w:ascii="Calibri" w:eastAsia="Times New Roman" w:hAnsi="Calibri" w:cs="Calibri"/>
+          <w:bCs/>
+          <w:color w:val="000000"/>
+          <w:szCs w:val="28"/>
+        </w:rPr>
+        <w:t>particular parts</w:t>
+      </w:r>
+      <w:proofErr w:type="gramEnd"/>
+      <w:r>
+        <w:rPr>
+          <w:rFonts w:ascii="Calibri" w:eastAsia="Times New Roman" w:hAnsi="Calibri" w:cs="Calibri"/>
+          <w:bCs/>
+          <w:color w:val="000000"/>
+          <w:szCs w:val="28"/>
+        </w:rPr>
+        <w:t xml:space="preserve"> of the games.</w:t>
+      </w:r>
     </w:p>
     <w:p>
       <w:pPr>
@@ -11030,6 +11152,126 @@
           <w:szCs w:val="28"/>
         </w:rPr>
       </w:pPr>
+    </w:p>
+    <w:p>
+      <w:pPr>
+        <w:spacing w:after="0" w:line="240" w:lineRule="auto"/>
+        <w:ind w:left="1440"/>
+        <w:rPr>
+          <w:rFonts w:ascii="Calibri" w:eastAsia="Times New Roman" w:hAnsi="Calibri" w:cs="Calibri"/>
+          <w:bCs/>
+          <w:color w:val="000000"/>
+          <w:szCs w:val="28"/>
+        </w:rPr>
+      </w:pPr>
+      <w:r>
+        <w:rPr>
+          <w:rFonts w:ascii="Calibri" w:eastAsia="Times New Roman" w:hAnsi="Calibri" w:cs="Calibri"/>
+          <w:bCs/>
+          <w:color w:val="000000"/>
+          <w:szCs w:val="28"/>
+        </w:rPr>
+        <w:t xml:space="preserve">Throughout these sessions, we will be noting down what worked well, what seemed to have students react positively, and when they are starting to lose interest. Also asking them questions such as; Was it easy to set up the device? Were the annotations in the game code easy to understand? etc. </w:t>
+      </w:r>
+    </w:p>
+    <w:p>
+      <w:pPr>
+        <w:spacing w:after="0" w:line="240" w:lineRule="auto"/>
+        <w:ind w:left="1440"/>
+        <w:rPr>
+          <w:rFonts w:ascii="Calibri" w:eastAsia="Times New Roman" w:hAnsi="Calibri" w:cs="Calibri"/>
+          <w:bCs/>
+          <w:color w:val="000000"/>
+          <w:szCs w:val="28"/>
+        </w:rPr>
+      </w:pPr>
+    </w:p>
+    <w:p>
+      <w:pPr>
+        <w:spacing w:after="0" w:line="240" w:lineRule="auto"/>
+        <w:ind w:left="1440"/>
+        <w:rPr>
+          <w:rFonts w:ascii="Calibri" w:eastAsia="Times New Roman" w:hAnsi="Calibri" w:cs="Calibri"/>
+          <w:bCs/>
+          <w:color w:val="000000"/>
+          <w:szCs w:val="28"/>
+        </w:rPr>
+      </w:pPr>
+      <w:r>
+        <w:rPr>
+          <w:rFonts w:ascii="Calibri" w:eastAsia="Times New Roman" w:hAnsi="Calibri" w:cs="Calibri"/>
+          <w:bCs/>
+          <w:color w:val="000000"/>
+          <w:szCs w:val="28"/>
+        </w:rPr>
+        <w:t>This process will then be repeated after a few minor or major changes for different groups of students to ensure that the product is improving.</w:t>
+      </w:r>
+    </w:p>
+    <w:p>
+      <w:pPr>
+        <w:spacing w:after="0" w:line="240" w:lineRule="auto"/>
+        <w:ind w:left="1440"/>
+        <w:rPr>
+          <w:rFonts w:ascii="Calibri" w:eastAsia="Times New Roman" w:hAnsi="Calibri" w:cs="Calibri"/>
+          <w:bCs/>
+          <w:color w:val="000000"/>
+          <w:szCs w:val="28"/>
+        </w:rPr>
+      </w:pPr>
+    </w:p>
+    <w:p>
+      <w:pPr>
+        <w:spacing w:after="0" w:line="240" w:lineRule="auto"/>
+        <w:ind w:left="1440"/>
+        <w:rPr>
+          <w:rFonts w:ascii="Calibri" w:eastAsia="Times New Roman" w:hAnsi="Calibri" w:cs="Calibri"/>
+          <w:b/>
+          <w:bCs/>
+          <w:i/>
+          <w:iCs/>
+          <w:color w:val="000000"/>
+          <w:szCs w:val="24"/>
+        </w:rPr>
+      </w:pPr>
+      <w:r>
+        <w:rPr>
+          <w:rFonts w:ascii="Calibri" w:eastAsia="Times New Roman" w:hAnsi="Calibri" w:cs="Calibri"/>
+          <w:b/>
+          <w:bCs/>
+          <w:i/>
+          <w:iCs/>
+          <w:color w:val="000000"/>
+          <w:szCs w:val="24"/>
+        </w:rPr>
+        <w:t>Timeframe</w:t>
+      </w:r>
+    </w:p>
+    <w:p>
+      <w:pPr>
+        <w:spacing w:after="0" w:line="240" w:lineRule="auto"/>
+        <w:ind w:left="1440"/>
+        <w:rPr>
+          <w:rFonts w:ascii="Calibri" w:eastAsia="Times New Roman" w:hAnsi="Calibri" w:cs="Calibri"/>
+          <w:b/>
+          <w:bCs/>
+          <w:i/>
+          <w:iCs/>
+          <w:color w:val="000000"/>
+          <w:szCs w:val="24"/>
+        </w:rPr>
+      </w:pPr>
+    </w:p>
+    <w:p>
+      <w:pPr>
+        <w:spacing w:after="0" w:line="240" w:lineRule="auto"/>
+        <w:ind w:left="1440"/>
+        <w:rPr>
+          <w:rFonts w:ascii="Calibri" w:eastAsia="Times New Roman" w:hAnsi="Calibri" w:cs="Calibri"/>
+          <w:bCs/>
+          <w:color w:val="000000"/>
+          <w:szCs w:val="28"/>
+        </w:rPr>
+      </w:pPr>
       <w:r>
         <w:rPr>
           <w:rFonts w:ascii="Calibri" w:eastAsia="Times New Roman" w:hAnsi="Calibri" w:cs="Calibri"/>
@@ -11343,1309 +11585,784 @@
           <w:color w:val="000000"/>
           <w:szCs w:val="28"/>
         </w:rPr>
+        <w:t>This is a filler.</w:t>
+      </w:r>
+      <w:r>
+        <w:rPr>
+          <w:rFonts w:ascii="Calibri" w:eastAsia="Times New Roman" w:hAnsi="Calibri" w:cs="Calibri"/>
+          <w:bCs/>
+          <w:color w:val="000000"/>
+          <w:szCs w:val="28"/>
+        </w:rPr>
+        <w:t xml:space="preserve"> </w:t>
+      </w:r>
+      <w:r>
+        <w:rPr>
+          <w:rFonts w:ascii="Calibri" w:eastAsia="Times New Roman" w:hAnsi="Calibri" w:cs="Calibri"/>
+          <w:bCs/>
+          <w:color w:val="000000"/>
+          <w:szCs w:val="28"/>
+        </w:rPr>
+        <w:t>This is a filler.</w:t>
+      </w:r>
+      <w:r>
+        <w:rPr>
+          <w:rFonts w:ascii="Calibri" w:eastAsia="Times New Roman" w:hAnsi="Calibri" w:cs="Calibri"/>
+          <w:bCs/>
+          <w:color w:val="000000"/>
+          <w:szCs w:val="28"/>
+        </w:rPr>
+        <w:t xml:space="preserve"> </w:t>
+      </w:r>
+      <w:r>
+        <w:rPr>
+          <w:rFonts w:ascii="Calibri" w:eastAsia="Times New Roman" w:hAnsi="Calibri" w:cs="Calibri"/>
+          <w:bCs/>
+          <w:color w:val="000000"/>
+          <w:szCs w:val="28"/>
+        </w:rPr>
+        <w:t>This is a filler.</w:t>
+      </w:r>
+      <w:r>
+        <w:rPr>
+          <w:rFonts w:ascii="Calibri" w:eastAsia="Times New Roman" w:hAnsi="Calibri" w:cs="Calibri"/>
+          <w:bCs/>
+          <w:color w:val="000000"/>
+          <w:szCs w:val="28"/>
+        </w:rPr>
+        <w:t xml:space="preserve"> </w:t>
+      </w:r>
+      <w:r>
+        <w:rPr>
+          <w:rFonts w:ascii="Calibri" w:eastAsia="Times New Roman" w:hAnsi="Calibri" w:cs="Calibri"/>
+          <w:bCs/>
+          <w:color w:val="000000"/>
+          <w:szCs w:val="28"/>
+        </w:rPr>
+        <w:t>This is a filler.</w:t>
+      </w:r>
+      <w:r>
+        <w:rPr>
+          <w:rFonts w:ascii="Calibri" w:eastAsia="Times New Roman" w:hAnsi="Calibri" w:cs="Calibri"/>
+          <w:bCs/>
+          <w:color w:val="000000"/>
+          <w:szCs w:val="28"/>
+        </w:rPr>
+        <w:t xml:space="preserve"> </w:t>
+      </w:r>
+      <w:r>
+        <w:rPr>
+          <w:rFonts w:ascii="Calibri" w:eastAsia="Times New Roman" w:hAnsi="Calibri" w:cs="Calibri"/>
+          <w:bCs/>
+          <w:color w:val="000000"/>
+          <w:szCs w:val="28"/>
+        </w:rPr>
+        <w:t>This is a filler.</w:t>
+      </w:r>
+      <w:r>
+        <w:rPr>
+          <w:rFonts w:ascii="Calibri" w:eastAsia="Times New Roman" w:hAnsi="Calibri" w:cs="Calibri"/>
+          <w:bCs/>
+          <w:color w:val="000000"/>
+          <w:szCs w:val="28"/>
+        </w:rPr>
+        <w:t xml:space="preserve"> </w:t>
+      </w:r>
+      <w:r>
+        <w:rPr>
+          <w:rFonts w:ascii="Calibri" w:eastAsia="Times New Roman" w:hAnsi="Calibri" w:cs="Calibri"/>
+          <w:bCs/>
+          <w:color w:val="000000"/>
+          <w:szCs w:val="28"/>
+        </w:rPr>
+        <w:t>This is a filler.</w:t>
+      </w:r>
+      <w:r>
+        <w:rPr>
+          <w:rFonts w:ascii="Calibri" w:eastAsia="Times New Roman" w:hAnsi="Calibri" w:cs="Calibri"/>
+          <w:bCs/>
+          <w:color w:val="000000"/>
+          <w:szCs w:val="28"/>
+        </w:rPr>
+        <w:t xml:space="preserve"> </w:t>
+      </w:r>
+      <w:r>
+        <w:rPr>
+          <w:rFonts w:ascii="Calibri" w:eastAsia="Times New Roman" w:hAnsi="Calibri" w:cs="Calibri"/>
+          <w:bCs/>
+          <w:color w:val="000000"/>
+          <w:szCs w:val="28"/>
+        </w:rPr>
+        <w:t>This is a filler.</w:t>
+      </w:r>
+      <w:r>
+        <w:rPr>
+          <w:rFonts w:ascii="Calibri" w:eastAsia="Times New Roman" w:hAnsi="Calibri" w:cs="Calibri"/>
+          <w:bCs/>
+          <w:color w:val="000000"/>
+          <w:szCs w:val="28"/>
+        </w:rPr>
+        <w:t xml:space="preserve"> </w:t>
+      </w:r>
+      <w:r>
+        <w:rPr>
+          <w:rFonts w:ascii="Calibri" w:eastAsia="Times New Roman" w:hAnsi="Calibri" w:cs="Calibri"/>
+          <w:bCs/>
+          <w:color w:val="000000"/>
+          <w:szCs w:val="28"/>
+        </w:rPr>
+        <w:t>This is a filler.</w:t>
+      </w:r>
+      <w:r>
+        <w:rPr>
+          <w:rFonts w:ascii="Calibri" w:eastAsia="Times New Roman" w:hAnsi="Calibri" w:cs="Calibri"/>
+          <w:bCs/>
+          <w:color w:val="000000"/>
+          <w:szCs w:val="28"/>
+        </w:rPr>
+        <w:t xml:space="preserve"> </w:t>
+      </w:r>
+      <w:r>
+        <w:rPr>
+          <w:rFonts w:ascii="Calibri" w:eastAsia="Times New Roman" w:hAnsi="Calibri" w:cs="Calibri"/>
+          <w:bCs/>
+          <w:color w:val="000000"/>
+          <w:szCs w:val="28"/>
+        </w:rPr>
+        <w:t>This is a filler.</w:t>
+      </w:r>
+    </w:p>
+    <w:p>
+      <w:pPr>
+        <w:spacing w:after="0" w:line="240" w:lineRule="auto"/>
+        <w:ind w:left="1440"/>
+        <w:rPr>
+          <w:rFonts w:ascii="Calibri" w:eastAsia="Times New Roman" w:hAnsi="Calibri" w:cs="Calibri"/>
+          <w:bCs/>
+          <w:color w:val="000000"/>
+          <w:szCs w:val="28"/>
+        </w:rPr>
+      </w:pPr>
+    </w:p>
+    <w:p>
+      <w:pPr>
+        <w:spacing w:after="0" w:line="240" w:lineRule="auto"/>
+        <w:ind w:left="1440"/>
+        <w:rPr>
+          <w:rFonts w:ascii="Calibri" w:eastAsia="Times New Roman" w:hAnsi="Calibri" w:cs="Calibri"/>
+          <w:b/>
+          <w:bCs/>
+          <w:i/>
+          <w:iCs/>
+          <w:color w:val="000000"/>
+          <w:szCs w:val="24"/>
+        </w:rPr>
+      </w:pPr>
+      <w:r>
+        <w:rPr>
+          <w:rFonts w:ascii="Calibri" w:eastAsia="Times New Roman" w:hAnsi="Calibri" w:cs="Calibri"/>
+          <w:b/>
+          <w:bCs/>
+          <w:i/>
+          <w:iCs/>
+          <w:color w:val="000000"/>
+          <w:szCs w:val="24"/>
+        </w:rPr>
+        <w:t>Risks</w:t>
+      </w:r>
+    </w:p>
+    <w:p>
+      <w:pPr>
+        <w:spacing w:after="0" w:line="240" w:lineRule="auto"/>
+        <w:ind w:left="1440"/>
+        <w:rPr>
+          <w:rFonts w:ascii="Calibri" w:eastAsia="Times New Roman" w:hAnsi="Calibri" w:cs="Calibri"/>
+          <w:b/>
+          <w:bCs/>
+          <w:i/>
+          <w:iCs/>
+          <w:color w:val="000000"/>
+          <w:szCs w:val="24"/>
+        </w:rPr>
+      </w:pPr>
+    </w:p>
+    <w:p>
+      <w:pPr>
+        <w:spacing w:after="0" w:line="240" w:lineRule="auto"/>
+        <w:ind w:left="1440"/>
+        <w:rPr>
+          <w:rFonts w:ascii="Calibri" w:eastAsia="Times New Roman" w:hAnsi="Calibri" w:cs="Calibri"/>
+          <w:bCs/>
+          <w:color w:val="000000"/>
+          <w:szCs w:val="28"/>
+        </w:rPr>
+      </w:pPr>
+      <w:r>
+        <w:rPr>
+          <w:rFonts w:ascii="Calibri" w:eastAsia="Times New Roman" w:hAnsi="Calibri" w:cs="Calibri"/>
+          <w:bCs/>
+          <w:color w:val="000000"/>
+          <w:szCs w:val="28"/>
+        </w:rPr>
+        <w:t>This is a filler. This is a filler.</w:t>
+      </w:r>
+      <w:r>
+        <w:rPr>
+          <w:rFonts w:ascii="Calibri" w:eastAsia="Times New Roman" w:hAnsi="Calibri" w:cs="Calibri"/>
+          <w:bCs/>
+          <w:color w:val="000000"/>
+          <w:szCs w:val="28"/>
+        </w:rPr>
+        <w:t xml:space="preserve"> </w:t>
+      </w:r>
+      <w:r>
+        <w:rPr>
+          <w:rFonts w:ascii="Calibri" w:eastAsia="Times New Roman" w:hAnsi="Calibri" w:cs="Calibri"/>
+          <w:bCs/>
+          <w:color w:val="000000"/>
+          <w:szCs w:val="28"/>
+        </w:rPr>
+        <w:t>This is a filler.</w:t>
+      </w:r>
+      <w:r>
+        <w:rPr>
+          <w:rFonts w:ascii="Calibri" w:eastAsia="Times New Roman" w:hAnsi="Calibri" w:cs="Calibri"/>
+          <w:bCs/>
+          <w:color w:val="000000"/>
+          <w:szCs w:val="28"/>
+        </w:rPr>
+        <w:t xml:space="preserve"> </w:t>
+      </w:r>
+      <w:r>
+        <w:rPr>
+          <w:rFonts w:ascii="Calibri" w:eastAsia="Times New Roman" w:hAnsi="Calibri" w:cs="Calibri"/>
+          <w:bCs/>
+          <w:color w:val="000000"/>
+          <w:szCs w:val="28"/>
+        </w:rPr>
+        <w:t>This is a filler.</w:t>
+      </w:r>
+      <w:r>
+        <w:rPr>
+          <w:rFonts w:ascii="Calibri" w:eastAsia="Times New Roman" w:hAnsi="Calibri" w:cs="Calibri"/>
+          <w:bCs/>
+          <w:color w:val="000000"/>
+          <w:szCs w:val="28"/>
+        </w:rPr>
+        <w:t xml:space="preserve"> </w:t>
+      </w:r>
+      <w:r>
+        <w:rPr>
+          <w:rFonts w:ascii="Calibri" w:eastAsia="Times New Roman" w:hAnsi="Calibri" w:cs="Calibri"/>
+          <w:bCs/>
+          <w:color w:val="000000"/>
+          <w:szCs w:val="28"/>
+        </w:rPr>
+        <w:t>This is a filler.</w:t>
+      </w:r>
+      <w:r>
+        <w:rPr>
+          <w:rFonts w:ascii="Calibri" w:eastAsia="Times New Roman" w:hAnsi="Calibri" w:cs="Calibri"/>
+          <w:bCs/>
+          <w:color w:val="000000"/>
+          <w:szCs w:val="28"/>
+        </w:rPr>
+        <w:t xml:space="preserve"> </w:t>
+      </w:r>
+      <w:r>
+        <w:rPr>
+          <w:rFonts w:ascii="Calibri" w:eastAsia="Times New Roman" w:hAnsi="Calibri" w:cs="Calibri"/>
+          <w:bCs/>
+          <w:color w:val="000000"/>
+          <w:szCs w:val="28"/>
+        </w:rPr>
+        <w:t>This is a filler.</w:t>
+      </w:r>
+      <w:r>
+        <w:rPr>
+          <w:rFonts w:ascii="Calibri" w:eastAsia="Times New Roman" w:hAnsi="Calibri" w:cs="Calibri"/>
+          <w:bCs/>
+          <w:color w:val="000000"/>
+          <w:szCs w:val="28"/>
+        </w:rPr>
+        <w:t xml:space="preserve"> </w:t>
+      </w:r>
+      <w:r>
+        <w:rPr>
+          <w:rFonts w:ascii="Calibri" w:eastAsia="Times New Roman" w:hAnsi="Calibri" w:cs="Calibri"/>
+          <w:bCs/>
+          <w:color w:val="000000"/>
+          <w:szCs w:val="28"/>
+        </w:rPr>
+        <w:t>This is a filler.</w:t>
+      </w:r>
+      <w:r>
+        <w:rPr>
+          <w:rFonts w:ascii="Calibri" w:eastAsia="Times New Roman" w:hAnsi="Calibri" w:cs="Calibri"/>
+          <w:bCs/>
+          <w:color w:val="000000"/>
+          <w:szCs w:val="28"/>
+        </w:rPr>
+        <w:t xml:space="preserve"> </w:t>
+      </w:r>
+      <w:r>
+        <w:rPr>
+          <w:rFonts w:ascii="Calibri" w:eastAsia="Times New Roman" w:hAnsi="Calibri" w:cs="Calibri"/>
+          <w:bCs/>
+          <w:color w:val="000000"/>
+          <w:szCs w:val="28"/>
+        </w:rPr>
+        <w:t>This is a filler.</w:t>
+      </w:r>
+      <w:r>
+        <w:rPr>
+          <w:rFonts w:ascii="Calibri" w:eastAsia="Times New Roman" w:hAnsi="Calibri" w:cs="Calibri"/>
+          <w:bCs/>
+          <w:color w:val="000000"/>
+          <w:szCs w:val="28"/>
+        </w:rPr>
+        <w:t xml:space="preserve"> </w:t>
+      </w:r>
+      <w:r>
+        <w:rPr>
+          <w:rFonts w:ascii="Calibri" w:eastAsia="Times New Roman" w:hAnsi="Calibri" w:cs="Calibri"/>
+          <w:bCs/>
+          <w:color w:val="000000"/>
+          <w:szCs w:val="28"/>
+        </w:rPr>
+        <w:t>This is a filler.</w:t>
+      </w:r>
+      <w:r>
+        <w:rPr>
+          <w:rFonts w:ascii="Calibri" w:eastAsia="Times New Roman" w:hAnsi="Calibri" w:cs="Calibri"/>
+          <w:bCs/>
+          <w:color w:val="000000"/>
+          <w:szCs w:val="28"/>
+        </w:rPr>
+        <w:t xml:space="preserve"> </w:t>
+      </w:r>
+      <w:r>
+        <w:rPr>
+          <w:rFonts w:ascii="Calibri" w:eastAsia="Times New Roman" w:hAnsi="Calibri" w:cs="Calibri"/>
+          <w:bCs/>
+          <w:color w:val="000000"/>
+          <w:szCs w:val="28"/>
+        </w:rPr>
+        <w:t>This is a filler.</w:t>
+      </w:r>
+      <w:r>
+        <w:rPr>
+          <w:rFonts w:ascii="Calibri" w:eastAsia="Times New Roman" w:hAnsi="Calibri" w:cs="Calibri"/>
+          <w:bCs/>
+          <w:color w:val="000000"/>
+          <w:szCs w:val="28"/>
+        </w:rPr>
+        <w:t xml:space="preserve"> </w:t>
+      </w:r>
+      <w:r>
+        <w:rPr>
+          <w:rFonts w:ascii="Calibri" w:eastAsia="Times New Roman" w:hAnsi="Calibri" w:cs="Calibri"/>
+          <w:bCs/>
+          <w:color w:val="000000"/>
+          <w:szCs w:val="28"/>
+        </w:rPr>
+        <w:t>This is a filler.</w:t>
+      </w:r>
+      <w:r>
+        <w:rPr>
+          <w:rFonts w:ascii="Calibri" w:eastAsia="Times New Roman" w:hAnsi="Calibri" w:cs="Calibri"/>
+          <w:bCs/>
+          <w:color w:val="000000"/>
+          <w:szCs w:val="28"/>
+        </w:rPr>
+        <w:t xml:space="preserve"> </w:t>
+      </w:r>
+      <w:r>
+        <w:rPr>
+          <w:rFonts w:ascii="Calibri" w:eastAsia="Times New Roman" w:hAnsi="Calibri" w:cs="Calibri"/>
+          <w:bCs/>
+          <w:color w:val="000000"/>
+          <w:szCs w:val="28"/>
+        </w:rPr>
+        <w:t>This is a filler.</w:t>
+      </w:r>
+      <w:r>
+        <w:rPr>
+          <w:rFonts w:ascii="Calibri" w:eastAsia="Times New Roman" w:hAnsi="Calibri" w:cs="Calibri"/>
+          <w:bCs/>
+          <w:color w:val="000000"/>
+          <w:szCs w:val="28"/>
+        </w:rPr>
+        <w:t xml:space="preserve"> </w:t>
+      </w:r>
+      <w:r>
+        <w:rPr>
+          <w:rFonts w:ascii="Calibri" w:eastAsia="Times New Roman" w:hAnsi="Calibri" w:cs="Calibri"/>
+          <w:bCs/>
+          <w:color w:val="000000"/>
+          <w:szCs w:val="28"/>
+        </w:rPr>
+        <w:t>This is a filler.</w:t>
+      </w:r>
+      <w:r>
+        <w:rPr>
+          <w:rFonts w:ascii="Calibri" w:eastAsia="Times New Roman" w:hAnsi="Calibri" w:cs="Calibri"/>
+          <w:bCs/>
+          <w:color w:val="000000"/>
+          <w:szCs w:val="28"/>
+        </w:rPr>
+        <w:t xml:space="preserve"> </w:t>
+      </w:r>
+      <w:r>
+        <w:rPr>
+          <w:rFonts w:ascii="Calibri" w:eastAsia="Times New Roman" w:hAnsi="Calibri" w:cs="Calibri"/>
+          <w:bCs/>
+          <w:color w:val="000000"/>
+          <w:szCs w:val="28"/>
+        </w:rPr>
+        <w:t>This is a filler.</w:t>
+      </w:r>
+      <w:r>
+        <w:rPr>
+          <w:rFonts w:ascii="Calibri" w:eastAsia="Times New Roman" w:hAnsi="Calibri" w:cs="Calibri"/>
+          <w:bCs/>
+          <w:color w:val="000000"/>
+          <w:szCs w:val="28"/>
+        </w:rPr>
+        <w:t xml:space="preserve"> </w:t>
+      </w:r>
+      <w:r>
+        <w:rPr>
+          <w:rFonts w:ascii="Calibri" w:eastAsia="Times New Roman" w:hAnsi="Calibri" w:cs="Calibri"/>
+          <w:bCs/>
+          <w:color w:val="000000"/>
+          <w:szCs w:val="28"/>
+        </w:rPr>
+        <w:t>This is a filler.</w:t>
+      </w:r>
+      <w:r>
+        <w:rPr>
+          <w:rFonts w:ascii="Calibri" w:eastAsia="Times New Roman" w:hAnsi="Calibri" w:cs="Calibri"/>
+          <w:bCs/>
+          <w:color w:val="000000"/>
+          <w:szCs w:val="28"/>
+        </w:rPr>
+        <w:t xml:space="preserve"> </w:t>
+      </w:r>
+      <w:r>
+        <w:rPr>
+          <w:rFonts w:ascii="Calibri" w:eastAsia="Times New Roman" w:hAnsi="Calibri" w:cs="Calibri"/>
+          <w:bCs/>
+          <w:color w:val="000000"/>
+          <w:szCs w:val="28"/>
+        </w:rPr>
+        <w:t>This is a filler.</w:t>
+      </w:r>
+      <w:r>
+        <w:rPr>
+          <w:rFonts w:ascii="Calibri" w:eastAsia="Times New Roman" w:hAnsi="Calibri" w:cs="Calibri"/>
+          <w:bCs/>
+          <w:color w:val="000000"/>
+          <w:szCs w:val="28"/>
+        </w:rPr>
+        <w:t xml:space="preserve"> </w:t>
+      </w:r>
+      <w:r>
+        <w:rPr>
+          <w:rFonts w:ascii="Calibri" w:eastAsia="Times New Roman" w:hAnsi="Calibri" w:cs="Calibri"/>
+          <w:bCs/>
+          <w:color w:val="000000"/>
+          <w:szCs w:val="28"/>
+        </w:rPr>
+        <w:t>This is a filler.</w:t>
+      </w:r>
+      <w:r>
+        <w:rPr>
+          <w:rFonts w:ascii="Calibri" w:eastAsia="Times New Roman" w:hAnsi="Calibri" w:cs="Calibri"/>
+          <w:bCs/>
+          <w:color w:val="000000"/>
+          <w:szCs w:val="28"/>
+        </w:rPr>
+        <w:t xml:space="preserve"> </w:t>
+      </w:r>
+      <w:r>
+        <w:rPr>
+          <w:rFonts w:ascii="Calibri" w:eastAsia="Times New Roman" w:hAnsi="Calibri" w:cs="Calibri"/>
+          <w:bCs/>
+          <w:color w:val="000000"/>
+          <w:szCs w:val="28"/>
+        </w:rPr>
+        <w:t>This is a filler.</w:t>
+      </w:r>
+      <w:r>
+        <w:rPr>
+          <w:rFonts w:ascii="Calibri" w:eastAsia="Times New Roman" w:hAnsi="Calibri" w:cs="Calibri"/>
+          <w:bCs/>
+          <w:color w:val="000000"/>
+          <w:szCs w:val="28"/>
+        </w:rPr>
+        <w:t xml:space="preserve"> </w:t>
+      </w:r>
+      <w:r>
+        <w:rPr>
+          <w:rFonts w:ascii="Calibri" w:eastAsia="Times New Roman" w:hAnsi="Calibri" w:cs="Calibri"/>
+          <w:bCs/>
+          <w:color w:val="000000"/>
+          <w:szCs w:val="28"/>
+        </w:rPr>
+        <w:t>This is a filler.</w:t>
+      </w:r>
+      <w:r>
+        <w:rPr>
+          <w:rFonts w:ascii="Calibri" w:eastAsia="Times New Roman" w:hAnsi="Calibri" w:cs="Calibri"/>
+          <w:bCs/>
+          <w:color w:val="000000"/>
+          <w:szCs w:val="28"/>
+        </w:rPr>
+        <w:t xml:space="preserve"> </w:t>
+      </w:r>
+      <w:r>
+        <w:rPr>
+          <w:rFonts w:ascii="Calibri" w:eastAsia="Times New Roman" w:hAnsi="Calibri" w:cs="Calibri"/>
+          <w:bCs/>
+          <w:color w:val="000000"/>
+          <w:szCs w:val="28"/>
+        </w:rPr>
+        <w:t>This is a filler.</w:t>
+      </w:r>
+      <w:r>
+        <w:rPr>
+          <w:rFonts w:ascii="Calibri" w:eastAsia="Times New Roman" w:hAnsi="Calibri" w:cs="Calibri"/>
+          <w:bCs/>
+          <w:color w:val="000000"/>
+          <w:szCs w:val="28"/>
+        </w:rPr>
+        <w:t xml:space="preserve"> </w:t>
+      </w:r>
+      <w:r>
+        <w:rPr>
+          <w:rFonts w:ascii="Calibri" w:eastAsia="Times New Roman" w:hAnsi="Calibri" w:cs="Calibri"/>
+          <w:bCs/>
+          <w:color w:val="000000"/>
+          <w:szCs w:val="28"/>
+        </w:rPr>
+        <w:t>This is a filler.</w:t>
+      </w:r>
+      <w:r>
+        <w:rPr>
+          <w:rFonts w:ascii="Calibri" w:eastAsia="Times New Roman" w:hAnsi="Calibri" w:cs="Calibri"/>
+          <w:bCs/>
+          <w:color w:val="000000"/>
+          <w:szCs w:val="28"/>
+        </w:rPr>
+        <w:t xml:space="preserve"> </w:t>
+      </w:r>
+      <w:r>
+        <w:rPr>
+          <w:rFonts w:ascii="Calibri" w:eastAsia="Times New Roman" w:hAnsi="Calibri" w:cs="Calibri"/>
+          <w:bCs/>
+          <w:color w:val="000000"/>
+          <w:szCs w:val="28"/>
+        </w:rPr>
+        <w:t>This is a filler.</w:t>
+      </w:r>
+      <w:r>
+        <w:rPr>
+          <w:rFonts w:ascii="Calibri" w:eastAsia="Times New Roman" w:hAnsi="Calibri" w:cs="Calibri"/>
+          <w:bCs/>
+          <w:color w:val="000000"/>
+          <w:szCs w:val="28"/>
+        </w:rPr>
+        <w:t xml:space="preserve"> </w:t>
+      </w:r>
+      <w:r>
+        <w:rPr>
+          <w:rFonts w:ascii="Calibri" w:eastAsia="Times New Roman" w:hAnsi="Calibri" w:cs="Calibri"/>
+          <w:bCs/>
+          <w:color w:val="000000"/>
+          <w:szCs w:val="28"/>
+        </w:rPr>
+        <w:t>This is a filler.</w:t>
+      </w:r>
+      <w:r>
+        <w:rPr>
+          <w:rFonts w:ascii="Calibri" w:eastAsia="Times New Roman" w:hAnsi="Calibri" w:cs="Calibri"/>
+          <w:bCs/>
+          <w:color w:val="000000"/>
+          <w:szCs w:val="28"/>
+        </w:rPr>
+        <w:t xml:space="preserve"> </w:t>
+      </w:r>
+      <w:r>
+        <w:rPr>
+          <w:rFonts w:ascii="Calibri" w:eastAsia="Times New Roman" w:hAnsi="Calibri" w:cs="Calibri"/>
+          <w:bCs/>
+          <w:color w:val="000000"/>
+          <w:szCs w:val="28"/>
+        </w:rPr>
+        <w:t>This is a filler.</w:t>
+      </w:r>
+      <w:r>
+        <w:rPr>
+          <w:rFonts w:ascii="Calibri" w:eastAsia="Times New Roman" w:hAnsi="Calibri" w:cs="Calibri"/>
+          <w:bCs/>
+          <w:color w:val="000000"/>
+          <w:szCs w:val="28"/>
+        </w:rPr>
+        <w:t xml:space="preserve"> </w:t>
+      </w:r>
+      <w:r>
+        <w:rPr>
+          <w:rFonts w:ascii="Calibri" w:eastAsia="Times New Roman" w:hAnsi="Calibri" w:cs="Calibri"/>
+          <w:bCs/>
+          <w:color w:val="000000"/>
+          <w:szCs w:val="28"/>
+        </w:rPr>
+        <w:t>This is a filler.</w:t>
+      </w:r>
+      <w:r>
+        <w:rPr>
+          <w:rFonts w:ascii="Calibri" w:eastAsia="Times New Roman" w:hAnsi="Calibri" w:cs="Calibri"/>
+          <w:bCs/>
+          <w:color w:val="000000"/>
+          <w:szCs w:val="28"/>
+        </w:rPr>
+        <w:t xml:space="preserve"> </w:t>
+      </w:r>
+      <w:r>
+        <w:rPr>
+          <w:rFonts w:ascii="Calibri" w:eastAsia="Times New Roman" w:hAnsi="Calibri" w:cs="Calibri"/>
+          <w:bCs/>
+          <w:color w:val="000000"/>
+          <w:szCs w:val="28"/>
+        </w:rPr>
+        <w:t>This is a filler.</w:t>
+      </w:r>
+      <w:r>
+        <w:rPr>
+          <w:rFonts w:ascii="Calibri" w:eastAsia="Times New Roman" w:hAnsi="Calibri" w:cs="Calibri"/>
+          <w:bCs/>
+          <w:color w:val="000000"/>
+          <w:szCs w:val="28"/>
+        </w:rPr>
+        <w:t xml:space="preserve"> </w:t>
+      </w:r>
+      <w:r>
+        <w:rPr>
+          <w:rFonts w:ascii="Calibri" w:eastAsia="Times New Roman" w:hAnsi="Calibri" w:cs="Calibri"/>
+          <w:bCs/>
+          <w:color w:val="000000"/>
+          <w:szCs w:val="28"/>
+        </w:rPr>
+        <w:t>This is a filler.</w:t>
+      </w:r>
+    </w:p>
+    <w:p>
+      <w:pPr>
+        <w:spacing w:after="0" w:line="240" w:lineRule="auto"/>
+        <w:ind w:left="1440"/>
+        <w:rPr>
+          <w:rFonts w:ascii="Calibri" w:eastAsia="Times New Roman" w:hAnsi="Calibri" w:cs="Calibri"/>
+          <w:bCs/>
+          <w:color w:val="000000"/>
+          <w:szCs w:val="28"/>
+        </w:rPr>
+      </w:pPr>
+    </w:p>
+    <w:p>
+      <w:pPr>
+        <w:spacing w:after="0" w:line="240" w:lineRule="auto"/>
+        <w:ind w:left="1440"/>
+        <w:rPr>
+          <w:rFonts w:ascii="Calibri" w:eastAsia="Times New Roman" w:hAnsi="Calibri" w:cs="Calibri"/>
+          <w:b/>
+          <w:bCs/>
+          <w:i/>
+          <w:iCs/>
+          <w:color w:val="000000"/>
+          <w:szCs w:val="24"/>
+        </w:rPr>
+      </w:pPr>
+      <w:r>
+        <w:rPr>
+          <w:rFonts w:ascii="Calibri" w:eastAsia="Times New Roman" w:hAnsi="Calibri" w:cs="Calibri"/>
+          <w:b/>
+          <w:bCs/>
+          <w:i/>
+          <w:iCs/>
+          <w:color w:val="000000"/>
+          <w:szCs w:val="24"/>
+        </w:rPr>
+        <w:t>Group Processes and Communication</w:t>
+      </w:r>
+    </w:p>
+    <w:p>
+      <w:pPr>
+        <w:spacing w:after="0" w:line="240" w:lineRule="auto"/>
+        <w:ind w:left="1440"/>
+        <w:rPr>
+          <w:rFonts w:ascii="Calibri" w:eastAsia="Times New Roman" w:hAnsi="Calibri" w:cs="Calibri"/>
+          <w:b/>
+          <w:bCs/>
+          <w:i/>
+          <w:iCs/>
+          <w:color w:val="000000"/>
+          <w:szCs w:val="24"/>
+        </w:rPr>
+      </w:pPr>
+    </w:p>
+    <w:p>
+      <w:pPr>
+        <w:spacing w:after="0" w:line="240" w:lineRule="auto"/>
+        <w:ind w:left="1440"/>
+        <w:rPr>
+          <w:rFonts w:ascii="Calibri" w:eastAsia="Times New Roman" w:hAnsi="Calibri" w:cs="Calibri"/>
+          <w:bCs/>
+          <w:color w:val="000000"/>
+          <w:szCs w:val="28"/>
+        </w:rPr>
+      </w:pPr>
+      <w:r>
+        <w:rPr>
+          <w:rFonts w:ascii="Calibri" w:eastAsia="Times New Roman" w:hAnsi="Calibri" w:cs="Calibri"/>
+          <w:bCs/>
+          <w:color w:val="000000"/>
+          <w:szCs w:val="28"/>
+        </w:rPr>
+        <w:t>Our group has had great experience reporting to each other and discussing ideas through our google docs. We have also all exchanged phone numbers and exchange important or urgent information through here, whenever necessary. As our communications cross multiple platforms there’s not a large risk of group members not seeing or responding to a message. If we’re not online at the same time, working on the google doc, it’s incredibly easy to just give each other a quick call or send a text.</w:t>
+      </w:r>
+    </w:p>
+    <w:p>
+      <w:pPr>
+        <w:spacing w:after="0" w:line="240" w:lineRule="auto"/>
+        <w:ind w:left="1440"/>
+        <w:rPr>
+          <w:rFonts w:ascii="Calibri" w:eastAsia="Times New Roman" w:hAnsi="Calibri" w:cs="Calibri"/>
+          <w:bCs/>
+          <w:color w:val="000000"/>
+          <w:szCs w:val="28"/>
+        </w:rPr>
+      </w:pPr>
+    </w:p>
+    <w:p>
+      <w:pPr>
+        <w:spacing w:after="0" w:line="240" w:lineRule="auto"/>
+        <w:ind w:left="1440"/>
+        <w:rPr>
+          <w:rFonts w:ascii="Calibri" w:eastAsia="Times New Roman" w:hAnsi="Calibri" w:cs="Calibri"/>
+          <w:bCs/>
+          <w:color w:val="000000"/>
+          <w:szCs w:val="28"/>
+        </w:rPr>
+      </w:pPr>
+      <w:r>
+        <w:rPr>
+          <w:rFonts w:ascii="Calibri" w:eastAsia="Times New Roman" w:hAnsi="Calibri" w:cs="Calibri"/>
+          <w:bCs/>
+          <w:color w:val="000000"/>
+          <w:szCs w:val="28"/>
+        </w:rPr>
         <w:lastRenderedPageBreak/>
-        <w:t>This is a filler.</w:t>
-      </w:r>
-      <w:r>
-        <w:rPr>
-          <w:rFonts w:ascii="Calibri" w:eastAsia="Times New Roman" w:hAnsi="Calibri" w:cs="Calibri"/>
-          <w:bCs/>
-          <w:color w:val="000000"/>
-          <w:szCs w:val="28"/>
-        </w:rPr>
-        <w:t xml:space="preserve"> </w:t>
-      </w:r>
-      <w:r>
-        <w:rPr>
-          <w:rFonts w:ascii="Calibri" w:eastAsia="Times New Roman" w:hAnsi="Calibri" w:cs="Calibri"/>
-          <w:bCs/>
-          <w:color w:val="000000"/>
-          <w:szCs w:val="28"/>
-        </w:rPr>
-        <w:t>This is a filler.</w:t>
-      </w:r>
-      <w:r>
-        <w:rPr>
-          <w:rFonts w:ascii="Calibri" w:eastAsia="Times New Roman" w:hAnsi="Calibri" w:cs="Calibri"/>
-          <w:bCs/>
-          <w:color w:val="000000"/>
-          <w:szCs w:val="28"/>
-        </w:rPr>
-        <w:t xml:space="preserve"> </w:t>
-      </w:r>
-      <w:r>
-        <w:rPr>
-          <w:rFonts w:ascii="Calibri" w:eastAsia="Times New Roman" w:hAnsi="Calibri" w:cs="Calibri"/>
-          <w:bCs/>
-          <w:color w:val="000000"/>
-          <w:szCs w:val="28"/>
-        </w:rPr>
-        <w:t>This is a filler.</w:t>
-      </w:r>
-      <w:r>
-        <w:rPr>
-          <w:rFonts w:ascii="Calibri" w:eastAsia="Times New Roman" w:hAnsi="Calibri" w:cs="Calibri"/>
-          <w:bCs/>
-          <w:color w:val="000000"/>
-          <w:szCs w:val="28"/>
-        </w:rPr>
-        <w:t xml:space="preserve"> </w:t>
-      </w:r>
-      <w:r>
-        <w:rPr>
-          <w:rFonts w:ascii="Calibri" w:eastAsia="Times New Roman" w:hAnsi="Calibri" w:cs="Calibri"/>
-          <w:bCs/>
-          <w:color w:val="000000"/>
-          <w:szCs w:val="28"/>
-        </w:rPr>
-        <w:t>This is a filler.</w:t>
-      </w:r>
-      <w:r>
-        <w:rPr>
-          <w:rFonts w:ascii="Calibri" w:eastAsia="Times New Roman" w:hAnsi="Calibri" w:cs="Calibri"/>
-          <w:bCs/>
-          <w:color w:val="000000"/>
-          <w:szCs w:val="28"/>
-        </w:rPr>
-        <w:t xml:space="preserve"> </w:t>
-      </w:r>
-      <w:r>
-        <w:rPr>
-          <w:rFonts w:ascii="Calibri" w:eastAsia="Times New Roman" w:hAnsi="Calibri" w:cs="Calibri"/>
-          <w:bCs/>
-          <w:color w:val="000000"/>
-          <w:szCs w:val="28"/>
-        </w:rPr>
-        <w:t>This is a filler.</w:t>
-      </w:r>
-      <w:r>
-        <w:rPr>
-          <w:rFonts w:ascii="Calibri" w:eastAsia="Times New Roman" w:hAnsi="Calibri" w:cs="Calibri"/>
-          <w:bCs/>
-          <w:color w:val="000000"/>
-          <w:szCs w:val="28"/>
-        </w:rPr>
-        <w:t xml:space="preserve"> </w:t>
-      </w:r>
-      <w:r>
-        <w:rPr>
-          <w:rFonts w:ascii="Calibri" w:eastAsia="Times New Roman" w:hAnsi="Calibri" w:cs="Calibri"/>
-          <w:bCs/>
-          <w:color w:val="000000"/>
-          <w:szCs w:val="28"/>
-        </w:rPr>
-        <w:t>This is a filler.</w:t>
-      </w:r>
-      <w:r>
-        <w:rPr>
-          <w:rFonts w:ascii="Calibri" w:eastAsia="Times New Roman" w:hAnsi="Calibri" w:cs="Calibri"/>
-          <w:bCs/>
-          <w:color w:val="000000"/>
-          <w:szCs w:val="28"/>
-        </w:rPr>
-        <w:t xml:space="preserve"> </w:t>
-      </w:r>
-      <w:r>
-        <w:rPr>
-          <w:rFonts w:ascii="Calibri" w:eastAsia="Times New Roman" w:hAnsi="Calibri" w:cs="Calibri"/>
-          <w:bCs/>
-          <w:color w:val="000000"/>
-          <w:szCs w:val="28"/>
-        </w:rPr>
-        <w:t>This is a filler.</w:t>
-      </w:r>
-      <w:r>
-        <w:rPr>
-          <w:rFonts w:ascii="Calibri" w:eastAsia="Times New Roman" w:hAnsi="Calibri" w:cs="Calibri"/>
-          <w:bCs/>
-          <w:color w:val="000000"/>
-          <w:szCs w:val="28"/>
-        </w:rPr>
-        <w:t xml:space="preserve"> </w:t>
-      </w:r>
-      <w:r>
-        <w:rPr>
-          <w:rFonts w:ascii="Calibri" w:eastAsia="Times New Roman" w:hAnsi="Calibri" w:cs="Calibri"/>
-          <w:bCs/>
-          <w:color w:val="000000"/>
-          <w:szCs w:val="28"/>
-        </w:rPr>
-        <w:t>This is a filler.</w:t>
-      </w:r>
-      <w:r>
-        <w:rPr>
-          <w:rFonts w:ascii="Calibri" w:eastAsia="Times New Roman" w:hAnsi="Calibri" w:cs="Calibri"/>
-          <w:bCs/>
-          <w:color w:val="000000"/>
-          <w:szCs w:val="28"/>
-        </w:rPr>
-        <w:t xml:space="preserve"> </w:t>
-      </w:r>
-      <w:r>
-        <w:rPr>
-          <w:rFonts w:ascii="Calibri" w:eastAsia="Times New Roman" w:hAnsi="Calibri" w:cs="Calibri"/>
-          <w:bCs/>
-          <w:color w:val="000000"/>
-          <w:szCs w:val="28"/>
-        </w:rPr>
-        <w:t>This is a filler.</w:t>
-      </w:r>
-    </w:p>
-    <w:p>
-      <w:pPr>
-        <w:spacing w:after="0" w:line="240" w:lineRule="auto"/>
-        <w:ind w:left="1440"/>
-        <w:rPr>
-          <w:rFonts w:ascii="Calibri" w:eastAsia="Times New Roman" w:hAnsi="Calibri" w:cs="Calibri"/>
-          <w:bCs/>
-          <w:color w:val="000000"/>
-          <w:szCs w:val="28"/>
-        </w:rPr>
-      </w:pPr>
-    </w:p>
-    <w:p>
-      <w:pPr>
-        <w:spacing w:after="0" w:line="240" w:lineRule="auto"/>
-        <w:ind w:left="1440"/>
-        <w:rPr>
-          <w:rFonts w:ascii="Calibri" w:eastAsia="Times New Roman" w:hAnsi="Calibri" w:cs="Calibri"/>
-          <w:b/>
-          <w:bCs/>
-          <w:i/>
-          <w:iCs/>
-          <w:color w:val="000000"/>
-          <w:szCs w:val="24"/>
-        </w:rPr>
-      </w:pPr>
-      <w:r>
-        <w:rPr>
-          <w:rFonts w:ascii="Calibri" w:eastAsia="Times New Roman" w:hAnsi="Calibri" w:cs="Calibri"/>
-          <w:b/>
-          <w:bCs/>
-          <w:i/>
-          <w:iCs/>
-          <w:color w:val="000000"/>
-          <w:szCs w:val="24"/>
-        </w:rPr>
-        <w:t>Timeframe</w:t>
-      </w:r>
-    </w:p>
-    <w:p>
-      <w:pPr>
-        <w:spacing w:after="0" w:line="240" w:lineRule="auto"/>
-        <w:ind w:left="1440"/>
-        <w:rPr>
-          <w:rFonts w:ascii="Calibri" w:eastAsia="Times New Roman" w:hAnsi="Calibri" w:cs="Calibri"/>
-          <w:b/>
-          <w:bCs/>
-          <w:i/>
-          <w:iCs/>
-          <w:color w:val="000000"/>
-          <w:szCs w:val="24"/>
-        </w:rPr>
-      </w:pPr>
-    </w:p>
-    <w:p>
-      <w:pPr>
-        <w:spacing w:after="0" w:line="240" w:lineRule="auto"/>
-        <w:ind w:left="1440"/>
-        <w:rPr>
-          <w:rFonts w:ascii="Calibri" w:eastAsia="Times New Roman" w:hAnsi="Calibri" w:cs="Calibri"/>
-          <w:bCs/>
-          <w:color w:val="000000"/>
-          <w:szCs w:val="28"/>
-        </w:rPr>
-      </w:pPr>
-      <w:r>
-        <w:rPr>
-          <w:rFonts w:ascii="Calibri" w:eastAsia="Times New Roman" w:hAnsi="Calibri" w:cs="Calibri"/>
-          <w:bCs/>
-          <w:color w:val="000000"/>
-          <w:szCs w:val="28"/>
-        </w:rPr>
-        <w:t>This is a filler. This is a filler.</w:t>
-      </w:r>
-      <w:r>
-        <w:rPr>
-          <w:rFonts w:ascii="Calibri" w:eastAsia="Times New Roman" w:hAnsi="Calibri" w:cs="Calibri"/>
-          <w:bCs/>
-          <w:color w:val="000000"/>
-          <w:szCs w:val="28"/>
-        </w:rPr>
-        <w:t xml:space="preserve"> </w:t>
-      </w:r>
-      <w:r>
-        <w:rPr>
-          <w:rFonts w:ascii="Calibri" w:eastAsia="Times New Roman" w:hAnsi="Calibri" w:cs="Calibri"/>
-          <w:bCs/>
-          <w:color w:val="000000"/>
-          <w:szCs w:val="28"/>
-        </w:rPr>
-        <w:t>This is a filler.</w:t>
-      </w:r>
-      <w:r>
-        <w:rPr>
-          <w:rFonts w:ascii="Calibri" w:eastAsia="Times New Roman" w:hAnsi="Calibri" w:cs="Calibri"/>
-          <w:bCs/>
-          <w:color w:val="000000"/>
-          <w:szCs w:val="28"/>
-        </w:rPr>
-        <w:t xml:space="preserve"> </w:t>
-      </w:r>
-      <w:r>
-        <w:rPr>
-          <w:rFonts w:ascii="Calibri" w:eastAsia="Times New Roman" w:hAnsi="Calibri" w:cs="Calibri"/>
-          <w:bCs/>
-          <w:color w:val="000000"/>
-          <w:szCs w:val="28"/>
-        </w:rPr>
-        <w:t>This is a filler.</w:t>
-      </w:r>
-      <w:r>
-        <w:rPr>
-          <w:rFonts w:ascii="Calibri" w:eastAsia="Times New Roman" w:hAnsi="Calibri" w:cs="Calibri"/>
-          <w:bCs/>
-          <w:color w:val="000000"/>
-          <w:szCs w:val="28"/>
-        </w:rPr>
-        <w:t xml:space="preserve"> </w:t>
-      </w:r>
-      <w:r>
-        <w:rPr>
-          <w:rFonts w:ascii="Calibri" w:eastAsia="Times New Roman" w:hAnsi="Calibri" w:cs="Calibri"/>
-          <w:bCs/>
-          <w:color w:val="000000"/>
-          <w:szCs w:val="28"/>
-        </w:rPr>
-        <w:t>This is a filler.</w:t>
-      </w:r>
-      <w:r>
-        <w:rPr>
-          <w:rFonts w:ascii="Calibri" w:eastAsia="Times New Roman" w:hAnsi="Calibri" w:cs="Calibri"/>
-          <w:bCs/>
-          <w:color w:val="000000"/>
-          <w:szCs w:val="28"/>
-        </w:rPr>
-        <w:t xml:space="preserve"> </w:t>
-      </w:r>
-      <w:r>
-        <w:rPr>
-          <w:rFonts w:ascii="Calibri" w:eastAsia="Times New Roman" w:hAnsi="Calibri" w:cs="Calibri"/>
-          <w:bCs/>
-          <w:color w:val="000000"/>
-          <w:szCs w:val="28"/>
-        </w:rPr>
-        <w:t>This is a filler.</w:t>
-      </w:r>
-      <w:r>
-        <w:rPr>
-          <w:rFonts w:ascii="Calibri" w:eastAsia="Times New Roman" w:hAnsi="Calibri" w:cs="Calibri"/>
-          <w:bCs/>
-          <w:color w:val="000000"/>
-          <w:szCs w:val="28"/>
-        </w:rPr>
-        <w:t xml:space="preserve"> </w:t>
-      </w:r>
-      <w:r>
-        <w:rPr>
-          <w:rFonts w:ascii="Calibri" w:eastAsia="Times New Roman" w:hAnsi="Calibri" w:cs="Calibri"/>
-          <w:bCs/>
-          <w:color w:val="000000"/>
-          <w:szCs w:val="28"/>
-        </w:rPr>
-        <w:t>This is a filler.</w:t>
-      </w:r>
-      <w:r>
-        <w:rPr>
-          <w:rFonts w:ascii="Calibri" w:eastAsia="Times New Roman" w:hAnsi="Calibri" w:cs="Calibri"/>
-          <w:bCs/>
-          <w:color w:val="000000"/>
-          <w:szCs w:val="28"/>
-        </w:rPr>
-        <w:t xml:space="preserve"> </w:t>
-      </w:r>
-      <w:r>
-        <w:rPr>
-          <w:rFonts w:ascii="Calibri" w:eastAsia="Times New Roman" w:hAnsi="Calibri" w:cs="Calibri"/>
-          <w:bCs/>
-          <w:color w:val="000000"/>
-          <w:szCs w:val="28"/>
-        </w:rPr>
-        <w:t>This is a filler.</w:t>
-      </w:r>
-      <w:r>
-        <w:rPr>
-          <w:rFonts w:ascii="Calibri" w:eastAsia="Times New Roman" w:hAnsi="Calibri" w:cs="Calibri"/>
-          <w:bCs/>
-          <w:color w:val="000000"/>
-          <w:szCs w:val="28"/>
-        </w:rPr>
-        <w:t xml:space="preserve"> </w:t>
-      </w:r>
-      <w:r>
-        <w:rPr>
-          <w:rFonts w:ascii="Calibri" w:eastAsia="Times New Roman" w:hAnsi="Calibri" w:cs="Calibri"/>
-          <w:bCs/>
-          <w:color w:val="000000"/>
-          <w:szCs w:val="28"/>
-        </w:rPr>
-        <w:t>This is a filler.</w:t>
-      </w:r>
-      <w:r>
-        <w:rPr>
-          <w:rFonts w:ascii="Calibri" w:eastAsia="Times New Roman" w:hAnsi="Calibri" w:cs="Calibri"/>
-          <w:bCs/>
-          <w:color w:val="000000"/>
-          <w:szCs w:val="28"/>
-        </w:rPr>
-        <w:t xml:space="preserve"> </w:t>
-      </w:r>
-      <w:r>
-        <w:rPr>
-          <w:rFonts w:ascii="Calibri" w:eastAsia="Times New Roman" w:hAnsi="Calibri" w:cs="Calibri"/>
-          <w:bCs/>
-          <w:color w:val="000000"/>
-          <w:szCs w:val="28"/>
-        </w:rPr>
-        <w:t>This is a filler.</w:t>
-      </w:r>
-      <w:r>
-        <w:rPr>
-          <w:rFonts w:ascii="Calibri" w:eastAsia="Times New Roman" w:hAnsi="Calibri" w:cs="Calibri"/>
-          <w:bCs/>
-          <w:color w:val="000000"/>
-          <w:szCs w:val="28"/>
-        </w:rPr>
-        <w:t xml:space="preserve"> </w:t>
-      </w:r>
-      <w:r>
-        <w:rPr>
-          <w:rFonts w:ascii="Calibri" w:eastAsia="Times New Roman" w:hAnsi="Calibri" w:cs="Calibri"/>
-          <w:bCs/>
-          <w:color w:val="000000"/>
-          <w:szCs w:val="28"/>
-        </w:rPr>
-        <w:t>This is a filler.</w:t>
-      </w:r>
-      <w:r>
-        <w:rPr>
-          <w:rFonts w:ascii="Calibri" w:eastAsia="Times New Roman" w:hAnsi="Calibri" w:cs="Calibri"/>
-          <w:bCs/>
-          <w:color w:val="000000"/>
-          <w:szCs w:val="28"/>
-        </w:rPr>
-        <w:t xml:space="preserve"> </w:t>
-      </w:r>
-      <w:r>
-        <w:rPr>
-          <w:rFonts w:ascii="Calibri" w:eastAsia="Times New Roman" w:hAnsi="Calibri" w:cs="Calibri"/>
-          <w:bCs/>
-          <w:color w:val="000000"/>
-          <w:szCs w:val="28"/>
-        </w:rPr>
-        <w:t>This is a filler.</w:t>
-      </w:r>
-      <w:r>
-        <w:rPr>
-          <w:rFonts w:ascii="Calibri" w:eastAsia="Times New Roman" w:hAnsi="Calibri" w:cs="Calibri"/>
-          <w:bCs/>
-          <w:color w:val="000000"/>
-          <w:szCs w:val="28"/>
-        </w:rPr>
-        <w:t xml:space="preserve"> </w:t>
-      </w:r>
-      <w:r>
-        <w:rPr>
-          <w:rFonts w:ascii="Calibri" w:eastAsia="Times New Roman" w:hAnsi="Calibri" w:cs="Calibri"/>
-          <w:bCs/>
-          <w:color w:val="000000"/>
-          <w:szCs w:val="28"/>
-        </w:rPr>
-        <w:t>This is a filler.</w:t>
-      </w:r>
-      <w:r>
-        <w:rPr>
-          <w:rFonts w:ascii="Calibri" w:eastAsia="Times New Roman" w:hAnsi="Calibri" w:cs="Calibri"/>
-          <w:bCs/>
-          <w:color w:val="000000"/>
-          <w:szCs w:val="28"/>
-        </w:rPr>
-        <w:t xml:space="preserve"> </w:t>
-      </w:r>
-      <w:r>
-        <w:rPr>
-          <w:rFonts w:ascii="Calibri" w:eastAsia="Times New Roman" w:hAnsi="Calibri" w:cs="Calibri"/>
-          <w:bCs/>
-          <w:color w:val="000000"/>
-          <w:szCs w:val="28"/>
-        </w:rPr>
-        <w:t>This is a filler.</w:t>
-      </w:r>
-      <w:r>
-        <w:rPr>
-          <w:rFonts w:ascii="Calibri" w:eastAsia="Times New Roman" w:hAnsi="Calibri" w:cs="Calibri"/>
-          <w:bCs/>
-          <w:color w:val="000000"/>
-          <w:szCs w:val="28"/>
-        </w:rPr>
-        <w:t xml:space="preserve"> </w:t>
-      </w:r>
-      <w:r>
-        <w:rPr>
-          <w:rFonts w:ascii="Calibri" w:eastAsia="Times New Roman" w:hAnsi="Calibri" w:cs="Calibri"/>
-          <w:bCs/>
-          <w:color w:val="000000"/>
-          <w:szCs w:val="28"/>
-        </w:rPr>
-        <w:t>This is a filler.</w:t>
-      </w:r>
-      <w:r>
-        <w:rPr>
-          <w:rFonts w:ascii="Calibri" w:eastAsia="Times New Roman" w:hAnsi="Calibri" w:cs="Calibri"/>
-          <w:bCs/>
-          <w:color w:val="000000"/>
-          <w:szCs w:val="28"/>
-        </w:rPr>
-        <w:t xml:space="preserve"> </w:t>
-      </w:r>
-      <w:r>
-        <w:rPr>
-          <w:rFonts w:ascii="Calibri" w:eastAsia="Times New Roman" w:hAnsi="Calibri" w:cs="Calibri"/>
-          <w:bCs/>
-          <w:color w:val="000000"/>
-          <w:szCs w:val="28"/>
-        </w:rPr>
-        <w:t>This is a filler.</w:t>
-      </w:r>
-      <w:r>
-        <w:rPr>
-          <w:rFonts w:ascii="Calibri" w:eastAsia="Times New Roman" w:hAnsi="Calibri" w:cs="Calibri"/>
-          <w:bCs/>
-          <w:color w:val="000000"/>
-          <w:szCs w:val="28"/>
-        </w:rPr>
-        <w:t xml:space="preserve"> </w:t>
-      </w:r>
-      <w:r>
-        <w:rPr>
-          <w:rFonts w:ascii="Calibri" w:eastAsia="Times New Roman" w:hAnsi="Calibri" w:cs="Calibri"/>
-          <w:bCs/>
-          <w:color w:val="000000"/>
-          <w:szCs w:val="28"/>
-        </w:rPr>
-        <w:t>This is a filler.</w:t>
-      </w:r>
-      <w:r>
-        <w:rPr>
-          <w:rFonts w:ascii="Calibri" w:eastAsia="Times New Roman" w:hAnsi="Calibri" w:cs="Calibri"/>
-          <w:bCs/>
-          <w:color w:val="000000"/>
-          <w:szCs w:val="28"/>
-        </w:rPr>
-        <w:t xml:space="preserve"> </w:t>
-      </w:r>
-      <w:r>
-        <w:rPr>
-          <w:rFonts w:ascii="Calibri" w:eastAsia="Times New Roman" w:hAnsi="Calibri" w:cs="Calibri"/>
-          <w:bCs/>
-          <w:color w:val="000000"/>
-          <w:szCs w:val="28"/>
-        </w:rPr>
-        <w:t>This is a filler.</w:t>
-      </w:r>
-      <w:r>
-        <w:rPr>
-          <w:rFonts w:ascii="Calibri" w:eastAsia="Times New Roman" w:hAnsi="Calibri" w:cs="Calibri"/>
-          <w:bCs/>
-          <w:color w:val="000000"/>
-          <w:szCs w:val="28"/>
-        </w:rPr>
-        <w:t xml:space="preserve"> </w:t>
-      </w:r>
-      <w:r>
-        <w:rPr>
-          <w:rFonts w:ascii="Calibri" w:eastAsia="Times New Roman" w:hAnsi="Calibri" w:cs="Calibri"/>
-          <w:bCs/>
-          <w:color w:val="000000"/>
-          <w:szCs w:val="28"/>
-        </w:rPr>
-        <w:t>This is a filler.</w:t>
-      </w:r>
-      <w:r>
-        <w:rPr>
-          <w:rFonts w:ascii="Calibri" w:eastAsia="Times New Roman" w:hAnsi="Calibri" w:cs="Calibri"/>
-          <w:bCs/>
-          <w:color w:val="000000"/>
-          <w:szCs w:val="28"/>
-        </w:rPr>
-        <w:t xml:space="preserve"> </w:t>
-      </w:r>
-      <w:r>
-        <w:rPr>
-          <w:rFonts w:ascii="Calibri" w:eastAsia="Times New Roman" w:hAnsi="Calibri" w:cs="Calibri"/>
-          <w:bCs/>
-          <w:color w:val="000000"/>
-          <w:szCs w:val="28"/>
-        </w:rPr>
-        <w:t>This is a filler.</w:t>
-      </w:r>
-      <w:r>
-        <w:rPr>
-          <w:rFonts w:ascii="Calibri" w:eastAsia="Times New Roman" w:hAnsi="Calibri" w:cs="Calibri"/>
-          <w:bCs/>
-          <w:color w:val="000000"/>
-          <w:szCs w:val="28"/>
-        </w:rPr>
-        <w:t xml:space="preserve"> </w:t>
-      </w:r>
-      <w:r>
-        <w:rPr>
-          <w:rFonts w:ascii="Calibri" w:eastAsia="Times New Roman" w:hAnsi="Calibri" w:cs="Calibri"/>
-          <w:bCs/>
-          <w:color w:val="000000"/>
-          <w:szCs w:val="28"/>
-        </w:rPr>
-        <w:t>This is a filler.</w:t>
-      </w:r>
-      <w:r>
-        <w:rPr>
-          <w:rFonts w:ascii="Calibri" w:eastAsia="Times New Roman" w:hAnsi="Calibri" w:cs="Calibri"/>
-          <w:bCs/>
-          <w:color w:val="000000"/>
-          <w:szCs w:val="28"/>
-        </w:rPr>
-        <w:t xml:space="preserve"> </w:t>
-      </w:r>
-      <w:r>
-        <w:rPr>
-          <w:rFonts w:ascii="Calibri" w:eastAsia="Times New Roman" w:hAnsi="Calibri" w:cs="Calibri"/>
-          <w:bCs/>
-          <w:color w:val="000000"/>
-          <w:szCs w:val="28"/>
-        </w:rPr>
-        <w:t>This is a filler.</w:t>
-      </w:r>
-      <w:r>
-        <w:rPr>
-          <w:rFonts w:ascii="Calibri" w:eastAsia="Times New Roman" w:hAnsi="Calibri" w:cs="Calibri"/>
-          <w:bCs/>
-          <w:color w:val="000000"/>
-          <w:szCs w:val="28"/>
-        </w:rPr>
-        <w:t xml:space="preserve"> </w:t>
-      </w:r>
-      <w:r>
-        <w:rPr>
-          <w:rFonts w:ascii="Calibri" w:eastAsia="Times New Roman" w:hAnsi="Calibri" w:cs="Calibri"/>
-          <w:bCs/>
-          <w:color w:val="000000"/>
-          <w:szCs w:val="28"/>
-        </w:rPr>
-        <w:t>This is a filler.</w:t>
-      </w:r>
-      <w:r>
-        <w:rPr>
-          <w:rFonts w:ascii="Calibri" w:eastAsia="Times New Roman" w:hAnsi="Calibri" w:cs="Calibri"/>
-          <w:bCs/>
-          <w:color w:val="000000"/>
-          <w:szCs w:val="28"/>
-        </w:rPr>
-        <w:t xml:space="preserve"> </w:t>
-      </w:r>
-      <w:r>
-        <w:rPr>
-          <w:rFonts w:ascii="Calibri" w:eastAsia="Times New Roman" w:hAnsi="Calibri" w:cs="Calibri"/>
-          <w:bCs/>
-          <w:color w:val="000000"/>
-          <w:szCs w:val="28"/>
-        </w:rPr>
-        <w:t>This is a filler.</w:t>
-      </w:r>
-      <w:r>
-        <w:rPr>
-          <w:rFonts w:ascii="Calibri" w:eastAsia="Times New Roman" w:hAnsi="Calibri" w:cs="Calibri"/>
-          <w:bCs/>
-          <w:color w:val="000000"/>
-          <w:szCs w:val="28"/>
-        </w:rPr>
-        <w:t xml:space="preserve"> </w:t>
-      </w:r>
-      <w:r>
-        <w:rPr>
-          <w:rFonts w:ascii="Calibri" w:eastAsia="Times New Roman" w:hAnsi="Calibri" w:cs="Calibri"/>
-          <w:bCs/>
-          <w:color w:val="000000"/>
-          <w:szCs w:val="28"/>
-        </w:rPr>
-        <w:t>This is a filler.</w:t>
-      </w:r>
-      <w:r>
-        <w:rPr>
-          <w:rFonts w:ascii="Calibri" w:eastAsia="Times New Roman" w:hAnsi="Calibri" w:cs="Calibri"/>
-          <w:bCs/>
-          <w:color w:val="000000"/>
-          <w:szCs w:val="28"/>
-        </w:rPr>
-        <w:t xml:space="preserve"> </w:t>
-      </w:r>
-      <w:r>
-        <w:rPr>
-          <w:rFonts w:ascii="Calibri" w:eastAsia="Times New Roman" w:hAnsi="Calibri" w:cs="Calibri"/>
-          <w:bCs/>
-          <w:color w:val="000000"/>
-          <w:szCs w:val="28"/>
-        </w:rPr>
-        <w:t>This is a filler.</w:t>
-      </w:r>
-      <w:r>
-        <w:rPr>
-          <w:rFonts w:ascii="Calibri" w:eastAsia="Times New Roman" w:hAnsi="Calibri" w:cs="Calibri"/>
-          <w:bCs/>
-          <w:color w:val="000000"/>
-          <w:szCs w:val="28"/>
-        </w:rPr>
-        <w:t xml:space="preserve"> </w:t>
-      </w:r>
-      <w:r>
-        <w:rPr>
-          <w:rFonts w:ascii="Calibri" w:eastAsia="Times New Roman" w:hAnsi="Calibri" w:cs="Calibri"/>
-          <w:bCs/>
-          <w:color w:val="000000"/>
-          <w:szCs w:val="28"/>
-        </w:rPr>
-        <w:t>This is a filler.</w:t>
-      </w:r>
-    </w:p>
-    <w:p>
-      <w:pPr>
-        <w:spacing w:after="0" w:line="240" w:lineRule="auto"/>
-        <w:ind w:left="1440"/>
-        <w:rPr>
-          <w:rFonts w:ascii="Calibri" w:eastAsia="Times New Roman" w:hAnsi="Calibri" w:cs="Calibri"/>
-          <w:bCs/>
-          <w:color w:val="000000"/>
-          <w:szCs w:val="28"/>
-        </w:rPr>
-      </w:pPr>
-    </w:p>
-    <w:p>
-      <w:pPr>
-        <w:spacing w:after="0" w:line="240" w:lineRule="auto"/>
-        <w:ind w:left="1440"/>
-        <w:rPr>
-          <w:rFonts w:ascii="Calibri" w:eastAsia="Times New Roman" w:hAnsi="Calibri" w:cs="Calibri"/>
-          <w:b/>
-          <w:bCs/>
-          <w:i/>
-          <w:iCs/>
-          <w:color w:val="000000"/>
-          <w:szCs w:val="24"/>
-        </w:rPr>
-      </w:pPr>
-      <w:r>
-        <w:rPr>
-          <w:rFonts w:ascii="Calibri" w:eastAsia="Times New Roman" w:hAnsi="Calibri" w:cs="Calibri"/>
-          <w:b/>
-          <w:bCs/>
-          <w:i/>
-          <w:iCs/>
-          <w:color w:val="000000"/>
-          <w:szCs w:val="24"/>
-        </w:rPr>
-        <w:t>Risks</w:t>
-      </w:r>
-    </w:p>
-    <w:p>
-      <w:pPr>
-        <w:spacing w:after="0" w:line="240" w:lineRule="auto"/>
-        <w:ind w:left="1440"/>
-        <w:rPr>
-          <w:rFonts w:ascii="Calibri" w:eastAsia="Times New Roman" w:hAnsi="Calibri" w:cs="Calibri"/>
-          <w:b/>
-          <w:bCs/>
-          <w:i/>
-          <w:iCs/>
-          <w:color w:val="000000"/>
-          <w:szCs w:val="24"/>
-        </w:rPr>
-      </w:pPr>
-    </w:p>
-    <w:p>
-      <w:pPr>
-        <w:spacing w:after="0" w:line="240" w:lineRule="auto"/>
-        <w:ind w:left="1440"/>
-        <w:rPr>
-          <w:rFonts w:ascii="Calibri" w:eastAsia="Times New Roman" w:hAnsi="Calibri" w:cs="Calibri"/>
-          <w:bCs/>
-          <w:color w:val="000000"/>
-          <w:szCs w:val="28"/>
-        </w:rPr>
-      </w:pPr>
-      <w:r>
-        <w:rPr>
-          <w:rFonts w:ascii="Calibri" w:eastAsia="Times New Roman" w:hAnsi="Calibri" w:cs="Calibri"/>
-          <w:bCs/>
-          <w:color w:val="000000"/>
-          <w:szCs w:val="28"/>
-        </w:rPr>
-        <w:t>This is a filler. This is a filler.</w:t>
-      </w:r>
-      <w:r>
-        <w:rPr>
-          <w:rFonts w:ascii="Calibri" w:eastAsia="Times New Roman" w:hAnsi="Calibri" w:cs="Calibri"/>
-          <w:bCs/>
-          <w:color w:val="000000"/>
-          <w:szCs w:val="28"/>
-        </w:rPr>
-        <w:t xml:space="preserve"> </w:t>
-      </w:r>
-      <w:r>
-        <w:rPr>
-          <w:rFonts w:ascii="Calibri" w:eastAsia="Times New Roman" w:hAnsi="Calibri" w:cs="Calibri"/>
-          <w:bCs/>
-          <w:color w:val="000000"/>
-          <w:szCs w:val="28"/>
-        </w:rPr>
-        <w:t>This is a filler.</w:t>
-      </w:r>
-      <w:r>
-        <w:rPr>
-          <w:rFonts w:ascii="Calibri" w:eastAsia="Times New Roman" w:hAnsi="Calibri" w:cs="Calibri"/>
-          <w:bCs/>
-          <w:color w:val="000000"/>
-          <w:szCs w:val="28"/>
-        </w:rPr>
-        <w:t xml:space="preserve"> </w:t>
-      </w:r>
-      <w:r>
-        <w:rPr>
-          <w:rFonts w:ascii="Calibri" w:eastAsia="Times New Roman" w:hAnsi="Calibri" w:cs="Calibri"/>
-          <w:bCs/>
-          <w:color w:val="000000"/>
-          <w:szCs w:val="28"/>
-        </w:rPr>
-        <w:t>This is a filler.</w:t>
-      </w:r>
-      <w:r>
-        <w:rPr>
-          <w:rFonts w:ascii="Calibri" w:eastAsia="Times New Roman" w:hAnsi="Calibri" w:cs="Calibri"/>
-          <w:bCs/>
-          <w:color w:val="000000"/>
-          <w:szCs w:val="28"/>
-        </w:rPr>
-        <w:t xml:space="preserve"> </w:t>
-      </w:r>
-      <w:r>
-        <w:rPr>
-          <w:rFonts w:ascii="Calibri" w:eastAsia="Times New Roman" w:hAnsi="Calibri" w:cs="Calibri"/>
-          <w:bCs/>
-          <w:color w:val="000000"/>
-          <w:szCs w:val="28"/>
-        </w:rPr>
-        <w:t>This is a filler.</w:t>
-      </w:r>
-      <w:r>
-        <w:rPr>
-          <w:rFonts w:ascii="Calibri" w:eastAsia="Times New Roman" w:hAnsi="Calibri" w:cs="Calibri"/>
-          <w:bCs/>
-          <w:color w:val="000000"/>
-          <w:szCs w:val="28"/>
-        </w:rPr>
-        <w:t xml:space="preserve"> </w:t>
-      </w:r>
-      <w:r>
-        <w:rPr>
-          <w:rFonts w:ascii="Calibri" w:eastAsia="Times New Roman" w:hAnsi="Calibri" w:cs="Calibri"/>
-          <w:bCs/>
-          <w:color w:val="000000"/>
-          <w:szCs w:val="28"/>
-        </w:rPr>
-        <w:t>This is a filler.</w:t>
-      </w:r>
-      <w:r>
-        <w:rPr>
-          <w:rFonts w:ascii="Calibri" w:eastAsia="Times New Roman" w:hAnsi="Calibri" w:cs="Calibri"/>
-          <w:bCs/>
-          <w:color w:val="000000"/>
-          <w:szCs w:val="28"/>
-        </w:rPr>
-        <w:t xml:space="preserve"> </w:t>
-      </w:r>
-      <w:r>
-        <w:rPr>
-          <w:rFonts w:ascii="Calibri" w:eastAsia="Times New Roman" w:hAnsi="Calibri" w:cs="Calibri"/>
-          <w:bCs/>
-          <w:color w:val="000000"/>
-          <w:szCs w:val="28"/>
-        </w:rPr>
-        <w:t>This is a filler.</w:t>
-      </w:r>
-      <w:r>
-        <w:rPr>
-          <w:rFonts w:ascii="Calibri" w:eastAsia="Times New Roman" w:hAnsi="Calibri" w:cs="Calibri"/>
-          <w:bCs/>
-          <w:color w:val="000000"/>
-          <w:szCs w:val="28"/>
-        </w:rPr>
-        <w:t xml:space="preserve"> </w:t>
-      </w:r>
-      <w:r>
-        <w:rPr>
-          <w:rFonts w:ascii="Calibri" w:eastAsia="Times New Roman" w:hAnsi="Calibri" w:cs="Calibri"/>
-          <w:bCs/>
-          <w:color w:val="000000"/>
-          <w:szCs w:val="28"/>
-        </w:rPr>
-        <w:t>This is a filler.</w:t>
-      </w:r>
-      <w:r>
-        <w:rPr>
-          <w:rFonts w:ascii="Calibri" w:eastAsia="Times New Roman" w:hAnsi="Calibri" w:cs="Calibri"/>
-          <w:bCs/>
-          <w:color w:val="000000"/>
-          <w:szCs w:val="28"/>
-        </w:rPr>
-        <w:t xml:space="preserve"> </w:t>
-      </w:r>
-      <w:r>
-        <w:rPr>
-          <w:rFonts w:ascii="Calibri" w:eastAsia="Times New Roman" w:hAnsi="Calibri" w:cs="Calibri"/>
-          <w:bCs/>
-          <w:color w:val="000000"/>
-          <w:szCs w:val="28"/>
-        </w:rPr>
-        <w:t>This is a filler.</w:t>
-      </w:r>
-      <w:r>
-        <w:rPr>
-          <w:rFonts w:ascii="Calibri" w:eastAsia="Times New Roman" w:hAnsi="Calibri" w:cs="Calibri"/>
-          <w:bCs/>
-          <w:color w:val="000000"/>
-          <w:szCs w:val="28"/>
-        </w:rPr>
-        <w:t xml:space="preserve"> </w:t>
-      </w:r>
-      <w:r>
-        <w:rPr>
-          <w:rFonts w:ascii="Calibri" w:eastAsia="Times New Roman" w:hAnsi="Calibri" w:cs="Calibri"/>
-          <w:bCs/>
-          <w:color w:val="000000"/>
-          <w:szCs w:val="28"/>
-        </w:rPr>
-        <w:t>This is a filler.</w:t>
-      </w:r>
-      <w:r>
-        <w:rPr>
-          <w:rFonts w:ascii="Calibri" w:eastAsia="Times New Roman" w:hAnsi="Calibri" w:cs="Calibri"/>
-          <w:bCs/>
-          <w:color w:val="000000"/>
-          <w:szCs w:val="28"/>
-        </w:rPr>
-        <w:t xml:space="preserve"> </w:t>
-      </w:r>
-      <w:r>
-        <w:rPr>
-          <w:rFonts w:ascii="Calibri" w:eastAsia="Times New Roman" w:hAnsi="Calibri" w:cs="Calibri"/>
-          <w:bCs/>
-          <w:color w:val="000000"/>
-          <w:szCs w:val="28"/>
-        </w:rPr>
-        <w:t>This is a filler.</w:t>
-      </w:r>
-      <w:r>
-        <w:rPr>
-          <w:rFonts w:ascii="Calibri" w:eastAsia="Times New Roman" w:hAnsi="Calibri" w:cs="Calibri"/>
-          <w:bCs/>
-          <w:color w:val="000000"/>
-          <w:szCs w:val="28"/>
-        </w:rPr>
-        <w:t xml:space="preserve"> </w:t>
-      </w:r>
-      <w:r>
-        <w:rPr>
-          <w:rFonts w:ascii="Calibri" w:eastAsia="Times New Roman" w:hAnsi="Calibri" w:cs="Calibri"/>
-          <w:bCs/>
-          <w:color w:val="000000"/>
-          <w:szCs w:val="28"/>
-        </w:rPr>
-        <w:t>This is a filler.</w:t>
-      </w:r>
-      <w:r>
-        <w:rPr>
-          <w:rFonts w:ascii="Calibri" w:eastAsia="Times New Roman" w:hAnsi="Calibri" w:cs="Calibri"/>
-          <w:bCs/>
-          <w:color w:val="000000"/>
-          <w:szCs w:val="28"/>
-        </w:rPr>
-        <w:t xml:space="preserve"> </w:t>
-      </w:r>
-      <w:r>
-        <w:rPr>
-          <w:rFonts w:ascii="Calibri" w:eastAsia="Times New Roman" w:hAnsi="Calibri" w:cs="Calibri"/>
-          <w:bCs/>
-          <w:color w:val="000000"/>
-          <w:szCs w:val="28"/>
-        </w:rPr>
-        <w:t>This is a filler.</w:t>
-      </w:r>
-      <w:r>
-        <w:rPr>
-          <w:rFonts w:ascii="Calibri" w:eastAsia="Times New Roman" w:hAnsi="Calibri" w:cs="Calibri"/>
-          <w:bCs/>
-          <w:color w:val="000000"/>
-          <w:szCs w:val="28"/>
-        </w:rPr>
-        <w:t xml:space="preserve"> </w:t>
-      </w:r>
-      <w:r>
-        <w:rPr>
-          <w:rFonts w:ascii="Calibri" w:eastAsia="Times New Roman" w:hAnsi="Calibri" w:cs="Calibri"/>
-          <w:bCs/>
-          <w:color w:val="000000"/>
-          <w:szCs w:val="28"/>
-        </w:rPr>
-        <w:t>This is a filler.</w:t>
-      </w:r>
-      <w:r>
-        <w:rPr>
-          <w:rFonts w:ascii="Calibri" w:eastAsia="Times New Roman" w:hAnsi="Calibri" w:cs="Calibri"/>
-          <w:bCs/>
-          <w:color w:val="000000"/>
-          <w:szCs w:val="28"/>
-        </w:rPr>
-        <w:t xml:space="preserve"> </w:t>
-      </w:r>
-      <w:r>
-        <w:rPr>
-          <w:rFonts w:ascii="Calibri" w:eastAsia="Times New Roman" w:hAnsi="Calibri" w:cs="Calibri"/>
-          <w:bCs/>
-          <w:color w:val="000000"/>
-          <w:szCs w:val="28"/>
-        </w:rPr>
-        <w:t>This is a filler.</w:t>
-      </w:r>
-      <w:r>
-        <w:rPr>
-          <w:rFonts w:ascii="Calibri" w:eastAsia="Times New Roman" w:hAnsi="Calibri" w:cs="Calibri"/>
-          <w:bCs/>
-          <w:color w:val="000000"/>
-          <w:szCs w:val="28"/>
-        </w:rPr>
-        <w:t xml:space="preserve"> </w:t>
-      </w:r>
-      <w:r>
-        <w:rPr>
-          <w:rFonts w:ascii="Calibri" w:eastAsia="Times New Roman" w:hAnsi="Calibri" w:cs="Calibri"/>
-          <w:bCs/>
-          <w:color w:val="000000"/>
-          <w:szCs w:val="28"/>
-        </w:rPr>
-        <w:t>This is a filler.</w:t>
-      </w:r>
-      <w:r>
-        <w:rPr>
-          <w:rFonts w:ascii="Calibri" w:eastAsia="Times New Roman" w:hAnsi="Calibri" w:cs="Calibri"/>
-          <w:bCs/>
-          <w:color w:val="000000"/>
-          <w:szCs w:val="28"/>
-        </w:rPr>
-        <w:t xml:space="preserve"> </w:t>
-      </w:r>
-      <w:r>
-        <w:rPr>
-          <w:rFonts w:ascii="Calibri" w:eastAsia="Times New Roman" w:hAnsi="Calibri" w:cs="Calibri"/>
-          <w:bCs/>
-          <w:color w:val="000000"/>
-          <w:szCs w:val="28"/>
-        </w:rPr>
-        <w:t>This is a filler.</w:t>
-      </w:r>
-      <w:r>
-        <w:rPr>
-          <w:rFonts w:ascii="Calibri" w:eastAsia="Times New Roman" w:hAnsi="Calibri" w:cs="Calibri"/>
-          <w:bCs/>
-          <w:color w:val="000000"/>
-          <w:szCs w:val="28"/>
-        </w:rPr>
-        <w:t xml:space="preserve"> </w:t>
-      </w:r>
-      <w:r>
-        <w:rPr>
-          <w:rFonts w:ascii="Calibri" w:eastAsia="Times New Roman" w:hAnsi="Calibri" w:cs="Calibri"/>
-          <w:bCs/>
-          <w:color w:val="000000"/>
-          <w:szCs w:val="28"/>
-        </w:rPr>
-        <w:t>This is a filler.</w:t>
-      </w:r>
-      <w:r>
-        <w:rPr>
-          <w:rFonts w:ascii="Calibri" w:eastAsia="Times New Roman" w:hAnsi="Calibri" w:cs="Calibri"/>
-          <w:bCs/>
-          <w:color w:val="000000"/>
-          <w:szCs w:val="28"/>
-        </w:rPr>
-        <w:t xml:space="preserve"> </w:t>
-      </w:r>
-      <w:r>
-        <w:rPr>
-          <w:rFonts w:ascii="Calibri" w:eastAsia="Times New Roman" w:hAnsi="Calibri" w:cs="Calibri"/>
-          <w:bCs/>
-          <w:color w:val="000000"/>
-          <w:szCs w:val="28"/>
-        </w:rPr>
-        <w:t>This is a filler.</w:t>
-      </w:r>
-      <w:r>
-        <w:rPr>
-          <w:rFonts w:ascii="Calibri" w:eastAsia="Times New Roman" w:hAnsi="Calibri" w:cs="Calibri"/>
-          <w:bCs/>
-          <w:color w:val="000000"/>
-          <w:szCs w:val="28"/>
-        </w:rPr>
-        <w:t xml:space="preserve"> </w:t>
-      </w:r>
-      <w:r>
-        <w:rPr>
-          <w:rFonts w:ascii="Calibri" w:eastAsia="Times New Roman" w:hAnsi="Calibri" w:cs="Calibri"/>
-          <w:bCs/>
-          <w:color w:val="000000"/>
-          <w:szCs w:val="28"/>
-        </w:rPr>
-        <w:t>This is a filler.</w:t>
-      </w:r>
-      <w:r>
-        <w:rPr>
-          <w:rFonts w:ascii="Calibri" w:eastAsia="Times New Roman" w:hAnsi="Calibri" w:cs="Calibri"/>
-          <w:bCs/>
-          <w:color w:val="000000"/>
-          <w:szCs w:val="28"/>
-        </w:rPr>
-        <w:t xml:space="preserve"> </w:t>
-      </w:r>
-      <w:r>
-        <w:rPr>
-          <w:rFonts w:ascii="Calibri" w:eastAsia="Times New Roman" w:hAnsi="Calibri" w:cs="Calibri"/>
-          <w:bCs/>
-          <w:color w:val="000000"/>
-          <w:szCs w:val="28"/>
-        </w:rPr>
-        <w:t>This is a filler.</w:t>
-      </w:r>
-      <w:r>
-        <w:rPr>
-          <w:rFonts w:ascii="Calibri" w:eastAsia="Times New Roman" w:hAnsi="Calibri" w:cs="Calibri"/>
-          <w:bCs/>
-          <w:color w:val="000000"/>
-          <w:szCs w:val="28"/>
-        </w:rPr>
-        <w:t xml:space="preserve"> </w:t>
-      </w:r>
-      <w:r>
-        <w:rPr>
-          <w:rFonts w:ascii="Calibri" w:eastAsia="Times New Roman" w:hAnsi="Calibri" w:cs="Calibri"/>
-          <w:bCs/>
-          <w:color w:val="000000"/>
-          <w:szCs w:val="28"/>
-        </w:rPr>
-        <w:t>This is a filler.</w:t>
-      </w:r>
-      <w:r>
-        <w:rPr>
-          <w:rFonts w:ascii="Calibri" w:eastAsia="Times New Roman" w:hAnsi="Calibri" w:cs="Calibri"/>
-          <w:bCs/>
-          <w:color w:val="000000"/>
-          <w:szCs w:val="28"/>
-        </w:rPr>
-        <w:t xml:space="preserve"> </w:t>
-      </w:r>
-      <w:r>
-        <w:rPr>
-          <w:rFonts w:ascii="Calibri" w:eastAsia="Times New Roman" w:hAnsi="Calibri" w:cs="Calibri"/>
-          <w:bCs/>
-          <w:color w:val="000000"/>
-          <w:szCs w:val="28"/>
-        </w:rPr>
-        <w:t>This is a filler.</w:t>
-      </w:r>
-      <w:r>
-        <w:rPr>
-          <w:rFonts w:ascii="Calibri" w:eastAsia="Times New Roman" w:hAnsi="Calibri" w:cs="Calibri"/>
-          <w:bCs/>
-          <w:color w:val="000000"/>
-          <w:szCs w:val="28"/>
-        </w:rPr>
-        <w:t xml:space="preserve"> </w:t>
-      </w:r>
-      <w:r>
-        <w:rPr>
-          <w:rFonts w:ascii="Calibri" w:eastAsia="Times New Roman" w:hAnsi="Calibri" w:cs="Calibri"/>
-          <w:bCs/>
-          <w:color w:val="000000"/>
-          <w:szCs w:val="28"/>
-        </w:rPr>
-        <w:t>This is a filler.</w:t>
-      </w:r>
-      <w:r>
-        <w:rPr>
-          <w:rFonts w:ascii="Calibri" w:eastAsia="Times New Roman" w:hAnsi="Calibri" w:cs="Calibri"/>
-          <w:bCs/>
-          <w:color w:val="000000"/>
-          <w:szCs w:val="28"/>
-        </w:rPr>
-        <w:t xml:space="preserve"> </w:t>
-      </w:r>
-      <w:r>
-        <w:rPr>
-          <w:rFonts w:ascii="Calibri" w:eastAsia="Times New Roman" w:hAnsi="Calibri" w:cs="Calibri"/>
-          <w:bCs/>
-          <w:color w:val="000000"/>
-          <w:szCs w:val="28"/>
-        </w:rPr>
-        <w:t>This is a filler.</w:t>
-      </w:r>
-      <w:r>
-        <w:rPr>
-          <w:rFonts w:ascii="Calibri" w:eastAsia="Times New Roman" w:hAnsi="Calibri" w:cs="Calibri"/>
-          <w:bCs/>
-          <w:color w:val="000000"/>
-          <w:szCs w:val="28"/>
-        </w:rPr>
-        <w:t xml:space="preserve"> </w:t>
-      </w:r>
-      <w:r>
-        <w:rPr>
-          <w:rFonts w:ascii="Calibri" w:eastAsia="Times New Roman" w:hAnsi="Calibri" w:cs="Calibri"/>
-          <w:bCs/>
-          <w:color w:val="000000"/>
-          <w:szCs w:val="28"/>
-        </w:rPr>
-        <w:t>This is a filler.</w:t>
-      </w:r>
-      <w:r>
-        <w:rPr>
-          <w:rFonts w:ascii="Calibri" w:eastAsia="Times New Roman" w:hAnsi="Calibri" w:cs="Calibri"/>
-          <w:bCs/>
-          <w:color w:val="000000"/>
-          <w:szCs w:val="28"/>
-        </w:rPr>
-        <w:t xml:space="preserve"> </w:t>
-      </w:r>
-      <w:r>
-        <w:rPr>
-          <w:rFonts w:ascii="Calibri" w:eastAsia="Times New Roman" w:hAnsi="Calibri" w:cs="Calibri"/>
-          <w:bCs/>
-          <w:color w:val="000000"/>
-          <w:szCs w:val="28"/>
-        </w:rPr>
-        <w:t>This is a filler.</w:t>
-      </w:r>
-    </w:p>
-    <w:p>
-      <w:pPr>
-        <w:spacing w:after="0" w:line="240" w:lineRule="auto"/>
-        <w:ind w:left="1440"/>
-        <w:rPr>
-          <w:rFonts w:ascii="Calibri" w:eastAsia="Times New Roman" w:hAnsi="Calibri" w:cs="Calibri"/>
-          <w:bCs/>
-          <w:color w:val="000000"/>
-          <w:szCs w:val="28"/>
-        </w:rPr>
-      </w:pPr>
-    </w:p>
-    <w:p>
-      <w:pPr>
-        <w:spacing w:after="0" w:line="240" w:lineRule="auto"/>
-        <w:ind w:left="1440"/>
-        <w:rPr>
-          <w:rFonts w:ascii="Calibri" w:eastAsia="Times New Roman" w:hAnsi="Calibri" w:cs="Calibri"/>
-          <w:b/>
-          <w:bCs/>
-          <w:i/>
-          <w:iCs/>
-          <w:color w:val="000000"/>
-          <w:szCs w:val="24"/>
-        </w:rPr>
-      </w:pPr>
-      <w:r>
-        <w:rPr>
-          <w:rFonts w:ascii="Calibri" w:eastAsia="Times New Roman" w:hAnsi="Calibri" w:cs="Calibri"/>
-          <w:b/>
-          <w:bCs/>
-          <w:i/>
-          <w:iCs/>
-          <w:color w:val="000000"/>
-          <w:szCs w:val="24"/>
-        </w:rPr>
-        <w:t>Group Processes and Communication</w:t>
-      </w:r>
-    </w:p>
-    <w:p>
-      <w:pPr>
-        <w:spacing w:after="0" w:line="240" w:lineRule="auto"/>
-        <w:ind w:left="1440"/>
-        <w:rPr>
-          <w:rFonts w:ascii="Calibri" w:eastAsia="Times New Roman" w:hAnsi="Calibri" w:cs="Calibri"/>
-          <w:b/>
-          <w:bCs/>
-          <w:i/>
-          <w:iCs/>
-          <w:color w:val="000000"/>
-          <w:szCs w:val="24"/>
-        </w:rPr>
-      </w:pPr>
-    </w:p>
-    <w:p>
-      <w:pPr>
-        <w:spacing w:after="0" w:line="240" w:lineRule="auto"/>
-        <w:ind w:left="1440"/>
-        <w:rPr>
-          <w:rFonts w:ascii="Calibri" w:eastAsia="Times New Roman" w:hAnsi="Calibri" w:cs="Calibri"/>
-          <w:bCs/>
-          <w:color w:val="000000"/>
-          <w:szCs w:val="28"/>
-        </w:rPr>
-      </w:pPr>
-      <w:r>
-        <w:rPr>
-          <w:rFonts w:ascii="Calibri" w:eastAsia="Times New Roman" w:hAnsi="Calibri" w:cs="Calibri"/>
-          <w:bCs/>
-          <w:color w:val="000000"/>
-          <w:szCs w:val="28"/>
-        </w:rPr>
-        <w:t>Our group has had great experience reporting to each other and discussing ideas through our google docs. We have also all exchanged phone numbers and exchange important or urgent information through here, whenever necessary. As our communications cross multiple platforms there’s not a large risk of group members not seeing or responding to a message. If we’re not online at the same time, working on the google doc, it’s incredibly easy to just give each other a quick call or send a text.</w:t>
-      </w:r>
-    </w:p>
-    <w:p>
-      <w:pPr>
-        <w:spacing w:after="0" w:line="240" w:lineRule="auto"/>
-        <w:ind w:left="1440"/>
-        <w:rPr>
-          <w:rFonts w:ascii="Calibri" w:eastAsia="Times New Roman" w:hAnsi="Calibri" w:cs="Calibri"/>
-          <w:bCs/>
-          <w:color w:val="000000"/>
-          <w:szCs w:val="28"/>
-        </w:rPr>
-      </w:pPr>
-    </w:p>
-    <w:p>
-      <w:pPr>
-        <w:spacing w:after="0" w:line="240" w:lineRule="auto"/>
-        <w:ind w:left="1440"/>
-        <w:rPr>
-          <w:rFonts w:ascii="Calibri" w:eastAsia="Times New Roman" w:hAnsi="Calibri" w:cs="Calibri"/>
-          <w:bCs/>
-          <w:color w:val="000000"/>
-          <w:szCs w:val="28"/>
-        </w:rPr>
-      </w:pPr>
-      <w:r>
-        <w:rPr>
-          <w:rFonts w:ascii="Calibri" w:eastAsia="Times New Roman" w:hAnsi="Calibri" w:cs="Calibri"/>
-          <w:bCs/>
-          <w:color w:val="000000"/>
-          <w:szCs w:val="28"/>
-        </w:rPr>
         <w:t xml:space="preserve">We started this project with a firm, shared belief that discussing our assignment in person and working together physically would be to a massive advantage. To this effect we have had multiple meetings in the University library and even excuse ourselves from the communal </w:t>
       </w:r>
       <w:proofErr w:type="gramStart"/>

</xml_diff>

<commit_message>
report edit, website edit
</commit_message>
<xml_diff>
--- a/Report.docx
+++ b/Report.docx
@@ -4246,19 +4246,37 @@
         <w:t>ebsite:</w:t>
       </w:r>
     </w:p>
-    <w:p>
-      <w:pPr>
-        <w:spacing w:after="0" w:line="240" w:lineRule="auto"/>
-      </w:pPr>
-      <w:hyperlink r:id="rId5" w:history="1">
-        <w:r>
-          <w:rPr>
-            <w:rStyle w:val="Hyperlink"/>
-          </w:rPr>
-          <w:t>http://assignment3musketechs.s3-website-ap-southeast-2.amazonaws.com</w:t>
-        </w:r>
-      </w:hyperlink>
-    </w:p>
+    <w:bookmarkStart w:id="0" w:name="_GoBack"/>
+    <w:p>
+      <w:pPr>
+        <w:spacing w:after="0" w:line="240" w:lineRule="auto"/>
+      </w:pPr>
+      <w:r>
+        <w:fldChar w:fldCharType="begin"/>
+      </w:r>
+      <w:r>
+        <w:instrText xml:space="preserve"> HYPERLINK "</w:instrText>
+      </w:r>
+      <w:r>
+        <w:instrText>http://assignment3musketechs.s3-website-ap-southeast-2.amazonaws.com</w:instrText>
+      </w:r>
+      <w:r>
+        <w:instrText xml:space="preserve">" </w:instrText>
+      </w:r>
+      <w:r>
+        <w:fldChar w:fldCharType="separate"/>
+      </w:r>
+      <w:r>
+        <w:rPr>
+          <w:rStyle w:val="Hyperlink"/>
+        </w:rPr>
+        <w:t>http://assignment3musketechs.s3-website-ap-southeast-2.amazonaws.com</w:t>
+      </w:r>
+      <w:r>
+        <w:fldChar w:fldCharType="end"/>
+      </w:r>
+    </w:p>
+    <w:bookmarkEnd w:id="0"/>
     <w:p>
       <w:pPr>
         <w:spacing w:after="0" w:line="240" w:lineRule="auto"/>
@@ -4271,8 +4289,6 @@
           <w:szCs w:val="38"/>
         </w:rPr>
       </w:pPr>
-      <w:bookmarkStart w:id="0" w:name="_GoBack"/>
-      <w:bookmarkEnd w:id="0"/>
     </w:p>
     <w:p>
       <w:pPr>
@@ -4308,7 +4324,7 @@
           <w:szCs w:val="38"/>
         </w:rPr>
       </w:pPr>
-      <w:hyperlink r:id="rId6" w:history="1">
+      <w:hyperlink r:id="rId5" w:history="1">
         <w:r>
           <w:rPr>
             <w:rStyle w:val="Hyperlink"/>
@@ -4374,7 +4390,7 @@
           <w:szCs w:val="38"/>
         </w:rPr>
       </w:pPr>
-      <w:hyperlink r:id="rId7" w:history="1">
+      <w:hyperlink r:id="rId6" w:history="1">
         <w:bookmarkStart w:id="1" w:name="_Hlk515145399"/>
         <w:r>
           <w:rPr>
@@ -4448,7 +4464,7 @@
           <w:rFonts w:ascii="Calibri" w:hAnsi="Calibri" w:cs="Calibri"/>
         </w:rPr>
       </w:pPr>
-      <w:hyperlink r:id="rId8" w:anchor="slide=id.g3b61b10202_1_7" w:history="1">
+      <w:hyperlink r:id="rId7" w:anchor="slide=id.g3b61b10202_1_7" w:history="1">
         <w:r>
           <w:rPr>
             <w:rStyle w:val="Hyperlink"/>
@@ -6786,7 +6802,7 @@
           <w:szCs w:val="24"/>
         </w:rPr>
       </w:pPr>
-      <w:hyperlink r:id="rId9" w:history="1">
+      <w:hyperlink r:id="rId8" w:history="1">
         <w:proofErr w:type="spellStart"/>
         <w:r>
           <w:rPr>
@@ -6821,7 +6837,7 @@
           <w:szCs w:val="24"/>
         </w:rPr>
       </w:pPr>
-      <w:hyperlink r:id="rId10" w:history="1">
+      <w:hyperlink r:id="rId9" w:history="1">
         <w:r>
           <w:rPr>
             <w:rStyle w:val="Hyperlink"/>
@@ -6858,7 +6874,7 @@
           <w:szCs w:val="24"/>
         </w:rPr>
       </w:pPr>
-      <w:hyperlink r:id="rId11" w:history="1">
+      <w:hyperlink r:id="rId10" w:history="1">
         <w:r>
           <w:rPr>
             <w:rStyle w:val="Hyperlink"/>
@@ -6887,7 +6903,7 @@
           <w:szCs w:val="24"/>
         </w:rPr>
       </w:pPr>
-      <w:hyperlink r:id="rId12" w:history="1">
+      <w:hyperlink r:id="rId11" w:history="1">
         <w:proofErr w:type="spellStart"/>
         <w:r>
           <w:rPr>
@@ -6918,7 +6934,7 @@
           <w:szCs w:val="24"/>
         </w:rPr>
       </w:pPr>
-      <w:hyperlink r:id="rId13" w:history="1">
+      <w:hyperlink r:id="rId12" w:history="1">
         <w:r>
           <w:rPr>
             <w:rStyle w:val="Hyperlink"/>
@@ -6947,7 +6963,7 @@
           <w:szCs w:val="24"/>
         </w:rPr>
       </w:pPr>
-      <w:hyperlink r:id="rId14" w:history="1">
+      <w:hyperlink r:id="rId13" w:history="1">
         <w:r>
           <w:rPr>
             <w:rStyle w:val="Hyperlink"/>
@@ -8795,7 +8811,7 @@
                     </pic:cNvPicPr>
                   </pic:nvPicPr>
                   <pic:blipFill>
-                    <a:blip r:embed="rId15" cstate="print">
+                    <a:blip r:embed="rId14" cstate="print">
                       <a:extLst>
                         <a:ext uri="{28A0092B-C50C-407E-A947-70E740481C1C}">
                           <a14:useLocalDpi xmlns:a14="http://schemas.microsoft.com/office/drawing/2010/main" val="0"/>
@@ -9284,7 +9300,7 @@
                     </pic:cNvPicPr>
                   </pic:nvPicPr>
                   <pic:blipFill>
-                    <a:blip r:embed="rId16" cstate="print">
+                    <a:blip r:embed="rId15" cstate="print">
                       <a:extLst>
                         <a:ext uri="{28A0092B-C50C-407E-A947-70E740481C1C}">
                           <a14:useLocalDpi xmlns:a14="http://schemas.microsoft.com/office/drawing/2010/main" val="0"/>
@@ -11203,6 +11219,144 @@
     </w:p>
     <w:p>
       <w:pPr>
+        <w:rPr>
+          <w:rFonts w:ascii="Calibri" w:eastAsia="Times New Roman" w:hAnsi="Calibri" w:cs="Calibri"/>
+          <w:b/>
+          <w:bCs/>
+          <w:i/>
+          <w:iCs/>
+          <w:color w:val="000000"/>
+          <w:szCs w:val="24"/>
+        </w:rPr>
+      </w:pPr>
+      <w:r>
+        <w:rPr>
+          <w:rFonts w:ascii="Calibri" w:eastAsia="Times New Roman" w:hAnsi="Calibri" w:cs="Calibri"/>
+          <w:b/>
+          <w:bCs/>
+          <w:i/>
+          <w:iCs/>
+          <w:color w:val="000000"/>
+          <w:szCs w:val="24"/>
+        </w:rPr>
+        <w:br w:type="page"/>
+      </w:r>
+      <w:r>
+        <w:rPr>
+          <w:rFonts w:ascii="Calibri" w:eastAsia="Times New Roman" w:hAnsi="Calibri" w:cs="Calibri"/>
+          <w:b/>
+          <w:bCs/>
+          <w:i/>
+          <w:iCs/>
+          <w:color w:val="000000"/>
+          <w:szCs w:val="24"/>
+        </w:rPr>
+        <w:lastRenderedPageBreak/>
+        <w:t>Timeframe</w:t>
+      </w:r>
+    </w:p>
+    <w:p>
+      <w:pPr>
+        <w:rPr>
+          <w:rFonts w:ascii="Calibri" w:eastAsia="Times New Roman" w:hAnsi="Calibri" w:cs="Calibri"/>
+          <w:b/>
+          <w:bCs/>
+          <w:i/>
+          <w:iCs/>
+          <w:color w:val="000000"/>
+          <w:szCs w:val="24"/>
+        </w:rPr>
+      </w:pPr>
+      <w:r>
+        <w:rPr>
+          <w:noProof/>
+        </w:rPr>
+        <w:drawing>
+          <wp:anchor distT="0" distB="0" distL="114300" distR="114300" simplePos="0" relativeHeight="251662336" behindDoc="1" locked="0" layoutInCell="1" allowOverlap="1" wp14:anchorId="3B0E73C0" wp14:editId="066313F1">
+            <wp:simplePos x="0" y="0"/>
+            <wp:positionH relativeFrom="margin">
+              <wp:posOffset>-358775</wp:posOffset>
+            </wp:positionH>
+            <wp:positionV relativeFrom="paragraph">
+              <wp:posOffset>760730</wp:posOffset>
+            </wp:positionV>
+            <wp:extent cx="6809740" cy="4526280"/>
+            <wp:effectExtent l="0" t="0" r="0" b="7620"/>
+            <wp:wrapTight wrapText="bothSides">
+              <wp:wrapPolygon edited="0">
+                <wp:start x="0" y="0"/>
+                <wp:lineTo x="0" y="21545"/>
+                <wp:lineTo x="21511" y="21545"/>
+                <wp:lineTo x="21511" y="0"/>
+                <wp:lineTo x="0" y="0"/>
+              </wp:wrapPolygon>
+            </wp:wrapTight>
+            <wp:docPr id="33" name="Picture 33"/>
+            <wp:cNvGraphicFramePr>
+              <a:graphicFrameLocks xmlns:a="http://schemas.openxmlformats.org/drawingml/2006/main" noChangeAspect="1"/>
+            </wp:cNvGraphicFramePr>
+            <a:graphic xmlns:a="http://schemas.openxmlformats.org/drawingml/2006/main">
+              <a:graphicData uri="http://schemas.openxmlformats.org/drawingml/2006/picture">
+                <pic:pic xmlns:pic="http://schemas.openxmlformats.org/drawingml/2006/picture">
+                  <pic:nvPicPr>
+                    <pic:cNvPr id="0" name="Picture 1"/>
+                    <pic:cNvPicPr>
+                      <a:picLocks noChangeAspect="1" noChangeArrowheads="1"/>
+                    </pic:cNvPicPr>
+                  </pic:nvPicPr>
+                  <pic:blipFill>
+                    <a:blip r:embed="rId16" cstate="print">
+                      <a:extLst>
+                        <a:ext uri="{28A0092B-C50C-407E-A947-70E740481C1C}">
+                          <a14:useLocalDpi xmlns:a14="http://schemas.microsoft.com/office/drawing/2010/main" val="0"/>
+                        </a:ext>
+                      </a:extLst>
+                    </a:blip>
+                    <a:srcRect/>
+                    <a:stretch>
+                      <a:fillRect/>
+                    </a:stretch>
+                  </pic:blipFill>
+                  <pic:spPr bwMode="auto">
+                    <a:xfrm>
+                      <a:off x="0" y="0"/>
+                      <a:ext cx="6809740" cy="4526280"/>
+                    </a:xfrm>
+                    <a:prstGeom prst="rect">
+                      <a:avLst/>
+                    </a:prstGeom>
+                    <a:noFill/>
+                    <a:ln>
+                      <a:noFill/>
+                    </a:ln>
+                  </pic:spPr>
+                </pic:pic>
+              </a:graphicData>
+            </a:graphic>
+            <wp14:sizeRelH relativeFrom="page">
+              <wp14:pctWidth>0</wp14:pctWidth>
+            </wp14:sizeRelH>
+            <wp14:sizeRelV relativeFrom="page">
+              <wp14:pctHeight>0</wp14:pctHeight>
+            </wp14:sizeRelV>
+          </wp:anchor>
+        </w:drawing>
+      </w:r>
+      <w:r>
+        <w:rPr>
+          <w:rFonts w:ascii="Calibri" w:eastAsia="Times New Roman" w:hAnsi="Calibri" w:cs="Calibri"/>
+          <w:b/>
+          <w:bCs/>
+          <w:i/>
+          <w:iCs/>
+          <w:color w:val="000000"/>
+          <w:szCs w:val="24"/>
+        </w:rPr>
+        <w:br w:type="page"/>
+      </w:r>
+    </w:p>
+    <w:p>
+      <w:pPr>
         <w:spacing w:after="0" w:line="240" w:lineRule="auto"/>
         <w:ind w:left="1440"/>
         <w:rPr>
@@ -11225,7 +11379,8 @@
           <w:color w:val="000000"/>
           <w:szCs w:val="24"/>
         </w:rPr>
-        <w:t>Timeframe</w:t>
+        <w:lastRenderedPageBreak/>
+        <w:t>Risks</w:t>
       </w:r>
     </w:p>
     <w:p>
@@ -11260,9 +11415,8 @@
           <w:bCs/>
           <w:color w:val="000000"/>
           <w:szCs w:val="28"/>
-          <w:highlight w:val="yellow"/>
-        </w:rPr>
-        <w:t>This is a filler. This is a filler. This is a filler. This is a filler. This is a filler. This is a filler. This is a filler. This is a filler. This is a filler. This is a filler. This is a filler. This is a filler. This is a filler. This is a filler. This is a filler. This is a filler. This is a filler. This is a filler. This is a filler. This is a filler. This is a filler. This is a filler. This is a filler. This is a filler. This is a filler. This is a filler. This is a filler.</w:t>
+        </w:rPr>
+        <w:t xml:space="preserve">It is risky using any new technology for a project which you haven’t used before, and many of the components we will be using are all brand new to us. There is the risk of learning a new framework such as Phaser being very time consuming and difficult. </w:t>
       </w:r>
     </w:p>
     <w:p>
@@ -11283,25 +11437,58 @@
         <w:ind w:left="1440"/>
         <w:rPr>
           <w:rFonts w:ascii="Calibri" w:eastAsia="Times New Roman" w:hAnsi="Calibri" w:cs="Calibri"/>
-          <w:b/>
-          <w:bCs/>
-          <w:i/>
-          <w:iCs/>
-          <w:color w:val="000000"/>
-          <w:szCs w:val="24"/>
-        </w:rPr>
-      </w:pPr>
-      <w:r>
-        <w:rPr>
-          <w:rFonts w:ascii="Calibri" w:eastAsia="Times New Roman" w:hAnsi="Calibri" w:cs="Calibri"/>
-          <w:b/>
-          <w:bCs/>
-          <w:i/>
-          <w:iCs/>
-          <w:color w:val="000000"/>
-          <w:szCs w:val="24"/>
-        </w:rPr>
-        <w:t>Risks</w:t>
+          <w:bCs/>
+          <w:color w:val="000000"/>
+          <w:szCs w:val="28"/>
+        </w:rPr>
+      </w:pPr>
+      <w:r>
+        <w:rPr>
+          <w:rFonts w:ascii="Calibri" w:eastAsia="Times New Roman" w:hAnsi="Calibri" w:cs="Calibri"/>
+          <w:bCs/>
+          <w:color w:val="000000"/>
+          <w:szCs w:val="28"/>
+        </w:rPr>
+        <w:t xml:space="preserve">One way we have tried to </w:t>
+      </w:r>
+      <w:proofErr w:type="spellStart"/>
+      <w:r>
+        <w:rPr>
+          <w:rFonts w:ascii="Calibri" w:eastAsia="Times New Roman" w:hAnsi="Calibri" w:cs="Calibri"/>
+          <w:bCs/>
+          <w:color w:val="000000"/>
+          <w:szCs w:val="28"/>
+        </w:rPr>
+        <w:t>minimise</w:t>
+      </w:r>
+      <w:proofErr w:type="spellEnd"/>
+      <w:r>
+        <w:rPr>
+          <w:rFonts w:ascii="Calibri" w:eastAsia="Times New Roman" w:hAnsi="Calibri" w:cs="Calibri"/>
+          <w:bCs/>
+          <w:color w:val="000000"/>
+          <w:szCs w:val="28"/>
+        </w:rPr>
+        <w:t xml:space="preserve"> this risk is using a lot of documentation and guides online on the basics of this framework, which has helped substantially. With good documentation, it is not so much of </w:t>
+      </w:r>
+      <w:r>
+        <w:rPr>
+          <w:rFonts w:ascii="Calibri" w:eastAsia="Times New Roman" w:hAnsi="Calibri" w:cs="Calibri"/>
+          <w:bCs/>
+          <w:i/>
+          <w:color w:val="000000"/>
+          <w:szCs w:val="28"/>
+        </w:rPr>
+        <w:t xml:space="preserve">if </w:t>
+      </w:r>
+      <w:r>
+        <w:rPr>
+          <w:rFonts w:ascii="Calibri" w:eastAsia="Times New Roman" w:hAnsi="Calibri" w:cs="Calibri"/>
+          <w:bCs/>
+          <w:color w:val="000000"/>
+          <w:szCs w:val="28"/>
+        </w:rPr>
+        <w:t>we will be able to learn the language, but more a question of how long it will take to figure out.</w:t>
       </w:r>
     </w:p>
     <w:p>
@@ -11310,12 +11497,9 @@
         <w:ind w:left="1440"/>
         <w:rPr>
           <w:rFonts w:ascii="Calibri" w:eastAsia="Times New Roman" w:hAnsi="Calibri" w:cs="Calibri"/>
-          <w:b/>
-          <w:bCs/>
-          <w:i/>
-          <w:iCs/>
-          <w:color w:val="000000"/>
-          <w:szCs w:val="24"/>
+          <w:bCs/>
+          <w:color w:val="000000"/>
+          <w:szCs w:val="28"/>
         </w:rPr>
       </w:pPr>
     </w:p>
@@ -11337,7 +11521,47 @@
           <w:color w:val="000000"/>
           <w:szCs w:val="28"/>
         </w:rPr>
-        <w:t xml:space="preserve">It is risky using any new technology for a project which you haven’t used before, and many of the components we will be using are all brand new to us. There is the risk of learning a new framework such as Phaser being very time consuming and difficult. </w:t>
+        <w:t xml:space="preserve">Another risk was the type of game we originally had in mind to create was a basic snake game. This was going to take more time than we had to develop, so we instead chose a less complex game - Brick. This not only was easier to </w:t>
+      </w:r>
+      <w:proofErr w:type="gramStart"/>
+      <w:r>
+        <w:rPr>
+          <w:rFonts w:ascii="Calibri" w:eastAsia="Times New Roman" w:hAnsi="Calibri" w:cs="Calibri"/>
+          <w:bCs/>
+          <w:color w:val="000000"/>
+          <w:szCs w:val="28"/>
+        </w:rPr>
+        <w:t>develop, but</w:t>
+      </w:r>
+      <w:proofErr w:type="gramEnd"/>
+      <w:r>
+        <w:rPr>
+          <w:rFonts w:ascii="Calibri" w:eastAsia="Times New Roman" w:hAnsi="Calibri" w:cs="Calibri"/>
+          <w:bCs/>
+          <w:color w:val="000000"/>
+          <w:szCs w:val="28"/>
+        </w:rPr>
+        <w:t xml:space="preserve"> has provided us with a more fundamental understanding of how to use Phaser. This will allow us to expand and create more games </w:t>
+      </w:r>
+      <w:proofErr w:type="gramStart"/>
+      <w:r>
+        <w:rPr>
+          <w:rFonts w:ascii="Calibri" w:eastAsia="Times New Roman" w:hAnsi="Calibri" w:cs="Calibri"/>
+          <w:bCs/>
+          <w:color w:val="000000"/>
+          <w:szCs w:val="28"/>
+        </w:rPr>
+        <w:t>in the near future</w:t>
+      </w:r>
+      <w:proofErr w:type="gramEnd"/>
+      <w:r>
+        <w:rPr>
+          <w:rFonts w:ascii="Calibri" w:eastAsia="Times New Roman" w:hAnsi="Calibri" w:cs="Calibri"/>
+          <w:bCs/>
+          <w:color w:val="000000"/>
+          <w:szCs w:val="28"/>
+        </w:rPr>
+        <w:t>.</w:t>
       </w:r>
     </w:p>
     <w:p>
@@ -11358,194 +11582,24 @@
         <w:ind w:left="1440"/>
         <w:rPr>
           <w:rFonts w:ascii="Calibri" w:eastAsia="Times New Roman" w:hAnsi="Calibri" w:cs="Calibri"/>
-          <w:bCs/>
-          <w:color w:val="000000"/>
-          <w:szCs w:val="28"/>
-        </w:rPr>
-      </w:pPr>
-      <w:r>
-        <w:rPr>
-          <w:rFonts w:ascii="Calibri" w:eastAsia="Times New Roman" w:hAnsi="Calibri" w:cs="Calibri"/>
-          <w:bCs/>
-          <w:color w:val="000000"/>
-          <w:szCs w:val="28"/>
-        </w:rPr>
-        <w:t xml:space="preserve">One way we have tried to </w:t>
-      </w:r>
-      <w:proofErr w:type="spellStart"/>
-      <w:r>
-        <w:rPr>
-          <w:rFonts w:ascii="Calibri" w:eastAsia="Times New Roman" w:hAnsi="Calibri" w:cs="Calibri"/>
-          <w:bCs/>
-          <w:color w:val="000000"/>
-          <w:szCs w:val="28"/>
-        </w:rPr>
-        <w:t>minimise</w:t>
-      </w:r>
-      <w:proofErr w:type="spellEnd"/>
-      <w:r>
-        <w:rPr>
-          <w:rFonts w:ascii="Calibri" w:eastAsia="Times New Roman" w:hAnsi="Calibri" w:cs="Calibri"/>
-          <w:bCs/>
-          <w:color w:val="000000"/>
-          <w:szCs w:val="28"/>
-        </w:rPr>
-        <w:t xml:space="preserve"> this risk is using a lot of documentation and guides online on the basics of this framework, which has helped substantially. With good documentation, it is not so much of </w:t>
-      </w:r>
-      <w:r>
-        <w:rPr>
-          <w:rFonts w:ascii="Calibri" w:eastAsia="Times New Roman" w:hAnsi="Calibri" w:cs="Calibri"/>
-          <w:bCs/>
-          <w:i/>
-          <w:color w:val="000000"/>
-          <w:szCs w:val="28"/>
-        </w:rPr>
-        <w:t xml:space="preserve">if </w:t>
-      </w:r>
-      <w:r>
-        <w:rPr>
-          <w:rFonts w:ascii="Calibri" w:eastAsia="Times New Roman" w:hAnsi="Calibri" w:cs="Calibri"/>
-          <w:bCs/>
-          <w:color w:val="000000"/>
-          <w:szCs w:val="28"/>
-        </w:rPr>
-        <w:t>we will be able to learn the language, but more a question of how long it will take to figure out.</w:t>
-      </w:r>
-    </w:p>
-    <w:p>
-      <w:pPr>
-        <w:spacing w:after="0" w:line="240" w:lineRule="auto"/>
-        <w:ind w:left="1440"/>
-        <w:rPr>
-          <w:rFonts w:ascii="Calibri" w:eastAsia="Times New Roman" w:hAnsi="Calibri" w:cs="Calibri"/>
-          <w:bCs/>
-          <w:color w:val="000000"/>
-          <w:szCs w:val="28"/>
-        </w:rPr>
-      </w:pPr>
-    </w:p>
-    <w:p>
-      <w:pPr>
-        <w:spacing w:after="0" w:line="240" w:lineRule="auto"/>
-        <w:ind w:left="1440"/>
-        <w:rPr>
-          <w:rFonts w:ascii="Calibri" w:eastAsia="Times New Roman" w:hAnsi="Calibri" w:cs="Calibri"/>
-          <w:bCs/>
-          <w:color w:val="000000"/>
-          <w:szCs w:val="28"/>
-        </w:rPr>
-      </w:pPr>
-      <w:r>
-        <w:rPr>
-          <w:rFonts w:ascii="Calibri" w:eastAsia="Times New Roman" w:hAnsi="Calibri" w:cs="Calibri"/>
-          <w:bCs/>
-          <w:color w:val="000000"/>
-          <w:szCs w:val="28"/>
-        </w:rPr>
-        <w:t xml:space="preserve">Another risk was the type of game we originally had in mind to create was a basic snake game. This was going to take more time than we had to develop, so we instead chose a less complex game - Brick. This not only was easier to </w:t>
-      </w:r>
-      <w:proofErr w:type="gramStart"/>
-      <w:r>
-        <w:rPr>
-          <w:rFonts w:ascii="Calibri" w:eastAsia="Times New Roman" w:hAnsi="Calibri" w:cs="Calibri"/>
-          <w:bCs/>
-          <w:color w:val="000000"/>
-          <w:szCs w:val="28"/>
-        </w:rPr>
-        <w:t>develop, but</w:t>
-      </w:r>
-      <w:proofErr w:type="gramEnd"/>
-      <w:r>
-        <w:rPr>
-          <w:rFonts w:ascii="Calibri" w:eastAsia="Times New Roman" w:hAnsi="Calibri" w:cs="Calibri"/>
-          <w:bCs/>
-          <w:color w:val="000000"/>
-          <w:szCs w:val="28"/>
-        </w:rPr>
-        <w:t xml:space="preserve"> has provided us with a more fundamental understanding of how to use Phaser. This will allow us to expand and create more games </w:t>
-      </w:r>
-      <w:proofErr w:type="gramStart"/>
-      <w:r>
-        <w:rPr>
-          <w:rFonts w:ascii="Calibri" w:eastAsia="Times New Roman" w:hAnsi="Calibri" w:cs="Calibri"/>
-          <w:bCs/>
-          <w:color w:val="000000"/>
-          <w:szCs w:val="28"/>
-        </w:rPr>
-        <w:t>in the near future</w:t>
-      </w:r>
-      <w:proofErr w:type="gramEnd"/>
-      <w:r>
-        <w:rPr>
-          <w:rFonts w:ascii="Calibri" w:eastAsia="Times New Roman" w:hAnsi="Calibri" w:cs="Calibri"/>
-          <w:bCs/>
-          <w:color w:val="000000"/>
-          <w:szCs w:val="28"/>
-        </w:rPr>
-        <w:t>.</w:t>
-      </w:r>
-    </w:p>
-    <w:p>
-      <w:pPr>
-        <w:spacing w:after="0" w:line="240" w:lineRule="auto"/>
-        <w:ind w:left="1440"/>
-        <w:rPr>
-          <w:rFonts w:ascii="Calibri" w:eastAsia="Times New Roman" w:hAnsi="Calibri" w:cs="Calibri"/>
-          <w:bCs/>
-          <w:color w:val="000000"/>
-          <w:szCs w:val="28"/>
-        </w:rPr>
-      </w:pPr>
-    </w:p>
-    <w:p>
-      <w:pPr>
-        <w:spacing w:after="0" w:line="240" w:lineRule="auto"/>
-        <w:ind w:left="1440"/>
-        <w:rPr>
-          <w:rFonts w:ascii="Calibri" w:eastAsia="Times New Roman" w:hAnsi="Calibri" w:cs="Calibri"/>
-          <w:bCs/>
-          <w:color w:val="000000"/>
-          <w:szCs w:val="28"/>
-        </w:rPr>
-      </w:pPr>
-    </w:p>
-    <w:p>
-      <w:pPr>
-        <w:spacing w:after="0" w:line="240" w:lineRule="auto"/>
-        <w:ind w:left="1440"/>
-        <w:rPr>
-          <w:rFonts w:ascii="Calibri" w:eastAsia="Times New Roman" w:hAnsi="Calibri" w:cs="Calibri"/>
-          <w:bCs/>
-          <w:color w:val="000000"/>
-          <w:szCs w:val="28"/>
-        </w:rPr>
-      </w:pPr>
-    </w:p>
-    <w:p>
-      <w:pPr>
-        <w:spacing w:after="0" w:line="240" w:lineRule="auto"/>
-        <w:ind w:left="1440"/>
-        <w:rPr>
-          <w:rFonts w:ascii="Calibri" w:eastAsia="Times New Roman" w:hAnsi="Calibri" w:cs="Calibri"/>
-          <w:b/>
-          <w:bCs/>
-          <w:i/>
-          <w:iCs/>
-          <w:color w:val="000000"/>
-          <w:szCs w:val="24"/>
-        </w:rPr>
-      </w:pPr>
-      <w:r>
-        <w:rPr>
-          <w:rFonts w:ascii="Calibri" w:eastAsia="Times New Roman" w:hAnsi="Calibri" w:cs="Calibri"/>
-          <w:b/>
-          <w:bCs/>
-          <w:i/>
-          <w:iCs/>
-          <w:color w:val="000000"/>
-          <w:szCs w:val="24"/>
-        </w:rPr>
-        <w:lastRenderedPageBreak/>
+          <w:b/>
+          <w:bCs/>
+          <w:i/>
+          <w:iCs/>
+          <w:color w:val="000000"/>
+          <w:szCs w:val="24"/>
+        </w:rPr>
+      </w:pPr>
+      <w:r>
+        <w:rPr>
+          <w:rFonts w:ascii="Calibri" w:eastAsia="Times New Roman" w:hAnsi="Calibri" w:cs="Calibri"/>
+          <w:b/>
+          <w:bCs/>
+          <w:i/>
+          <w:iCs/>
+          <w:color w:val="000000"/>
+          <w:szCs w:val="24"/>
+        </w:rPr>
         <w:t>Group Processes and Communication</w:t>
       </w:r>
     </w:p>

</xml_diff>